<commit_message>
Finished pass through draft, still need to add tables
</commit_message>
<xml_diff>
--- a/Manuscript/Radium Sorption Manuscript D-3.docx
+++ b/Manuscript/Radium Sorption Manuscript D-3.docx
@@ -470,22 +470,31 @@
         <w:t xml:space="preserve"> as naturally occurring environmental tracers. </w:t>
       </w:r>
       <w:r>
-        <w:t>A well-established</w:t>
-      </w:r>
-      <w:r>
-        <w:t xml:space="preserve"> examp</w:t>
-      </w:r>
-      <w:r>
-        <w:t>le uses the mass balance of Ra</w:t>
+        <w:t>Briefly,</w:t>
+      </w:r>
+      <w:r>
+        <w:t xml:space="preserve"> the mass balance of Ra</w:t>
       </w:r>
       <w:r>
         <w:t xml:space="preserve"> isotopes</w:t>
       </w:r>
       <w:r>
-        <w:t xml:space="preserve"> in estuarine and near s</w:t>
-      </w:r>
-      <w:r>
-        <w:t>hore systems</w:t>
+        <w:t xml:space="preserve"> in</w:t>
+      </w:r>
+      <w:r>
+        <w:t xml:space="preserve"> an</w:t>
+      </w:r>
+      <w:r>
+        <w:t xml:space="preserve"> estuarine</w:t>
+      </w:r>
+      <w:r>
+        <w:t>/</w:t>
+      </w:r>
+      <w:r>
+        <w:t>near s</w:t>
+      </w:r>
+      <w:r>
+        <w:t>hore system is used</w:t>
       </w:r>
       <w:r>
         <w:t xml:space="preserve"> to provide estimates of subterranean groundwater di</w:t>
@@ -635,11 +644,11 @@
         <w:t xml:space="preserve"> has also been identified as a </w:t>
       </w:r>
       <w:r>
-        <w:t xml:space="preserve">marker for historic spills </w:t>
+        <w:t xml:space="preserve">marker for historic spills associated with </w:t>
       </w:r>
       <w:r>
         <w:lastRenderedPageBreak/>
-        <w:t xml:space="preserve">associated with hydrocarbon extraction </w:t>
+        <w:t xml:space="preserve">hydrocarbon extraction </w:t>
       </w:r>
       <w:r>
         <w:fldChar w:fldCharType="begin" w:fldLock="1"/>
@@ -1001,6 +1010,7 @@
     <w:p>
       <w:pPr>
         <w:spacing w:line="360" w:lineRule="auto"/>
+        <w:ind w:firstLine="720"/>
       </w:pPr>
       <w:r>
         <w:tab/>
@@ -1347,6 +1357,35 @@
       <w:r>
         <w:t xml:space="preserve">. </w:t>
       </w:r>
+      <w:r>
+        <w:t xml:space="preserve">Lastly, there is limited study of any group II cation sorption to reduced mineral phases (mackinawite, pyrite, pyrrhotite etc.) that are common in estuarine and other anoxic systems </w:t>
+      </w:r>
+      <w:r>
+        <w:fldChar w:fldCharType="begin" w:fldLock="1"/>
+      </w:r>
+      <w:r>
+        <w:instrText>ADDIN CSL_CITATION { "citationItems" : [ { "id" : "ITEM-1", "itemData" : { "DOI" : "10.1016/j.jcis.2005.06.049", "ISSN" : "00219797", "PMID" : "16111692", "abstract" : "Understanding sorption processes is fundamental for the prediction of radionuclide migration in the surroundings of a deep geological disposal of high-level nuclear wastes. Pyrite (FeS2) is a mineral phase often present as inclusions in temperate soils. Moreover, it constitutes an indirect corrosion product of steel, a containment material that is candidate to confine radionuclides in deep geological disposals. The present study was thus initiated to determine the capacity of pyrite to immobilize Sr(II) and Eu(III). An air oxidized pyrite and a freshly acid-washed (non-oxidized) pyrite were used in background electrolytes of varying reducing-oxidizing ability (NaCl, NH 3OHCl, and NaClO4) to study the sorption of both cationic species. The sorptive capacity of pyrite appeared directly correlated to the oxidation of the surface. Non-oxidized pyrite had nearly no affinity for the studied cations whereas Sr(II) and Eu(III) species were significantly retained by oxidized pyrite surface. Using the surface complexation theory, sorption mechanisms were modeled with the Fiteql v3.2 and the Jchess 2.0 codes. Sorption of both Sr and Eu was well fitted, assuming hydroxylated species as the major surface species. This study demonstrates that not only the components of a barrier but also the redox conditions and speciations should be well characterized to predict transport of contaminants in the surrounding of a nuclear wastes disposal. ?? 2005 Elsevier Inc. All rights reserved.", "author" : [ { "dropping-particle" : "", "family" : "Naveau", "given" : "Aude", "non-dropping-particle" : "", "parse-names" : false, "suffix" : "" }, { "dropping-particle" : "", "family" : "Monteil-Rivera", "given" : "Fanny", "non-dropping-particle" : "", "parse-names" : false, "suffix" : "" }, { "dropping-particle" : "", "family" : "Dumonceau", "given" : "Jacques", "non-dropping-particle" : "", "parse-names" : false, "suffix" : "" }, { "dropping-particle" : "", "family" : "Catalette", "given" : "Hubert", "non-dropping-particle" : "", "parse-names" : false, "suffix" : "" }, { "dropping-particle" : "", "family" : "Simoni", "given" : "Eric", "non-dropping-particle" : "", "parse-names" : false, "suffix" : "" } ], "container-title" : "Journal of Colloid and Interface Science", "id" : "ITEM-1", "issue" : "1", "issued" : { "date-parts" : [ [ "2006" ] ] }, "page" : "27-35", "title" : "Sorption of Sr(II) and Eu(III) onto pyrite under different redox potential conditions", "type" : "article-journal", "volume" : "293" }, "uris" : [ "http://www.mendeley.com/documents/?uuid=b794b22d-a62e-4c73-98a8-cf4e8e47f919" ] } ], "mendeley" : { "formattedCitation" : "[29]", "plainTextFormattedCitation" : "[29]", "previouslyFormattedCitation" : "[29]" }, "properties" : { "noteIndex" : 0 }, "schema" : "https://github.com/citation-style-language/schema/raw/master/csl-citation.json" }</w:instrText>
+      </w:r>
+      <w:r>
+        <w:fldChar w:fldCharType="separate"/>
+      </w:r>
+      <w:r>
+        <w:rPr>
+          <w:noProof/>
+        </w:rPr>
+        <w:t>[29]</w:t>
+      </w:r>
+      <w:r>
+        <w:fldChar w:fldCharType="end"/>
+      </w:r>
+      <w:r>
+        <w:t>. These phases may impart a direct control through sorption to their surfaces, or play a more complex role as shifting redox conditions spur the formation of oxic coatings that change Ra sorption properties of the aquifer over time.</w:t>
+      </w:r>
+    </w:p>
+    <w:p>
+      <w:pPr>
+        <w:spacing w:line="360" w:lineRule="auto"/>
+      </w:pPr>
     </w:p>
     <w:p>
       <w:pPr>
@@ -1354,6 +1393,7 @@
         <w:ind w:firstLine="720"/>
       </w:pPr>
       <w:r>
+        <w:lastRenderedPageBreak/>
         <w:t xml:space="preserve">Radium adsorption is most often described using the distribution coefficient (Kd), </w:t>
       </w:r>
       <w:r>
@@ -1411,18 +1451,13 @@
         <w:t>prone to uncertainty when describing adsorption and transport within</w:t>
       </w:r>
       <w:r>
-        <w:t xml:space="preserve"> natural systems where geochemical variation is co</w:t>
-      </w:r>
-      <w:bookmarkStart w:id="7" w:name="_GoBack"/>
-      <w:bookmarkEnd w:id="7"/>
-      <w:r>
-        <w:t xml:space="preserve">mmon </w:t>
+        <w:t xml:space="preserve"> natural systems where geochemical variation is common </w:t>
       </w:r>
       <w:r>
         <w:fldChar w:fldCharType="begin" w:fldLock="1"/>
       </w:r>
       <w:r>
-        <w:instrText>ADDIN CSL_CITATION { "citationItems" : [ { "id" : "ITEM-1", "itemData" : { "DOI" : "10.1111/j.1745-6584.2000.tb00230.x", "ISSN" : "0017-467X", "author" : [ { "dropping-particle" : "", "family" : "Bethke", "given" : "Craig M.", "non-dropping-particle" : "", "parse-names" : false, "suffix" : "" }, { "dropping-particle" : "V.", "family" : "Brady", "given" : "Pathick", "non-dropping-particle" : "", "parse-names" : false, "suffix" : "" } ], "container-title" : "Ground Water", "id" : "ITEM-1", "issue" : "3", "issued" : { "date-parts" : [ [ "2000", "5" ] ] }, "page" : "435-443", "title" : "How the Kd Approach Undermines Ground Water Cleanup", "type" : "article-journal", "volume" : "38" }, "uris" : [ "http://www.mendeley.com/documents/?uuid=495430cb-6233-4b15-acfe-8a73f61b750b" ] }, { "id" : "ITEM-2", "itemData" : { "DOI" : "10.1016/j.gca.2004.03.003", "ISBN" : "0016-7037", "ISSN" : "00167037", "abstract" : "Uranium(VI) adsorption onto aquifer sediments was studied in batch experiments as a function of pH and U(VI) and dissolved carbonate concentrations in artificial groundwater solutions. The sediments were collected from an alluvial aquifer at a location upgradient of contamination from a former uranium mill operation at Naturita, Colorado (USA). The ranges of aqueous chemical conditions used in the U(VI) adsorption experiments (pH 6.9 to 7.9; U(VI) concentration 2.5 ?? 10-8 to 1 ?? 10-5 M; partial pressure of carbon dioxide gas 0.05 to 6.8%) were based on the spatial variation in chemical conditions observed in 1999-2000 in the Naturita alluvial aquifer. The major minerals in the sediments were quartz, feldspars, and calcite, with minor amounts of magnetite and clay minerals. Quartz grains commonly exhibited coatings that were greater than 10 nm in thickness and composed of an illite-smectite clay with occluded ferrihydrite and goethite nanoparticles. Chemical extractions of quartz grains removed from the sediments were used to estimate the masses of iron and aluminum present in the coatings. Various surface complexation modeling approaches were compared in terms of the ability to describe the U(VI) experimental data and the data requirements for model application to the sediments. Published models for U(VI) adsorption on reference minerals were applied to predict U(VI) adsorption based on assumptions about the sediment surface composition and physical properties (e.g., surface area and electrical double layer). Predictions from these models were highly variable, with results overpredicting or underpredicting the experimental data, depending on the assumptions used to apply the model. Although the models for reference minerals are supported by detailed experimental studies (and in ideal cases, surface spectroscopy), the results suggest that errors are caused in applying the models directly to the sediments by uncertain knowledge of: 1) the proportion and types of surface functional groups available for adsorption in the surface coatings; 2) the electric field at the mineral-water interface; and 3) surface reactions of major ions in the aqueous phase, such as Ca2+, Mg2+, HCO3\n-, SO4\n2-, H4SiO4, and organic acids. In contrast, a semi-empirical surface complexation modeling approach can be used to describe the U(VI) experimental data more precisely as a function of aqueous chemical conditions. This approach is useful as a tool to describe the variation in U\u2026", "author" : [ { "dropping-particle" : "", "family" : "Davis", "given" : "James a.", "non-dropping-particle" : "", "parse-names" : false, "suffix" : "" }, { "dropping-particle" : "", "family" : "Meece", "given" : "David E.", "non-dropping-particle" : "", "parse-names" : false, "suffix" : "" }, { "dropping-particle" : "", "family" : "Kohler", "given" : "Matthias", "non-dropping-particle" : "", "parse-names" : false, "suffix" : "" }, { "dropping-particle" : "", "family" : "Curtis", "given" : "Gary P.", "non-dropping-particle" : "", "parse-names" : false, "suffix" : "" } ], "container-title" : "Geochimica et Cosmochimica Acta", "id" : "ITEM-2", "issue" : "18", "issued" : { "date-parts" : [ [ "2004" ] ] }, "page" : "3621-3641", "title" : "Approaches to surface complexation modeling of Uranium(VI) adsorption on aquifer sediments", "type" : "article-journal", "volume" : "68" }, "uris" : [ "http://www.mendeley.com/documents/?uuid=c6b48abd-fd9a-4be1-bc78-719172317618" ] } ], "mendeley" : { "formattedCitation" : "[29], [30]", "plainTextFormattedCitation" : "[29], [30]" }, "properties" : { "noteIndex" : 0 }, "schema" : "https://github.com/citation-style-language/schema/raw/master/csl-citation.json" }</w:instrText>
+        <w:instrText>ADDIN CSL_CITATION { "citationItems" : [ { "id" : "ITEM-1", "itemData" : { "DOI" : "10.1111/j.1745-6584.2000.tb00230.x", "ISSN" : "0017-467X", "author" : [ { "dropping-particle" : "", "family" : "Bethke", "given" : "Craig M.", "non-dropping-particle" : "", "parse-names" : false, "suffix" : "" }, { "dropping-particle" : "V.", "family" : "Brady", "given" : "Pathick", "non-dropping-particle" : "", "parse-names" : false, "suffix" : "" } ], "container-title" : "Ground Water", "id" : "ITEM-1", "issue" : "3", "issued" : { "date-parts" : [ [ "2000", "5" ] ] }, "page" : "435-443", "title" : "How the Kd Approach Undermines Ground Water Cleanup", "type" : "article-journal", "volume" : "38" }, "uris" : [ "http://www.mendeley.com/documents/?uuid=495430cb-6233-4b15-acfe-8a73f61b750b" ] }, { "id" : "ITEM-2", "itemData" : { "DOI" : "10.1016/j.gca.2004.03.003", "ISBN" : "0016-7037", "ISSN" : "00167037", "abstract" : "Uranium(VI) adsorption onto aquifer sediments was studied in batch experiments as a function of pH and U(VI) and dissolved carbonate concentrations in artificial groundwater solutions. The sediments were collected from an alluvial aquifer at a location upgradient of contamination from a former uranium mill operation at Naturita, Colorado (USA). The ranges of aqueous chemical conditions used in the U(VI) adsorption experiments (pH 6.9 to 7.9; U(VI) concentration 2.5 ?? 10-8 to 1 ?? 10-5 M; partial pressure of carbon dioxide gas 0.05 to 6.8%) were based on the spatial variation in chemical conditions observed in 1999-2000 in the Naturita alluvial aquifer. The major minerals in the sediments were quartz, feldspars, and calcite, with minor amounts of magnetite and clay minerals. Quartz grains commonly exhibited coatings that were greater than 10 nm in thickness and composed of an illite-smectite clay with occluded ferrihydrite and goethite nanoparticles. Chemical extractions of quartz grains removed from the sediments were used to estimate the masses of iron and aluminum present in the coatings. Various surface complexation modeling approaches were compared in terms of the ability to describe the U(VI) experimental data and the data requirements for model application to the sediments. Published models for U(VI) adsorption on reference minerals were applied to predict U(VI) adsorption based on assumptions about the sediment surface composition and physical properties (e.g., surface area and electrical double layer). Predictions from these models were highly variable, with results overpredicting or underpredicting the experimental data, depending on the assumptions used to apply the model. Although the models for reference minerals are supported by detailed experimental studies (and in ideal cases, surface spectroscopy), the results suggest that errors are caused in applying the models directly to the sediments by uncertain knowledge of: 1) the proportion and types of surface functional groups available for adsorption in the surface coatings; 2) the electric field at the mineral-water interface; and 3) surface reactions of major ions in the aqueous phase, such as Ca2+, Mg2+, HCO3\n-, SO4\n2-, H4SiO4, and organic acids. In contrast, a semi-empirical surface complexation modeling approach can be used to describe the U(VI) experimental data more precisely as a function of aqueous chemical conditions. This approach is useful as a tool to describe the variation in U\u2026", "author" : [ { "dropping-particle" : "", "family" : "Davis", "given" : "James a.", "non-dropping-particle" : "", "parse-names" : false, "suffix" : "" }, { "dropping-particle" : "", "family" : "Meece", "given" : "David E.", "non-dropping-particle" : "", "parse-names" : false, "suffix" : "" }, { "dropping-particle" : "", "family" : "Kohler", "given" : "Matthias", "non-dropping-particle" : "", "parse-names" : false, "suffix" : "" }, { "dropping-particle" : "", "family" : "Curtis", "given" : "Gary P.", "non-dropping-particle" : "", "parse-names" : false, "suffix" : "" } ], "container-title" : "Geochimica et Cosmochimica Acta", "id" : "ITEM-2", "issue" : "18", "issued" : { "date-parts" : [ [ "2004" ] ] }, "page" : "3621-3641", "title" : "Approaches to surface complexation modeling of Uranium(VI) adsorption on aquifer sediments", "type" : "article-journal", "volume" : "68" }, "uris" : [ "http://www.mendeley.com/documents/?uuid=c6b48abd-fd9a-4be1-bc78-719172317618" ] } ], "mendeley" : { "formattedCitation" : "[30], [31]", "plainTextFormattedCitation" : "[30], [31]", "previouslyFormattedCitation" : "[30], [31]" }, "properties" : { "noteIndex" : 0 }, "schema" : "https://github.com/citation-style-language/schema/raw/master/csl-citation.json" }</w:instrText>
       </w:r>
       <w:r>
         <w:fldChar w:fldCharType="separate"/>
@@ -1431,7 +1466,7 @@
         <w:rPr>
           <w:noProof/>
         </w:rPr>
-        <w:t>[29], [30]</w:t>
+        <w:t>[30], [31]</w:t>
       </w:r>
       <w:r>
         <w:fldChar w:fldCharType="end"/>
@@ -1470,11 +1505,7 @@
         <w:t>/titration</w:t>
       </w:r>
       <w:r>
-        <w:t xml:space="preserve"> data collected across a range of geochemical </w:t>
-      </w:r>
-      <w:r>
-        <w:lastRenderedPageBreak/>
-        <w:t>conditions</w:t>
+        <w:t xml:space="preserve"> data collected across a range of geochemical conditions</w:t>
       </w:r>
       <w:r>
         <w:t xml:space="preserve"> </w:t>
@@ -1483,7 +1514,7 @@
         <w:fldChar w:fldCharType="begin" w:fldLock="1"/>
       </w:r>
       <w:r>
-        <w:instrText>ADDIN CSL_CITATION { "citationItems" : [ { "id" : "ITEM-1", "itemData" : { "ISBN" : "0471637319", "author" : [ { "dropping-particle" : "", "family" : "Dzombak", "given" : "DA.", "non-dropping-particle" : "", "parse-names" : false, "suffix" : "" }, { "dropping-particle" : "", "family" : "Morel", "given" : "FMM.", "non-dropping-particle" : "", "parse-names" : false, "suffix" : "" } ], "id" : "ITEM-1", "issued" : { "date-parts" : [ [ "1990" ] ] }, "publisher" : "Wiley", "publisher-place" : "New York, NY", "title" : "Surface Complexation Modeling: Hydrous Ferric Oxide", "type" : "book" }, "uris" : [ "http://www.mendeley.com/documents/?uuid=a1a40670-7195-4e56-8172-1ff3cf0956d2" ] } ], "mendeley" : { "formattedCitation" : "[31]", "plainTextFormattedCitation" : "[31]", "previouslyFormattedCitation" : "[29]" }, "properties" : { "noteIndex" : 0 }, "schema" : "https://github.com/citation-style-language/schema/raw/master/csl-citation.json" }</w:instrText>
+        <w:instrText>ADDIN CSL_CITATION { "citationItems" : [ { "id" : "ITEM-1", "itemData" : { "ISBN" : "0471637319", "author" : [ { "dropping-particle" : "", "family" : "Dzombak", "given" : "DA.", "non-dropping-particle" : "", "parse-names" : false, "suffix" : "" }, { "dropping-particle" : "", "family" : "Morel", "given" : "FMM.", "non-dropping-particle" : "", "parse-names" : false, "suffix" : "" } ], "id" : "ITEM-1", "issued" : { "date-parts" : [ [ "1990" ] ] }, "publisher" : "Wiley", "publisher-place" : "New York, NY", "title" : "Surface Complexation Modeling: Hydrous Ferric Oxide", "type" : "book" }, "uris" : [ "http://www.mendeley.com/documents/?uuid=a1a40670-7195-4e56-8172-1ff3cf0956d2" ] } ], "mendeley" : { "formattedCitation" : "[32]", "plainTextFormattedCitation" : "[32]", "previouslyFormattedCitation" : "[32]" }, "properties" : { "noteIndex" : 0 }, "schema" : "https://github.com/citation-style-language/schema/raw/master/csl-citation.json" }</w:instrText>
       </w:r>
       <w:r>
         <w:fldChar w:fldCharType="separate"/>
@@ -1492,7 +1523,7 @@
         <w:rPr>
           <w:noProof/>
         </w:rPr>
-        <w:t>[31]</w:t>
+        <w:t>[32]</w:t>
       </w:r>
       <w:r>
         <w:fldChar w:fldCharType="end"/>
@@ -1513,7 +1544,7 @@
         <w:fldChar w:fldCharType="begin" w:fldLock="1"/>
       </w:r>
       <w:r>
-        <w:instrText>ADDIN CSL_CITATION { "citationItems" : [ { "id" : "ITEM-1", "itemData" : { "DOI" : "10.1021/cr980011z", "ISBN" : "0009-2665", "ISSN" : "1520-6890", "PMID" : "11848981", "abstract" : "A review with 825 refs. concerning the state of knowledge of metal oxide surfaces and their interactions with aq. solns. and microorganisms highlighting scientific and technol. contexts where this knowledge is needed and evaluating exptl. and theor. techniques needed to obtain the necessary information is given. Topics discussed include: characterization of clean metal oxide surfaces; water vapor-metal oxide interactions; aq. soln.-metal oxide interfaces; dissoln. and growth of metal (hydr)oxides; biotic processes in metal oxide surface chem.; theory; and challenges and future directions. [on SciFinder(R)]", "author" : [ { "dropping-particle" : "", "family" : "Brown  Jr.", "given" : "Gordon E", "non-dropping-particle" : "", "parse-names" : false, "suffix" : "" }, { "dropping-particle" : "", "family" : "Henrich", "given" : "Victor E", "non-dropping-particle" : "", "parse-names" : false, "suffix" : "" }, { "dropping-particle" : "", "family" : "Casey", "given" : "William H", "non-dropping-particle" : "", "parse-names" : false, "suffix" : "" }, { "dropping-particle" : "", "family" : "Clark", "given" : "David L", "non-dropping-particle" : "", "parse-names" : false, "suffix" : "" }, { "dropping-particle" : "", "family" : "Eggleston", "given" : "Carrick", "non-dropping-particle" : "", "parse-names" : false, "suffix" : "" }, { "dropping-particle" : "", "family" : "Felmy", "given" : "Andrew", "non-dropping-particle" : "", "parse-names" : false, "suffix" : "" }, { "dropping-particle" : "", "family" : "Goodman", "given" : "D Wayne", "non-dropping-particle" : "", "parse-names" : false, "suffix" : "" }, { "dropping-particle" : "", "family" : "Graetzel", "given" : "Michael", "non-dropping-particle" : "", "parse-names" : false, "suffix" : "" }, { "dropping-particle" : "", "family" : "Maciel", "given" : "Gary", "non-dropping-particle" : "", "parse-names" : false, "suffix" : "" }, { "dropping-particle" : "", "family" : "McCarthy", "given" : "Maureen I", "non-dropping-particle" : "", "parse-names" : false, "suffix" : "" }, { "dropping-particle" : "", "family" : "Nealson", "given" : "Kenneth H", "non-dropping-particle" : "", "parse-names" : false, "suffix" : "" }, { "dropping-particle" : "", "family" : "Sverjensky", "given" : "Dimitri a", "non-dropping-particle" : "", "parse-names" : false, "suffix" : "" }, { "dropping-particle" : "", "family" : "Toney", "given" : "Michael F", "non-dropping-particle" : "", "parse-names" : false, "suffix" : "" }, { "dropping-particle" : "", "family" : "Zachara", "given" : "John M", "non-dropping-particle" : "", "parse-names" : false, "suffix" : "" }, { "dropping-particle" : "", "family" : "Brown", "given" : "Gordon E", "non-dropping-particle" : "", "parse-names" : false, "suffix" : "" }, { "dropping-particle" : "", "family" : "Henrich", "given" : "Victor E", "non-dropping-particle" : "", "parse-names" : false, "suffix" : "" }, { "dropping-particle" : "", "family" : "Casey", "given" : "William H", "non-dropping-particle" : "", "parse-names" : false, "suffix" : "" }, { "dropping-particle" : "", "family" : "Clark", "given" : "David L", "non-dropping-particle" : "", "parse-names" : false, "suffix" : "" }, { "dropping-particle" : "", "family" : "Eggleston", "given" : "Carrick", "non-dropping-particle" : "", "parse-names" : false, "suffix" : "" }, { "dropping-particle" : "", "family" : "Felmy", "given" : "Andrew", "non-dropping-particle" : "", "parse-names" : false, "suffix" : "" }, { "dropping-particle" : "", "family" : "Goodman", "given" : "D Wayne", "non-dropping-particle" : "", "parse-names" : false, "suffix" : "" }, { "dropping-particle" : "", "family" : "Gr\u00e4tzel", "given" : "Michael", "non-dropping-particle" : "", "parse-names" : false, "suffix" : "" }, { "dropping-particle" : "", "family" : "Maciel", "given" : "Gary", "non-dropping-particle" : "", "parse-names" : false, "suffix" : "" }, { "dropping-particle" : "", "family" : "McCarthy", "given" : "Maureen I", "non-dropping-particle" : "", "parse-names" : false, "suffix" : "" }, { "dropping-particle" : "", "family" : "Nealson", "given" : "Kenneth H", "non-dropping-particle" : "", "parse-names" : false, "suffix" : "" }, { "dropping-particle" : "", "family" : "Sverjensky", "given" : "Dimitri a", "non-dropping-particle" : "", "parse-names" : false, "suffix" : "" }, { "dropping-particle" : "", "family" : "Toney", "given" : "Michael F", "non-dropping-particle" : "", "parse-names" : false, "suffix" : "" }, { "dropping-particle" : "", "family" : "Zachara", "given" : "John M", "non-dropping-particle" : "", "parse-names" : false, "suffix" : "" } ], "container-title" : "Chemical Reviews", "id" : "ITEM-1", "issue" : "1", "issued" : { "date-parts" : [ [ "1999" ] ] }, "page" : "77-174", "title" : "Metal Oxide Surfaces and Their Interactions with Aqueous Solutions and Microbial Organisms", "type" : "article-journal", "volume" : "99" }, "uris" : [ "http://www.mendeley.com/documents/?uuid=56c17a27-4840-425a-b41d-76d07f81e1aa" ] }, { "id" : "ITEM-2", "itemData" : { "DOI" : "10.1016/j.gca.2006.01.006", "ISBN" : "0016-7037", "ISSN" : "00167037", "abstract" : "Despite the fact that the bulk compositions of most low temperature natural surface waters, groundwaters, and porewaters are heavily influenced by alkaline earths, an understanding of the development of proton surface charge in the presence of alkaline earth adsorption on the surfaces of minerals is lacking. In particular, models of speciation at the mineral-water interface in systems involving alkaline earths need to be established for a range of different minerals. In the present study, X-ray standing wave results for Sr2+ adsorption on rutile as a tetranuclear complex [Fenter, P., Cheng, L., Rihs, S., Machesky, M., Bedyzk, M.D., Sturchio, N.C., 2000. Electrical double-layer structure at the rutile-water interface as observed in situ with small-period X-ray standing waves. J. Colloid Interface Sci. 225, 154-165] are used as constraints for all the alkaline earths in surface complexation simulations of proton surface charge, metal adsorption, and electrokinetic experiments referring to wide ranges of pH, ionic strength, surface coverage, and type of oxide. The tetranuclear reaction{A formula is presented}predominates for the large cations Sr2+ and Ba2+ (and presumably Ra2+), consistent with X-ray results. In contrast, the mononuclear reaction{A formula is presented}predominates for the much smaller Mg2+ (and presumably Be2+), with minor amounts of the tetranuclear reaction. Both reaction types appear to be important for the intermediate size Ca2+. For all the alkaline earths on all oxides, the proportions of the different reaction types vary systematically as a function of pH, ionic strength, and surface coverage. The application of Born solvation and crystal-chemical theory enables estimation of the equilibrium constants of adsorption of all the alkaline earths on all oxides. On high dielectric constant solids (rutile, magnetite, manganese dioxide), where the solvation contribution is negligable, ion adsorption correlates with crystal radius: the equilibrium constants increase in the sequence Be2+ &lt; Mg2+ &lt; Ca2+ &lt; Sr2+ &lt; Ba2+ &lt; Ra2+. On low dielectric constant solids (hematite, gibbsite,and silicas), the solvation contribution opposing adsorption is largest for ions with the smallest hydrated radii: the equilibrium constants increase in the sequence Ra2+ &lt; Ba2+ &lt; Sr2+ &lt; Ca2+ &lt; Mg2+ &lt; Be2+. These predicted sequences are consistent with adsorption affinities in the literature. In combination with previously published results, the present study enables th\u2026", "author" : [ { "dropping-particle" : "", "family" : "Sverjensky", "given" : "Dimitri A.", "non-dropping-particle" : "", "parse-names" : false, "suffix" : "" } ], "container-title" : "Geochimica et Cosmochimica Acta", "id" : "ITEM-2", "issue" : "10", "issued" : { "date-parts" : [ [ "2006" ] ] }, "page" : "2427-2453", "title" : "Prediction of the speciation of alkaline earths adsorbed on mineral surfaces in salt solutions", "type" : "article-journal", "volume" : "70" }, "uris" : [ "http://www.mendeley.com/documents/?uuid=95901e33-067b-4748-8f30-d87675edc102" ] } ], "mendeley" : { "formattedCitation" : "[32], [33]", "plainTextFormattedCitation" : "[32], [33]", "previouslyFormattedCitation" : "[30], [31]" }, "properties" : { "noteIndex" : 0 }, "schema" : "https://github.com/citation-style-language/schema/raw/master/csl-citation.json" }</w:instrText>
+        <w:instrText>ADDIN CSL_CITATION { "citationItems" : [ { "id" : "ITEM-1", "itemData" : { "DOI" : "10.1021/cr980011z", "ISBN" : "0009-2665", "ISSN" : "1520-6890", "PMID" : "11848981", "abstract" : "A review with 825 refs. concerning the state of knowledge of metal oxide surfaces and their interactions with aq. solns. and microorganisms highlighting scientific and technol. contexts where this knowledge is needed and evaluating exptl. and theor. techniques needed to obtain the necessary information is given. Topics discussed include: characterization of clean metal oxide surfaces; water vapor-metal oxide interactions; aq. soln.-metal oxide interfaces; dissoln. and growth of metal (hydr)oxides; biotic processes in metal oxide surface chem.; theory; and challenges and future directions. [on SciFinder(R)]", "author" : [ { "dropping-particle" : "", "family" : "Brown  Jr.", "given" : "Gordon E", "non-dropping-particle" : "", "parse-names" : false, "suffix" : "" }, { "dropping-particle" : "", "family" : "Henrich", "given" : "Victor E", "non-dropping-particle" : "", "parse-names" : false, "suffix" : "" }, { "dropping-particle" : "", "family" : "Casey", "given" : "William H", "non-dropping-particle" : "", "parse-names" : false, "suffix" : "" }, { "dropping-particle" : "", "family" : "Clark", "given" : "David L", "non-dropping-particle" : "", "parse-names" : false, "suffix" : "" }, { "dropping-particle" : "", "family" : "Eggleston", "given" : "Carrick", "non-dropping-particle" : "", "parse-names" : false, "suffix" : "" }, { "dropping-particle" : "", "family" : "Felmy", "given" : "Andrew", "non-dropping-particle" : "", "parse-names" : false, "suffix" : "" }, { "dropping-particle" : "", "family" : "Goodman", "given" : "D Wayne", "non-dropping-particle" : "", "parse-names" : false, "suffix" : "" }, { "dropping-particle" : "", "family" : "Graetzel", "given" : "Michael", "non-dropping-particle" : "", "parse-names" : false, "suffix" : "" }, { "dropping-particle" : "", "family" : "Maciel", "given" : "Gary", "non-dropping-particle" : "", "parse-names" : false, "suffix" : "" }, { "dropping-particle" : "", "family" : "McCarthy", "given" : "Maureen I", "non-dropping-particle" : "", "parse-names" : false, "suffix" : "" }, { "dropping-particle" : "", "family" : "Nealson", "given" : "Kenneth H", "non-dropping-particle" : "", "parse-names" : false, "suffix" : "" }, { "dropping-particle" : "", "family" : "Sverjensky", "given" : "Dimitri a", "non-dropping-particle" : "", "parse-names" : false, "suffix" : "" }, { "dropping-particle" : "", "family" : "Toney", "given" : "Michael F", "non-dropping-particle" : "", "parse-names" : false, "suffix" : "" }, { "dropping-particle" : "", "family" : "Zachara", "given" : "John M", "non-dropping-particle" : "", "parse-names" : false, "suffix" : "" }, { "dropping-particle" : "", "family" : "Brown", "given" : "Gordon E", "non-dropping-particle" : "", "parse-names" : false, "suffix" : "" }, { "dropping-particle" : "", "family" : "Henrich", "given" : "Victor E", "non-dropping-particle" : "", "parse-names" : false, "suffix" : "" }, { "dropping-particle" : "", "family" : "Casey", "given" : "William H", "non-dropping-particle" : "", "parse-names" : false, "suffix" : "" }, { "dropping-particle" : "", "family" : "Clark", "given" : "David L", "non-dropping-particle" : "", "parse-names" : false, "suffix" : "" }, { "dropping-particle" : "", "family" : "Eggleston", "given" : "Carrick", "non-dropping-particle" : "", "parse-names" : false, "suffix" : "" }, { "dropping-particle" : "", "family" : "Felmy", "given" : "Andrew", "non-dropping-particle" : "", "parse-names" : false, "suffix" : "" }, { "dropping-particle" : "", "family" : "Goodman", "given" : "D Wayne", "non-dropping-particle" : "", "parse-names" : false, "suffix" : "" }, { "dropping-particle" : "", "family" : "Gr\u00e4tzel", "given" : "Michael", "non-dropping-particle" : "", "parse-names" : false, "suffix" : "" }, { "dropping-particle" : "", "family" : "Maciel", "given" : "Gary", "non-dropping-particle" : "", "parse-names" : false, "suffix" : "" }, { "dropping-particle" : "", "family" : "McCarthy", "given" : "Maureen I", "non-dropping-particle" : "", "parse-names" : false, "suffix" : "" }, { "dropping-particle" : "", "family" : "Nealson", "given" : "Kenneth H", "non-dropping-particle" : "", "parse-names" : false, "suffix" : "" }, { "dropping-particle" : "", "family" : "Sverjensky", "given" : "Dimitri a", "non-dropping-particle" : "", "parse-names" : false, "suffix" : "" }, { "dropping-particle" : "", "family" : "Toney", "given" : "Michael F", "non-dropping-particle" : "", "parse-names" : false, "suffix" : "" }, { "dropping-particle" : "", "family" : "Zachara", "given" : "John M", "non-dropping-particle" : "", "parse-names" : false, "suffix" : "" } ], "container-title" : "Chemical Reviews", "id" : "ITEM-1", "issue" : "1", "issued" : { "date-parts" : [ [ "1999" ] ] }, "page" : "77-174", "title" : "Metal Oxide Surfaces and Their Interactions with Aqueous Solutions and Microbial Organisms", "type" : "article-journal", "volume" : "99" }, "uris" : [ "http://www.mendeley.com/documents/?uuid=56c17a27-4840-425a-b41d-76d07f81e1aa" ] }, { "id" : "ITEM-2", "itemData" : { "DOI" : "10.1016/j.gca.2006.01.006", "ISBN" : "0016-7037", "ISSN" : "00167037", "abstract" : "Despite the fact that the bulk compositions of most low temperature natural surface waters, groundwaters, and porewaters are heavily influenced by alkaline earths, an understanding of the development of proton surface charge in the presence of alkaline earth adsorption on the surfaces of minerals is lacking. In particular, models of speciation at the mineral-water interface in systems involving alkaline earths need to be established for a range of different minerals. In the present study, X-ray standing wave results for Sr2+ adsorption on rutile as a tetranuclear complex [Fenter, P., Cheng, L., Rihs, S., Machesky, M., Bedyzk, M.D., Sturchio, N.C., 2000. Electrical double-layer structure at the rutile-water interface as observed in situ with small-period X-ray standing waves. J. Colloid Interface Sci. 225, 154-165] are used as constraints for all the alkaline earths in surface complexation simulations of proton surface charge, metal adsorption, and electrokinetic experiments referring to wide ranges of pH, ionic strength, surface coverage, and type of oxide. The tetranuclear reaction{A formula is presented}predominates for the large cations Sr2+ and Ba2+ (and presumably Ra2+), consistent with X-ray results. In contrast, the mononuclear reaction{A formula is presented}predominates for the much smaller Mg2+ (and presumably Be2+), with minor amounts of the tetranuclear reaction. Both reaction types appear to be important for the intermediate size Ca2+. For all the alkaline earths on all oxides, the proportions of the different reaction types vary systematically as a function of pH, ionic strength, and surface coverage. The application of Born solvation and crystal-chemical theory enables estimation of the equilibrium constants of adsorption of all the alkaline earths on all oxides. On high dielectric constant solids (rutile, magnetite, manganese dioxide), where the solvation contribution is negligable, ion adsorption correlates with crystal radius: the equilibrium constants increase in the sequence Be2+ &lt; Mg2+ &lt; Ca2+ &lt; Sr2+ &lt; Ba2+ &lt; Ra2+. On low dielectric constant solids (hematite, gibbsite,and silicas), the solvation contribution opposing adsorption is largest for ions with the smallest hydrated radii: the equilibrium constants increase in the sequence Ra2+ &lt; Ba2+ &lt; Sr2+ &lt; Ca2+ &lt; Mg2+ &lt; Be2+. These predicted sequences are consistent with adsorption affinities in the literature. In combination with previously published results, the present study enables th\u2026", "author" : [ { "dropping-particle" : "", "family" : "Sverjensky", "given" : "Dimitri A.", "non-dropping-particle" : "", "parse-names" : false, "suffix" : "" } ], "container-title" : "Geochimica et Cosmochimica Acta", "id" : "ITEM-2", "issue" : "10", "issued" : { "date-parts" : [ [ "2006" ] ] }, "page" : "2427-2453", "title" : "Prediction of the speciation of alkaline earths adsorbed on mineral surfaces in salt solutions", "type" : "article-journal", "volume" : "70" }, "uris" : [ "http://www.mendeley.com/documents/?uuid=95901e33-067b-4748-8f30-d87675edc102" ] } ], "mendeley" : { "formattedCitation" : "[33], [34]", "plainTextFormattedCitation" : "[33], [34]", "previouslyFormattedCitation" : "[33], [34]" }, "properties" : { "noteIndex" : 0 }, "schema" : "https://github.com/citation-style-language/schema/raw/master/csl-citation.json" }</w:instrText>
       </w:r>
       <w:r>
         <w:fldChar w:fldCharType="separate"/>
@@ -1522,7 +1553,7 @@
         <w:rPr>
           <w:noProof/>
         </w:rPr>
-        <w:t>[32], [33]</w:t>
+        <w:t>[33], [34]</w:t>
       </w:r>
       <w:r>
         <w:fldChar w:fldCharType="end"/>
@@ -1627,7 +1658,7 @@
         <w:fldChar w:fldCharType="begin" w:fldLock="1"/>
       </w:r>
       <w:r>
-        <w:instrText>ADDIN CSL_CITATION { "citationItems" : [ { "id" : "ITEM-1", "itemData" : { "DOI" : "10.1021/acs.est.6b02669", "ISSN" : "0013-936X", "author" : [ { "dropping-particle" : "", "family" : "Duster", "given" : "Thomas A.", "non-dropping-particle" : "", "parse-names" : false, "suffix" : "" } ], "container-title" : "Environmental Science &amp; Technology", "id" : "ITEM-1", "issue" : "14", "issued" : { "date-parts" : [ [ "2016" ] ] }, "page" : "7274-7275", "title" : "An Integrated Approach to Standard Methods, Materials, and Databases for the Measurements Used To Develop Surface Complexation Models", "type" : "article-journal", "volume" : "50" }, "uris" : [ "http://www.mendeley.com/documents/?uuid=f27b11c3-3245-44ef-82dc-b0e5bff9f57f" ] }, { "id" : "ITEM-2", "itemData" : { "DOI" : "10.2475/05.2013.01", "ISBN" : "0002-9599", "ISSN" : "00029599", "abstract" : "Within the context of the clay barrier concept for underground nuclear waste disposal, montmorillonite and bentonite have been widely used as reference materials for sorption. In some cases, accompanying modeling work aims at understanding and predicting sorption in complex natural systems where clays are assumed to be representative of the most reactive phases. This bottom-up approach relies heavily on good confidence in the mechanistic understanding of sorption phenomena. The present study aims at reviewing experimental and modeling work on montmorillonite with a focus on divalent metals experiencing pH dependent specific sorption. Current knowledge points out distinct sorption mechanisms on three types of sites: cation exchange on basal planes and surface complexation on edge surfaces with two types of sites: high energy (or strong) sites (HES) with high affinity for metals but low site density and low energy (or weak) sites (LES) with lower affinity for metals but high site density. Based on this current knowledge, criteria are given to select data relevant for surface complexation model calibration (especially ionic strength, pH, clay preparation and characterization, metal to clay ratio and solubility limits), with an emphasis on data uncertainties and reproducibility. Problematic experimental features are highlighted, especially those related to the reversibility of sorption and to the effect of the solid to liquid ratio (R-SL) on sorption distribution coefficients. Guidelines for data acquisition and selection are proposed. Surface complexation models available in the literature are then tested in terms of efficiency (data fit) and mechanistic likelihood. None of the currently available models is able to satisfy both aspects. Models directly adapted from oxide surface complexation models fail in both aspects. The most efficient model (in terms of simplicity and accuracy) is a non-electrostatic model. It is the only one that reproduces pH dependent specific sorption data at a low metal clay ratio (&lt;0.001 mol/kg(clay); HES) in all selected experimental conditions, as well as data obtained at medium metal to clay ratio (similar to 0.01-0.05 mol/kg(clay); low energy sites). To account for physical mechanisms, an electrostatic surface complexation model has been developed. It takes into account the spill-over effect of negatively charged basal surfaces over edge surfaces, a typical feature of montmorillonite, and is able to reproduce sorption data fo\u2026", "author" : [ { "dropping-particle" : "", "family" : "Tournassat", "given" : "Christophe", "non-dropping-particle" : "", "parse-names" : false, "suffix" : "" }, { "dropping-particle" : "", "family" : "Grangeon", "given" : "Sylvain", "non-dropping-particle" : "", "parse-names" : false, "suffix" : "" }, { "dropping-particle" : "", "family" : "Leroy", "given" : "Philippe", "non-dropping-particle" : "", "parse-names" : false, "suffix" : "" }, { "dropping-particle" : "", "family" : "Giffaut", "given" : "Eric", "non-dropping-particle" : "", "parse-names" : false, "suffix" : "" } ], "container-title" : "American Journal of Science", "id" : "ITEM-2", "issue" : "5", "issued" : { "date-parts" : [ [ "2013" ] ] }, "page" : "395-451", "title" : "Modeling specific ph dependent sorption of divalent metals on montmorillonite surfaces. a review of pitfalls, recent achievements and current challenges", "type" : "article-journal", "volume" : "313" }, "uris" : [ "http://www.mendeley.com/documents/?uuid=308223f4-1fbc-4e35-ad15-63f95b50f059" ] } ], "mendeley" : { "formattedCitation" : "[34], [35]", "plainTextFormattedCitation" : "[34], [35]", "previouslyFormattedCitation" : "[32], [33]" }, "properties" : { "noteIndex" : 0 }, "schema" : "https://github.com/citation-style-language/schema/raw/master/csl-citation.json" }</w:instrText>
+        <w:instrText>ADDIN CSL_CITATION { "citationItems" : [ { "id" : "ITEM-1", "itemData" : { "DOI" : "10.1021/acs.est.6b02669", "ISSN" : "0013-936X", "author" : [ { "dropping-particle" : "", "family" : "Duster", "given" : "Thomas A.", "non-dropping-particle" : "", "parse-names" : false, "suffix" : "" } ], "container-title" : "Environmental Science &amp; Technology", "id" : "ITEM-1", "issue" : "14", "issued" : { "date-parts" : [ [ "2016" ] ] }, "page" : "7274-7275", "title" : "An Integrated Approach to Standard Methods, Materials, and Databases for the Measurements Used To Develop Surface Complexation Models", "type" : "article-journal", "volume" : "50" }, "uris" : [ "http://www.mendeley.com/documents/?uuid=f27b11c3-3245-44ef-82dc-b0e5bff9f57f" ] }, { "id" : "ITEM-2", "itemData" : { "DOI" : "10.2475/05.2013.01", "ISBN" : "0002-9599", "ISSN" : "00029599", "abstract" : "Within the context of the clay barrier concept for underground nuclear waste disposal, montmorillonite and bentonite have been widely used as reference materials for sorption. In some cases, accompanying modeling work aims at understanding and predicting sorption in complex natural systems where clays are assumed to be representative of the most reactive phases. This bottom-up approach relies heavily on good confidence in the mechanistic understanding of sorption phenomena. The present study aims at reviewing experimental and modeling work on montmorillonite with a focus on divalent metals experiencing pH dependent specific sorption. Current knowledge points out distinct sorption mechanisms on three types of sites: cation exchange on basal planes and surface complexation on edge surfaces with two types of sites: high energy (or strong) sites (HES) with high affinity for metals but low site density and low energy (or weak) sites (LES) with lower affinity for metals but high site density. Based on this current knowledge, criteria are given to select data relevant for surface complexation model calibration (especially ionic strength, pH, clay preparation and characterization, metal to clay ratio and solubility limits), with an emphasis on data uncertainties and reproducibility. Problematic experimental features are highlighted, especially those related to the reversibility of sorption and to the effect of the solid to liquid ratio (R-SL) on sorption distribution coefficients. Guidelines for data acquisition and selection are proposed. Surface complexation models available in the literature are then tested in terms of efficiency (data fit) and mechanistic likelihood. None of the currently available models is able to satisfy both aspects. Models directly adapted from oxide surface complexation models fail in both aspects. The most efficient model (in terms of simplicity and accuracy) is a non-electrostatic model. It is the only one that reproduces pH dependent specific sorption data at a low metal clay ratio (&lt;0.001 mol/kg(clay); HES) in all selected experimental conditions, as well as data obtained at medium metal to clay ratio (similar to 0.01-0.05 mol/kg(clay); low energy sites). To account for physical mechanisms, an electrostatic surface complexation model has been developed. It takes into account the spill-over effect of negatively charged basal surfaces over edge surfaces, a typical feature of montmorillonite, and is able to reproduce sorption data fo\u2026", "author" : [ { "dropping-particle" : "", "family" : "Tournassat", "given" : "Christophe", "non-dropping-particle" : "", "parse-names" : false, "suffix" : "" }, { "dropping-particle" : "", "family" : "Grangeon", "given" : "Sylvain", "non-dropping-particle" : "", "parse-names" : false, "suffix" : "" }, { "dropping-particle" : "", "family" : "Leroy", "given" : "Philippe", "non-dropping-particle" : "", "parse-names" : false, "suffix" : "" }, { "dropping-particle" : "", "family" : "Giffaut", "given" : "Eric", "non-dropping-particle" : "", "parse-names" : false, "suffix" : "" } ], "container-title" : "American Journal of Science", "id" : "ITEM-2", "issue" : "5", "issued" : { "date-parts" : [ [ "2013" ] ] }, "page" : "395-451", "title" : "Modeling specific ph dependent sorption of divalent metals on montmorillonite surfaces. a review of pitfalls, recent achievements and current challenges", "type" : "article-journal", "volume" : "313" }, "uris" : [ "http://www.mendeley.com/documents/?uuid=308223f4-1fbc-4e35-ad15-63f95b50f059" ] } ], "mendeley" : { "formattedCitation" : "[35], [36]", "plainTextFormattedCitation" : "[35], [36]", "previouslyFormattedCitation" : "[35], [36]" }, "properties" : { "noteIndex" : 0 }, "schema" : "https://github.com/citation-style-language/schema/raw/master/csl-citation.json" }</w:instrText>
       </w:r>
       <w:r>
         <w:fldChar w:fldCharType="separate"/>
@@ -1636,7 +1667,7 @@
         <w:rPr>
           <w:noProof/>
         </w:rPr>
-        <w:t>[34], [35]</w:t>
+        <w:t>[35], [36]</w:t>
       </w:r>
       <w:r>
         <w:fldChar w:fldCharType="end"/>
@@ -1696,7 +1727,7 @@
         <w:fldChar w:fldCharType="begin" w:fldLock="1"/>
       </w:r>
       <w:r>
-        <w:instrText>ADDIN CSL_CITATION { "citationItems" : [ { "id" : "ITEM-1", "itemData" : { "DOI" : "10.1016/j.gca.2014.10.008", "ISSN" : "0016-7037", "author" : [ { "dropping-particle" : "", "family" : "Sajih", "given" : "M.", "non-dropping-particle" : "", "parse-names" : false, "suffix" : "" }, { "dropping-particle" : "", "family" : "Bryan", "given" : "N.D. D", "non-dropping-particle" : "", "parse-names" : false, "suffix" : "" }, { "dropping-particle" : "", "family" : "Livens", "given" : "F.R. R", "non-dropping-particle" : "", "parse-names" : false, "suffix" : "" }, { "dropping-particle" : "", "family" : "Vaughan", "given" : "D.J. J", "non-dropping-particle" : "", "parse-names" : false, "suffix" : "" }, { "dropping-particle" : "", "family" : "Descostes", "given" : "M.", "non-dropping-particle" : "", "parse-names" : false, "suffix" : "" }, { "dropping-particle" : "", "family" : "Phrommavanh", "given" : "V.", "non-dropping-particle" : "", "parse-names" : false, "suffix" : "" }, { "dropping-particle" : "", "family" : "Nos", "given" : "J.", "non-dropping-particle" : "", "parse-names" : false, "suffix" : "" }, { "dropping-particle" : "", "family" : "Morris", "given" : "K.", "non-dropping-particle" : "", "parse-names" : false, "suffix" : "" } ], "container-title" : "Geochimica et Cosmochimica Acta", "id" : "ITEM-1", "issued" : { "date-parts" : [ [ "2014", "12" ] ] }, "page" : "150-163", "publisher" : "Elsevier Ltd", "title" : "Adsorption of radium and barium on goethite and ferrihydrite: A kinetic and surface complexation modelling study", "type" : "article-journal", "volume" : "146" }, "uris" : [ "http://www.mendeley.com/documents/?uuid=769c2bc2-3dc8-42fc-9bf1-f42bd5351186" ] }, { "id" : "ITEM-2", "itemData" : { "DOI" : "10.1016/j.gca.2006.01.006", "ISBN" : "0016-7037", "ISSN" : "00167037", "abstract" : "Despite the fact that the bulk compositions of most low temperature natural surface waters, groundwaters, and porewaters are heavily influenced by alkaline earths, an understanding of the development of proton surface charge in the presence of alkaline earth adsorption on the surfaces of minerals is lacking. In particular, models of speciation at the mineral-water interface in systems involving alkaline earths need to be established for a range of different minerals. In the present study, X-ray standing wave results for Sr2+ adsorption on rutile as a tetranuclear complex [Fenter, P., Cheng, L., Rihs, S., Machesky, M., Bedyzk, M.D., Sturchio, N.C., 2000. Electrical double-layer structure at the rutile-water interface as observed in situ with small-period X-ray standing waves. J. Colloid Interface Sci. 225, 154-165] are used as constraints for all the alkaline earths in surface complexation simulations of proton surface charge, metal adsorption, and electrokinetic experiments referring to wide ranges of pH, ionic strength, surface coverage, and type of oxide. The tetranuclear reaction{A formula is presented}predominates for the large cations Sr2+ and Ba2+ (and presumably Ra2+), consistent with X-ray results. In contrast, the mononuclear reaction{A formula is presented}predominates for the much smaller Mg2+ (and presumably Be2+), with minor amounts of the tetranuclear reaction. Both reaction types appear to be important for the intermediate size Ca2+. For all the alkaline earths on all oxides, the proportions of the different reaction types vary systematically as a function of pH, ionic strength, and surface coverage. The application of Born solvation and crystal-chemical theory enables estimation of the equilibrium constants of adsorption of all the alkaline earths on all oxides. On high dielectric constant solids (rutile, magnetite, manganese dioxide), where the solvation contribution is negligable, ion adsorption correlates with crystal radius: the equilibrium constants increase in the sequence Be2+ &lt; Mg2+ &lt; Ca2+ &lt; Sr2+ &lt; Ba2+ &lt; Ra2+. On low dielectric constant solids (hematite, gibbsite,and silicas), the solvation contribution opposing adsorption is largest for ions with the smallest hydrated radii: the equilibrium constants increase in the sequence Ra2+ &lt; Ba2+ &lt; Sr2+ &lt; Ca2+ &lt; Mg2+ &lt; Be2+. These predicted sequences are consistent with adsorption affinities in the literature. In combination with previously published results, the present study enables th\u2026", "author" : [ { "dropping-particle" : "", "family" : "Sverjensky", "given" : "Dimitri A.", "non-dropping-particle" : "", "parse-names" : false, "suffix" : "" } ], "container-title" : "Geochimica et Cosmochimica Acta", "id" : "ITEM-2", "issue" : "10", "issued" : { "date-parts" : [ [ "2006" ] ] }, "page" : "2427-2453", "title" : "Prediction of the speciation of alkaline earths adsorbed on mineral surfaces in salt solutions", "type" : "article-journal", "volume" : "70" }, "uris" : [ "http://www.mendeley.com/documents/?uuid=95901e33-067b-4748-8f30-d87675edc102" ] } ], "mendeley" : { "formattedCitation" : "[33], [36]", "plainTextFormattedCitation" : "[33], [36]", "previouslyFormattedCitation" : "[31], [34]" }, "properties" : { "noteIndex" : 0 }, "schema" : "https://github.com/citation-style-language/schema/raw/master/csl-citation.json" }</w:instrText>
+        <w:instrText>ADDIN CSL_CITATION { "citationItems" : [ { "id" : "ITEM-1", "itemData" : { "DOI" : "10.1016/j.gca.2014.10.008", "ISSN" : "0016-7037", "author" : [ { "dropping-particle" : "", "family" : "Sajih", "given" : "M.", "non-dropping-particle" : "", "parse-names" : false, "suffix" : "" }, { "dropping-particle" : "", "family" : "Bryan", "given" : "N.D. D", "non-dropping-particle" : "", "parse-names" : false, "suffix" : "" }, { "dropping-particle" : "", "family" : "Livens", "given" : "F.R. R", "non-dropping-particle" : "", "parse-names" : false, "suffix" : "" }, { "dropping-particle" : "", "family" : "Vaughan", "given" : "D.J. J", "non-dropping-particle" : "", "parse-names" : false, "suffix" : "" }, { "dropping-particle" : "", "family" : "Descostes", "given" : "M.", "non-dropping-particle" : "", "parse-names" : false, "suffix" : "" }, { "dropping-particle" : "", "family" : "Phrommavanh", "given" : "V.", "non-dropping-particle" : "", "parse-names" : false, "suffix" : "" }, { "dropping-particle" : "", "family" : "Nos", "given" : "J.", "non-dropping-particle" : "", "parse-names" : false, "suffix" : "" }, { "dropping-particle" : "", "family" : "Morris", "given" : "K.", "non-dropping-particle" : "", "parse-names" : false, "suffix" : "" } ], "container-title" : "Geochimica et Cosmochimica Acta", "id" : "ITEM-1", "issued" : { "date-parts" : [ [ "2014", "12" ] ] }, "page" : "150-163", "publisher" : "Elsevier Ltd", "title" : "Adsorption of radium and barium on goethite and ferrihydrite: A kinetic and surface complexation modelling study", "type" : "article-journal", "volume" : "146" }, "uris" : [ "http://www.mendeley.com/documents/?uuid=769c2bc2-3dc8-42fc-9bf1-f42bd5351186" ] }, { "id" : "ITEM-2", "itemData" : { "DOI" : "10.1016/j.gca.2006.01.006", "ISBN" : "0016-7037", "ISSN" : "00167037", "abstract" : "Despite the fact that the bulk compositions of most low temperature natural surface waters, groundwaters, and porewaters are heavily influenced by alkaline earths, an understanding of the development of proton surface charge in the presence of alkaline earth adsorption on the surfaces of minerals is lacking. In particular, models of speciation at the mineral-water interface in systems involving alkaline earths need to be established for a range of different minerals. In the present study, X-ray standing wave results for Sr2+ adsorption on rutile as a tetranuclear complex [Fenter, P., Cheng, L., Rihs, S., Machesky, M., Bedyzk, M.D., Sturchio, N.C., 2000. Electrical double-layer structure at the rutile-water interface as observed in situ with small-period X-ray standing waves. J. Colloid Interface Sci. 225, 154-165] are used as constraints for all the alkaline earths in surface complexation simulations of proton surface charge, metal adsorption, and electrokinetic experiments referring to wide ranges of pH, ionic strength, surface coverage, and type of oxide. The tetranuclear reaction{A formula is presented}predominates for the large cations Sr2+ and Ba2+ (and presumably Ra2+), consistent with X-ray results. In contrast, the mononuclear reaction{A formula is presented}predominates for the much smaller Mg2+ (and presumably Be2+), with minor amounts of the tetranuclear reaction. Both reaction types appear to be important for the intermediate size Ca2+. For all the alkaline earths on all oxides, the proportions of the different reaction types vary systematically as a function of pH, ionic strength, and surface coverage. The application of Born solvation and crystal-chemical theory enables estimation of the equilibrium constants of adsorption of all the alkaline earths on all oxides. On high dielectric constant solids (rutile, magnetite, manganese dioxide), where the solvation contribution is negligable, ion adsorption correlates with crystal radius: the equilibrium constants increase in the sequence Be2+ &lt; Mg2+ &lt; Ca2+ &lt; Sr2+ &lt; Ba2+ &lt; Ra2+. On low dielectric constant solids (hematite, gibbsite,and silicas), the solvation contribution opposing adsorption is largest for ions with the smallest hydrated radii: the equilibrium constants increase in the sequence Ra2+ &lt; Ba2+ &lt; Sr2+ &lt; Ca2+ &lt; Mg2+ &lt; Be2+. These predicted sequences are consistent with adsorption affinities in the literature. In combination with previously published results, the present study enables th\u2026", "author" : [ { "dropping-particle" : "", "family" : "Sverjensky", "given" : "Dimitri A.", "non-dropping-particle" : "", "parse-names" : false, "suffix" : "" } ], "container-title" : "Geochimica et Cosmochimica Acta", "id" : "ITEM-2", "issue" : "10", "issued" : { "date-parts" : [ [ "2006" ] ] }, "page" : "2427-2453", "title" : "Prediction of the speciation of alkaline earths adsorbed on mineral surfaces in salt solutions", "type" : "article-journal", "volume" : "70" }, "uris" : [ "http://www.mendeley.com/documents/?uuid=95901e33-067b-4748-8f30-d87675edc102" ] } ], "mendeley" : { "formattedCitation" : "[34], [37]", "plainTextFormattedCitation" : "[34], [37]", "previouslyFormattedCitation" : "[34], [37]" }, "properties" : { "noteIndex" : 0 }, "schema" : "https://github.com/citation-style-language/schema/raw/master/csl-citation.json" }</w:instrText>
       </w:r>
       <w:r>
         <w:fldChar w:fldCharType="separate"/>
@@ -1705,7 +1736,7 @@
         <w:rPr>
           <w:noProof/>
         </w:rPr>
-        <w:t>[33], [36]</w:t>
+        <w:t>[34], [37]</w:t>
       </w:r>
       <w:r>
         <w:fldChar w:fldCharType="end"/>
@@ -1717,32 +1748,32 @@
         <w:rPr>
           <w:rStyle w:val="CommentReference"/>
         </w:rPr>
+        <w:commentReference w:id="7"/>
+      </w:r>
+      <w:r>
+        <w:t>Therefore, t</w:t>
+      </w:r>
+      <w:r>
+        <w:t>he objectives of this work are to</w:t>
+      </w:r>
+      <w:r>
+        <w:t xml:space="preserve"> 1) examine low-activity Ra adsorption to several ubiquitous minerals known or inferred to control Ra t</w:t>
+      </w:r>
+      <w:r>
+        <w:t xml:space="preserve">ransport over a range of solution conditions found in soils and </w:t>
+      </w:r>
+      <w:commentRangeStart w:id="8"/>
+      <w:r>
+        <w:t xml:space="preserve">aquifers </w:t>
+      </w:r>
+      <w:commentRangeEnd w:id="8"/>
+      <w:r>
+        <w:rPr>
+          <w:rStyle w:val="CommentReference"/>
+        </w:rPr>
         <w:commentReference w:id="8"/>
       </w:r>
       <w:r>
-        <w:t>Therefore, t</w:t>
-      </w:r>
-      <w:r>
-        <w:t>he objectives of this work are to</w:t>
-      </w:r>
-      <w:r>
-        <w:t xml:space="preserve"> 1) examine low-activity Ra adsorption to several ubiquitous minerals known or inferred to control Ra t</w:t>
-      </w:r>
-      <w:r>
-        <w:t xml:space="preserve">ransport over a range of solution conditions found in soils and </w:t>
-      </w:r>
-      <w:commentRangeStart w:id="9"/>
-      <w:r>
-        <w:t xml:space="preserve">aquifers </w:t>
-      </w:r>
-      <w:commentRangeEnd w:id="9"/>
-      <w:r>
-        <w:rPr>
-          <w:rStyle w:val="CommentReference"/>
-        </w:rPr>
-        <w:commentReference w:id="9"/>
-      </w:r>
-      <w:r>
         <w:t>,</w:t>
       </w:r>
       <w:r>
@@ -1875,7 +1906,11 @@
         <w:t xml:space="preserve"> </w:t>
       </w:r>
       <w:r>
-        <w:t>as dominant adsorbent minerals</w:t>
+        <w:t xml:space="preserve">as dominant adsorbent </w:t>
+      </w:r>
+      <w:r>
+        <w:lastRenderedPageBreak/>
+        <w:t>minerals</w:t>
       </w:r>
       <w:r>
         <w:t xml:space="preserve">. </w:t>
@@ -1920,7 +1955,19 @@
         <w:t>Ra</w:t>
       </w:r>
       <w:r>
-        <w:t xml:space="preserve">, however, the formation of iron </w:t>
+        <w:t>,</w:t>
+      </w:r>
+      <w:r>
+        <w:t xml:space="preserve"> potentially controlling Ra adsorption in anoxic conditions.</w:t>
+      </w:r>
+      <w:r>
+        <w:t xml:space="preserve"> </w:t>
+      </w:r>
+      <w:r>
+        <w:t>T</w:t>
+      </w:r>
+      <w:r>
+        <w:t xml:space="preserve">he formation of iron </w:t>
       </w:r>
       <w:r>
         <w:t>(hydr)</w:t>
@@ -1941,7 +1988,13 @@
         <w:t>exposure that possess</w:t>
       </w:r>
       <w:r>
-        <w:t xml:space="preserve"> high adsorption capacity toward Ra demonstrates</w:t>
+        <w:t xml:space="preserve"> high adsorption capacity toward Ra</w:t>
+      </w:r>
+      <w:r>
+        <w:t>, however,</w:t>
+      </w:r>
+      <w:r>
+        <w:t xml:space="preserve"> demonstrates</w:t>
       </w:r>
       <w:r>
         <w:t xml:space="preserve"> that</w:t>
@@ -1961,7 +2014,6 @@
         <w:spacing w:line="360" w:lineRule="auto"/>
       </w:pPr>
       <w:r>
-        <w:lastRenderedPageBreak/>
         <w:t xml:space="preserve">SECTION 2: </w:t>
       </w:r>
       <w:r>
@@ -2016,7 +2068,7 @@
         <w:fldChar w:fldCharType="begin" w:fldLock="1"/>
       </w:r>
       <w:r>
-        <w:instrText>ADDIN CSL_CITATION { "citationItems" : [ { "id" : "ITEM-1", "itemData" : { "DOI" : "10.1002/9783527613229", "ISBN" : "9783527613229", "ISSN" : "0009-8558", "author" : [ { "dropping-particle" : "", "family" : "Schwertmann", "given" : "U.", "non-dropping-particle" : "", "parse-names" : false, "suffix" : "" }, { "dropping-particle" : "", "family" : "Cornell", "given" : "RM.", "non-dropping-particle" : "", "parse-names" : false, "suffix" : "" } ], "container-title" : "Wiley-VCH Verlag Gmbh", "id" : "ITEM-1", "issued" : { "date-parts" : [ [ "2000", "4", "25" ] ] }, "publisher" : "Wiley-VCH Verlag GmbH", "publisher-place" : "Weinheim, Germany", "title" : "Iron Oxides in the Laboratary", "type" : "book" }, "uris" : [ "http://www.mendeley.com/documents/?uuid=62200266-4ca8-456a-a42c-4d91a7a4087b" ] } ], "mendeley" : { "formattedCitation" : "[37]", "plainTextFormattedCitation" : "[37]", "previouslyFormattedCitation" : "[35]" }, "properties" : { "noteIndex" : 0 }, "schema" : "https://github.com/citation-style-language/schema/raw/master/csl-citation.json" }</w:instrText>
+        <w:instrText>ADDIN CSL_CITATION { "citationItems" : [ { "id" : "ITEM-1", "itemData" : { "DOI" : "10.1002/9783527613229", "ISBN" : "9783527613229", "ISSN" : "0009-8558", "author" : [ { "dropping-particle" : "", "family" : "Schwertmann", "given" : "U.", "non-dropping-particle" : "", "parse-names" : false, "suffix" : "" }, { "dropping-particle" : "", "family" : "Cornell", "given" : "RM.", "non-dropping-particle" : "", "parse-names" : false, "suffix" : "" } ], "container-title" : "Wiley-VCH Verlag Gmbh", "id" : "ITEM-1", "issued" : { "date-parts" : [ [ "2000", "4", "25" ] ] }, "publisher" : "Wiley-VCH Verlag GmbH", "publisher-place" : "Weinheim, Germany", "title" : "Iron Oxides in the Laboratary", "type" : "book" }, "uris" : [ "http://www.mendeley.com/documents/?uuid=62200266-4ca8-456a-a42c-4d91a7a4087b" ] } ], "mendeley" : { "formattedCitation" : "[38]", "plainTextFormattedCitation" : "[38]", "previouslyFormattedCitation" : "[38]" }, "properties" : { "noteIndex" : 0 }, "schema" : "https://github.com/citation-style-language/schema/raw/master/csl-citation.json" }</w:instrText>
       </w:r>
       <w:r>
         <w:fldChar w:fldCharType="separate"/>
@@ -2025,7 +2077,7 @@
         <w:rPr>
           <w:noProof/>
         </w:rPr>
-        <w:t>[37]</w:t>
+        <w:t>[38]</w:t>
       </w:r>
       <w:r>
         <w:fldChar w:fldCharType="end"/>
@@ -2076,7 +2128,7 @@
         <w:fldChar w:fldCharType="begin" w:fldLock="1"/>
       </w:r>
       <w:r>
-        <w:instrText>ADDIN CSL_CITATION { "citationItems" : [ { "id" : "ITEM-1", "itemData" : { "DOI" : "10.1021/ac60289a016", "ISBN" : "0003-2700", "ISSN" : "0003-2700", "PMID" : "591", "abstract" : "Ferrozine [the di-Na salt of 3-(2-pyridyl)-5,6-bis(4-sulfophenyl)-1,2,4-triazine] (L) can be used for the spectrophotometric detn. of Fe, by reacting Fe(II) at pH 4-9 with ferrozine to give the stable complex Fe-L32+, which has an absorption max. at 562 nm (molar absorptivity is 2.79 \u00d7 104). Beer's law is obeyed for \u22644 mg Fe/l. Ferrozine was used to det. 0.156 mg Fe/l. in potable water with a 3.2% relative std. deviation. Interferences by heavy metals were avoided by using excess ferrozine. CN- and NO2- interferences were eliminated by heating the acid ferrozine soln. C2O42-interfered at concns. &gt;500 mg/l. [on SciFinder(R)]", "author" : [ { "dropping-particle" : "", "family" : "Stookey", "given" : "Lawrence L.", "non-dropping-particle" : "", "parse-names" : false, "suffix" : "" } ], "container-title" : "Analytical Chemistry", "id" : "ITEM-1", "issue" : "7", "issued" : { "date-parts" : [ [ "1970" ] ] }, "page" : "779-781", "title" : "Ferrozine---a new spectrophotometric reagent for iron", "type" : "article-journal", "volume" : "42" }, "uris" : [ "http://www.mendeley.com/documents/?uuid=8d1f0ea5-b4a9-435e-9417-2a1e5a505eeb" ] } ], "mendeley" : { "formattedCitation" : "[38]", "plainTextFormattedCitation" : "[38]", "previouslyFormattedCitation" : "[36]" }, "properties" : { "noteIndex" : 0 }, "schema" : "https://github.com/citation-style-language/schema/raw/master/csl-citation.json" }</w:instrText>
+        <w:instrText>ADDIN CSL_CITATION { "citationItems" : [ { "id" : "ITEM-1", "itemData" : { "DOI" : "10.1021/ac60289a016", "ISBN" : "0003-2700", "ISSN" : "0003-2700", "PMID" : "591", "abstract" : "Ferrozine [the di-Na salt of 3-(2-pyridyl)-5,6-bis(4-sulfophenyl)-1,2,4-triazine] (L) can be used for the spectrophotometric detn. of Fe, by reacting Fe(II) at pH 4-9 with ferrozine to give the stable complex Fe-L32+, which has an absorption max. at 562 nm (molar absorptivity is 2.79 \u00d7 104). Beer's law is obeyed for \u22644 mg Fe/l. Ferrozine was used to det. 0.156 mg Fe/l. in potable water with a 3.2% relative std. deviation. Interferences by heavy metals were avoided by using excess ferrozine. CN- and NO2- interferences were eliminated by heating the acid ferrozine soln. C2O42-interfered at concns. &gt;500 mg/l. [on SciFinder(R)]", "author" : [ { "dropping-particle" : "", "family" : "Stookey", "given" : "Lawrence L.", "non-dropping-particle" : "", "parse-names" : false, "suffix" : "" } ], "container-title" : "Analytical Chemistry", "id" : "ITEM-1", "issue" : "7", "issued" : { "date-parts" : [ [ "1970" ] ] }, "page" : "779-781", "title" : "Ferrozine---a new spectrophotometric reagent for iron", "type" : "article-journal", "volume" : "42" }, "uris" : [ "http://www.mendeley.com/documents/?uuid=8d1f0ea5-b4a9-435e-9417-2a1e5a505eeb" ] } ], "mendeley" : { "formattedCitation" : "[39]", "plainTextFormattedCitation" : "[39]", "previouslyFormattedCitation" : "[39]" }, "properties" : { "noteIndex" : 0 }, "schema" : "https://github.com/citation-style-language/schema/raw/master/csl-citation.json" }</w:instrText>
       </w:r>
       <w:r>
         <w:fldChar w:fldCharType="separate"/>
@@ -2085,7 +2137,7 @@
         <w:rPr>
           <w:noProof/>
         </w:rPr>
-        <w:t>[38]</w:t>
+        <w:t>[39]</w:t>
       </w:r>
       <w:r>
         <w:fldChar w:fldCharType="end"/>
@@ -2166,7 +2218,13 @@
         <w:t xml:space="preserve">goethite </w:t>
       </w:r>
       <w:r>
-        <w:t xml:space="preserve">mineral was centrifuged and washed to remove background electrolyte, and then dried for 2 hours at </w:t>
+        <w:t xml:space="preserve">mineral was centrifuged and washed to </w:t>
+      </w:r>
+      <w:r>
+        <w:t xml:space="preserve">remove background electrolyte, </w:t>
+      </w:r>
+      <w:r>
+        <w:t xml:space="preserve">dried for 2 hours at </w:t>
       </w:r>
       <w:r>
         <w:t>70</w:t>
@@ -2181,11 +2239,262 @@
         <w:t>°</w:t>
       </w:r>
       <w:r>
-        <w:t xml:space="preserve">C. </w:t>
+        <w:t>C</w:t>
+      </w:r>
+      <w:r>
+        <w:t>, and then gently ground to homogenize the mineral</w:t>
+      </w:r>
+      <w:r>
+        <w:t xml:space="preserve">. </w:t>
+      </w:r>
+      <w:commentRangeStart w:id="9"/>
+      <w:r>
+        <w:t>Calcium</w:t>
+      </w:r>
+      <w:commentRangeEnd w:id="9"/>
+      <w:r>
+        <w:rPr>
+          <w:rStyle w:val="CommentReference"/>
+        </w:rPr>
+        <w:commentReference w:id="9"/>
+      </w:r>
+      <w:r>
+        <w:t xml:space="preserve"> montmorillonite ST</w:t>
+      </w:r>
+      <w:r>
+        <w:t>X-1b was ordered from the clay m</w:t>
+      </w:r>
+      <w:r>
+        <w:t>inerals society</w:t>
+      </w:r>
+      <w:r>
+        <w:t xml:space="preserve"> (clays.org)</w:t>
+      </w:r>
+      <w:r>
+        <w:t xml:space="preserve">, but was converted to sodium montmorillonite to allow for closer comparisons to previous studies of radium sorption to montmorillonites </w:t>
+      </w:r>
+      <w:r>
+        <w:fldChar w:fldCharType="begin" w:fldLock="1"/>
+      </w:r>
+      <w:r>
+        <w:instrText>ADDIN CSL_CITATION { "citationItems" : [ { "id" : "ITEM-1", "itemData" : { "DOI" : "10.1007/s10967-013-2740-3", "ISSN" : "0236-5731", "author" : [ { "dropping-particle" : "", "family" : "Tamamura", "given" : "Shuji", "non-dropping-particle" : "", "parse-names" : false, "suffix" : "" }, { "dropping-particle" : "", "family" : "Takada", "given" : "Takahiro", "non-dropping-particle" : "", "parse-names" : false, "suffix" : "" }, { "dropping-particle" : "", "family" : "Tomita", "given" : "Junpei", "non-dropping-particle" : "", "parse-names" : false, "suffix" : "" }, { "dropping-particle" : "", "family" : "Nagao", "given" : "Seiya", "non-dropping-particle" : "", "parse-names" : false, "suffix" : "" }, { "dropping-particle" : "", "family" : "Fukushi", "given" : "Keisuke", "non-dropping-particle" : "", "parse-names" : false, "suffix" : "" }, { "dropping-particle" : "", "family" : "Yamamoto", "given" : "Masayoshi", "non-dropping-particle" : "", "parse-names" : false, "suffix" : "" } ], "container-title" : "Journal of Radioanalytical and Nuclear Chemistry", "id" : "ITEM-1", "issue" : "1", "issued" : { "date-parts" : [ [ "2013", "9", "8" ] ] }, "page" : "569-575", "title" : "Salinity dependence of 226Ra adsorption on montmorillonite and kaolinite", "type" : "article-journal", "volume" : "299" }, "uris" : [ "http://www.mendeley.com/documents/?uuid=5b3b4e7c-f852-48f5-abed-58007c466255" ] } ], "mendeley" : { "formattedCitation" : "[28]", "plainTextFormattedCitation" : "[28]", "previouslyFormattedCitation" : "[28]" }, "properties" : { "noteIndex" : 0 }, "schema" : "https://github.com/citation-style-language/schema/raw/master/csl-citation.json" }</w:instrText>
+      </w:r>
+      <w:r>
+        <w:fldChar w:fldCharType="separate"/>
+      </w:r>
+      <w:r>
+        <w:rPr>
+          <w:noProof/>
+        </w:rPr>
+        <w:t>[28]</w:t>
+      </w:r>
+      <w:r>
+        <w:fldChar w:fldCharType="end"/>
+      </w:r>
+      <w:r>
+        <w:t>. The clay was dispersed with 1 M NaCl, and the &lt;0.2 um clay fraction siphoned off after successive washes with DI water. The siphoned clay particles were then treated with a 1 M Sodium Acetate solution</w:t>
+      </w:r>
+      <w:r>
+        <w:t xml:space="preserve"> (</w:t>
+      </w:r>
+      <w:r>
+        <w:t>pH 5</w:t>
+      </w:r>
+      <w:r>
+        <w:t>)</w:t>
+      </w:r>
+      <w:r>
+        <w:t xml:space="preserve"> </w:t>
+      </w:r>
+      <w:r>
+        <w:t>to remove residual carbonate minerals</w:t>
+      </w:r>
+      <w:r>
+        <w:t xml:space="preserve"> </w:t>
+      </w:r>
+      <w:r>
+        <w:fldChar w:fldCharType="begin" w:fldLock="1"/>
+      </w:r>
+      <w:r>
+        <w:instrText>ADDIN CSL_CITATION { "citationItems" : [ { "id" : "ITEM-1", "itemData" : { "DOI" : "10.2136/sssabookser5.1.2ed.c5", "author" : [ { "dropping-particle" : "", "family" : "Klute", "given" : "Arnold", "non-dropping-particle" : "", "parse-names" : false, "suffix" : "" }, { "dropping-particle" : "", "family" : "Kunze", "given" : "G. W.", "non-dropping-particle" : "", "parse-names" : false, "suffix" : "" }, { "dropping-particle" : "", "family" : "Dixon", "given" : "J. B.", "non-dropping-particle" : "", "parse-names" : false, "suffix" : "" } ], "chapter-number" : "5", "container-title" : "Methods of Soil Analysis Part 1 - Physical and Mineralogical Methods", "id" : "ITEM-1", "issued" : { "date-parts" : [ [ "1986" ] ] }, "publisher" : "Soil Science Society of America, American Society of Agronomy", "title" : "Pretreatment for Mineralogical Analysis", "type" : "chapter" }, "uris" : [ "http://www.mendeley.com/documents/?uuid=bf9dfd36-fcd0-4607-bac1-99fbd3230529" ] } ], "mendeley" : { "formattedCitation" : "[40]", "plainTextFormattedCitation" : "[40]", "previouslyFormattedCitation" : "[40]" }, "properties" : { "noteIndex" : 0 }, "schema" : "https://github.com/citation-style-language/schema/raw/master/csl-citation.json" }</w:instrText>
+      </w:r>
+      <w:r>
+        <w:fldChar w:fldCharType="separate"/>
+      </w:r>
+      <w:r>
+        <w:rPr>
+          <w:noProof/>
+        </w:rPr>
+        <w:t>[40]</w:t>
+      </w:r>
+      <w:r>
+        <w:fldChar w:fldCharType="end"/>
+      </w:r>
+      <w:r>
+        <w:t xml:space="preserve">. The </w:t>
+      </w:r>
+      <w:r>
+        <w:t xml:space="preserve">clay </w:t>
+      </w:r>
+      <w:r>
+        <w:t xml:space="preserve">was then centrifuged </w:t>
+      </w:r>
+      <w:r>
+        <w:t xml:space="preserve">and equilibrated </w:t>
+      </w:r>
+      <w:r>
+        <w:t xml:space="preserve">with the experimental background solution, resulting in a sodium montmorillonite. The clay was dried at </w:t>
+      </w:r>
+      <w:r>
+        <w:t>7</w:t>
+      </w:r>
+      <w:r>
+        <w:t xml:space="preserve">0 C overnight, and then </w:t>
+      </w:r>
+      <w:r>
+        <w:t xml:space="preserve">gently powdered </w:t>
+      </w:r>
+      <w:r>
+        <w:t>using mortar and pestle.</w:t>
+      </w:r>
+      <w:r>
+        <w:t xml:space="preserve"> </w:t>
+      </w:r>
+      <w:r>
+        <w:t>P</w:t>
+      </w:r>
+      <w:r>
+        <w:t xml:space="preserve">yrite </w:t>
+      </w:r>
+      <w:r>
+        <w:t>was ordered from</w:t>
+      </w:r>
+      <w:r>
+        <w:t xml:space="preserve"> Ward’s Science (www.wardsci.com)</w:t>
+      </w:r>
+      <w:r>
+        <w:t xml:space="preserve">, ground using mortar and pestle, </w:t>
+      </w:r>
+      <w:r>
+        <w:t xml:space="preserve">passed through sieves to select for </w:t>
+      </w:r>
+      <w:r>
+        <w:t xml:space="preserve">45-250 um </w:t>
+      </w:r>
+      <w:r>
+        <w:t>particles</w:t>
+      </w:r>
+      <w:r>
+        <w:t>, and transferred to an</w:t>
+      </w:r>
+      <w:r>
+        <w:t xml:space="preserve"> anaerobic glove bag </w:t>
+      </w:r>
+      <w:r>
+        <w:t>(</w:t>
+      </w:r>
+      <w:r>
+        <w:t xml:space="preserve">5% </w:t>
+      </w:r>
+      <w:r>
+        <w:t>H</w:t>
+      </w:r>
+      <w:r>
+        <w:rPr>
+          <w:vertAlign w:val="subscript"/>
+        </w:rPr>
+        <w:t>2</w:t>
+      </w:r>
+      <w:r>
+        <w:t xml:space="preserve">: </w:t>
+      </w:r>
+      <w:r>
+        <w:t xml:space="preserve">95% </w:t>
+      </w:r>
+      <w:r>
+        <w:t>N</w:t>
+      </w:r>
+      <w:r>
+        <w:rPr>
+          <w:vertAlign w:val="subscript"/>
+        </w:rPr>
+        <w:t>2</w:t>
+      </w:r>
+      <w:r>
+        <w:t>: &lt; 1 ppm O</w:t>
+      </w:r>
+      <w:r>
+        <w:rPr>
+          <w:vertAlign w:val="subscript"/>
+        </w:rPr>
+        <w:t>2</w:t>
+      </w:r>
+      <w:r>
+        <w:t>)</w:t>
+      </w:r>
+      <w:r>
+        <w:t xml:space="preserve">. </w:t>
+      </w:r>
+      <w:r>
+        <w:t>It was then</w:t>
+      </w:r>
+      <w:r>
+        <w:t xml:space="preserve"> was washed in 6 N HCl overnight to remove any iron oxide coatings, </w:t>
+      </w:r>
+      <w:r>
+        <w:t xml:space="preserve">and </w:t>
+      </w:r>
+      <w:r>
+        <w:t xml:space="preserve">rinsed </w:t>
+      </w:r>
+      <w:r>
+        <w:t xml:space="preserve">with </w:t>
+      </w:r>
+      <w:r>
+        <w:t xml:space="preserve">deoxygenated </w:t>
+      </w:r>
+      <w:r>
+        <w:t>DI water</w:t>
+      </w:r>
+      <w:r>
+        <w:t xml:space="preserve"> </w:t>
+      </w:r>
+      <w:r>
+        <w:t xml:space="preserve">three </w:t>
+      </w:r>
+      <w:r>
+        <w:t>times</w:t>
+      </w:r>
+      <w:r>
+        <w:t xml:space="preserve"> to remove </w:t>
+      </w:r>
+      <w:r>
+        <w:t>residual</w:t>
+      </w:r>
+      <w:r>
+        <w:t xml:space="preserve"> acid</w:t>
+      </w:r>
+      <w:r>
+        <w:t xml:space="preserve">. Lastly, the pyrite was </w:t>
+      </w:r>
+      <w:r>
+        <w:t>dried anaerobically</w:t>
+      </w:r>
+      <w:r>
+        <w:t xml:space="preserve"> at room temperature</w:t>
+      </w:r>
+      <w:r>
+        <w:t xml:space="preserve"> in an open beaker; dessicant (Drierite) was placed in the glovebag to facilitate moisture removal</w:t>
+      </w:r>
+      <w:r>
+        <w:t xml:space="preserve">. </w:t>
+      </w:r>
+      <w:r>
+        <w:t xml:space="preserve">The composition of </w:t>
       </w:r>
       <w:commentRangeStart w:id="10"/>
       <w:r>
-        <w:t>Calcium</w:t>
+        <w:t>pyrite</w:t>
       </w:r>
       <w:commentRangeEnd w:id="10"/>
       <w:r>
@@ -2195,238 +2504,7 @@
         <w:commentReference w:id="10"/>
       </w:r>
       <w:r>
-        <w:t xml:space="preserve"> montmorillonite ST</w:t>
-      </w:r>
-      <w:r>
-        <w:t>X-1b was ordered from the clay m</w:t>
-      </w:r>
-      <w:r>
-        <w:t>inerals society</w:t>
-      </w:r>
-      <w:r>
-        <w:t xml:space="preserve"> (clays.org)</w:t>
-      </w:r>
-      <w:r>
-        <w:t xml:space="preserve">, but was converted to sodium montmorillonite to allow for closer comparisons to previous studies of radium sorption to montmorillonites </w:t>
-      </w:r>
-      <w:r>
-        <w:fldChar w:fldCharType="begin" w:fldLock="1"/>
-      </w:r>
-      <w:r>
-        <w:instrText>ADDIN CSL_CITATION { "citationItems" : [ { "id" : "ITEM-1", "itemData" : { "DOI" : "10.1007/s10967-013-2740-3", "ISSN" : "0236-5731", "author" : [ { "dropping-particle" : "", "family" : "Tamamura", "given" : "Shuji", "non-dropping-particle" : "", "parse-names" : false, "suffix" : "" }, { "dropping-particle" : "", "family" : "Takada", "given" : "Takahiro", "non-dropping-particle" : "", "parse-names" : false, "suffix" : "" }, { "dropping-particle" : "", "family" : "Tomita", "given" : "Junpei", "non-dropping-particle" : "", "parse-names" : false, "suffix" : "" }, { "dropping-particle" : "", "family" : "Nagao", "given" : "Seiya", "non-dropping-particle" : "", "parse-names" : false, "suffix" : "" }, { "dropping-particle" : "", "family" : "Fukushi", "given" : "Keisuke", "non-dropping-particle" : "", "parse-names" : false, "suffix" : "" }, { "dropping-particle" : "", "family" : "Yamamoto", "given" : "Masayoshi", "non-dropping-particle" : "", "parse-names" : false, "suffix" : "" } ], "container-title" : "Journal of Radioanalytical and Nuclear Chemistry", "id" : "ITEM-1", "issue" : "1", "issued" : { "date-parts" : [ [ "2013", "9", "8" ] ] }, "page" : "569-575", "title" : "Salinity dependence of 226Ra adsorption on montmorillonite and kaolinite", "type" : "article-journal", "volume" : "299" }, "uris" : [ "http://www.mendeley.com/documents/?uuid=5b3b4e7c-f852-48f5-abed-58007c466255" ] } ], "mendeley" : { "formattedCitation" : "[28]", "plainTextFormattedCitation" : "[28]", "previouslyFormattedCitation" : "[28]" }, "properties" : { "noteIndex" : 0 }, "schema" : "https://github.com/citation-style-language/schema/raw/master/csl-citation.json" }</w:instrText>
-      </w:r>
-      <w:r>
-        <w:fldChar w:fldCharType="separate"/>
-      </w:r>
-      <w:r>
-        <w:rPr>
-          <w:noProof/>
-        </w:rPr>
-        <w:t>[28]</w:t>
-      </w:r>
-      <w:r>
-        <w:fldChar w:fldCharType="end"/>
-      </w:r>
-      <w:r>
-        <w:t>. The clay was dispersed with 1 M NaCl, and the &lt;0.2 um clay fraction siphoned off after successive washes with DI water. The siphoned clay particles were then treated with a 1 M Sodium Acetate solution</w:t>
-      </w:r>
-      <w:r>
-        <w:t xml:space="preserve"> (</w:t>
-      </w:r>
-      <w:r>
-        <w:t>pH 5</w:t>
-      </w:r>
-      <w:r>
-        <w:t>)</w:t>
-      </w:r>
-      <w:r>
-        <w:t xml:space="preserve"> </w:t>
-      </w:r>
-      <w:r>
-        <w:t>to remove residual carbonate minerals</w:t>
-      </w:r>
-      <w:r>
-        <w:t xml:space="preserve"> </w:t>
-      </w:r>
-      <w:r>
-        <w:fldChar w:fldCharType="begin" w:fldLock="1"/>
-      </w:r>
-      <w:r>
-        <w:instrText>ADDIN CSL_CITATION { "citationItems" : [ { "id" : "ITEM-1", "itemData" : { "DOI" : "10.2136/sssabookser5.1.2ed.c5", "author" : [ { "dropping-particle" : "", "family" : "Klute", "given" : "Arnold", "non-dropping-particle" : "", "parse-names" : false, "suffix" : "" }, { "dropping-particle" : "", "family" : "Kunze", "given" : "G. W.", "non-dropping-particle" : "", "parse-names" : false, "suffix" : "" }, { "dropping-particle" : "", "family" : "Dixon", "given" : "J. B.", "non-dropping-particle" : "", "parse-names" : false, "suffix" : "" } ], "chapter-number" : "5", "container-title" : "Methods of Soil Analysis Part 1 - Physical and Mineralogical Methods", "id" : "ITEM-1", "issued" : { "date-parts" : [ [ "1986" ] ] }, "publisher" : "Soil Science Society of America, American Society of Agronomy", "title" : "Pretreatment for Mineralogical Analysis", "type" : "chapter" }, "uris" : [ "http://www.mendeley.com/documents/?uuid=bf9dfd36-fcd0-4607-bac1-99fbd3230529" ] } ], "mendeley" : { "formattedCitation" : "[39]", "plainTextFormattedCitation" : "[39]", "previouslyFormattedCitation" : "[37]" }, "properties" : { "noteIndex" : 0 }, "schema" : "https://github.com/citation-style-language/schema/raw/master/csl-citation.json" }</w:instrText>
-      </w:r>
-      <w:r>
-        <w:fldChar w:fldCharType="separate"/>
-      </w:r>
-      <w:r>
-        <w:rPr>
-          <w:noProof/>
-        </w:rPr>
-        <w:t>[39]</w:t>
-      </w:r>
-      <w:r>
-        <w:fldChar w:fldCharType="end"/>
-      </w:r>
-      <w:r>
-        <w:t xml:space="preserve">. The </w:t>
-      </w:r>
-      <w:r>
-        <w:t xml:space="preserve">clay </w:t>
-      </w:r>
-      <w:r>
-        <w:t xml:space="preserve">was then centrifuged </w:t>
-      </w:r>
-      <w:r>
-        <w:t xml:space="preserve">and equilibrated </w:t>
-      </w:r>
-      <w:r>
-        <w:t xml:space="preserve">with the experimental background solution, resulting in a sodium montmorillonite. The clay was dried at </w:t>
-      </w:r>
-      <w:r>
-        <w:t>7</w:t>
-      </w:r>
-      <w:r>
-        <w:t xml:space="preserve">0 C overnight, and then </w:t>
-      </w:r>
-      <w:r>
-        <w:t xml:space="preserve">gently powdered </w:t>
-      </w:r>
-      <w:r>
-        <w:t>using mortar and pestle.</w:t>
-      </w:r>
-      <w:r>
-        <w:t xml:space="preserve"> </w:t>
-      </w:r>
-      <w:r>
-        <w:t>P</w:t>
-      </w:r>
-      <w:r>
-        <w:t xml:space="preserve">yrite </w:t>
-      </w:r>
-      <w:r>
-        <w:t>was ordered from</w:t>
-      </w:r>
-      <w:r>
-        <w:t xml:space="preserve"> Ward’s Science (www.wardsci.com)</w:t>
-      </w:r>
-      <w:r>
-        <w:t xml:space="preserve">, ground using mortar and pestle, </w:t>
-      </w:r>
-      <w:r>
-        <w:t xml:space="preserve">passed through sieves to select for </w:t>
-      </w:r>
-      <w:r>
-        <w:t xml:space="preserve">45-250 um </w:t>
-      </w:r>
-      <w:r>
-        <w:t>particles</w:t>
-      </w:r>
-      <w:r>
-        <w:t>, and transferred to an</w:t>
-      </w:r>
-      <w:r>
-        <w:t xml:space="preserve"> anaerobic glove bag </w:t>
-      </w:r>
-      <w:r>
-        <w:t>(</w:t>
-      </w:r>
-      <w:r>
-        <w:t xml:space="preserve">5% </w:t>
-      </w:r>
-      <w:r>
-        <w:t>H</w:t>
-      </w:r>
-      <w:r>
-        <w:rPr>
-          <w:vertAlign w:val="subscript"/>
-        </w:rPr>
-        <w:t>2</w:t>
-      </w:r>
-      <w:r>
-        <w:t xml:space="preserve">: </w:t>
-      </w:r>
-      <w:r>
-        <w:t xml:space="preserve">95% </w:t>
-      </w:r>
-      <w:r>
-        <w:t>N</w:t>
-      </w:r>
-      <w:r>
-        <w:rPr>
-          <w:vertAlign w:val="subscript"/>
-        </w:rPr>
-        <w:t>2</w:t>
-      </w:r>
-      <w:r>
-        <w:t>: &lt; 1 ppm O</w:t>
-      </w:r>
-      <w:r>
-        <w:rPr>
-          <w:vertAlign w:val="subscript"/>
-        </w:rPr>
-        <w:t>2</w:t>
-      </w:r>
-      <w:r>
-        <w:t>)</w:t>
-      </w:r>
-      <w:r>
-        <w:t xml:space="preserve">. </w:t>
-      </w:r>
-      <w:r>
-        <w:t>It was then</w:t>
-      </w:r>
-      <w:r>
-        <w:t xml:space="preserve"> was washed in 6 N HCl overnight to remove any iron oxide coatings, </w:t>
-      </w:r>
-      <w:r>
-        <w:t xml:space="preserve">and </w:t>
-      </w:r>
-      <w:r>
-        <w:t xml:space="preserve">rinsed </w:t>
-      </w:r>
-      <w:r>
-        <w:t xml:space="preserve">with </w:t>
-      </w:r>
-      <w:r>
-        <w:t xml:space="preserve">deoxygenated </w:t>
-      </w:r>
-      <w:r>
-        <w:t>DI water</w:t>
-      </w:r>
-      <w:r>
-        <w:t xml:space="preserve"> </w:t>
-      </w:r>
-      <w:r>
-        <w:t xml:space="preserve">three </w:t>
-      </w:r>
-      <w:r>
-        <w:t>times</w:t>
-      </w:r>
-      <w:r>
-        <w:t xml:space="preserve"> to remove </w:t>
-      </w:r>
-      <w:r>
-        <w:t>residual</w:t>
-      </w:r>
-      <w:r>
-        <w:t xml:space="preserve"> acid</w:t>
-      </w:r>
-      <w:r>
-        <w:t xml:space="preserve">. Lastly, the pyrite was </w:t>
-      </w:r>
-      <w:r>
-        <w:t>dried anaerobically</w:t>
-      </w:r>
-      <w:r>
-        <w:t xml:space="preserve"> at room temperature</w:t>
-      </w:r>
-      <w:r>
-        <w:t xml:space="preserve"> in an open beaker; dessicant (Drierite) was placed in the glovebag to facilitate moisture removal</w:t>
-      </w:r>
-      <w:r>
-        <w:t xml:space="preserve">. </w:t>
-      </w:r>
-      <w:r>
-        <w:t xml:space="preserve">The composition of pyrite, ferrihydrite and goethite was confirmed using XRD, and surface area was measured for all minerals using BET (table 1). </w:t>
+        <w:t xml:space="preserve">, ferrihydrite and goethite was confirmed using XRD, and surface area was measured for all minerals using BET (table 1). </w:t>
       </w:r>
     </w:p>
     <w:p>
@@ -2434,6 +2512,7 @@
         <w:spacing w:line="360" w:lineRule="auto"/>
       </w:pPr>
       <w:r>
+        <w:lastRenderedPageBreak/>
         <w:tab/>
         <w:t>Isotherms were conducted using s</w:t>
       </w:r>
@@ -2513,7 +2592,7 @@
         <w:fldChar w:fldCharType="begin" w:fldLock="1"/>
       </w:r>
       <w:r>
-        <w:instrText>ADDIN CSL_CITATION { "citationItems" : [ { "id" : "ITEM-1", "itemData" : { "DOI" : "10.1016/j.gca.2014.10.008", "ISSN" : "0016-7037", "author" : [ { "dropping-particle" : "", "family" : "Sajih", "given" : "M.", "non-dropping-particle" : "", "parse-names" : false, "suffix" : "" }, { "dropping-particle" : "", "family" : "Bryan", "given" : "N.D. D", "non-dropping-particle" : "", "parse-names" : false, "suffix" : "" }, { "dropping-particle" : "", "family" : "Livens", "given" : "F.R. R", "non-dropping-particle" : "", "parse-names" : false, "suffix" : "" }, { "dropping-particle" : "", "family" : "Vaughan", "given" : "D.J. J", "non-dropping-particle" : "", "parse-names" : false, "suffix" : "" }, { "dropping-particle" : "", "family" : "Descostes", "given" : "M.", "non-dropping-particle" : "", "parse-names" : false, "suffix" : "" }, { "dropping-particle" : "", "family" : "Phrommavanh", "given" : "V.", "non-dropping-particle" : "", "parse-names" : false, "suffix" : "" }, { "dropping-particle" : "", "family" : "Nos", "given" : "J.", "non-dropping-particle" : "", "parse-names" : false, "suffix" : "" }, { "dropping-particle" : "", "family" : "Morris", "given" : "K.", "non-dropping-particle" : "", "parse-names" : false, "suffix" : "" } ], "container-title" : "Geochimica et Cosmochimica Acta", "id" : "ITEM-1", "issued" : { "date-parts" : [ [ "2014", "12" ] ] }, "page" : "150-163", "publisher" : "Elsevier Ltd", "title" : "Adsorption of radium and barium on goethite and ferrihydrite: A kinetic and surface complexation modelling study", "type" : "article-journal", "volume" : "146" }, "uris" : [ "http://www.mendeley.com/documents/?uuid=769c2bc2-3dc8-42fc-9bf1-f42bd5351186" ] } ], "mendeley" : { "formattedCitation" : "[36]", "plainTextFormattedCitation" : "[36]", "previouslyFormattedCitation" : "[34]" }, "properties" : { "noteIndex" : 0 }, "schema" : "https://github.com/citation-style-language/schema/raw/master/csl-citation.json" }</w:instrText>
+        <w:instrText>ADDIN CSL_CITATION { "citationItems" : [ { "id" : "ITEM-1", "itemData" : { "DOI" : "10.1016/j.gca.2014.10.008", "ISSN" : "0016-7037", "author" : [ { "dropping-particle" : "", "family" : "Sajih", "given" : "M.", "non-dropping-particle" : "", "parse-names" : false, "suffix" : "" }, { "dropping-particle" : "", "family" : "Bryan", "given" : "N.D. D", "non-dropping-particle" : "", "parse-names" : false, "suffix" : "" }, { "dropping-particle" : "", "family" : "Livens", "given" : "F.R. R", "non-dropping-particle" : "", "parse-names" : false, "suffix" : "" }, { "dropping-particle" : "", "family" : "Vaughan", "given" : "D.J. J", "non-dropping-particle" : "", "parse-names" : false, "suffix" : "" }, { "dropping-particle" : "", "family" : "Descostes", "given" : "M.", "non-dropping-particle" : "", "parse-names" : false, "suffix" : "" }, { "dropping-particle" : "", "family" : "Phrommavanh", "given" : "V.", "non-dropping-particle" : "", "parse-names" : false, "suffix" : "" }, { "dropping-particle" : "", "family" : "Nos", "given" : "J.", "non-dropping-particle" : "", "parse-names" : false, "suffix" : "" }, { "dropping-particle" : "", "family" : "Morris", "given" : "K.", "non-dropping-particle" : "", "parse-names" : false, "suffix" : "" } ], "container-title" : "Geochimica et Cosmochimica Acta", "id" : "ITEM-1", "issued" : { "date-parts" : [ [ "2014", "12" ] ] }, "page" : "150-163", "publisher" : "Elsevier Ltd", "title" : "Adsorption of radium and barium on goethite and ferrihydrite: A kinetic and surface complexation modelling study", "type" : "article-journal", "volume" : "146" }, "uris" : [ "http://www.mendeley.com/documents/?uuid=769c2bc2-3dc8-42fc-9bf1-f42bd5351186" ] } ], "mendeley" : { "formattedCitation" : "[37]", "plainTextFormattedCitation" : "[37]", "previouslyFormattedCitation" : "[37]" }, "properties" : { "noteIndex" : 0 }, "schema" : "https://github.com/citation-style-language/schema/raw/master/csl-citation.json" }</w:instrText>
       </w:r>
       <w:r>
         <w:fldChar w:fldCharType="separate"/>
@@ -2522,17 +2601,13 @@
         <w:rPr>
           <w:noProof/>
         </w:rPr>
-        <w:t>[36]</w:t>
+        <w:t>[37]</w:t>
       </w:r>
       <w:r>
         <w:fldChar w:fldCharType="end"/>
       </w:r>
       <w:r>
-        <w:t xml:space="preserve">.  A kinetic study of Ra </w:t>
-      </w:r>
-      <w:r>
-        <w:lastRenderedPageBreak/>
-        <w:t xml:space="preserve">adsorption </w:t>
+        <w:t xml:space="preserve">.  A kinetic study of Ra adsorption </w:t>
       </w:r>
       <w:r>
         <w:t xml:space="preserve">to montmorillonite </w:t>
@@ -2589,7 +2664,16 @@
         <w:t xml:space="preserve">if </w:t>
       </w:r>
       <w:r>
-        <w:t xml:space="preserve">the pH deviated more than 0.1 pH units, the bottle was allowed to </w:t>
+        <w:t>the</w:t>
+      </w:r>
+      <w:r>
+        <w:t xml:space="preserve"> pH</w:t>
+      </w:r>
+      <w:r>
+        <w:t xml:space="preserve"> </w:t>
+      </w:r>
+      <w:r>
+        <w:t xml:space="preserve">deviated more than 0.1 pH units, the bottle was allowed to </w:t>
       </w:r>
       <w:r>
         <w:t>re-</w:t>
@@ -2767,7 +2851,7 @@
         <w:fldChar w:fldCharType="begin" w:fldLock="1"/>
       </w:r>
       <w:r>
-        <w:instrText>ADDIN CSL_CITATION { "citationItems" : [ { "id" : "ITEM-1", "itemData" : { "DOI" : "10.1016/j.jenvrad.2011.12.003", "ISBN" : "1111111111", "ISSN" : "0265931X", "abstract" : "In this paper three problems for a connectionist account of language are considered: 1. What is the nature of linguistic representations? 2. How can complex structural relationships such as a constituent structure be represented? 3. How can the apparently open-ended nature of langauge be accomadated by a fixed-resource system? Using a prediction task, a simple recurrent network (SRN) is trained on multiclausal sentences which contain multiply-embedded relative clauses. Principal compenent analysis of the hidden unit activation patterns reveals grammatical relations and hierarchical constituent structure. Differences betweeen the SRN state representations and the more traditional pushdown store are discussed in the final section.", "author" : [ { "dropping-particle" : "", "family" : "Jia", "given" : "Guogang", "non-dropping-particle" : "", "parse-names" : false, "suffix" : "" }, { "dropping-particle" : "", "family" : "Jia", "given" : "Jing", "non-dropping-particle" : "", "parse-names" : false, "suffix" : "" } ], "container-title" : "Journal of Environmental Radioactivity", "id" : "ITEM-1", "issued" : { "date-parts" : [ [ "2012", "4" ] ] }, "page" : "98-119", "title" : "Determination of radium isotopes in environmental samples by gamma spectrometry, liquid scintillation counting and alpha spectrometry: a review of analytical methodology", "type" : "article-journal", "volume" : "106" }, "uris" : [ "http://www.mendeley.com/documents/?uuid=acdd3107-0cdd-4c1c-96f1-3d6ff1324c1c" ] } ], "mendeley" : { "formattedCitation" : "[40]", "plainTextFormattedCitation" : "[40]", "previouslyFormattedCitation" : "[38]" }, "properties" : { "noteIndex" : 0 }, "schema" : "https://github.com/citation-style-language/schema/raw/master/csl-citation.json" }</w:instrText>
+        <w:instrText>ADDIN CSL_CITATION { "citationItems" : [ { "id" : "ITEM-1", "itemData" : { "DOI" : "10.1016/j.jenvrad.2011.12.003", "ISBN" : "1111111111", "ISSN" : "0265931X", "abstract" : "In this paper three problems for a connectionist account of language are considered: 1. What is the nature of linguistic representations? 2. How can complex structural relationships such as a constituent structure be represented? 3. How can the apparently open-ended nature of langauge be accomadated by a fixed-resource system? Using a prediction task, a simple recurrent network (SRN) is trained on multiclausal sentences which contain multiply-embedded relative clauses. Principal compenent analysis of the hidden unit activation patterns reveals grammatical relations and hierarchical constituent structure. Differences betweeen the SRN state representations and the more traditional pushdown store are discussed in the final section.", "author" : [ { "dropping-particle" : "", "family" : "Jia", "given" : "Guogang", "non-dropping-particle" : "", "parse-names" : false, "suffix" : "" }, { "dropping-particle" : "", "family" : "Jia", "given" : "Jing", "non-dropping-particle" : "", "parse-names" : false, "suffix" : "" } ], "container-title" : "Journal of Environmental Radioactivity", "id" : "ITEM-1", "issued" : { "date-parts" : [ [ "2012", "4" ] ] }, "page" : "98-119", "title" : "Determination of radium isotopes in environmental samples by gamma spectrometry, liquid scintillation counting and alpha spectrometry: a review of analytical methodology", "type" : "article-journal", "volume" : "106" }, "uris" : [ "http://www.mendeley.com/documents/?uuid=acdd3107-0cdd-4c1c-96f1-3d6ff1324c1c" ] } ], "mendeley" : { "formattedCitation" : "[41]", "plainTextFormattedCitation" : "[41]", "previouslyFormattedCitation" : "[41]" }, "properties" : { "noteIndex" : 0 }, "schema" : "https://github.com/citation-style-language/schema/raw/master/csl-citation.json" }</w:instrText>
       </w:r>
       <w:r>
         <w:fldChar w:fldCharType="separate"/>
@@ -2776,7 +2860,7 @@
         <w:rPr>
           <w:noProof/>
         </w:rPr>
-        <w:t>[40]</w:t>
+        <w:t>[41]</w:t>
       </w:r>
       <w:r>
         <w:fldChar w:fldCharType="end"/>
@@ -2818,10 +2902,22 @@
         <w:t>.</w:t>
       </w:r>
       <w:r>
-        <w:t xml:space="preserve"> Background concentrations were also quantified to develop a limit of blank of 1.4 counts per second (cps)</w:t>
-      </w:r>
-      <w:r>
-        <w:t xml:space="preserve">, and activities reported only for samples that exceeded this value by a factor of 1.5. </w:t>
+        <w:t xml:space="preserve"> Background concentrations were also </w:t>
+      </w:r>
+      <w:r>
+        <w:t>measured on the scintillation counter</w:t>
+      </w:r>
+      <w:r>
+        <w:t xml:space="preserve"> to develop a limit of blank of 1.4 counts per second (cps)</w:t>
+      </w:r>
+      <w:r>
+        <w:t xml:space="preserve">, and activities </w:t>
+      </w:r>
+      <w:r>
+        <w:t xml:space="preserve">are </w:t>
+      </w:r>
+      <w:r>
+        <w:t xml:space="preserve">reported only for samples that exceeded this value by a factor of 1.5. </w:t>
       </w:r>
     </w:p>
     <w:p>
@@ -2924,7 +3020,11 @@
         <w:t>The solid samples on PES filters were placed in scintillation vials, and c</w:t>
       </w:r>
       <w:r>
-        <w:t>ounted directly on the counter, with the resulting counts being adjusted for ferr</w:t>
+        <w:t xml:space="preserve">ounted directly on the counter, with the resulting counts being </w:t>
+      </w:r>
+      <w:r>
+        <w:lastRenderedPageBreak/>
+        <w:t>adjusted for ferr</w:t>
       </w:r>
       <w:r>
         <w:t>ihydr</w:t>
@@ -2939,7 +3039,10 @@
         <w:t xml:space="preserve"> was also used to quantify</w:t>
       </w:r>
       <w:r>
-        <w:t>-confirm</w:t>
+        <w:t xml:space="preserve"> and </w:t>
+      </w:r>
+      <w:r>
+        <w:t>confirm</w:t>
       </w:r>
       <w:r>
         <w:t xml:space="preserve"> the </w:t>
@@ -2991,7 +3094,7 @@
         <w:fldChar w:fldCharType="begin" w:fldLock="1"/>
       </w:r>
       <w:r>
-        <w:instrText>ADDIN CSL_CITATION { "citationItems" : [ { "id" : "ITEM-1", "itemData" : { "author" : [ { "dropping-particle" : "", "family" : "Parkhurst", "given" : "D.L.", "non-dropping-particle" : "", "parse-names" : false, "suffix" : "" }, { "dropping-particle" : "", "family" : "Appela", "given" : "C.A.J.", "non-dropping-particle" : "", "parse-names" : false, "suffix" : "" } ], "container-title" : "U.S. Geological Survey Techniques and Methods", "id" : "ITEM-1", "issued" : { "date-parts" : [ [ "2013" ] ] }, "title" : "Description of Input and Examples for PHREEQC Version 3 \u2014 A Computer Program for Speciation , Batch-Reaction , One-Dimensional Transport , and Inverse Geochemical Calculations Chapter 43 of", "type" : "report" }, "uris" : [ "http://www.mendeley.com/documents/?uuid=f1590749-b157-45cb-b05a-2b66f88015b5" ] } ], "mendeley" : { "formattedCitation" : "[41]", "plainTextFormattedCitation" : "[41]", "previouslyFormattedCitation" : "[39]" }, "properties" : { "noteIndex" : 0 }, "schema" : "https://github.com/citation-style-language/schema/raw/master/csl-citation.json" }</w:instrText>
+        <w:instrText>ADDIN CSL_CITATION { "citationItems" : [ { "id" : "ITEM-1", "itemData" : { "author" : [ { "dropping-particle" : "", "family" : "Parkhurst", "given" : "D.L.", "non-dropping-particle" : "", "parse-names" : false, "suffix" : "" }, { "dropping-particle" : "", "family" : "Appela", "given" : "C.A.J.", "non-dropping-particle" : "", "parse-names" : false, "suffix" : "" } ], "container-title" : "U.S. Geological Survey Techniques and Methods", "id" : "ITEM-1", "issued" : { "date-parts" : [ [ "2013" ] ] }, "title" : "Description of Input and Examples for PHREEQC Version 3 \u2014 A Computer Program for Speciation , Batch-Reaction , One-Dimensional Transport , and Inverse Geochemical Calculations Chapter 43 of", "type" : "report" }, "uris" : [ "http://www.mendeley.com/documents/?uuid=f1590749-b157-45cb-b05a-2b66f88015b5" ] } ], "mendeley" : { "formattedCitation" : "[42]", "plainTextFormattedCitation" : "[42]", "previouslyFormattedCitation" : "[42]" }, "properties" : { "noteIndex" : 0 }, "schema" : "https://github.com/citation-style-language/schema/raw/master/csl-citation.json" }</w:instrText>
       </w:r>
       <w:r>
         <w:fldChar w:fldCharType="separate"/>
@@ -3000,7 +3103,7 @@
         <w:rPr>
           <w:noProof/>
         </w:rPr>
-        <w:t>[41]</w:t>
+        <w:t>[42]</w:t>
       </w:r>
       <w:r>
         <w:fldChar w:fldCharType="end"/>
@@ -3022,10 +3125,16 @@
         <w:t xml:space="preserve"> </w:t>
       </w:r>
       <w:r>
-        <w:t xml:space="preserve">and complex reaction formulations established </w:t>
-      </w:r>
-      <w:r>
-        <w:t>by fitting data to spectroscopic measurements</w:t>
+        <w:t>and complex reaction f</w:t>
+      </w:r>
+      <w:r>
+        <w:t xml:space="preserve">ormulations developed from </w:t>
+      </w:r>
+      <w:r>
+        <w:t>spectroscopic measurements</w:t>
+      </w:r>
+      <w:r>
+        <w:t xml:space="preserve"> were used to fit the experimental data</w:t>
       </w:r>
       <w:r>
         <w:t xml:space="preserve"> </w:t>
@@ -3034,7 +3143,7 @@
         <w:fldChar w:fldCharType="begin" w:fldLock="1"/>
       </w:r>
       <w:r>
-        <w:instrText>ADDIN CSL_CITATION { "citationItems" : [ { "id" : "ITEM-1", "itemData" : { "DOI" : "10.1016/j.gca.2014.10.008", "ISSN" : "0016-7037", "author" : [ { "dropping-particle" : "", "family" : "Sajih", "given" : "M.", "non-dropping-particle" : "", "parse-names" : false, "suffix" : "" }, { "dropping-particle" : "", "family" : "Bryan", "given" : "N.D. D", "non-dropping-particle" : "", "parse-names" : false, "suffix" : "" }, { "dropping-particle" : "", "family" : "Livens", "given" : "F.R. R", "non-dropping-particle" : "", "parse-names" : false, "suffix" : "" }, { "dropping-particle" : "", "family" : "Vaughan", "given" : "D.J. J", "non-dropping-particle" : "", "parse-names" : false, "suffix" : "" }, { "dropping-particle" : "", "family" : "Descostes", "given" : "M.", "non-dropping-particle" : "", "parse-names" : false, "suffix" : "" }, { "dropping-particle" : "", "family" : "Phrommavanh", "given" : "V.", "non-dropping-particle" : "", "parse-names" : false, "suffix" : "" }, { "dropping-particle" : "", "family" : "Nos", "given" : "J.", "non-dropping-particle" : "", "parse-names" : false, "suffix" : "" }, { "dropping-particle" : "", "family" : "Morris", "given" : "K.", "non-dropping-particle" : "", "parse-names" : false, "suffix" : "" } ], "container-title" : "Geochimica et Cosmochimica Acta", "id" : "ITEM-1", "issued" : { "date-parts" : [ [ "2014", "12" ] ] }, "page" : "150-163", "publisher" : "Elsevier Ltd", "title" : "Adsorption of radium and barium on goethite and ferrihydrite: A kinetic and surface complexation modelling study", "type" : "article-journal", "volume" : "146" }, "uris" : [ "http://www.mendeley.com/documents/?uuid=769c2bc2-3dc8-42fc-9bf1-f42bd5351186" ] }, { "id" : "ITEM-2", "itemData" : { "ISSN" : "0013-936X", "PMID" : "14524451", "abstract" : "Arsenic derived from natural sources occurs in groundwater in many countries, affecting the health of millions of people. The combined effects of As(V) reduction and diagenesis of iron oxide minerals on arsenic mobility are investigated in this study by comparing As(V) and As(III) sorption onto amorphous iron oxide (HFO), goethite, and magnetite at varying solution compositions. Experimental data are modeled with a diffuse double layer surface complexation model, and the extracted model parameters are used to examine the consistency of our results with those previously reported. Sorption of As(V) onto HFO and goethite is more favorable than that of As(III) below pH 5-6, whereas, above pH 7-8, As(II) has a higher affinity for the solids. The pH at which As(V) and As(III) are equally sorbed depends on the solid-to-solution ratio and type and specific surface area of the minerals and is shifted to lower pH values in the presence of phosphate, which competes for sorption sites. The sorption data indicate that, under most of the chemical conditions investigated in this study, reduction of As(V) in the presence of HFO or goethite would have only minor effects on or even decrease its mobility in the environment at near-neutral pH conditions. As(V) and As(III) sorption isotherms indicate similar surface site densities on the three oxides. Intrinsic surface complexation constants for As(V) are higher for goethite than HFO, whereas As(III) binding is similar for both of these oxides and also for magnetite. However, decrease in specific surface area and hence sorption site density that accompanies transformation of amorphous iron oxides to more crystalline phases could increase arsenic mobility.", "author" : [ { "dropping-particle" : "", "family" : "Dixit", "given" : "Suvasis", "non-dropping-particle" : "", "parse-names" : false, "suffix" : "" }, { "dropping-particle" : "", "family" : "Hering", "given" : "Janet G", "non-dropping-particle" : "", "parse-names" : false, "suffix" : "" } ], "container-title" : "Environmental science &amp; technology", "id" : "ITEM-2", "issue" : "18", "issued" : { "date-parts" : [ [ "2003", "9", "15" ] ] }, "page" : "4182-9", "title" : "Comparison of arsenic(V) and arsenic(III) sorption onto iron oxide minerals: implications for arsenic mobility.", "type" : "article-journal", "volume" : "37" }, "uris" : [ "http://www.mendeley.com/documents/?uuid=ebceaa14-9cf5-4fca-b6e4-6337944460ba" ] }, { "id" : "ITEM-3", "itemData" : { "ISBN" : "0471637319", "author" : [ { "dropping-particle" : "", "family" : "Dzombak", "given" : "DA.", "non-dropping-particle" : "", "parse-names" : false, "suffix" : "" }, { "dropping-particle" : "", "family" : "Morel", "given" : "FMM.", "non-dropping-particle" : "", "parse-names" : false, "suffix" : "" } ], "id" : "ITEM-3", "issued" : { "date-parts" : [ [ "1990" ] ] }, "publisher" : "Wiley", "publisher-place" : "New York, NY", "title" : "Surface Complexation Modeling: Hydrous Ferric Oxide", "type" : "book" }, "uris" : [ "http://www.mendeley.com/documents/?uuid=a1a40670-7195-4e56-8172-1ff3cf0956d2" ] }, { "id" : "ITEM-4", "itemData" : { "DOI" : "10.1016/j.gca.2006.01.006", "ISBN" : "0016-7037", "ISSN" : "00167037", "abstract" : "Despite the fact that the bulk compositions of most low temperature natural surface waters, groundwaters, and porewaters are heavily influenced by alkaline earths, an understanding of the development of proton surface charge in the presence of alkaline earth adsorption on the surfaces of minerals is lacking. In particular, models of speciation at the mineral-water interface in systems involving alkaline earths need to be established for a range of different minerals. In the present study, X-ray standing wave results for Sr2+ adsorption on rutile as a tetranuclear complex [Fenter, P., Cheng, L., Rihs, S., Machesky, M., Bedyzk, M.D., Sturchio, N.C., 2000. Electrical double-layer structure at the rutile-water interface as observed in situ with small-period X-ray standing waves. J. Colloid Interface Sci. 225, 154-165] are used as constraints for all the alkaline earths in surface complexation simulations of proton surface charge, metal adsorption, and electrokinetic experiments referring to wide ranges of pH, ionic strength, surface coverage, and type of oxide. The tetranuclear reaction{A formula is presented}predominates for the large cations Sr2+ and Ba2+ (and presumably Ra2+), consistent with X-ray results. In contrast, the mononuclear reaction{A formula is presented}predominates for the much smaller Mg2+ (and presumably Be2+), with minor amounts of the tetranuclear reaction. Both reaction types appear to be important for the intermediate size Ca2+. For all the alkaline earths on all oxides, the proportions of the different reaction types vary systematically as a function of pH, ionic strength, and surface coverage. The application of Born solvation and crystal-chemical theory enables estimation of the equilibrium constants of adsorption of all the alkaline earths on all oxides. On high dielectric constant solids (rutile, magnetite, manganese dioxide), where the solvation contribution is negligable, ion adsorption correlates with crystal radius: the equilibrium constants increase in the sequence Be2+ &lt; Mg2+ &lt; Ca2+ &lt; Sr2+ &lt; Ba2+ &lt; Ra2+. On low dielectric constant solids (hematite, gibbsite,and silicas), the solvation contribution opposing adsorption is largest for ions with the smallest hydrated radii: the equilibrium constants increase in the sequence Ra2+ &lt; Ba2+ &lt; Sr2+ &lt; Ca2+ &lt; Mg2+ &lt; Be2+. These predicted sequences are consistent with adsorption affinities in the literature. In combination with previously published results, the present study enables th\u2026", "author" : [ { "dropping-particle" : "", "family" : "Sverjensky", "given" : "Dimitri A.", "non-dropping-particle" : "", "parse-names" : false, "suffix" : "" } ], "container-title" : "Geochimica et Cosmochimica Acta", "id" : "ITEM-4", "issue" : "10", "issued" : { "date-parts" : [ [ "2006" ] ] }, "page" : "2427-2453", "title" : "Prediction of the speciation of alkaline earths adsorbed on mineral surfaces in salt solutions", "type" : "article-journal", "volume" : "70" }, "uris" : [ "http://www.mendeley.com/documents/?uuid=95901e33-067b-4748-8f30-d87675edc102" ] } ], "mendeley" : { "formattedCitation" : "[31], [33], [36], [42]", "plainTextFormattedCitation" : "[31], [33], [36], [42]", "previouslyFormattedCitation" : "[29], [31], [34], [40]" }, "properties" : { "noteIndex" : 0 }, "schema" : "https://github.com/citation-style-language/schema/raw/master/csl-citation.json" }</w:instrText>
+        <w:instrText>ADDIN CSL_CITATION { "citationItems" : [ { "id" : "ITEM-1", "itemData" : { "DOI" : "10.1016/j.gca.2014.10.008", "ISSN" : "0016-7037", "author" : [ { "dropping-particle" : "", "family" : "Sajih", "given" : "M.", "non-dropping-particle" : "", "parse-names" : false, "suffix" : "" }, { "dropping-particle" : "", "family" : "Bryan", "given" : "N.D. D", "non-dropping-particle" : "", "parse-names" : false, "suffix" : "" }, { "dropping-particle" : "", "family" : "Livens", "given" : "F.R. R", "non-dropping-particle" : "", "parse-names" : false, "suffix" : "" }, { "dropping-particle" : "", "family" : "Vaughan", "given" : "D.J. J", "non-dropping-particle" : "", "parse-names" : false, "suffix" : "" }, { "dropping-particle" : "", "family" : "Descostes", "given" : "M.", "non-dropping-particle" : "", "parse-names" : false, "suffix" : "" }, { "dropping-particle" : "", "family" : "Phrommavanh", "given" : "V.", "non-dropping-particle" : "", "parse-names" : false, "suffix" : "" }, { "dropping-particle" : "", "family" : "Nos", "given" : "J.", "non-dropping-particle" : "", "parse-names" : false, "suffix" : "" }, { "dropping-particle" : "", "family" : "Morris", "given" : "K.", "non-dropping-particle" : "", "parse-names" : false, "suffix" : "" } ], "container-title" : "Geochimica et Cosmochimica Acta", "id" : "ITEM-1", "issued" : { "date-parts" : [ [ "2014", "12" ] ] }, "page" : "150-163", "publisher" : "Elsevier Ltd", "title" : "Adsorption of radium and barium on goethite and ferrihydrite: A kinetic and surface complexation modelling study", "type" : "article-journal", "volume" : "146" }, "uris" : [ "http://www.mendeley.com/documents/?uuid=769c2bc2-3dc8-42fc-9bf1-f42bd5351186" ] }, { "id" : "ITEM-2", "itemData" : { "ISSN" : "0013-936X", "PMID" : "14524451", "abstract" : "Arsenic derived from natural sources occurs in groundwater in many countries, affecting the health of millions of people. The combined effects of As(V) reduction and diagenesis of iron oxide minerals on arsenic mobility are investigated in this study by comparing As(V) and As(III) sorption onto amorphous iron oxide (HFO), goethite, and magnetite at varying solution compositions. Experimental data are modeled with a diffuse double layer surface complexation model, and the extracted model parameters are used to examine the consistency of our results with those previously reported. Sorption of As(V) onto HFO and goethite is more favorable than that of As(III) below pH 5-6, whereas, above pH 7-8, As(II) has a higher affinity for the solids. The pH at which As(V) and As(III) are equally sorbed depends on the solid-to-solution ratio and type and specific surface area of the minerals and is shifted to lower pH values in the presence of phosphate, which competes for sorption sites. The sorption data indicate that, under most of the chemical conditions investigated in this study, reduction of As(V) in the presence of HFO or goethite would have only minor effects on or even decrease its mobility in the environment at near-neutral pH conditions. As(V) and As(III) sorption isotherms indicate similar surface site densities on the three oxides. Intrinsic surface complexation constants for As(V) are higher for goethite than HFO, whereas As(III) binding is similar for both of these oxides and also for magnetite. However, decrease in specific surface area and hence sorption site density that accompanies transformation of amorphous iron oxides to more crystalline phases could increase arsenic mobility.", "author" : [ { "dropping-particle" : "", "family" : "Dixit", "given" : "Suvasis", "non-dropping-particle" : "", "parse-names" : false, "suffix" : "" }, { "dropping-particle" : "", "family" : "Hering", "given" : "Janet G", "non-dropping-particle" : "", "parse-names" : false, "suffix" : "" } ], "container-title" : "Environmental science &amp; technology", "id" : "ITEM-2", "issue" : "18", "issued" : { "date-parts" : [ [ "2003", "9", "15" ] ] }, "page" : "4182-9", "title" : "Comparison of arsenic(V) and arsenic(III) sorption onto iron oxide minerals: implications for arsenic mobility.", "type" : "article-journal", "volume" : "37" }, "uris" : [ "http://www.mendeley.com/documents/?uuid=ebceaa14-9cf5-4fca-b6e4-6337944460ba" ] }, { "id" : "ITEM-3", "itemData" : { "ISBN" : "0471637319", "author" : [ { "dropping-particle" : "", "family" : "Dzombak", "given" : "DA.", "non-dropping-particle" : "", "parse-names" : false, "suffix" : "" }, { "dropping-particle" : "", "family" : "Morel", "given" : "FMM.", "non-dropping-particle" : "", "parse-names" : false, "suffix" : "" } ], "id" : "ITEM-3", "issued" : { "date-parts" : [ [ "1990" ] ] }, "publisher" : "Wiley", "publisher-place" : "New York, NY", "title" : "Surface Complexation Modeling: Hydrous Ferric Oxide", "type" : "book" }, "uris" : [ "http://www.mendeley.com/documents/?uuid=a1a40670-7195-4e56-8172-1ff3cf0956d2" ] }, { "id" : "ITEM-4", "itemData" : { "DOI" : "10.1016/j.gca.2006.01.006", "ISBN" : "0016-7037", "ISSN" : "00167037", "abstract" : "Despite the fact that the bulk compositions of most low temperature natural surface waters, groundwaters, and porewaters are heavily influenced by alkaline earths, an understanding of the development of proton surface charge in the presence of alkaline earth adsorption on the surfaces of minerals is lacking. In particular, models of speciation at the mineral-water interface in systems involving alkaline earths need to be established for a range of different minerals. In the present study, X-ray standing wave results for Sr2+ adsorption on rutile as a tetranuclear complex [Fenter, P., Cheng, L., Rihs, S., Machesky, M., Bedyzk, M.D., Sturchio, N.C., 2000. Electrical double-layer structure at the rutile-water interface as observed in situ with small-period X-ray standing waves. J. Colloid Interface Sci. 225, 154-165] are used as constraints for all the alkaline earths in surface complexation simulations of proton surface charge, metal adsorption, and electrokinetic experiments referring to wide ranges of pH, ionic strength, surface coverage, and type of oxide. The tetranuclear reaction{A formula is presented}predominates for the large cations Sr2+ and Ba2+ (and presumably Ra2+), consistent with X-ray results. In contrast, the mononuclear reaction{A formula is presented}predominates for the much smaller Mg2+ (and presumably Be2+), with minor amounts of the tetranuclear reaction. Both reaction types appear to be important for the intermediate size Ca2+. For all the alkaline earths on all oxides, the proportions of the different reaction types vary systematically as a function of pH, ionic strength, and surface coverage. The application of Born solvation and crystal-chemical theory enables estimation of the equilibrium constants of adsorption of all the alkaline earths on all oxides. On high dielectric constant solids (rutile, magnetite, manganese dioxide), where the solvation contribution is negligable, ion adsorption correlates with crystal radius: the equilibrium constants increase in the sequence Be2+ &lt; Mg2+ &lt; Ca2+ &lt; Sr2+ &lt; Ba2+ &lt; Ra2+. On low dielectric constant solids (hematite, gibbsite,and silicas), the solvation contribution opposing adsorption is largest for ions with the smallest hydrated radii: the equilibrium constants increase in the sequence Ra2+ &lt; Ba2+ &lt; Sr2+ &lt; Ca2+ &lt; Mg2+ &lt; Be2+. These predicted sequences are consistent with adsorption affinities in the literature. In combination with previously published results, the present study enables th\u2026", "author" : [ { "dropping-particle" : "", "family" : "Sverjensky", "given" : "Dimitri A.", "non-dropping-particle" : "", "parse-names" : false, "suffix" : "" } ], "container-title" : "Geochimica et Cosmochimica Acta", "id" : "ITEM-4", "issue" : "10", "issued" : { "date-parts" : [ [ "2006" ] ] }, "page" : "2427-2453", "title" : "Prediction of the speciation of alkaline earths adsorbed on mineral surfaces in salt solutions", "type" : "article-journal", "volume" : "70" }, "uris" : [ "http://www.mendeley.com/documents/?uuid=95901e33-067b-4748-8f30-d87675edc102" ] } ], "mendeley" : { "formattedCitation" : "[32], [34], [37], [43]", "plainTextFormattedCitation" : "[32], [34], [37], [43]", "previouslyFormattedCitation" : "[32], [34], [37], [43]" }, "properties" : { "noteIndex" : 0 }, "schema" : "https://github.com/citation-style-language/schema/raw/master/csl-citation.json" }</w:instrText>
       </w:r>
       <w:r>
         <w:fldChar w:fldCharType="separate"/>
@@ -3043,7 +3152,7 @@
         <w:rPr>
           <w:noProof/>
         </w:rPr>
-        <w:t>[31], [33], [36], [42]</w:t>
+        <w:t>[32], [34], [37], [43]</w:t>
       </w:r>
       <w:r>
         <w:fldChar w:fldCharType="end"/>
@@ -3055,7 +3164,6 @@
         <w:t xml:space="preserve"> </w:t>
       </w:r>
       <w:r>
-        <w:lastRenderedPageBreak/>
         <w:t>S</w:t>
       </w:r>
       <w:r>
@@ -3077,7 +3185,7 @@
         <w:fldChar w:fldCharType="begin" w:fldLock="1"/>
       </w:r>
       <w:r>
-        <w:instrText>ADDIN CSL_CITATION { "citationItems" : [ { "id" : "ITEM-1", "itemData" : { "ISBN" : "0471637319", "author" : [ { "dropping-particle" : "", "family" : "Dzombak", "given" : "DA.", "non-dropping-particle" : "", "parse-names" : false, "suffix" : "" }, { "dropping-particle" : "", "family" : "Morel", "given" : "FMM.", "non-dropping-particle" : "", "parse-names" : false, "suffix" : "" } ], "id" : "ITEM-1", "issued" : { "date-parts" : [ [ "1990" ] ] }, "publisher" : "Wiley", "publisher-place" : "New York, NY", "title" : "Surface Complexation Modeling: Hydrous Ferric Oxide", "type" : "book" }, "uris" : [ "http://www.mendeley.com/documents/?uuid=a1a40670-7195-4e56-8172-1ff3cf0956d2" ] }, { "id" : "ITEM-2", "itemData" : { "ISSN" : "0013-936X", "PMID" : "14524451", "abstract" : "Arsenic derived from natural sources occurs in groundwater in many countries, affecting the health of millions of people. The combined effects of As(V) reduction and diagenesis of iron oxide minerals on arsenic mobility are investigated in this study by comparing As(V) and As(III) sorption onto amorphous iron oxide (HFO), goethite, and magnetite at varying solution compositions. Experimental data are modeled with a diffuse double layer surface complexation model, and the extracted model parameters are used to examine the consistency of our results with those previously reported. Sorption of As(V) onto HFO and goethite is more favorable than that of As(III) below pH 5-6, whereas, above pH 7-8, As(II) has a higher affinity for the solids. The pH at which As(V) and As(III) are equally sorbed depends on the solid-to-solution ratio and type and specific surface area of the minerals and is shifted to lower pH values in the presence of phosphate, which competes for sorption sites. The sorption data indicate that, under most of the chemical conditions investigated in this study, reduction of As(V) in the presence of HFO or goethite would have only minor effects on or even decrease its mobility in the environment at near-neutral pH conditions. As(V) and As(III) sorption isotherms indicate similar surface site densities on the three oxides. Intrinsic surface complexation constants for As(V) are higher for goethite than HFO, whereas As(III) binding is similar for both of these oxides and also for magnetite. However, decrease in specific surface area and hence sorption site density that accompanies transformation of amorphous iron oxides to more crystalline phases could increase arsenic mobility.", "author" : [ { "dropping-particle" : "", "family" : "Dixit", "given" : "Suvasis", "non-dropping-particle" : "", "parse-names" : false, "suffix" : "" }, { "dropping-particle" : "", "family" : "Hering", "given" : "Janet G", "non-dropping-particle" : "", "parse-names" : false, "suffix" : "" } ], "container-title" : "Environmental science &amp; technology", "id" : "ITEM-2", "issue" : "18", "issued" : { "date-parts" : [ [ "2003", "9", "15" ] ] }, "page" : "4182-9", "title" : "Comparison of arsenic(V) and arsenic(III) sorption onto iron oxide minerals: implications for arsenic mobility.", "type" : "article-journal", "volume" : "37" }, "uris" : [ "http://www.mendeley.com/documents/?uuid=ebceaa14-9cf5-4fca-b6e4-6337944460ba" ] }, { "id" : "ITEM-3", "itemData" : { "DOI" : "10.2475/05.2013.01", "ISBN" : "0002-9599", "ISSN" : "00029599", "abstract" : "Within the context of the clay barrier concept for underground nuclear waste disposal, montmorillonite and bentonite have been widely used as reference materials for sorption. In some cases, accompanying modeling work aims at understanding and predicting sorption in complex natural systems where clays are assumed to be representative of the most reactive phases. This bottom-up approach relies heavily on good confidence in the mechanistic understanding of sorption phenomena. The present study aims at reviewing experimental and modeling work on montmorillonite with a focus on divalent metals experiencing pH dependent specific sorption. Current knowledge points out distinct sorption mechanisms on three types of sites: cation exchange on basal planes and surface complexation on edge surfaces with two types of sites: high energy (or strong) sites (HES) with high affinity for metals but low site density and low energy (or weak) sites (LES) with lower affinity for metals but high site density. Based on this current knowledge, criteria are given to select data relevant for surface complexation model calibration (especially ionic strength, pH, clay preparation and characterization, metal to clay ratio and solubility limits), with an emphasis on data uncertainties and reproducibility. Problematic experimental features are highlighted, especially those related to the reversibility of sorption and to the effect of the solid to liquid ratio (R-SL) on sorption distribution coefficients. Guidelines for data acquisition and selection are proposed. Surface complexation models available in the literature are then tested in terms of efficiency (data fit) and mechanistic likelihood. None of the currently available models is able to satisfy both aspects. Models directly adapted from oxide surface complexation models fail in both aspects. The most efficient model (in terms of simplicity and accuracy) is a non-electrostatic model. It is the only one that reproduces pH dependent specific sorption data at a low metal clay ratio (&lt;0.001 mol/kg(clay); HES) in all selected experimental conditions, as well as data obtained at medium metal to clay ratio (similar to 0.01-0.05 mol/kg(clay); low energy sites). To account for physical mechanisms, an electrostatic surface complexation model has been developed. It takes into account the spill-over effect of negatively charged basal surfaces over edge surfaces, a typical feature of montmorillonite, and is able to reproduce sorption data fo\u2026", "author" : [ { "dropping-particle" : "", "family" : "Tournassat", "given" : "Christophe", "non-dropping-particle" : "", "parse-names" : false, "suffix" : "" }, { "dropping-particle" : "", "family" : "Grangeon", "given" : "Sylvain", "non-dropping-particle" : "", "parse-names" : false, "suffix" : "" }, { "dropping-particle" : "", "family" : "Leroy", "given" : "Philippe", "non-dropping-particle" : "", "parse-names" : false, "suffix" : "" }, { "dropping-particle" : "", "family" : "Giffaut", "given" : "Eric", "non-dropping-particle" : "", "parse-names" : false, "suffix" : "" } ], "container-title" : "American Journal of Science", "id" : "ITEM-3", "issue" : "5", "issued" : { "date-parts" : [ [ "2013" ] ] }, "page" : "395-451", "title" : "Modeling specific ph dependent sorption of divalent metals on montmorillonite surfaces. a review of pitfalls, recent achievements and current challenges", "type" : "article-journal", "volume" : "313" }, "uris" : [ "http://www.mendeley.com/documents/?uuid=308223f4-1fbc-4e35-ad15-63f95b50f059" ] } ], "mendeley" : { "formattedCitation" : "[31], [35], [42]", "plainTextFormattedCitation" : "[31], [35], [42]", "previouslyFormattedCitation" : "[29], [33], [40]" }, "properties" : { "noteIndex" : 0 }, "schema" : "https://github.com/citation-style-language/schema/raw/master/csl-citation.json" }</w:instrText>
+        <w:instrText>ADDIN CSL_CITATION { "citationItems" : [ { "id" : "ITEM-1", "itemData" : { "ISBN" : "0471637319", "author" : [ { "dropping-particle" : "", "family" : "Dzombak", "given" : "DA.", "non-dropping-particle" : "", "parse-names" : false, "suffix" : "" }, { "dropping-particle" : "", "family" : "Morel", "given" : "FMM.", "non-dropping-particle" : "", "parse-names" : false, "suffix" : "" } ], "id" : "ITEM-1", "issued" : { "date-parts" : [ [ "1990" ] ] }, "publisher" : "Wiley", "publisher-place" : "New York, NY", "title" : "Surface Complexation Modeling: Hydrous Ferric Oxide", "type" : "book" }, "uris" : [ "http://www.mendeley.com/documents/?uuid=a1a40670-7195-4e56-8172-1ff3cf0956d2" ] }, { "id" : "ITEM-2", "itemData" : { "ISSN" : "0013-936X", "PMID" : "14524451", "abstract" : "Arsenic derived from natural sources occurs in groundwater in many countries, affecting the health of millions of people. The combined effects of As(V) reduction and diagenesis of iron oxide minerals on arsenic mobility are investigated in this study by comparing As(V) and As(III) sorption onto amorphous iron oxide (HFO), goethite, and magnetite at varying solution compositions. Experimental data are modeled with a diffuse double layer surface complexation model, and the extracted model parameters are used to examine the consistency of our results with those previously reported. Sorption of As(V) onto HFO and goethite is more favorable than that of As(III) below pH 5-6, whereas, above pH 7-8, As(II) has a higher affinity for the solids. The pH at which As(V) and As(III) are equally sorbed depends on the solid-to-solution ratio and type and specific surface area of the minerals and is shifted to lower pH values in the presence of phosphate, which competes for sorption sites. The sorption data indicate that, under most of the chemical conditions investigated in this study, reduction of As(V) in the presence of HFO or goethite would have only minor effects on or even decrease its mobility in the environment at near-neutral pH conditions. As(V) and As(III) sorption isotherms indicate similar surface site densities on the three oxides. Intrinsic surface complexation constants for As(V) are higher for goethite than HFO, whereas As(III) binding is similar for both of these oxides and also for magnetite. However, decrease in specific surface area and hence sorption site density that accompanies transformation of amorphous iron oxides to more crystalline phases could increase arsenic mobility.", "author" : [ { "dropping-particle" : "", "family" : "Dixit", "given" : "Suvasis", "non-dropping-particle" : "", "parse-names" : false, "suffix" : "" }, { "dropping-particle" : "", "family" : "Hering", "given" : "Janet G", "non-dropping-particle" : "", "parse-names" : false, "suffix" : "" } ], "container-title" : "Environmental science &amp; technology", "id" : "ITEM-2", "issue" : "18", "issued" : { "date-parts" : [ [ "2003", "9", "15" ] ] }, "page" : "4182-9", "title" : "Comparison of arsenic(V) and arsenic(III) sorption onto iron oxide minerals: implications for arsenic mobility.", "type" : "article-journal", "volume" : "37" }, "uris" : [ "http://www.mendeley.com/documents/?uuid=ebceaa14-9cf5-4fca-b6e4-6337944460ba" ] }, { "id" : "ITEM-3", "itemData" : { "DOI" : "10.2475/05.2013.01", "ISBN" : "0002-9599", "ISSN" : "00029599", "abstract" : "Within the context of the clay barrier concept for underground nuclear waste disposal, montmorillonite and bentonite have been widely used as reference materials for sorption. In some cases, accompanying modeling work aims at understanding and predicting sorption in complex natural systems where clays are assumed to be representative of the most reactive phases. This bottom-up approach relies heavily on good confidence in the mechanistic understanding of sorption phenomena. The present study aims at reviewing experimental and modeling work on montmorillonite with a focus on divalent metals experiencing pH dependent specific sorption. Current knowledge points out distinct sorption mechanisms on three types of sites: cation exchange on basal planes and surface complexation on edge surfaces with two types of sites: high energy (or strong) sites (HES) with high affinity for metals but low site density and low energy (or weak) sites (LES) with lower affinity for metals but high site density. Based on this current knowledge, criteria are given to select data relevant for surface complexation model calibration (especially ionic strength, pH, clay preparation and characterization, metal to clay ratio and solubility limits), with an emphasis on data uncertainties and reproducibility. Problematic experimental features are highlighted, especially those related to the reversibility of sorption and to the effect of the solid to liquid ratio (R-SL) on sorption distribution coefficients. Guidelines for data acquisition and selection are proposed. Surface complexation models available in the literature are then tested in terms of efficiency (data fit) and mechanistic likelihood. None of the currently available models is able to satisfy both aspects. Models directly adapted from oxide surface complexation models fail in both aspects. The most efficient model (in terms of simplicity and accuracy) is a non-electrostatic model. It is the only one that reproduces pH dependent specific sorption data at a low metal clay ratio (&lt;0.001 mol/kg(clay); HES) in all selected experimental conditions, as well as data obtained at medium metal to clay ratio (similar to 0.01-0.05 mol/kg(clay); low energy sites). To account for physical mechanisms, an electrostatic surface complexation model has been developed. It takes into account the spill-over effect of negatively charged basal surfaces over edge surfaces, a typical feature of montmorillonite, and is able to reproduce sorption data fo\u2026", "author" : [ { "dropping-particle" : "", "family" : "Tournassat", "given" : "Christophe", "non-dropping-particle" : "", "parse-names" : false, "suffix" : "" }, { "dropping-particle" : "", "family" : "Grangeon", "given" : "Sylvain", "non-dropping-particle" : "", "parse-names" : false, "suffix" : "" }, { "dropping-particle" : "", "family" : "Leroy", "given" : "Philippe", "non-dropping-particle" : "", "parse-names" : false, "suffix" : "" }, { "dropping-particle" : "", "family" : "Giffaut", "given" : "Eric", "non-dropping-particle" : "", "parse-names" : false, "suffix" : "" } ], "container-title" : "American Journal of Science", "id" : "ITEM-3", "issue" : "5", "issued" : { "date-parts" : [ [ "2013" ] ] }, "page" : "395-451", "title" : "Modeling specific ph dependent sorption of divalent metals on montmorillonite surfaces. a review of pitfalls, recent achievements and current challenges", "type" : "article-journal", "volume" : "313" }, "uris" : [ "http://www.mendeley.com/documents/?uuid=308223f4-1fbc-4e35-ad15-63f95b50f059" ] } ], "mendeley" : { "formattedCitation" : "[32], [36], [43]", "plainTextFormattedCitation" : "[32], [36], [43]", "previouslyFormattedCitation" : "[32], [36], [43]" }, "properties" : { "noteIndex" : 0 }, "schema" : "https://github.com/citation-style-language/schema/raw/master/csl-citation.json" }</w:instrText>
       </w:r>
       <w:r>
         <w:fldChar w:fldCharType="separate"/>
@@ -3086,7 +3194,7 @@
         <w:rPr>
           <w:noProof/>
         </w:rPr>
-        <w:t>[31], [35], [42]</w:t>
+        <w:t>[32], [36], [43]</w:t>
       </w:r>
       <w:r>
         <w:fldChar w:fldCharType="end"/>
@@ -3101,7 +3209,16 @@
         <w:t xml:space="preserve">more complex </w:t>
       </w:r>
       <w:r>
-        <w:t>models, in contrast, are valuable to fit since their formulations are often based on spectroscopic evidence</w:t>
+        <w:t xml:space="preserve">models, in contrast, </w:t>
+      </w:r>
+      <w:r>
+        <w:t xml:space="preserve">are based on spectroscopic evidence or </w:t>
+      </w:r>
+      <w:r>
+        <w:rPr>
+          <w:i/>
+        </w:rPr>
+        <w:t>ab initio</w:t>
       </w:r>
       <w:commentRangeStart w:id="13"/>
       <w:r>
@@ -3124,7 +3241,7 @@
         <w:fldChar w:fldCharType="begin" w:fldLock="1"/>
       </w:r>
       <w:r>
-        <w:instrText>ADDIN CSL_CITATION { "citationItems" : [ { "id" : "ITEM-1", "itemData" : { "DOI" : "10.1006/jcis.2000.6756", "ISSN" : "1095-7103", "PMID" : "10767156", "abstract" : "X-Ray standing wave (XSW) measurements were made of Rb and Sr adsorbed from aqueous solutions at the rutile (110)-water interface. These experiments were performed to address the extent to which direct measurements of electrical double-layer structure are possible. The experimental results show that the Bragg XSW technique, using small-period standing waves generated by Bragg diffraction from the substrate, can precisely measure ion locations within the condensed layer and the in situ partitioning of ions between the condensed and diffuse layers. Differences in condensed layer ion positions were observed for Sr ions (measured in situ) as compared with Rb ions (in situ) and also for Sr ions (ex situ). An additional constraint on the ex situ Sr site geometry was provided by polarization-dependent surface EXAFS measurements. Such measurements can provide important constraints for the development and verification of electrical double-layer theory especially as applied to ion adsorption at the solid-water interface. Copyright 2000 Academic Press.", "author" : [ { "dropping-particle" : "", "family" : "Fenter", "given" : "Paul", "non-dropping-particle" : "", "parse-names" : false, "suffix" : "" }, { "dropping-particle" : "", "family" : "Cheng", "given" : "L.", "non-dropping-particle" : "", "parse-names" : false, "suffix" : "" }, { "dropping-particle" : "", "family" : "Rihs", "given" : "S", "non-dropping-particle" : "", "parse-names" : false, "suffix" : "" }, { "dropping-particle" : "", "family" : "Machesky", "given" : "Michael L.", "non-dropping-particle" : "", "parse-names" : false, "suffix" : "" }, { "dropping-particle" : "", "family" : "Bedzyk", "given" : "M. J.", "non-dropping-particle" : "", "parse-names" : false, "suffix" : "" }, { "dropping-particle" : "", "family" : "Sturchio", "given" : "N. C.", "non-dropping-particle" : "", "parse-names" : false, "suffix" : "" } ], "container-title" : "Journal of colloid and interface science", "id" : "ITEM-1", "issued" : { "date-parts" : [ [ "2000" ] ] }, "page" : "154-165", "title" : "Electrical Double-Layer Structure at the Rutile-Water Interface as Observed in Situ with Small-Period X-Ray Standing Waves.", "type" : "article-journal", "volume" : "225" }, "uris" : [ "http://www.mendeley.com/documents/?uuid=1386eaa8-23f6-4eaf-90a7-d7d1fb6c41f2" ] }, { "id" : "ITEM-2", "itemData" : { "DOI" : "10.1016/S0927-7757(01)00592-1", "ISBN" : "1505844266", "ISSN" : "09277757", "abstract" : "Migration of radioactive radium, 226Ra, in soil is an environmental concern, especially in areas adjacent to uranium processing facilities. Barium(II), as Ba2+, was used as a Ra analog and reacted with a Na-montmorillonite to obtain mechanistic insights into the interaction of Ra with soil matrices. The majority of sorbed Ba is associated with the permanently charged surface sites on the montmorillonite basal surface. This is indicated by the facts that (1) sorption of Ba(II) on montmorillonite is not highly sensitive to solution pH, although an increase of sorption was observed at higher pH values; and (2) displacement of sorbed Ba increased with increased NaNO3 concentration. As demonstrated by EXAFS, a small fraction of Ba also adsorbed on the montmorillonite edge, forming an inner-sphere surface complex through sharing of oxygen atom(s) from deprotonated -OH group of the A1 octahedral layer. The EXAFS measured distances between Ba and O at the first shell, and Ba and A1 of the second shell are 2.7-2.8 and 3.7-3.9 ??, respectively, consistent with the results from geometry of a inner-sphere complex at the edge site. Results from bulk experiments and spectroscopic analysis suggest a co-existence of outer- and inner-sphere surface complexes for Ba sorbed to the montmorillonite surface. ?? 2001 Elsevier Science B.V. All rights reserved.", "author" : [ { "dropping-particle" : "", "family" : "Zhang", "given" : "Peng Chu", "non-dropping-particle" : "", "parse-names" : false, "suffix" : "" }, { "dropping-particle" : "V.", "family" : "Brady", "given" : "Pat", "non-dropping-particle" : "", "parse-names" : false, "suffix" : "" }, { "dropping-particle" : "", "family" : "Arthur", "given" : "Sara E.", "non-dropping-particle" : "", "parse-names" : false, "suffix" : "" }, { "dropping-particle" : "", "family" : "Zhou", "given" : "Wei Qing", "non-dropping-particle" : "", "parse-names" : false, "suffix" : "" }, { "dropping-particle" : "", "family" : "Sawyer", "given" : "Dale", "non-dropping-particle" : "", "parse-names" : false, "suffix" : "" }, { "dropping-particle" : "", "family" : "Hesterberg", "given" : "Dean A.", "non-dropping-particle" : "", "parse-names" : false, "suffix" : "" } ], "container-title" : "Colloids and Surfaces A: Physicochemical and Engineering Aspects", "id" : "ITEM-2", "issue" : "3", "issued" : { "date-parts" : [ [ "2001" ] ] }, "page" : "239-249", "title" : "Adsorption of barium(II) on montmorillonite: An EXAFS study", "type" : "article-journal", "volume" : "190" }, "uris" : [ "http://www.mendeley.com/documents/?uuid=8ef71975-a5ff-4ee0-973e-99061019d257" ] } ], "mendeley" : { "formattedCitation" : "[43], [44]", "plainTextFormattedCitation" : "[43], [44]", "previouslyFormattedCitation" : "[41], [42]" }, "properties" : { "noteIndex" : 0 }, "schema" : "https://github.com/citation-style-language/schema/raw/master/csl-citation.json" }</w:instrText>
+        <w:instrText>ADDIN CSL_CITATION { "citationItems" : [ { "id" : "ITEM-1", "itemData" : { "DOI" : "10.1006/jcis.2000.6756", "ISSN" : "1095-7103", "PMID" : "10767156", "abstract" : "X-Ray standing wave (XSW) measurements were made of Rb and Sr adsorbed from aqueous solutions at the rutile (110)-water interface. These experiments were performed to address the extent to which direct measurements of electrical double-layer structure are possible. The experimental results show that the Bragg XSW technique, using small-period standing waves generated by Bragg diffraction from the substrate, can precisely measure ion locations within the condensed layer and the in situ partitioning of ions between the condensed and diffuse layers. Differences in condensed layer ion positions were observed for Sr ions (measured in situ) as compared with Rb ions (in situ) and also for Sr ions (ex situ). An additional constraint on the ex situ Sr site geometry was provided by polarization-dependent surface EXAFS measurements. Such measurements can provide important constraints for the development and verification of electrical double-layer theory especially as applied to ion adsorption at the solid-water interface. Copyright 2000 Academic Press.", "author" : [ { "dropping-particle" : "", "family" : "Fenter", "given" : "Paul", "non-dropping-particle" : "", "parse-names" : false, "suffix" : "" }, { "dropping-particle" : "", "family" : "Cheng", "given" : "L.", "non-dropping-particle" : "", "parse-names" : false, "suffix" : "" }, { "dropping-particle" : "", "family" : "Rihs", "given" : "S", "non-dropping-particle" : "", "parse-names" : false, "suffix" : "" }, { "dropping-particle" : "", "family" : "Machesky", "given" : "Michael L.", "non-dropping-particle" : "", "parse-names" : false, "suffix" : "" }, { "dropping-particle" : "", "family" : "Bedzyk", "given" : "M. J.", "non-dropping-particle" : "", "parse-names" : false, "suffix" : "" }, { "dropping-particle" : "", "family" : "Sturchio", "given" : "N. C.", "non-dropping-particle" : "", "parse-names" : false, "suffix" : "" } ], "container-title" : "Journal of colloid and interface science", "id" : "ITEM-1", "issued" : { "date-parts" : [ [ "2000" ] ] }, "page" : "154-165", "title" : "Electrical Double-Layer Structure at the Rutile-Water Interface as Observed in Situ with Small-Period X-Ray Standing Waves.", "type" : "article-journal", "volume" : "225" }, "uris" : [ "http://www.mendeley.com/documents/?uuid=1386eaa8-23f6-4eaf-90a7-d7d1fb6c41f2" ] }, { "id" : "ITEM-2", "itemData" : { "DOI" : "10.1016/S0927-7757(01)00592-1", "ISBN" : "1505844266", "ISSN" : "09277757", "abstract" : "Migration of radioactive radium, 226Ra, in soil is an environmental concern, especially in areas adjacent to uranium processing facilities. Barium(II), as Ba2+, was used as a Ra analog and reacted with a Na-montmorillonite to obtain mechanistic insights into the interaction of Ra with soil matrices. The majority of sorbed Ba is associated with the permanently charged surface sites on the montmorillonite basal surface. This is indicated by the facts that (1) sorption of Ba(II) on montmorillonite is not highly sensitive to solution pH, although an increase of sorption was observed at higher pH values; and (2) displacement of sorbed Ba increased with increased NaNO3 concentration. As demonstrated by EXAFS, a small fraction of Ba also adsorbed on the montmorillonite edge, forming an inner-sphere surface complex through sharing of oxygen atom(s) from deprotonated -OH group of the A1 octahedral layer. The EXAFS measured distances between Ba and O at the first shell, and Ba and A1 of the second shell are 2.7-2.8 and 3.7-3.9 ??, respectively, consistent with the results from geometry of a inner-sphere complex at the edge site. Results from bulk experiments and spectroscopic analysis suggest a co-existence of outer- and inner-sphere surface complexes for Ba sorbed to the montmorillonite surface. ?? 2001 Elsevier Science B.V. All rights reserved.", "author" : [ { "dropping-particle" : "", "family" : "Zhang", "given" : "Peng Chu", "non-dropping-particle" : "", "parse-names" : false, "suffix" : "" }, { "dropping-particle" : "V.", "family" : "Brady", "given" : "Pat", "non-dropping-particle" : "", "parse-names" : false, "suffix" : "" }, { "dropping-particle" : "", "family" : "Arthur", "given" : "Sara E.", "non-dropping-particle" : "", "parse-names" : false, "suffix" : "" }, { "dropping-particle" : "", "family" : "Zhou", "given" : "Wei Qing", "non-dropping-particle" : "", "parse-names" : false, "suffix" : "" }, { "dropping-particle" : "", "family" : "Sawyer", "given" : "Dale", "non-dropping-particle" : "", "parse-names" : false, "suffix" : "" }, { "dropping-particle" : "", "family" : "Hesterberg", "given" : "Dean A.", "non-dropping-particle" : "", "parse-names" : false, "suffix" : "" } ], "container-title" : "Colloids and Surfaces A: Physicochemical and Engineering Aspects", "id" : "ITEM-2", "issue" : "3", "issued" : { "date-parts" : [ [ "2001" ] ] }, "page" : "239-249", "title" : "Adsorption of barium(II) on montmorillonite: An EXAFS study", "type" : "article-journal", "volume" : "190" }, "uris" : [ "http://www.mendeley.com/documents/?uuid=8ef71975-a5ff-4ee0-973e-99061019d257" ] } ], "mendeley" : { "formattedCitation" : "[44], [45]", "plainTextFormattedCitation" : "[44], [45]", "previouslyFormattedCitation" : "[44], [45]" }, "properties" : { "noteIndex" : 0 }, "schema" : "https://github.com/citation-style-language/schema/raw/master/csl-citation.json" }</w:instrText>
       </w:r>
       <w:r>
         <w:fldChar w:fldCharType="separate"/>
@@ -3133,7 +3250,7 @@
         <w:rPr>
           <w:noProof/>
         </w:rPr>
-        <w:t>[43], [44]</w:t>
+        <w:t>[44], [45]</w:t>
       </w:r>
       <w:r>
         <w:fldChar w:fldCharType="end"/>
@@ -3164,7 +3281,7 @@
         <w:fldChar w:fldCharType="begin" w:fldLock="1"/>
       </w:r>
       <w:r>
-        <w:instrText>ADDIN CSL_CITATION { "citationItems" : [ { "id" : "ITEM-1", "itemData" : { "DOI" : "10.1016/j.gca.2005.06.031", "ISBN" : "0016-7037", "ISSN" : "00167037", "abstract" : "Sorption edges and isotherms for Eu(III) uptake on Ca-montmorillonite and Na-illite in 0.066 mol/L Ca(C1O\n                        4)\n                        2 and 0.1 mol/L NaC1O\n                        4 background electrolytes, respectively, were modelled using a quasi-mechanistic sorption model (the two site protolysis non electrostatic surface complexation and cation exchange (2SPNE SC/CE) model). For both clay minerals the Eu sorption edges could be quantitatively modelled in the pH range ???3 to ???10 using cation exchange reactions for Eu\n                        3+/Na\n                        + and Eu\n                        3+/Ca\n                        2+ and three surface complexation reactions on the strong sorption sites forming ???S\n                        S OEu\n                        2+, ???S\n                        SOEuOH\n                        + and ???S\n                        SOEu(OH)\n                        2\n                        o inner sphere complexes which appear successively with increasing pH. Time resolved laser fluorescence spectroscopy (TRLFS) measurements of Cm(III) loaded Ca-montmorillonite and Na-illite were available from Part 1 of this work. De-convolution of the normalised fluorescence spectra measured at different pH values indicated three distinct Cm surface complexes, Cm complexes 1, 2 and 3 for both clay minerals, in agreement with model predictions, but with different distribution functions for the individual species. Under the assumption that Eu and Cm exhibit essentially the same hydrolysis and sorption behaviour, the Eu surface complexation constants were used to predict surface species distribution functions for Cm under the same experimental conditions used in the TRLFS measurements. Comparison of modelled and experimentally deduced species distributions indicated that for both clay minerals peak heights and widths of the three peaks did not correspond particularly well. It is shown that the calculated species distribution functions are sensitive to the values of the hydrolysis constants used in the calculations, whereas modelling the sorption edge measurements by applying the 2SPNE SC/CE approach is much less sensitive. By modifying the values of the hydrolysis constants within their uncertainty range and re-modelling the sorption edges, considerably better correspondence between the modelled and TRLFS species distribution functions was found. In particular, peak positions, heights and widths for the mode\u2026", "author" : [ { "dropping-particle" : "", "family" : "Bradbury", "given" : "Mike H.", "non-dropping-particle" : "", "parse-names" : false, "suffix" : "" }, { "dropping-particle" : "", "family" : "Baeyens", "given" : "B.", "non-dropping-particle" : "", "parse-names" : false, "suffix" : "" }, { "dropping-particle" : "", "family" : "Geckeis", "given" : "H.", "non-dropping-particle" : "", "parse-names" : false, "suffix" : "" }, { "dropping-particle" : "", "family" : "Rabung", "given" : "Th", "non-dropping-particle" : "", "parse-names" : false, "suffix" : "" } ], "container-title" : "Geochimica et Cosmochimica Acta", "id" : "ITEM-1", "issue" : "23", "issued" : { "date-parts" : [ [ "2005" ] ] }, "page" : "5403-5412", "title" : "Sorption of Eu(III)/Cm(III) on Ca-montmorillonite and Na-illite. Part 2: Surface complexation modelling", "type" : "article-journal", "volume" : "69" }, "uris" : [ "http://www.mendeley.com/documents/?uuid=ac497f55-14cf-4f9d-986a-976768c3508b" ] }, { "id" : "ITEM-2", "itemData" : { "DOI" : "10.1016/j.gca.2014.10.008", "ISSN" : "0016-7037", "author" : [ { "dropping-particle" : "", "family" : "Sajih", "given" : "M.", "non-dropping-particle" : "", "parse-names" : false, "suffix" : "" }, { "dropping-particle" : "", "family" : "Bryan", "given" : "N.D. D", "non-dropping-particle" : "", "parse-names" : false, "suffix" : "" }, { "dropping-particle" : "", "family" : "Livens", "given" : "F.R. R", "non-dropping-particle" : "", "parse-names" : false, "suffix" : "" }, { "dropping-particle" : "", "family" : "Vaughan", "given" : "D.J. J", "non-dropping-particle" : "", "parse-names" : false, "suffix" : "" }, { "dropping-particle" : "", "family" : "Descostes", "given" : "M.", "non-dropping-particle" : "", "parse-names" : false, "suffix" : "" }, { "dropping-particle" : "", "family" : "Phrommavanh", "given" : "V.", "non-dropping-particle" : "", "parse-names" : false, "suffix" : "" }, { "dropping-particle" : "", "family" : "Nos", "given" : "J.", "non-dropping-particle" : "", "parse-names" : false, "suffix" : "" }, { "dropping-particle" : "", "family" : "Morris", "given" : "K.", "non-dropping-particle" : "", "parse-names" : false, "suffix" : "" } ], "container-title" : "Geochimica et Cosmochimica Acta", "id" : "ITEM-2", "issued" : { "date-parts" : [ [ "2014", "12" ] ] }, "page" : "150-163", "publisher" : "Elsevier Ltd", "title" : "Adsorption of radium and barium on goethite and ferrihydrite: A kinetic and surface complexation modelling study", "type" : "article-journal", "volume" : "146" }, "uris" : [ "http://www.mendeley.com/documents/?uuid=769c2bc2-3dc8-42fc-9bf1-f42bd5351186" ] } ], "mendeley" : { "formattedCitation" : "[36], [45]", "plainTextFormattedCitation" : "[36], [45]", "previouslyFormattedCitation" : "[34], [43]" }, "properties" : { "noteIndex" : 0 }, "schema" : "https://github.com/citation-style-language/schema/raw/master/csl-citation.json" }</w:instrText>
+        <w:instrText>ADDIN CSL_CITATION { "citationItems" : [ { "id" : "ITEM-1", "itemData" : { "DOI" : "10.1016/j.gca.2005.06.031", "ISBN" : "0016-7037", "ISSN" : "00167037", "abstract" : "Sorption edges and isotherms for Eu(III) uptake on Ca-montmorillonite and Na-illite in 0.066 mol/L Ca(C1O\n                        4)\n                        2 and 0.1 mol/L NaC1O\n                        4 background electrolytes, respectively, were modelled using a quasi-mechanistic sorption model (the two site protolysis non electrostatic surface complexation and cation exchange (2SPNE SC/CE) model). For both clay minerals the Eu sorption edges could be quantitatively modelled in the pH range ???3 to ???10 using cation exchange reactions for Eu\n                        3+/Na\n                        + and Eu\n                        3+/Ca\n                        2+ and three surface complexation reactions on the strong sorption sites forming ???S\n                        S OEu\n                        2+, ???S\n                        SOEuOH\n                        + and ???S\n                        SOEu(OH)\n                        2\n                        o inner sphere complexes which appear successively with increasing pH. Time resolved laser fluorescence spectroscopy (TRLFS) measurements of Cm(III) loaded Ca-montmorillonite and Na-illite were available from Part 1 of this work. De-convolution of the normalised fluorescence spectra measured at different pH values indicated three distinct Cm surface complexes, Cm complexes 1, 2 and 3 for both clay minerals, in agreement with model predictions, but with different distribution functions for the individual species. Under the assumption that Eu and Cm exhibit essentially the same hydrolysis and sorption behaviour, the Eu surface complexation constants were used to predict surface species distribution functions for Cm under the same experimental conditions used in the TRLFS measurements. Comparison of modelled and experimentally deduced species distributions indicated that for both clay minerals peak heights and widths of the three peaks did not correspond particularly well. It is shown that the calculated species distribution functions are sensitive to the values of the hydrolysis constants used in the calculations, whereas modelling the sorption edge measurements by applying the 2SPNE SC/CE approach is much less sensitive. By modifying the values of the hydrolysis constants within their uncertainty range and re-modelling the sorption edges, considerably better correspondence between the modelled and TRLFS species distribution functions was found. In particular, peak positions, heights and widths for the mode\u2026", "author" : [ { "dropping-particle" : "", "family" : "Bradbury", "given" : "Mike H.", "non-dropping-particle" : "", "parse-names" : false, "suffix" : "" }, { "dropping-particle" : "", "family" : "Baeyens", "given" : "B.", "non-dropping-particle" : "", "parse-names" : false, "suffix" : "" }, { "dropping-particle" : "", "family" : "Geckeis", "given" : "H.", "non-dropping-particle" : "", "parse-names" : false, "suffix" : "" }, { "dropping-particle" : "", "family" : "Rabung", "given" : "Th", "non-dropping-particle" : "", "parse-names" : false, "suffix" : "" } ], "container-title" : "Geochimica et Cosmochimica Acta", "id" : "ITEM-1", "issue" : "23", "issued" : { "date-parts" : [ [ "2005" ] ] }, "page" : "5403-5412", "title" : "Sorption of Eu(III)/Cm(III) on Ca-montmorillonite and Na-illite. Part 2: Surface complexation modelling", "type" : "article-journal", "volume" : "69" }, "uris" : [ "http://www.mendeley.com/documents/?uuid=ac497f55-14cf-4f9d-986a-976768c3508b" ] }, { "id" : "ITEM-2", "itemData" : { "DOI" : "10.1016/j.gca.2014.10.008", "ISSN" : "0016-7037", "author" : [ { "dropping-particle" : "", "family" : "Sajih", "given" : "M.", "non-dropping-particle" : "", "parse-names" : false, "suffix" : "" }, { "dropping-particle" : "", "family" : "Bryan", "given" : "N.D. D", "non-dropping-particle" : "", "parse-names" : false, "suffix" : "" }, { "dropping-particle" : "", "family" : "Livens", "given" : "F.R. R", "non-dropping-particle" : "", "parse-names" : false, "suffix" : "" }, { "dropping-particle" : "", "family" : "Vaughan", "given" : "D.J. J", "non-dropping-particle" : "", "parse-names" : false, "suffix" : "" }, { "dropping-particle" : "", "family" : "Descostes", "given" : "M.", "non-dropping-particle" : "", "parse-names" : false, "suffix" : "" }, { "dropping-particle" : "", "family" : "Phrommavanh", "given" : "V.", "non-dropping-particle" : "", "parse-names" : false, "suffix" : "" }, { "dropping-particle" : "", "family" : "Nos", "given" : "J.", "non-dropping-particle" : "", "parse-names" : false, "suffix" : "" }, { "dropping-particle" : "", "family" : "Morris", "given" : "K.", "non-dropping-particle" : "", "parse-names" : false, "suffix" : "" } ], "container-title" : "Geochimica et Cosmochimica Acta", "id" : "ITEM-2", "issued" : { "date-parts" : [ [ "2014", "12" ] ] }, "page" : "150-163", "publisher" : "Elsevier Ltd", "title" : "Adsorption of radium and barium on goethite and ferrihydrite: A kinetic and surface complexation modelling study", "type" : "article-journal", "volume" : "146" }, "uris" : [ "http://www.mendeley.com/documents/?uuid=769c2bc2-3dc8-42fc-9bf1-f42bd5351186" ] } ], "mendeley" : { "formattedCitation" : "[37], [46]", "plainTextFormattedCitation" : "[37], [46]", "previouslyFormattedCitation" : "[37], [46]" }, "properties" : { "noteIndex" : 0 }, "schema" : "https://github.com/citation-style-language/schema/raw/master/csl-citation.json" }</w:instrText>
       </w:r>
       <w:r>
         <w:fldChar w:fldCharType="separate"/>
@@ -3173,7 +3290,7 @@
         <w:rPr>
           <w:noProof/>
         </w:rPr>
-        <w:t>[36], [45]</w:t>
+        <w:t>[37], [46]</w:t>
       </w:r>
       <w:r>
         <w:fldChar w:fldCharType="end"/>
@@ -3284,13 +3401,13 @@
         <w:t>d</w:t>
       </w:r>
       <w:r>
-        <w:t xml:space="preserve"> was calculated to enable comparisons to other work u</w:t>
-      </w:r>
-      <w:r>
-        <w:t>sing radium</w:t>
-      </w:r>
-      <w:r>
-        <w:t xml:space="preserve"> by fitting a line to the experimental data (Table 1).</w:t>
+        <w:t xml:space="preserve"> was calculated </w:t>
+      </w:r>
+      <w:r>
+        <w:t>by fitting a line to the experimental data (Table 1).</w:t>
+      </w:r>
+      <w:r>
+        <w:t xml:space="preserve"> This allows for fast, simple comparisons to other works studying radium sorption.</w:t>
       </w:r>
     </w:p>
     <w:p>
@@ -3388,7 +3505,13 @@
         <w:t xml:space="preserve"> </w:t>
       </w:r>
       <w:r>
-        <w:t>ferrihydrite shows the most sorption at pH 9.</w:t>
+        <w:t xml:space="preserve">ferrihydrite </w:t>
+      </w:r>
+      <w:r>
+        <w:t>shows maximal</w:t>
+      </w:r>
+      <w:r>
+        <w:t xml:space="preserve"> sorption at pH 9.</w:t>
       </w:r>
       <w:r>
         <w:t xml:space="preserve"> </w:t>
@@ -3397,7 +3520,11 @@
         <w:t xml:space="preserve">Differences in the surface area (table 1) help explain </w:t>
       </w:r>
       <w:r>
-        <w:t xml:space="preserve">some of the </w:t>
+        <w:t xml:space="preserve">some </w:t>
+      </w:r>
+      <w:r>
+        <w:lastRenderedPageBreak/>
+        <w:t xml:space="preserve">of the </w:t>
       </w:r>
       <w:r>
         <w:t>variations in the sorption extent when comparing goethite and ferrihydrite sorption, with ferrihydrite having nearly twice the surface area of goethite.</w:t>
@@ -3441,7 +3568,6 @@
         <w:spacing w:line="360" w:lineRule="auto"/>
       </w:pPr>
       <w:r>
-        <w:lastRenderedPageBreak/>
         <w:tab/>
       </w:r>
       <w:r>
@@ -3492,7 +3618,7 @@
         <w:fldChar w:fldCharType="begin" w:fldLock="1"/>
       </w:r>
       <w:r>
-        <w:instrText>ADDIN CSL_CITATION { "citationItems" : [ { "id" : "ITEM-1", "itemData" : { "DOI" : "10.1016/j.gca.2014.10.008", "ISSN" : "0016-7037", "author" : [ { "dropping-particle" : "", "family" : "Sajih", "given" : "M.", "non-dropping-particle" : "", "parse-names" : false, "suffix" : "" }, { "dropping-particle" : "", "family" : "Bryan", "given" : "N.D. D", "non-dropping-particle" : "", "parse-names" : false, "suffix" : "" }, { "dropping-particle" : "", "family" : "Livens", "given" : "F.R. R", "non-dropping-particle" : "", "parse-names" : false, "suffix" : "" }, { "dropping-particle" : "", "family" : "Vaughan", "given" : "D.J. J", "non-dropping-particle" : "", "parse-names" : false, "suffix" : "" }, { "dropping-particle" : "", "family" : "Descostes", "given" : "M.", "non-dropping-particle" : "", "parse-names" : false, "suffix" : "" }, { "dropping-particle" : "", "family" : "Phrommavanh", "given" : "V.", "non-dropping-particle" : "", "parse-names" : false, "suffix" : "" }, { "dropping-particle" : "", "family" : "Nos", "given" : "J.", "non-dropping-particle" : "", "parse-names" : false, "suffix" : "" }, { "dropping-particle" : "", "family" : "Morris", "given" : "K.", "non-dropping-particle" : "", "parse-names" : false, "suffix" : "" } ], "container-title" : "Geochimica et Cosmochimica Acta", "id" : "ITEM-1", "issued" : { "date-parts" : [ [ "2014", "12" ] ] }, "page" : "150-163", "publisher" : "Elsevier Ltd", "title" : "Adsorption of radium and barium on goethite and ferrihydrite: A kinetic and surface complexation modelling study", "type" : "article-journal", "volume" : "146" }, "uris" : [ "http://www.mendeley.com/documents/?uuid=769c2bc2-3dc8-42fc-9bf1-f42bd5351186" ] }, { "id" : "ITEM-2", "itemData" : { "DOI" : "10.1016/j.marchem.2013.01.008", "ISSN" : "03044203", "author" : [ { "dropping-particle" : "", "family" : "Beck", "given" : "Aaron J.", "non-dropping-particle" : "", "parse-names" : false, "suffix" : "" }, { "dropping-particle" : "", "family" : "Cochran", "given" : "Michele a.", "non-dropping-particle" : "", "parse-names" : false, "suffix" : "" } ], "container-title" : "Marine Chemistry", "id" : "ITEM-2", "issued" : { "date-parts" : [ [ "2013", "10" ] ] }, "page" : "38-48", "publisher" : "Elsevier B.V.", "title" : "Controls on solid-solution partitioning of radium in saturated marine sands", "type" : "article-journal", "volume" : "156" }, "uris" : [ "http://www.mendeley.com/documents/?uuid=433c5ed5-fe4f-49b1-8e02-0514d092d5f5" ] }, { "id" : "ITEM-3", "itemData" : { "DOI" : "10.1007/BF02037050", "ISSN" : "0236-5731", "author" : [ { "dropping-particle" : "", "family" : "Bene\u0161", "given" : "P.", "non-dropping-particle" : "", "parse-names" : false, "suffix" : "" }, { "dropping-particle" : "", "family" : "Strejc", "given" : "P", "non-dropping-particle" : "", "parse-names" : false, "suffix" : "" }, { "dropping-particle" : "", "family" : "Lukavec", "given" : "Z", "non-dropping-particle" : "", "parse-names" : false, "suffix" : "" }, { "dropping-particle" : "", "family" : "Borovec", "given" : "Z.", "non-dropping-particle" : "", "parse-names" : false, "suffix" : "" } ], "container-title" : "Journal of Radioanalytical and Nuclear Chemistry Articles", "id" : "ITEM-3", "issue" : "2", "issued" : { "date-parts" : [ [ "1984", "5" ] ] }, "page" : "275-285", "title" : "Interaction of radium with freshwater sediments and their mineral components. I.", "type" : "article-journal", "volume" : "82" }, "uris" : [ "http://www.mendeley.com/documents/?uuid=7449d6e5-33bc-4fd9-9789-c2cd3db781da" ] }, { "id" : "ITEM-4", "itemData" : { "DOI" : "10.1016/j.marchem.2007.12.002", "ISBN" : "0304-4203", "ISSN" : "03044203", "abstract" : "Over the past decade, radium isotopes have been frequently applied as tracers of submarine groundwater discharge (SGD). The unique radium signature of SGD is acquired within the subterranean estuary, a mixing zone between fresh groundwater and seawater in coastal aquifers, yet little is known about what controls Ra cycling in this system. The focus of this study was to examine controls on sediment and groundwater radium activities within permeable aquifer sands (Waquoit Bay, MA, USA) through a combination of field and laboratory studies. In the field, a series of sediment cores and corresponding groundwater profiles were collected for analysis of the four radium isotopes, as well as dissolved and sediment associated manganese, iron, and barium. We found that in addition to greater desorption at increasing salinity, radium was also closely tied to manganese and iron redox cycling within these sediments. A series of laboratory adsorption/desorption experiments helped elucidate the importance of 1) contact time between sediment and water, 2) salinity of water in contact with sediment, 3) redox conditions of water in contact with sediment, and 4) the chemical characteristics of sediment on radium adsorption/desorption. We found that these reactions are rapid (on the order of hours), desorption increases with increasing salinity and decreasing pH, and the presence of Fe and Mn (hydr)oxides on the sediment inhibit the release of radium. These sediments have a large capacity to sorb radium from fresh water. Combined with these experimental results, we present evidence from time series groundwater sampling that within this subterranean estuary there are cyclic periods of Ra accumulation and release controlled by changing salinity and redox conditions. ?? 2007 Elsevier B.V. All rights reserved.", "author" : [ { "dropping-particle" : "", "family" : "Gonneea", "given" : "Meagan Eagle", "non-dropping-particle" : "", "parse-names" : false, "suffix" : "" }, { "dropping-particle" : "", "family" : "Morris", "given" : "Paul J.", "non-dropping-particle" : "", "parse-names" : false, "suffix" : "" }, { "dropping-particle" : "", "family" : "Dulaiova", "given" : "Henrieta", "non-dropping-particle" : "", "parse-names" : false, "suffix" : "" }, { "dropping-particle" : "", "family" : "Charette", "given" : "Matthew a.", "non-dropping-particle" : "", "parse-names" : false, "suffix" : "" } ], "container-title" : "Marine Chemistry", "id" : "ITEM-4", "issue" : "3-4", "issued" : { "date-parts" : [ [ "2008" ] ] }, "page" : "250-267", "title" : "New perspectives on radium behavior within a subterranean estuary", "type" : "article-journal", "volume" : "109" }, "uris" : [ "http://www.mendeley.com/documents/?uuid=4adbef56-875c-4884-83d9-6a294409d070" ] } ], "mendeley" : { "formattedCitation" : "[11], [17], [24], [36]", "plainTextFormattedCitation" : "[11], [17], [24], [36]", "previouslyFormattedCitation" : "[11], [17], [24], [34]" }, "properties" : { "noteIndex" : 0 }, "schema" : "https://github.com/citation-style-language/schema/raw/master/csl-citation.json" }</w:instrText>
+        <w:instrText>ADDIN CSL_CITATION { "citationItems" : [ { "id" : "ITEM-1", "itemData" : { "DOI" : "10.1016/j.gca.2014.10.008", "ISSN" : "0016-7037", "author" : [ { "dropping-particle" : "", "family" : "Sajih", "given" : "M.", "non-dropping-particle" : "", "parse-names" : false, "suffix" : "" }, { "dropping-particle" : "", "family" : "Bryan", "given" : "N.D. D", "non-dropping-particle" : "", "parse-names" : false, "suffix" : "" }, { "dropping-particle" : "", "family" : "Livens", "given" : "F.R. R", "non-dropping-particle" : "", "parse-names" : false, "suffix" : "" }, { "dropping-particle" : "", "family" : "Vaughan", "given" : "D.J. J", "non-dropping-particle" : "", "parse-names" : false, "suffix" : "" }, { "dropping-particle" : "", "family" : "Descostes", "given" : "M.", "non-dropping-particle" : "", "parse-names" : false, "suffix" : "" }, { "dropping-particle" : "", "family" : "Phrommavanh", "given" : "V.", "non-dropping-particle" : "", "parse-names" : false, "suffix" : "" }, { "dropping-particle" : "", "family" : "Nos", "given" : "J.", "non-dropping-particle" : "", "parse-names" : false, "suffix" : "" }, { "dropping-particle" : "", "family" : "Morris", "given" : "K.", "non-dropping-particle" : "", "parse-names" : false, "suffix" : "" } ], "container-title" : "Geochimica et Cosmochimica Acta", "id" : "ITEM-1", "issued" : { "date-parts" : [ [ "2014", "12" ] ] }, "page" : "150-163", "publisher" : "Elsevier Ltd", "title" : "Adsorption of radium and barium on goethite and ferrihydrite: A kinetic and surface complexation modelling study", "type" : "article-journal", "volume" : "146" }, "uris" : [ "http://www.mendeley.com/documents/?uuid=769c2bc2-3dc8-42fc-9bf1-f42bd5351186" ] }, { "id" : "ITEM-2", "itemData" : { "DOI" : "10.1016/j.marchem.2013.01.008", "ISSN" : "03044203", "author" : [ { "dropping-particle" : "", "family" : "Beck", "given" : "Aaron J.", "non-dropping-particle" : "", "parse-names" : false, "suffix" : "" }, { "dropping-particle" : "", "family" : "Cochran", "given" : "Michele a.", "non-dropping-particle" : "", "parse-names" : false, "suffix" : "" } ], "container-title" : "Marine Chemistry", "id" : "ITEM-2", "issued" : { "date-parts" : [ [ "2013", "10" ] ] }, "page" : "38-48", "publisher" : "Elsevier B.V.", "title" : "Controls on solid-solution partitioning of radium in saturated marine sands", "type" : "article-journal", "volume" : "156" }, "uris" : [ "http://www.mendeley.com/documents/?uuid=433c5ed5-fe4f-49b1-8e02-0514d092d5f5" ] }, { "id" : "ITEM-3", "itemData" : { "DOI" : "10.1007/BF02037050", "ISSN" : "0236-5731", "author" : [ { "dropping-particle" : "", "family" : "Bene\u0161", "given" : "P.", "non-dropping-particle" : "", "parse-names" : false, "suffix" : "" }, { "dropping-particle" : "", "family" : "Strejc", "given" : "P", "non-dropping-particle" : "", "parse-names" : false, "suffix" : "" }, { "dropping-particle" : "", "family" : "Lukavec", "given" : "Z", "non-dropping-particle" : "", "parse-names" : false, "suffix" : "" }, { "dropping-particle" : "", "family" : "Borovec", "given" : "Z.", "non-dropping-particle" : "", "parse-names" : false, "suffix" : "" } ], "container-title" : "Journal of Radioanalytical and Nuclear Chemistry Articles", "id" : "ITEM-3", "issue" : "2", "issued" : { "date-parts" : [ [ "1984", "5" ] ] }, "page" : "275-285", "title" : "Interaction of radium with freshwater sediments and their mineral components. I.", "type" : "article-journal", "volume" : "82" }, "uris" : [ "http://www.mendeley.com/documents/?uuid=7449d6e5-33bc-4fd9-9789-c2cd3db781da" ] }, { "id" : "ITEM-4", "itemData" : { "DOI" : "10.1016/j.marchem.2007.12.002", "ISBN" : "0304-4203", "ISSN" : "03044203", "abstract" : "Over the past decade, radium isotopes have been frequently applied as tracers of submarine groundwater discharge (SGD). The unique radium signature of SGD is acquired within the subterranean estuary, a mixing zone between fresh groundwater and seawater in coastal aquifers, yet little is known about what controls Ra cycling in this system. The focus of this study was to examine controls on sediment and groundwater radium activities within permeable aquifer sands (Waquoit Bay, MA, USA) through a combination of field and laboratory studies. In the field, a series of sediment cores and corresponding groundwater profiles were collected for analysis of the four radium isotopes, as well as dissolved and sediment associated manganese, iron, and barium. We found that in addition to greater desorption at increasing salinity, radium was also closely tied to manganese and iron redox cycling within these sediments. A series of laboratory adsorption/desorption experiments helped elucidate the importance of 1) contact time between sediment and water, 2) salinity of water in contact with sediment, 3) redox conditions of water in contact with sediment, and 4) the chemical characteristics of sediment on radium adsorption/desorption. We found that these reactions are rapid (on the order of hours), desorption increases with increasing salinity and decreasing pH, and the presence of Fe and Mn (hydr)oxides on the sediment inhibit the release of radium. These sediments have a large capacity to sorb radium from fresh water. Combined with these experimental results, we present evidence from time series groundwater sampling that within this subterranean estuary there are cyclic periods of Ra accumulation and release controlled by changing salinity and redox conditions. ?? 2007 Elsevier B.V. All rights reserved.", "author" : [ { "dropping-particle" : "", "family" : "Gonneea", "given" : "Meagan Eagle", "non-dropping-particle" : "", "parse-names" : false, "suffix" : "" }, { "dropping-particle" : "", "family" : "Morris", "given" : "Paul J.", "non-dropping-particle" : "", "parse-names" : false, "suffix" : "" }, { "dropping-particle" : "", "family" : "Dulaiova", "given" : "Henrieta", "non-dropping-particle" : "", "parse-names" : false, "suffix" : "" }, { "dropping-particle" : "", "family" : "Charette", "given" : "Matthew a.", "non-dropping-particle" : "", "parse-names" : false, "suffix" : "" } ], "container-title" : "Marine Chemistry", "id" : "ITEM-4", "issue" : "3-4", "issued" : { "date-parts" : [ [ "2008" ] ] }, "page" : "250-267", "title" : "New perspectives on radium behavior within a subterranean estuary", "type" : "article-journal", "volume" : "109" }, "uris" : [ "http://www.mendeley.com/documents/?uuid=4adbef56-875c-4884-83d9-6a294409d070" ] } ], "mendeley" : { "formattedCitation" : "[11], [17], [24], [37]", "plainTextFormattedCitation" : "[11], [17], [24], [37]", "previouslyFormattedCitation" : "[11], [17], [24], [37]" }, "properties" : { "noteIndex" : 0 }, "schema" : "https://github.com/citation-style-language/schema/raw/master/csl-citation.json" }</w:instrText>
       </w:r>
       <w:r>
         <w:fldChar w:fldCharType="separate"/>
@@ -3501,7 +3627,7 @@
         <w:rPr>
           <w:noProof/>
         </w:rPr>
-        <w:t>[11], [17], [24], [36]</w:t>
+        <w:t>[11], [17], [24], [37]</w:t>
       </w:r>
       <w:r>
         <w:fldChar w:fldCharType="end"/>
@@ -3516,7 +3642,24 @@
         <w:t>elected experimental results from the literature</w:t>
       </w:r>
       <w:r>
-        <w:t xml:space="preserve"> are presented in Table 1</w:t>
+        <w:t xml:space="preserve"> are </w:t>
+      </w:r>
+      <w:r>
+        <w:t xml:space="preserve">also </w:t>
+      </w:r>
+      <w:r>
+        <w:t xml:space="preserve">presented in </w:t>
+      </w:r>
+      <w:commentRangeStart w:id="16"/>
+      <w:r>
+        <w:t>Table 1</w:t>
+      </w:r>
+      <w:commentRangeEnd w:id="16"/>
+      <w:r>
+        <w:rPr>
+          <w:rStyle w:val="CommentReference"/>
+        </w:rPr>
+        <w:commentReference w:id="16"/>
       </w:r>
       <w:r>
         <w:t>, using calculated K</w:t>
@@ -3600,7 +3743,7 @@
         <w:fldChar w:fldCharType="begin" w:fldLock="1"/>
       </w:r>
       <w:r>
-        <w:instrText>ADDIN CSL_CITATION { "citationItems" : [ { "id" : "ITEM-1", "itemData" : { "DOI" : "10.1016/j.gca.2014.10.008", "ISSN" : "0016-7037", "author" : [ { "dropping-particle" : "", "family" : "Sajih", "given" : "M.", "non-dropping-particle" : "", "parse-names" : false, "suffix" : "" }, { "dropping-particle" : "", "family" : "Bryan", "given" : "N.D. D", "non-dropping-particle" : "", "parse-names" : false, "suffix" : "" }, { "dropping-particle" : "", "family" : "Livens", "given" : "F.R. R", "non-dropping-particle" : "", "parse-names" : false, "suffix" : "" }, { "dropping-particle" : "", "family" : "Vaughan", "given" : "D.J. J", "non-dropping-particle" : "", "parse-names" : false, "suffix" : "" }, { "dropping-particle" : "", "family" : "Descostes", "given" : "M.", "non-dropping-particle" : "", "parse-names" : false, "suffix" : "" }, { "dropping-particle" : "", "family" : "Phrommavanh", "given" : "V.", "non-dropping-particle" : "", "parse-names" : false, "suffix" : "" }, { "dropping-particle" : "", "family" : "Nos", "given" : "J.", "non-dropping-particle" : "", "parse-names" : false, "suffix" : "" }, { "dropping-particle" : "", "family" : "Morris", "given" : "K.", "non-dropping-particle" : "", "parse-names" : false, "suffix" : "" } ], "container-title" : "Geochimica et Cosmochimica Acta", "id" : "ITEM-1", "issued" : { "date-parts" : [ [ "2014", "12" ] ] }, "page" : "150-163", "publisher" : "Elsevier Ltd", "title" : "Adsorption of radium and barium on goethite and ferrihydrite: A kinetic and surface complexation modelling study", "type" : "article-journal", "volume" : "146" }, "uris" : [ "http://www.mendeley.com/documents/?uuid=769c2bc2-3dc8-42fc-9bf1-f42bd5351186" ] }, { "id" : "ITEM-2", "itemData" : { "DOI" : "10.1016/j.marchem.2013.01.008", "ISSN" : "03044203", "author" : [ { "dropping-particle" : "", "family" : "Beck", "given" : "Aaron J.", "non-dropping-particle" : "", "parse-names" : false, "suffix" : "" }, { "dropping-particle" : "", "family" : "Cochran", "given" : "Michele a.", "non-dropping-particle" : "", "parse-names" : false, "suffix" : "" } ], "container-title" : "Marine Chemistry", "id" : "ITEM-2", "issued" : { "date-parts" : [ [ "2013", "10" ] ] }, "page" : "38-48", "publisher" : "Elsevier B.V.", "title" : "Controls on solid-solution partitioning of radium in saturated marine sands", "type" : "article-journal", "volume" : "156" }, "uris" : [ "http://www.mendeley.com/documents/?uuid=433c5ed5-fe4f-49b1-8e02-0514d092d5f5" ] } ], "mendeley" : { "formattedCitation" : "[24], [36]", "plainTextFormattedCitation" : "[24], [36]", "previouslyFormattedCitation" : "[24], [34]" }, "properties" : { "noteIndex" : 0 }, "schema" : "https://github.com/citation-style-language/schema/raw/master/csl-citation.json" }</w:instrText>
+        <w:instrText>ADDIN CSL_CITATION { "citationItems" : [ { "id" : "ITEM-1", "itemData" : { "DOI" : "10.1016/j.gca.2014.10.008", "ISSN" : "0016-7037", "author" : [ { "dropping-particle" : "", "family" : "Sajih", "given" : "M.", "non-dropping-particle" : "", "parse-names" : false, "suffix" : "" }, { "dropping-particle" : "", "family" : "Bryan", "given" : "N.D. D", "non-dropping-particle" : "", "parse-names" : false, "suffix" : "" }, { "dropping-particle" : "", "family" : "Livens", "given" : "F.R. R", "non-dropping-particle" : "", "parse-names" : false, "suffix" : "" }, { "dropping-particle" : "", "family" : "Vaughan", "given" : "D.J. J", "non-dropping-particle" : "", "parse-names" : false, "suffix" : "" }, { "dropping-particle" : "", "family" : "Descostes", "given" : "M.", "non-dropping-particle" : "", "parse-names" : false, "suffix" : "" }, { "dropping-particle" : "", "family" : "Phrommavanh", "given" : "V.", "non-dropping-particle" : "", "parse-names" : false, "suffix" : "" }, { "dropping-particle" : "", "family" : "Nos", "given" : "J.", "non-dropping-particle" : "", "parse-names" : false, "suffix" : "" }, { "dropping-particle" : "", "family" : "Morris", "given" : "K.", "non-dropping-particle" : "", "parse-names" : false, "suffix" : "" } ], "container-title" : "Geochimica et Cosmochimica Acta", "id" : "ITEM-1", "issued" : { "date-parts" : [ [ "2014", "12" ] ] }, "page" : "150-163", "publisher" : "Elsevier Ltd", "title" : "Adsorption of radium and barium on goethite and ferrihydrite: A kinetic and surface complexation modelling study", "type" : "article-journal", "volume" : "146" }, "uris" : [ "http://www.mendeley.com/documents/?uuid=769c2bc2-3dc8-42fc-9bf1-f42bd5351186" ] }, { "id" : "ITEM-2", "itemData" : { "DOI" : "10.1016/j.marchem.2013.01.008", "ISSN" : "03044203", "author" : [ { "dropping-particle" : "", "family" : "Beck", "given" : "Aaron J.", "non-dropping-particle" : "", "parse-names" : false, "suffix" : "" }, { "dropping-particle" : "", "family" : "Cochran", "given" : "Michele a.", "non-dropping-particle" : "", "parse-names" : false, "suffix" : "" } ], "container-title" : "Marine Chemistry", "id" : "ITEM-2", "issued" : { "date-parts" : [ [ "2013", "10" ] ] }, "page" : "38-48", "publisher" : "Elsevier B.V.", "title" : "Controls on solid-solution partitioning of radium in saturated marine sands", "type" : "article-journal", "volume" : "156" }, "uris" : [ "http://www.mendeley.com/documents/?uuid=433c5ed5-fe4f-49b1-8e02-0514d092d5f5" ] } ], "mendeley" : { "formattedCitation" : "[24], [37]", "plainTextFormattedCitation" : "[24], [37]", "previouslyFormattedCitation" : "[24], [37]" }, "properties" : { "noteIndex" : 0 }, "schema" : "https://github.com/citation-style-language/schema/raw/master/csl-citation.json" }</w:instrText>
       </w:r>
       <w:r>
         <w:fldChar w:fldCharType="separate"/>
@@ -3609,7 +3752,7 @@
         <w:rPr>
           <w:noProof/>
         </w:rPr>
-        <w:t>[24], [36]</w:t>
+        <w:t>[24], [37]</w:t>
       </w:r>
       <w:r>
         <w:fldChar w:fldCharType="end"/>
@@ -3725,11 +3868,11 @@
       <w:r>
         <w:t xml:space="preserve">In our study, </w:t>
       </w:r>
-      <w:commentRangeStart w:id="16"/>
+      <w:commentRangeStart w:id="17"/>
       <w:r>
         <w:t>Ra</w:t>
       </w:r>
-      <w:commentRangeStart w:id="17"/>
+      <w:commentRangeStart w:id="18"/>
       <w:r>
         <w:t xml:space="preserve"> adsorbed more extensively </w:t>
       </w:r>
@@ -3763,19 +3906,19 @@
       <w:r>
         <w:t xml:space="preserve">ne </w:t>
       </w:r>
+      <w:commentRangeEnd w:id="18"/>
+      <w:r>
+        <w:rPr>
+          <w:rStyle w:val="CommentReference"/>
+        </w:rPr>
+        <w:commentReference w:id="18"/>
+      </w:r>
       <w:commentRangeEnd w:id="17"/>
       <w:r>
         <w:rPr>
           <w:rStyle w:val="CommentReference"/>
         </w:rPr>
         <w:commentReference w:id="17"/>
-      </w:r>
-      <w:commentRangeEnd w:id="16"/>
-      <w:r>
-        <w:rPr>
-          <w:rStyle w:val="CommentReference"/>
-        </w:rPr>
-        <w:commentReference w:id="16"/>
       </w:r>
       <w:r>
         <w:t>study compared ra</w:t>
@@ -3832,10 +3975,10 @@
         <w:ind w:firstLine="720"/>
       </w:pPr>
       <w:r>
-        <w:t xml:space="preserve">A </w:t>
-      </w:r>
-      <w:r>
-        <w:t>greater number studies</w:t>
+        <w:t>Many</w:t>
+      </w:r>
+      <w:r>
+        <w:t xml:space="preserve"> studies</w:t>
       </w:r>
       <w:r>
         <w:t xml:space="preserve"> were found that</w:t>
@@ -3847,19 +3990,13 @@
         <w:t>oethite</w:t>
       </w:r>
       <w:r>
-        <w:t xml:space="preserve"> than to</w:t>
-      </w:r>
-      <w:r>
-        <w:t xml:space="preserve"> ferrihydrite</w:t>
-      </w:r>
-      <w:r>
         <w:t xml:space="preserve"> </w:t>
       </w:r>
       <w:r>
         <w:fldChar w:fldCharType="begin" w:fldLock="1"/>
       </w:r>
       <w:r>
-        <w:instrText>ADDIN CSL_CITATION { "citationItems" : [ { "id" : "ITEM-1", "itemData" : { "DOI" : "10.1016/j.marchem.2013.01.008", "ISSN" : "03044203", "author" : [ { "dropping-particle" : "", "family" : "Beck", "given" : "Aaron J.", "non-dropping-particle" : "", "parse-names" : false, "suffix" : "" }, { "dropping-particle" : "", "family" : "Cochran", "given" : "Michele a.", "non-dropping-particle" : "", "parse-names" : false, "suffix" : "" } ], "container-title" : "Marine Chemistry", "id" : "ITEM-1", "issued" : { "date-parts" : [ [ "2013", "10" ] ] }, "page" : "38-48", "publisher" : "Elsevier B.V.", "title" : "Controls on solid-solution partitioning of radium in saturated marine sands", "type" : "article-journal", "volume" : "156" }, "uris" : [ "http://www.mendeley.com/documents/?uuid=433c5ed5-fe4f-49b1-8e02-0514d092d5f5" ] }, { "id" : "ITEM-2", "itemData" : { "DOI" : "10.1016/0304-386X(90)90089-K", "ISSN" : "0304386X", "author" : [ { "dropping-particle" : "", "family" : "Nirdosh", "given" : "I", "non-dropping-particle" : "", "parse-names" : false, "suffix" : "" }, { "dropping-particle" : "", "family" : "Trembley", "given" : "W", "non-dropping-particle" : "", "parse-names" : false, "suffix" : "" }, { "dropping-particle" : "", "family" : "Johnson", "given" : "C", "non-dropping-particle" : "", "parse-names" : false, "suffix" : "" } ], "container-title" : "Hydrometallurgy", "id" : "ITEM-2", "issue" : "2", "issued" : { "date-parts" : [ [ "1990" ] ] }, "page" : "237-248", "title" : "Adsorption-desorption studies on the 226Ra-hydrated metal oxide systems", "type" : "article-journal", "volume" : "24" }, "uris" : [ "http://www.mendeley.com/documents/?uuid=8d3a37d8-150e-4bbd-97db-914f10b8c56e" ] }, { "id" : "ITEM-3", "itemData" : { "DOI" : "10.1016/j.gca.2014.10.008", "ISSN" : "0016-7037", "author" : [ { "dropping-particle" : "", "family" : "Sajih", "given" : "M.", "non-dropping-particle" : "", "parse-names" : false, "suffix" : "" }, { "dropping-particle" : "", "family" : "Bryan", "given" : "N.D. D", "non-dropping-particle" : "", "parse-names" : false, "suffix" : "" }, { "dropping-particle" : "", "family" : "Livens", "given" : "F.R. R", "non-dropping-particle" : "", "parse-names" : false, "suffix" : "" }, { "dropping-particle" : "", "family" : "Vaughan", "given" : "D.J. J", "non-dropping-particle" : "", "parse-names" : false, "suffix" : "" }, { "dropping-particle" : "", "family" : "Descostes", "given" : "M.", "non-dropping-particle" : "", "parse-names" : false, "suffix" : "" }, { "dropping-particle" : "", "family" : "Phrommavanh", "given" : "V.", "non-dropping-particle" : "", "parse-names" : false, "suffix" : "" }, { "dropping-particle" : "", "family" : "Nos", "given" : "J.", "non-dropping-particle" : "", "parse-names" : false, "suffix" : "" }, { "dropping-particle" : "", "family" : "Morris", "given" : "K.", "non-dropping-particle" : "", "parse-names" : false, "suffix" : "" } ], "container-title" : "Geochimica et Cosmochimica Acta", "id" : "ITEM-3", "issued" : { "date-parts" : [ [ "2014", "12" ] ] }, "page" : "150-163", "publisher" : "Elsevier Ltd", "title" : "Adsorption of radium and barium on goethite and ferrihydrite: A kinetic and surface complexation modelling study", "type" : "article-journal", "volume" : "146" }, "uris" : [ "http://www.mendeley.com/documents/?uuid=769c2bc2-3dc8-42fc-9bf1-f42bd5351186" ] } ], "mendeley" : { "formattedCitation" : "[19], [24], [36]", "plainTextFormattedCitation" : "[19], [24], [36]", "previouslyFormattedCitation" : "[19], [24], [34]" }, "properties" : { "noteIndex" : 0 }, "schema" : "https://github.com/citation-style-language/schema/raw/master/csl-citation.json" }</w:instrText>
+        <w:instrText>ADDIN CSL_CITATION { "citationItems" : [ { "id" : "ITEM-1", "itemData" : { "DOI" : "10.1016/j.marchem.2013.01.008", "ISSN" : "03044203", "author" : [ { "dropping-particle" : "", "family" : "Beck", "given" : "Aaron J.", "non-dropping-particle" : "", "parse-names" : false, "suffix" : "" }, { "dropping-particle" : "", "family" : "Cochran", "given" : "Michele a.", "non-dropping-particle" : "", "parse-names" : false, "suffix" : "" } ], "container-title" : "Marine Chemistry", "id" : "ITEM-1", "issued" : { "date-parts" : [ [ "2013", "10" ] ] }, "page" : "38-48", "publisher" : "Elsevier B.V.", "title" : "Controls on solid-solution partitioning of radium in saturated marine sands", "type" : "article-journal", "volume" : "156" }, "uris" : [ "http://www.mendeley.com/documents/?uuid=433c5ed5-fe4f-49b1-8e02-0514d092d5f5" ] }, { "id" : "ITEM-2", "itemData" : { "DOI" : "10.1016/0304-386X(90)90089-K", "ISSN" : "0304386X", "author" : [ { "dropping-particle" : "", "family" : "Nirdosh", "given" : "I", "non-dropping-particle" : "", "parse-names" : false, "suffix" : "" }, { "dropping-particle" : "", "family" : "Trembley", "given" : "W", "non-dropping-particle" : "", "parse-names" : false, "suffix" : "" }, { "dropping-particle" : "", "family" : "Johnson", "given" : "C", "non-dropping-particle" : "", "parse-names" : false, "suffix" : "" } ], "container-title" : "Hydrometallurgy", "id" : "ITEM-2", "issue" : "2", "issued" : { "date-parts" : [ [ "1990" ] ] }, "page" : "237-248", "title" : "Adsorption-desorption studies on the 226Ra-hydrated metal oxide systems", "type" : "article-journal", "volume" : "24" }, "uris" : [ "http://www.mendeley.com/documents/?uuid=8d3a37d8-150e-4bbd-97db-914f10b8c56e" ] }, { "id" : "ITEM-3", "itemData" : { "DOI" : "10.1016/j.gca.2014.10.008", "ISSN" : "0016-7037", "author" : [ { "dropping-particle" : "", "family" : "Sajih", "given" : "M.", "non-dropping-particle" : "", "parse-names" : false, "suffix" : "" }, { "dropping-particle" : "", "family" : "Bryan", "given" : "N.D. D", "non-dropping-particle" : "", "parse-names" : false, "suffix" : "" }, { "dropping-particle" : "", "family" : "Livens", "given" : "F.R. R", "non-dropping-particle" : "", "parse-names" : false, "suffix" : "" }, { "dropping-particle" : "", "family" : "Vaughan", "given" : "D.J. J", "non-dropping-particle" : "", "parse-names" : false, "suffix" : "" }, { "dropping-particle" : "", "family" : "Descostes", "given" : "M.", "non-dropping-particle" : "", "parse-names" : false, "suffix" : "" }, { "dropping-particle" : "", "family" : "Phrommavanh", "given" : "V.", "non-dropping-particle" : "", "parse-names" : false, "suffix" : "" }, { "dropping-particle" : "", "family" : "Nos", "given" : "J.", "non-dropping-particle" : "", "parse-names" : false, "suffix" : "" }, { "dropping-particle" : "", "family" : "Morris", "given" : "K.", "non-dropping-particle" : "", "parse-names" : false, "suffix" : "" } ], "container-title" : "Geochimica et Cosmochimica Acta", "id" : "ITEM-3", "issued" : { "date-parts" : [ [ "2014", "12" ] ] }, "page" : "150-163", "publisher" : "Elsevier Ltd", "title" : "Adsorption of radium and barium on goethite and ferrihydrite: A kinetic and surface complexation modelling study", "type" : "article-journal", "volume" : "146" }, "uris" : [ "http://www.mendeley.com/documents/?uuid=769c2bc2-3dc8-42fc-9bf1-f42bd5351186" ] } ], "mendeley" : { "formattedCitation" : "[19], [24], [37]", "plainTextFormattedCitation" : "[19], [24], [37]", "previouslyFormattedCitation" : "[19], [24], [37]" }, "properties" : { "noteIndex" : 0 }, "schema" : "https://github.com/citation-style-language/schema/raw/master/csl-citation.json" }</w:instrText>
       </w:r>
       <w:r>
         <w:fldChar w:fldCharType="separate"/>
@@ -3868,7 +4005,7 @@
         <w:rPr>
           <w:noProof/>
         </w:rPr>
-        <w:t>[19], [24], [36]</w:t>
+        <w:t>[19], [24], [37]</w:t>
       </w:r>
       <w:r>
         <w:fldChar w:fldCharType="end"/>
@@ -3913,7 +4050,10 @@
         <w:t xml:space="preserve">sorption </w:t>
       </w:r>
       <w:r>
-        <w:t>at pH values similar to previous</w:t>
+        <w:t>at</w:t>
+      </w:r>
+      <w:r>
+        <w:t xml:space="preserve"> specific pH values when compared to previous studies using similar systems</w:t>
       </w:r>
       <w:r>
         <w:t xml:space="preserve">. </w:t>
@@ -3964,7 +4104,7 @@
         <w:fldChar w:fldCharType="begin" w:fldLock="1"/>
       </w:r>
       <w:r>
-        <w:instrText>ADDIN CSL_CITATION { "citationItems" : [ { "id" : "ITEM-1", "itemData" : { "DOI" : "10.1016/j.gca.2014.10.008", "ISSN" : "0016-7037", "author" : [ { "dropping-particle" : "", "family" : "Sajih", "given" : "M.", "non-dropping-particle" : "", "parse-names" : false, "suffix" : "" }, { "dropping-particle" : "", "family" : "Bryan", "given" : "N.D. D", "non-dropping-particle" : "", "parse-names" : false, "suffix" : "" }, { "dropping-particle" : "", "family" : "Livens", "given" : "F.R. R", "non-dropping-particle" : "", "parse-names" : false, "suffix" : "" }, { "dropping-particle" : "", "family" : "Vaughan", "given" : "D.J. J", "non-dropping-particle" : "", "parse-names" : false, "suffix" : "" }, { "dropping-particle" : "", "family" : "Descostes", "given" : "M.", "non-dropping-particle" : "", "parse-names" : false, "suffix" : "" }, { "dropping-particle" : "", "family" : "Phrommavanh", "given" : "V.", "non-dropping-particle" : "", "parse-names" : false, "suffix" : "" }, { "dropping-particle" : "", "family" : "Nos", "given" : "J.", "non-dropping-particle" : "", "parse-names" : false, "suffix" : "" }, { "dropping-particle" : "", "family" : "Morris", "given" : "K.", "non-dropping-particle" : "", "parse-names" : false, "suffix" : "" } ], "container-title" : "Geochimica et Cosmochimica Acta", "id" : "ITEM-1", "issued" : { "date-parts" : [ [ "2014", "12" ] ] }, "page" : "150-163", "publisher" : "Elsevier Ltd", "title" : "Adsorption of radium and barium on goethite and ferrihydrite: A kinetic and surface complexation modelling study", "type" : "article-journal", "volume" : "146" }, "uris" : [ "http://www.mendeley.com/documents/?uuid=769c2bc2-3dc8-42fc-9bf1-f42bd5351186" ] } ], "mendeley" : { "formattedCitation" : "[36]", "plainTextFormattedCitation" : "[36]", "previouslyFormattedCitation" : "[34]" }, "properties" : { "noteIndex" : 0 }, "schema" : "https://github.com/citation-style-language/schema/raw/master/csl-citation.json" }</w:instrText>
+        <w:instrText>ADDIN CSL_CITATION { "citationItems" : [ { "id" : "ITEM-1", "itemData" : { "DOI" : "10.1016/j.gca.2014.10.008", "ISSN" : "0016-7037", "author" : [ { "dropping-particle" : "", "family" : "Sajih", "given" : "M.", "non-dropping-particle" : "", "parse-names" : false, "suffix" : "" }, { "dropping-particle" : "", "family" : "Bryan", "given" : "N.D. D", "non-dropping-particle" : "", "parse-names" : false, "suffix" : "" }, { "dropping-particle" : "", "family" : "Livens", "given" : "F.R. R", "non-dropping-particle" : "", "parse-names" : false, "suffix" : "" }, { "dropping-particle" : "", "family" : "Vaughan", "given" : "D.J. J", "non-dropping-particle" : "", "parse-names" : false, "suffix" : "" }, { "dropping-particle" : "", "family" : "Descostes", "given" : "M.", "non-dropping-particle" : "", "parse-names" : false, "suffix" : "" }, { "dropping-particle" : "", "family" : "Phrommavanh", "given" : "V.", "non-dropping-particle" : "", "parse-names" : false, "suffix" : "" }, { "dropping-particle" : "", "family" : "Nos", "given" : "J.", "non-dropping-particle" : "", "parse-names" : false, "suffix" : "" }, { "dropping-particle" : "", "family" : "Morris", "given" : "K.", "non-dropping-particle" : "", "parse-names" : false, "suffix" : "" } ], "container-title" : "Geochimica et Cosmochimica Acta", "id" : "ITEM-1", "issued" : { "date-parts" : [ [ "2014", "12" ] ] }, "page" : "150-163", "publisher" : "Elsevier Ltd", "title" : "Adsorption of radium and barium on goethite and ferrihydrite: A kinetic and surface complexation modelling study", "type" : "article-journal", "volume" : "146" }, "uris" : [ "http://www.mendeley.com/documents/?uuid=769c2bc2-3dc8-42fc-9bf1-f42bd5351186" ] } ], "mendeley" : { "formattedCitation" : "[37]", "plainTextFormattedCitation" : "[37]", "previouslyFormattedCitation" : "[37]" }, "properties" : { "noteIndex" : 0 }, "schema" : "https://github.com/citation-style-language/schema/raw/master/csl-citation.json" }</w:instrText>
       </w:r>
       <w:r>
         <w:fldChar w:fldCharType="separate"/>
@@ -3973,7 +4113,7 @@
         <w:rPr>
           <w:noProof/>
         </w:rPr>
-        <w:t>[36]</w:t>
+        <w:t>[37]</w:t>
       </w:r>
       <w:r>
         <w:fldChar w:fldCharType="end"/>
@@ -4033,7 +4173,11 @@
         <w:t>this</w:t>
       </w:r>
       <w:r>
-        <w:t xml:space="preserve"> may also impact the extent of Ra adsorption and account for discre</w:t>
+        <w:t xml:space="preserve"> may also </w:t>
+      </w:r>
+      <w:r>
+        <w:lastRenderedPageBreak/>
+        <w:t>impact the extent of Ra adsorption and account for discre</w:t>
       </w:r>
       <w:r>
         <w:t>pancies between reported values. The goethite synthesized here has relatively high surface area compared to other studies’ synthesized goethite. Additionally, the goethite synthesized here should more closely match those</w:t>
@@ -4045,7 +4189,7 @@
         <w:fldChar w:fldCharType="begin" w:fldLock="1"/>
       </w:r>
       <w:r>
-        <w:instrText>ADDIN CSL_CITATION { "citationItems" : [ { "id" : "ITEM-1", "itemData" : { "DOI" : "10.1002/9783527613229", "ISBN" : "9783527613229", "ISSN" : "0009-8558", "author" : [ { "dropping-particle" : "", "family" : "Schwertmann", "given" : "U.", "non-dropping-particle" : "", "parse-names" : false, "suffix" : "" }, { "dropping-particle" : "", "family" : "Cornell", "given" : "RM.", "non-dropping-particle" : "", "parse-names" : false, "suffix" : "" } ], "container-title" : "Wiley-VCH Verlag Gmbh", "id" : "ITEM-1", "issued" : { "date-parts" : [ [ "2000", "4", "25" ] ] }, "publisher" : "Wiley-VCH Verlag GmbH", "publisher-place" : "Weinheim, Germany", "title" : "Iron Oxides in the Laboratary", "type" : "book" }, "uris" : [ "http://www.mendeley.com/documents/?uuid=62200266-4ca8-456a-a42c-4d91a7a4087b" ] } ], "mendeley" : { "formattedCitation" : "[37]", "plainTextFormattedCitation" : "[37]", "previouslyFormattedCitation" : "[35]" }, "properties" : { "noteIndex" : 0 }, "schema" : "https://github.com/citation-style-language/schema/raw/master/csl-citation.json" }</w:instrText>
+        <w:instrText>ADDIN CSL_CITATION { "citationItems" : [ { "id" : "ITEM-1", "itemData" : { "DOI" : "10.1002/9783527613229", "ISBN" : "9783527613229", "ISSN" : "0009-8558", "author" : [ { "dropping-particle" : "", "family" : "Schwertmann", "given" : "U.", "non-dropping-particle" : "", "parse-names" : false, "suffix" : "" }, { "dropping-particle" : "", "family" : "Cornell", "given" : "RM.", "non-dropping-particle" : "", "parse-names" : false, "suffix" : "" } ], "container-title" : "Wiley-VCH Verlag Gmbh", "id" : "ITEM-1", "issued" : { "date-parts" : [ [ "2000", "4", "25" ] ] }, "publisher" : "Wiley-VCH Verlag GmbH", "publisher-place" : "Weinheim, Germany", "title" : "Iron Oxides in the Laboratary", "type" : "book" }, "uris" : [ "http://www.mendeley.com/documents/?uuid=62200266-4ca8-456a-a42c-4d91a7a4087b" ] } ], "mendeley" : { "formattedCitation" : "[38]", "plainTextFormattedCitation" : "[38]", "previouslyFormattedCitation" : "[38]" }, "properties" : { "noteIndex" : 0 }, "schema" : "https://github.com/citation-style-language/schema/raw/master/csl-citation.json" }</w:instrText>
       </w:r>
       <w:r>
         <w:fldChar w:fldCharType="separate"/>
@@ -4054,7 +4198,7 @@
         <w:rPr>
           <w:noProof/>
         </w:rPr>
-        <w:t>[37]</w:t>
+        <w:t>[38]</w:t>
       </w:r>
       <w:r>
         <w:fldChar w:fldCharType="end"/>
@@ -4156,7 +4300,6 @@
         <w:t xml:space="preserve"> </w:t>
       </w:r>
       <w:r>
-        <w:lastRenderedPageBreak/>
         <w:t>sorption to montmorillonite</w:t>
       </w:r>
       <w:r>
@@ -4244,7 +4387,7 @@
         <w:fldChar w:fldCharType="begin" w:fldLock="1"/>
       </w:r>
       <w:r>
-        <w:instrText>ADDIN CSL_CITATION { "citationItems" : [ { "id" : "ITEM-1", "itemData" : { "DOI" : "10.1346/CCMN.1983.0310501", "ISSN" : "0009-8604", "abstract" : "Well-characterized American Petroleum Institute clay standards, source clays from The Clay Minerals Society, and other secondary minerals were used to determine the effects of U concentration, temperature, and solution composition on U-sorption properties. Uranium concentrations ranged from about 1.00 x 10 -4 M to 4.00 x 10 7 M, temperatures from 5 ~ to 65~ and solution compositions containing 0.01 M NaCl and 0.01 M NaHCO3. Silica gel efficiently sorbed uranyl carbonate anion complexes. The higher cation-exchange capacity materials most readily sorbed uranyl ions from the 0.01 M NaCl solution. Temperature increases tended to affect uranyl ion sorption adversely except when the U was present as carbonate complexes. Noncrystalline ferric oxyhydroxides sorbed uranyl ions much more efficiently than any of the secondary crystalline minerals studied. A method for accurately extrapolating U-sorption efficiencies between experimental points based on the Freundlich equation is presented.", "author" : [ { "dropping-particle" : "", "family" : "Ames", "given" : "L. L.", "non-dropping-particle" : "", "parse-names" : false, "suffix" : "" } ], "container-title" : "Clays and Clay Minerals", "id" : "ITEM-1", "issue" : "5", "issued" : { "date-parts" : [ [ "1983" ] ] }, "page" : "321-334", "title" : "Sorption of Trace Constituents from Aqueous Solutions onto Secondary Minerals. I. Uranium", "type" : "article-journal", "volume" : "31" }, "uris" : [ "http://www.mendeley.com/documents/?uuid=620ad582-17c9-41fd-aa3e-0e784f08e35f" ] }, { "id" : "ITEM-2", "itemData" : { "DOI" : "10.1007/s10967-013-2740-3", "ISSN" : "0236-5731", "author" : [ { "dropping-particle" : "", "family" : "Tamamura", "given" : "Shuji", "non-dropping-particle" : "", "parse-names" : false, "suffix" : "" }, { "dropping-particle" : "", "family" : "Takada", "given" : "Takahiro", "non-dropping-particle" : "", "parse-names" : false, "suffix" : "" }, { "dropping-particle" : "", "family" : "Tomita", "given" : "Junpei", "non-dropping-particle" : "", "parse-names" : false, "suffix" : "" }, { "dropping-particle" : "", "family" : "Nagao", "given" : "Seiya", "non-dropping-particle" : "", "parse-names" : false, "suffix" : "" }, { "dropping-particle" : "", "family" : "Fukushi", "given" : "Keisuke", "non-dropping-particle" : "", "parse-names" : false, "suffix" : "" }, { "dropping-particle" : "", "family" : "Yamamoto", "given" : "Masayoshi", "non-dropping-particle" : "", "parse-names" : false, "suffix" : "" } ], "container-title" : "Journal of Radioanalytical and Nuclear Chemistry", "id" : "ITEM-2", "issue" : "1", "issued" : { "date-parts" : [ [ "2013", "9", "8" ] ] }, "page" : "569-575", "title" : "Salinity dependence of 226Ra adsorption on montmorillonite and kaolinite", "type" : "article-journal", "volume" : "299" }, "uris" : [ "http://www.mendeley.com/documents/?uuid=5b3b4e7c-f852-48f5-abed-58007c466255" ] } ], "mendeley" : { "formattedCitation" : "[28], [46]", "plainTextFormattedCitation" : "[28], [46]", "previouslyFormattedCitation" : "[28], [44]" }, "properties" : { "noteIndex" : 0 }, "schema" : "https://github.com/citation-style-language/schema/raw/master/csl-citation.json" }</w:instrText>
+        <w:instrText>ADDIN CSL_CITATION { "citationItems" : [ { "id" : "ITEM-1", "itemData" : { "DOI" : "10.1346/CCMN.1983.0310501", "ISSN" : "0009-8604", "abstract" : "Well-characterized American Petroleum Institute clay standards, source clays from The Clay Minerals Society, and other secondary minerals were used to determine the effects of U concentration, temperature, and solution composition on U-sorption properties. Uranium concentrations ranged from about 1.00 x 10 -4 M to 4.00 x 10 7 M, temperatures from 5 ~ to 65~ and solution compositions containing 0.01 M NaCl and 0.01 M NaHCO3. Silica gel efficiently sorbed uranyl carbonate anion complexes. The higher cation-exchange capacity materials most readily sorbed uranyl ions from the 0.01 M NaCl solution. Temperature increases tended to affect uranyl ion sorption adversely except when the U was present as carbonate complexes. Noncrystalline ferric oxyhydroxides sorbed uranyl ions much more efficiently than any of the secondary crystalline minerals studied. A method for accurately extrapolating U-sorption efficiencies between experimental points based on the Freundlich equation is presented.", "author" : [ { "dropping-particle" : "", "family" : "Ames", "given" : "L. L.", "non-dropping-particle" : "", "parse-names" : false, "suffix" : "" } ], "container-title" : "Clays and Clay Minerals", "id" : "ITEM-1", "issue" : "5", "issued" : { "date-parts" : [ [ "1983" ] ] }, "page" : "321-334", "title" : "Sorption of Trace Constituents from Aqueous Solutions onto Secondary Minerals. I. Uranium", "type" : "article-journal", "volume" : "31" }, "uris" : [ "http://www.mendeley.com/documents/?uuid=620ad582-17c9-41fd-aa3e-0e784f08e35f" ] }, { "id" : "ITEM-2", "itemData" : { "DOI" : "10.1007/s10967-013-2740-3", "ISSN" : "0236-5731", "author" : [ { "dropping-particle" : "", "family" : "Tamamura", "given" : "Shuji", "non-dropping-particle" : "", "parse-names" : false, "suffix" : "" }, { "dropping-particle" : "", "family" : "Takada", "given" : "Takahiro", "non-dropping-particle" : "", "parse-names" : false, "suffix" : "" }, { "dropping-particle" : "", "family" : "Tomita", "given" : "Junpei", "non-dropping-particle" : "", "parse-names" : false, "suffix" : "" }, { "dropping-particle" : "", "family" : "Nagao", "given" : "Seiya", "non-dropping-particle" : "", "parse-names" : false, "suffix" : "" }, { "dropping-particle" : "", "family" : "Fukushi", "given" : "Keisuke", "non-dropping-particle" : "", "parse-names" : false, "suffix" : "" }, { "dropping-particle" : "", "family" : "Yamamoto", "given" : "Masayoshi", "non-dropping-particle" : "", "parse-names" : false, "suffix" : "" } ], "container-title" : "Journal of Radioanalytical and Nuclear Chemistry", "id" : "ITEM-2", "issue" : "1", "issued" : { "date-parts" : [ [ "2013", "9", "8" ] ] }, "page" : "569-575", "title" : "Salinity dependence of 226Ra adsorption on montmorillonite and kaolinite", "type" : "article-journal", "volume" : "299" }, "uris" : [ "http://www.mendeley.com/documents/?uuid=5b3b4e7c-f852-48f5-abed-58007c466255" ] } ], "mendeley" : { "formattedCitation" : "[28], [47]", "plainTextFormattedCitation" : "[28], [47]", "previouslyFormattedCitation" : "[28], [47]" }, "properties" : { "noteIndex" : 0 }, "schema" : "https://github.com/citation-style-language/schema/raw/master/csl-citation.json" }</w:instrText>
       </w:r>
       <w:r>
         <w:fldChar w:fldCharType="separate"/>
@@ -4253,7 +4396,7 @@
         <w:rPr>
           <w:noProof/>
         </w:rPr>
-        <w:t>[28], [46]</w:t>
+        <w:t>[28], [47]</w:t>
       </w:r>
       <w:r>
         <w:fldChar w:fldCharType="end"/>
@@ -4273,7 +4416,7 @@
       <w:r>
         <w:t xml:space="preserve"> The surface area of the clay here is higher, which can help account for some of the increased sorption we </w:t>
       </w:r>
-      <w:commentRangeStart w:id="18"/>
+      <w:commentRangeStart w:id="19"/>
       <w:r>
         <w:t xml:space="preserve">have observed. It is well established that both surface reactions and exchange reactions with the inner layer of the clay play a role in sorption </w:t>
       </w:r>
@@ -4281,7 +4424,7 @@
         <w:fldChar w:fldCharType="begin" w:fldLock="1"/>
       </w:r>
       <w:r>
-        <w:instrText>ADDIN CSL_CITATION { "citationItems" : [ { "id" : "ITEM-1", "itemData" : { "DOI" : "10.1016/j.gca.2004.07.020", "ISSN" : "00167037", "abstract" : "In solution thermodynamics, and more recently in surface chemistry, it is well established that relationships can be found between the free energies of formation of aqueous or surface metal complexes and thermodynamic properties of the metal ions or ligands. Such systematic dependencies are commonly termed linear free energy relationships (LFER). A 2 site protolysis non-electrostatic surface complexation and cation exchange (2SPNE SC/CE) model has been used to model \"in house\" and literature sorption edge data for eleven elements: Mn(II), Co(II), Ni(II), Zn(II), Cd(II), Eu(III), Am(III), Sn(IV), Th(IV), Np(V) and U(VI) to provide surface complexation constants for the strong sites on montmorillonite. Modelling a further 4 sets of sorption isotherms for Ni(II), Zn(II), Eu(III) and U(VI) provided complexation constants for the weak sites. The protolysis constants and site capacities derived for the 2SPNE SC/CE model in previous work were fixed in all of the calculations. Cation exchange was modelled simultaneously to provide selectivity coefficients. Good correlations between the logarithms of strong SKx-1 and weak W1Kx-1 site binding constants on montmorillonite and the logarithm of the aqueous hydrolysis constants OH Kx were found which could be described by the following equations: Strong (???SSOH) sites: logSKX-1 = 8.1 ?? 0.3 + (0.90 ?? 0.02)logOHKX Weak (???SW1OH) sites: logW1KX-1 = 6.2 ?? 0.8 + (0.98 ?? 0.09)logOHKX where x is an integer. Sorption data for heavy metals and actinides such as Pd(II), Pb(II), Pu(III), Zr(IV), U(IV), Np(IV), Pu(IV) and Pa(V), are important in safety studies for radioactive waste repositories and are either very poorly known or not available at all. The LFER approach was used to estimate surface complexation constants for these radionuclides on both site types. The surface protolysis constants, site capacity values, selectivity coefficients and surface complexation constants given in this work, coupled with the LFERs established for the strong and weak sites on montmorillonite, are considered to form a sound basis for a thermodynamic sorption database. Copyright ?? 2005 Elsevier Ltd.", "author" : [ { "dropping-particle" : "", "family" : "Bradbury", "given" : "Michael H.", "non-dropping-particle" : "", "parse-names" : false, "suffix" : "" }, { "dropping-particle" : "", "family" : "Baeyens", "given" : "Bart", "non-dropping-particle" : "", "parse-names" : false, "suffix" : "" } ], "container-title" : "Geochimica et Cosmochimica Acta", "id" : "ITEM-1", "issue" : "4", "issued" : { "date-parts" : [ [ "2005" ] ] }, "page" : "875-892", "title" : "Modelling the sorption of Mn(II), Co(II), Ni(II), Zn(II), Cd(II), Eu(III), Am(III), Sn(IV), Th(IV), Np(V) and U(VI) on montmorillonite: Linear free energy relationships and estimates of surface binding constants for some selected heavy metals and actinide", "type" : "article-journal", "volume" : "69" }, "uris" : [ "http://www.mendeley.com/documents/?uuid=d3f8ee91-7e78-4c06-ae94-207201170264" ] }, { "id" : "ITEM-2", "itemData" : { "DOI" : "10.2475/05.2013.01", "ISBN" : "0002-9599", "ISSN" : "00029599", "abstract" : "Within the context of the clay barrier concept for underground nuclear waste disposal, montmorillonite and bentonite have been widely used as reference materials for sorption. In some cases, accompanying modeling work aims at understanding and predicting sorption in complex natural systems where clays are assumed to be representative of the most reactive phases. This bottom-up approach relies heavily on good confidence in the mechanistic understanding of sorption phenomena. The present study aims at reviewing experimental and modeling work on montmorillonite with a focus on divalent metals experiencing pH dependent specific sorption. Current knowledge points out distinct sorption mechanisms on three types of sites: cation exchange on basal planes and surface complexation on edge surfaces with two types of sites: high energy (or strong) sites (HES) with high affinity for metals but low site density and low energy (or weak) sites (LES) with lower affinity for metals but high site density. Based on this current knowledge, criteria are given to select data relevant for surface complexation model calibration (especially ionic strength, pH, clay preparation and characterization, metal to clay ratio and solubility limits), with an emphasis on data uncertainties and reproducibility. Problematic experimental features are highlighted, especially those related to the reversibility of sorption and to the effect of the solid to liquid ratio (R-SL) on sorption distribution coefficients. Guidelines for data acquisition and selection are proposed. Surface complexation models available in the literature are then tested in terms of efficiency (data fit) and mechanistic likelihood. None of the currently available models is able to satisfy both aspects. Models directly adapted from oxide surface complexation models fail in both aspects. The most efficient model (in terms of simplicity and accuracy) is a non-electrostatic model. It is the only one that reproduces pH dependent specific sorption data at a low metal clay ratio (&lt;0.001 mol/kg(clay); HES) in all selected experimental conditions, as well as data obtained at medium metal to clay ratio (similar to 0.01-0.05 mol/kg(clay); low energy sites). To account for physical mechanisms, an electrostatic surface complexation model has been developed. It takes into account the spill-over effect of negatively charged basal surfaces over edge surfaces, a typical feature of montmorillonite, and is able to reproduce sorption data fo\u2026", "author" : [ { "dropping-particle" : "", "family" : "Tournassat", "given" : "Christophe", "non-dropping-particle" : "", "parse-names" : false, "suffix" : "" }, { "dropping-particle" : "", "family" : "Grangeon", "given" : "Sylvain", "non-dropping-particle" : "", "parse-names" : false, "suffix" : "" }, { "dropping-particle" : "", "family" : "Leroy", "given" : "Philippe", "non-dropping-particle" : "", "parse-names" : false, "suffix" : "" }, { "dropping-particle" : "", "family" : "Giffaut", "given" : "Eric", "non-dropping-particle" : "", "parse-names" : false, "suffix" : "" } ], "container-title" : "American Journal of Science", "id" : "ITEM-2", "issue" : "5", "issued" : { "date-parts" : [ [ "2013" ] ] }, "page" : "395-451", "title" : "Modeling specific ph dependent sorption of divalent metals on montmorillonite surfaces. a review of pitfalls, recent achievements and current challenges", "type" : "article-journal", "volume" : "313" }, "uris" : [ "http://www.mendeley.com/documents/?uuid=308223f4-1fbc-4e35-ad15-63f95b50f059" ] }, { "id" : "ITEM-3", "itemData" : { "DOI" : "10.1346/CCMN.2009.0570110", "ISSN" : "00098604", "abstract" : "Montmorillonites, with the general composition Mx+(Si4-yAly)[(Al,Fe3+)2-z(Mg,Fe2+)z] O10(OH)2 where x = {xi} = 0.2-0.6, x = y+z, and y&lt;&lt;z, vary widely in composition and structure. The commonly used classification into five montmorillonite and two beidellite groups for the solid-solution sequence does not allow an unambiguous classification with respect to structural features and the resulting properties. The smectite structure reveals five features that allow an unambiguous description of a sample: (1) identification as either a dioctahedral or a trioctahedral smectite; (2) layer charge; (3) charge distribution between tetrahedral and octahedral sheets; (4) cation distribution within the octahedral sheet; and (5) Fe content. In addition, the nature of interlayer cations should be given as they influence certain properties of montmorillonites. Analytical methods are now available to measure and determine these structural features. Therefore, a precise classification for montmorillonites requires determination of layer charge and exchangeable cations, analysis of chemical composition, and thermal analysis (to determine the octahedral structure), in addition to X-ray diffraction analysis. A comprehensive classification of montmorillonites based on these parameters is proposed. Ninety-six structural variations (expressed by systematic names) theoretically exist within the montmorillonite-beidellite series. Descriptive names can be used to elucidate the macroscopic properties of the montmorillonite samples in question.", "author" : [ { "dropping-particle" : "", "family" : "Emmerich", "given" : "Katja", "non-dropping-particle" : "", "parse-names" : false, "suffix" : "" }, { "dropping-particle" : "", "family" : "Wolters", "given" : "Felicitas", "non-dropping-particle" : "", "parse-names" : false, "suffix" : "" }, { "dropping-particle" : "", "family" : "Kahr", "given" : "Guenter", "non-dropping-particle" : "", "parse-names" : false, "suffix" : "" }, { "dropping-particle" : "", "family" : "Lagaly", "given" : "Gerhard", "non-dropping-particle" : "", "parse-names" : false, "suffix" : "" } ], "container-title" : "Clays and Clay Minerals", "id" : "ITEM-3", "issue" : "1", "issued" : { "date-parts" : [ [ "2009" ] ] }, "page" : "104-114", "title" : "Clay profiling: The classification of montmorillonites", "type" : "article-journal", "volume" : "57" }, "uris" : [ "http://www.mendeley.com/documents/?uuid=48bb686a-42a3-41cd-abe2-6082c4856738" ] } ], "mendeley" : { "formattedCitation" : "[27], [35], [47]", "plainTextFormattedCitation" : "[27], [35], [47]", "previouslyFormattedCitation" : "[27], [33], [45]" }, "properties" : { "noteIndex" : 0 }, "schema" : "https://github.com/citation-style-language/schema/raw/master/csl-citation.json" }</w:instrText>
+        <w:instrText>ADDIN CSL_CITATION { "citationItems" : [ { "id" : "ITEM-1", "itemData" : { "DOI" : "10.1016/j.gca.2004.07.020", "ISSN" : "00167037", "abstract" : "In solution thermodynamics, and more recently in surface chemistry, it is well established that relationships can be found between the free energies of formation of aqueous or surface metal complexes and thermodynamic properties of the metal ions or ligands. Such systematic dependencies are commonly termed linear free energy relationships (LFER). A 2 site protolysis non-electrostatic surface complexation and cation exchange (2SPNE SC/CE) model has been used to model \"in house\" and literature sorption edge data for eleven elements: Mn(II), Co(II), Ni(II), Zn(II), Cd(II), Eu(III), Am(III), Sn(IV), Th(IV), Np(V) and U(VI) to provide surface complexation constants for the strong sites on montmorillonite. Modelling a further 4 sets of sorption isotherms for Ni(II), Zn(II), Eu(III) and U(VI) provided complexation constants for the weak sites. The protolysis constants and site capacities derived for the 2SPNE SC/CE model in previous work were fixed in all of the calculations. Cation exchange was modelled simultaneously to provide selectivity coefficients. Good correlations between the logarithms of strong SKx-1 and weak W1Kx-1 site binding constants on montmorillonite and the logarithm of the aqueous hydrolysis constants OH Kx were found which could be described by the following equations: Strong (???SSOH) sites: logSKX-1 = 8.1 ?? 0.3 + (0.90 ?? 0.02)logOHKX Weak (???SW1OH) sites: logW1KX-1 = 6.2 ?? 0.8 + (0.98 ?? 0.09)logOHKX where x is an integer. Sorption data for heavy metals and actinides such as Pd(II), Pb(II), Pu(III), Zr(IV), U(IV), Np(IV), Pu(IV) and Pa(V), are important in safety studies for radioactive waste repositories and are either very poorly known or not available at all. The LFER approach was used to estimate surface complexation constants for these radionuclides on both site types. The surface protolysis constants, site capacity values, selectivity coefficients and surface complexation constants given in this work, coupled with the LFERs established for the strong and weak sites on montmorillonite, are considered to form a sound basis for a thermodynamic sorption database. Copyright ?? 2005 Elsevier Ltd.", "author" : [ { "dropping-particle" : "", "family" : "Bradbury", "given" : "Michael H.", "non-dropping-particle" : "", "parse-names" : false, "suffix" : "" }, { "dropping-particle" : "", "family" : "Baeyens", "given" : "Bart", "non-dropping-particle" : "", "parse-names" : false, "suffix" : "" } ], "container-title" : "Geochimica et Cosmochimica Acta", "id" : "ITEM-1", "issue" : "4", "issued" : { "date-parts" : [ [ "2005" ] ] }, "page" : "875-892", "title" : "Modelling the sorption of Mn(II), Co(II), Ni(II), Zn(II), Cd(II), Eu(III), Am(III), Sn(IV), Th(IV), Np(V) and U(VI) on montmorillonite: Linear free energy relationships and estimates of surface binding constants for some selected heavy metals and actinide", "type" : "article-journal", "volume" : "69" }, "uris" : [ "http://www.mendeley.com/documents/?uuid=d3f8ee91-7e78-4c06-ae94-207201170264" ] }, { "id" : "ITEM-2", "itemData" : { "DOI" : "10.2475/05.2013.01", "ISBN" : "0002-9599", "ISSN" : "00029599", "abstract" : "Within the context of the clay barrier concept for underground nuclear waste disposal, montmorillonite and bentonite have been widely used as reference materials for sorption. In some cases, accompanying modeling work aims at understanding and predicting sorption in complex natural systems where clays are assumed to be representative of the most reactive phases. This bottom-up approach relies heavily on good confidence in the mechanistic understanding of sorption phenomena. The present study aims at reviewing experimental and modeling work on montmorillonite with a focus on divalent metals experiencing pH dependent specific sorption. Current knowledge points out distinct sorption mechanisms on three types of sites: cation exchange on basal planes and surface complexation on edge surfaces with two types of sites: high energy (or strong) sites (HES) with high affinity for metals but low site density and low energy (or weak) sites (LES) with lower affinity for metals but high site density. Based on this current knowledge, criteria are given to select data relevant for surface complexation model calibration (especially ionic strength, pH, clay preparation and characterization, metal to clay ratio and solubility limits), with an emphasis on data uncertainties and reproducibility. Problematic experimental features are highlighted, especially those related to the reversibility of sorption and to the effect of the solid to liquid ratio (R-SL) on sorption distribution coefficients. Guidelines for data acquisition and selection are proposed. Surface complexation models available in the literature are then tested in terms of efficiency (data fit) and mechanistic likelihood. None of the currently available models is able to satisfy both aspects. Models directly adapted from oxide surface complexation models fail in both aspects. The most efficient model (in terms of simplicity and accuracy) is a non-electrostatic model. It is the only one that reproduces pH dependent specific sorption data at a low metal clay ratio (&lt;0.001 mol/kg(clay); HES) in all selected experimental conditions, as well as data obtained at medium metal to clay ratio (similar to 0.01-0.05 mol/kg(clay); low energy sites). To account for physical mechanisms, an electrostatic surface complexation model has been developed. It takes into account the spill-over effect of negatively charged basal surfaces over edge surfaces, a typical feature of montmorillonite, and is able to reproduce sorption data fo\u2026", "author" : [ { "dropping-particle" : "", "family" : "Tournassat", "given" : "Christophe", "non-dropping-particle" : "", "parse-names" : false, "suffix" : "" }, { "dropping-particle" : "", "family" : "Grangeon", "given" : "Sylvain", "non-dropping-particle" : "", "parse-names" : false, "suffix" : "" }, { "dropping-particle" : "", "family" : "Leroy", "given" : "Philippe", "non-dropping-particle" : "", "parse-names" : false, "suffix" : "" }, { "dropping-particle" : "", "family" : "Giffaut", "given" : "Eric", "non-dropping-particle" : "", "parse-names" : false, "suffix" : "" } ], "container-title" : "American Journal of Science", "id" : "ITEM-2", "issue" : "5", "issued" : { "date-parts" : [ [ "2013" ] ] }, "page" : "395-451", "title" : "Modeling specific ph dependent sorption of divalent metals on montmorillonite surfaces. a review of pitfalls, recent achievements and current challenges", "type" : "article-journal", "volume" : "313" }, "uris" : [ "http://www.mendeley.com/documents/?uuid=308223f4-1fbc-4e35-ad15-63f95b50f059" ] }, { "id" : "ITEM-3", "itemData" : { "DOI" : "10.1346/CCMN.2009.0570110", "ISSN" : "00098604", "abstract" : "Montmorillonites, with the general composition Mx+(Si4-yAly)[(Al,Fe3+)2-z(Mg,Fe2+)z] O10(OH)2 where x = {xi} = 0.2-0.6, x = y+z, and y&lt;&lt;z, vary widely in composition and structure. The commonly used classification into five montmorillonite and two beidellite groups for the solid-solution sequence does not allow an unambiguous classification with respect to structural features and the resulting properties. The smectite structure reveals five features that allow an unambiguous description of a sample: (1) identification as either a dioctahedral or a trioctahedral smectite; (2) layer charge; (3) charge distribution between tetrahedral and octahedral sheets; (4) cation distribution within the octahedral sheet; and (5) Fe content. In addition, the nature of interlayer cations should be given as they influence certain properties of montmorillonites. Analytical methods are now available to measure and determine these structural features. Therefore, a precise classification for montmorillonites requires determination of layer charge and exchangeable cations, analysis of chemical composition, and thermal analysis (to determine the octahedral structure), in addition to X-ray diffraction analysis. A comprehensive classification of montmorillonites based on these parameters is proposed. Ninety-six structural variations (expressed by systematic names) theoretically exist within the montmorillonite-beidellite series. Descriptive names can be used to elucidate the macroscopic properties of the montmorillonite samples in question.", "author" : [ { "dropping-particle" : "", "family" : "Emmerich", "given" : "Katja", "non-dropping-particle" : "", "parse-names" : false, "suffix" : "" }, { "dropping-particle" : "", "family" : "Wolters", "given" : "Felicitas", "non-dropping-particle" : "", "parse-names" : false, "suffix" : "" }, { "dropping-particle" : "", "family" : "Kahr", "given" : "Guenter", "non-dropping-particle" : "", "parse-names" : false, "suffix" : "" }, { "dropping-particle" : "", "family" : "Lagaly", "given" : "Gerhard", "non-dropping-particle" : "", "parse-names" : false, "suffix" : "" } ], "container-title" : "Clays and Clay Minerals", "id" : "ITEM-3", "issue" : "1", "issued" : { "date-parts" : [ [ "2009" ] ] }, "page" : "104-114", "title" : "Clay profiling: The classification of montmorillonites", "type" : "article-journal", "volume" : "57" }, "uris" : [ "http://www.mendeley.com/documents/?uuid=48bb686a-42a3-41cd-abe2-6082c4856738" ] } ], "mendeley" : { "formattedCitation" : "[27], [36], [48]", "plainTextFormattedCitation" : "[27], [36], [48]", "previouslyFormattedCitation" : "[27], [36], [48]" }, "properties" : { "noteIndex" : 0 }, "schema" : "https://github.com/citation-style-language/schema/raw/master/csl-citation.json" }</w:instrText>
       </w:r>
       <w:r>
         <w:fldChar w:fldCharType="separate"/>
@@ -4290,19 +4433,31 @@
         <w:rPr>
           <w:noProof/>
         </w:rPr>
-        <w:t>[27], [35], [47]</w:t>
+        <w:t>[27], [36], [48]</w:t>
       </w:r>
       <w:r>
         <w:fldChar w:fldCharType="end"/>
       </w:r>
       <w:r>
-        <w:t xml:space="preserve">, thus these variations in measured properties in the clays may explain the large discrepancy in sorption observed here compared to in previous works. However, a more detailed investigation into the </w:t>
+        <w:t xml:space="preserve">, thus these variations in measured properties in the clays may explain the </w:t>
+      </w:r>
+      <w:r>
+        <w:t>some of the</w:t>
+      </w:r>
+      <w:r>
+        <w:t xml:space="preserve"> discrepancy in sorption observed here compared to in previous works. However, a more detailed investigation into the </w:t>
       </w:r>
       <w:r>
         <w:t>sorption mechanisms</w:t>
       </w:r>
       <w:r>
-        <w:t xml:space="preserve"> at play in these clays will </w:t>
+        <w:t xml:space="preserve"> at play in these clays</w:t>
+      </w:r>
+      <w:r>
+        <w:t>, and the underlying clay features controlling</w:t>
+      </w:r>
+      <w:r>
+        <w:t xml:space="preserve"> will </w:t>
       </w:r>
       <w:r>
         <w:t>be necessary to understand the key</w:t>
@@ -4316,12 +4471,12 @@
       <w:r>
         <w:t xml:space="preserve"> radium sorption.</w:t>
       </w:r>
-      <w:commentRangeEnd w:id="18"/>
+      <w:commentRangeEnd w:id="19"/>
       <w:r>
         <w:rPr>
           <w:rStyle w:val="CommentReference"/>
         </w:rPr>
-        <w:commentReference w:id="18"/>
+        <w:commentReference w:id="19"/>
       </w:r>
     </w:p>
     <w:p>
@@ -4331,7 +4486,7 @@
       <w:r>
         <w:tab/>
       </w:r>
-      <w:commentRangeStart w:id="19"/>
+      <w:commentRangeStart w:id="20"/>
       <w:r>
         <w:t xml:space="preserve">Pyrite showed limited sorption of radium </w:t>
       </w:r>
@@ -4384,7 +4539,11 @@
         <w:t xml:space="preserve"> values show that pyrite has the largest sorption of all of the minerals considered here. </w:t>
       </w:r>
       <w:r>
-        <w:t>There is very little, if any existing data examining the sorption of radium to any reduced iron solid.</w:t>
+        <w:t xml:space="preserve">There is very little, if any existing data examining the sorption of </w:t>
+      </w:r>
+      <w:r>
+        <w:lastRenderedPageBreak/>
+        <w:t>radium to any reduced iron solid.</w:t>
       </w:r>
       <w:r>
         <w:t xml:space="preserve"> A previous study examining sorption of strontium to pyrite </w:t>
@@ -4420,7 +4579,7 @@
         <w:fldChar w:fldCharType="begin" w:fldLock="1"/>
       </w:r>
       <w:r>
-        <w:instrText>ADDIN CSL_CITATION { "citationItems" : [ { "id" : "ITEM-1", "itemData" : { "DOI" : "10.1016/j.jcis.2005.06.049", "ISSN" : "00219797", "PMID" : "16111692", "abstract" : "Understanding sorption processes is fundamental for the prediction of radionuclide migration in the surroundings of a deep geological disposal of high-level nuclear wastes. Pyrite (FeS2) is a mineral phase often present as inclusions in temperate soils. Moreover, it constitutes an indirect corrosion product of steel, a containment material that is candidate to confine radionuclides in deep geological disposals. The present study was thus initiated to determine the capacity of pyrite to immobilize Sr(II) and Eu(III). An air oxidized pyrite and a freshly acid-washed (non-oxidized) pyrite were used in background electrolytes of varying reducing-oxidizing ability (NaCl, NH 3OHCl, and NaClO4) to study the sorption of both cationic species. The sorptive capacity of pyrite appeared directly correlated to the oxidation of the surface. Non-oxidized pyrite had nearly no affinity for the studied cations whereas Sr(II) and Eu(III) species were significantly retained by oxidized pyrite surface. Using the surface complexation theory, sorption mechanisms were modeled with the Fiteql v3.2 and the Jchess 2.0 codes. Sorption of both Sr and Eu was well fitted, assuming hydroxylated species as the major surface species. This study demonstrates that not only the components of a barrier but also the redox conditions and speciations should be well characterized to predict transport of contaminants in the surrounding of a nuclear wastes disposal. ?? 2005 Elsevier Inc. All rights reserved.", "author" : [ { "dropping-particle" : "", "family" : "Naveau", "given" : "Aude", "non-dropping-particle" : "", "parse-names" : false, "suffix" : "" }, { "dropping-particle" : "", "family" : "Monteil-Rivera", "given" : "Fanny", "non-dropping-particle" : "", "parse-names" : false, "suffix" : "" }, { "dropping-particle" : "", "family" : "Dumonceau", "given" : "Jacques", "non-dropping-particle" : "", "parse-names" : false, "suffix" : "" }, { "dropping-particle" : "", "family" : "Catalette", "given" : "Hubert", "non-dropping-particle" : "", "parse-names" : false, "suffix" : "" }, { "dropping-particle" : "", "family" : "Simoni", "given" : "Eric", "non-dropping-particle" : "", "parse-names" : false, "suffix" : "" } ], "container-title" : "Journal of Colloid and Interface Science", "id" : "ITEM-1", "issue" : "1", "issued" : { "date-parts" : [ [ "2006" ] ] }, "page" : "27-35", "title" : "Sorption of Sr(II) and Eu(III) onto pyrite under different redox potential conditions", "type" : "article-journal", "volume" : "293" }, "uris" : [ "http://www.mendeley.com/documents/?uuid=b794b22d-a62e-4c73-98a8-cf4e8e47f919" ] } ], "mendeley" : { "formattedCitation" : "[48]", "plainTextFormattedCitation" : "[48]", "previouslyFormattedCitation" : "[46]" }, "properties" : { "noteIndex" : 0 }, "schema" : "https://github.com/citation-style-language/schema/raw/master/csl-citation.json" }</w:instrText>
+        <w:instrText>ADDIN CSL_CITATION { "citationItems" : [ { "id" : "ITEM-1", "itemData" : { "DOI" : "10.1016/j.jcis.2005.06.049", "ISSN" : "00219797", "PMID" : "16111692", "abstract" : "Understanding sorption processes is fundamental for the prediction of radionuclide migration in the surroundings of a deep geological disposal of high-level nuclear wastes. Pyrite (FeS2) is a mineral phase often present as inclusions in temperate soils. Moreover, it constitutes an indirect corrosion product of steel, a containment material that is candidate to confine radionuclides in deep geological disposals. The present study was thus initiated to determine the capacity of pyrite to immobilize Sr(II) and Eu(III). An air oxidized pyrite and a freshly acid-washed (non-oxidized) pyrite were used in background electrolytes of varying reducing-oxidizing ability (NaCl, NH 3OHCl, and NaClO4) to study the sorption of both cationic species. The sorptive capacity of pyrite appeared directly correlated to the oxidation of the surface. Non-oxidized pyrite had nearly no affinity for the studied cations whereas Sr(II) and Eu(III) species were significantly retained by oxidized pyrite surface. Using the surface complexation theory, sorption mechanisms were modeled with the Fiteql v3.2 and the Jchess 2.0 codes. Sorption of both Sr and Eu was well fitted, assuming hydroxylated species as the major surface species. This study demonstrates that not only the components of a barrier but also the redox conditions and speciations should be well characterized to predict transport of contaminants in the surrounding of a nuclear wastes disposal. ?? 2005 Elsevier Inc. All rights reserved.", "author" : [ { "dropping-particle" : "", "family" : "Naveau", "given" : "Aude", "non-dropping-particle" : "", "parse-names" : false, "suffix" : "" }, { "dropping-particle" : "", "family" : "Monteil-Rivera", "given" : "Fanny", "non-dropping-particle" : "", "parse-names" : false, "suffix" : "" }, { "dropping-particle" : "", "family" : "Dumonceau", "given" : "Jacques", "non-dropping-particle" : "", "parse-names" : false, "suffix" : "" }, { "dropping-particle" : "", "family" : "Catalette", "given" : "Hubert", "non-dropping-particle" : "", "parse-names" : false, "suffix" : "" }, { "dropping-particle" : "", "family" : "Simoni", "given" : "Eric", "non-dropping-particle" : "", "parse-names" : false, "suffix" : "" } ], "container-title" : "Journal of Colloid and Interface Science", "id" : "ITEM-1", "issue" : "1", "issued" : { "date-parts" : [ [ "2006" ] ] }, "page" : "27-35", "title" : "Sorption of Sr(II) and Eu(III) onto pyrite under different redox potential conditions", "type" : "article-journal", "volume" : "293" }, "uris" : [ "http://www.mendeley.com/documents/?uuid=b794b22d-a62e-4c73-98a8-cf4e8e47f919" ] } ], "mendeley" : { "formattedCitation" : "[29]", "plainTextFormattedCitation" : "[29]", "previouslyFormattedCitation" : "[29]" }, "properties" : { "noteIndex" : 0 }, "schema" : "https://github.com/citation-style-language/schema/raw/master/csl-citation.json" }</w:instrText>
       </w:r>
       <w:r>
         <w:fldChar w:fldCharType="separate"/>
@@ -4429,7 +4588,7 @@
         <w:rPr>
           <w:noProof/>
         </w:rPr>
-        <w:t>[48]</w:t>
+        <w:t>[29]</w:t>
       </w:r>
       <w:r>
         <w:fldChar w:fldCharType="end"/>
@@ -4438,7 +4597,43 @@
         <w:t>.</w:t>
       </w:r>
       <w:r>
-        <w:t xml:space="preserve"> The results here suggest that reduced iron solids will play a key role in aquifers where they exist, where dynamic variations in redox will alter the surface mineralogy of reduced iron, possible decreasing or increasing radium retention</w:t>
+        <w:t xml:space="preserve"> It is unclear why this should be the case, as pyrite treatment was similar in both this study and the </w:t>
+      </w:r>
+      <w:r>
+        <w:t>study of strontium</w:t>
+      </w:r>
+      <w:r>
+        <w:t>.</w:t>
+      </w:r>
+      <w:r>
+        <w:t xml:space="preserve"> </w:t>
+      </w:r>
+      <w:r>
+        <w:t xml:space="preserve">The results here suggest that reduced iron solids will play a key role in </w:t>
+      </w:r>
+      <w:r>
+        <w:t>anoxic aquifers</w:t>
+      </w:r>
+      <w:r>
+        <w:t>, where dynamic variations in redox will alter the surface mineralogy of reduced iron</w:t>
+      </w:r>
+      <w:r>
+        <w:t>.</w:t>
+      </w:r>
+      <w:r>
+        <w:t xml:space="preserve"> </w:t>
+      </w:r>
+      <w:r>
+        <w:t>This could decrease</w:t>
+      </w:r>
+      <w:r>
+        <w:t xml:space="preserve"> or </w:t>
+      </w:r>
+      <w:r>
+        <w:t>increase</w:t>
+      </w:r>
+      <w:r>
+        <w:t xml:space="preserve"> radium retention</w:t>
       </w:r>
       <w:r>
         <w:t xml:space="preserve"> </w:t>
@@ -4446,12 +4641,39 @@
       <w:r>
         <w:t>depending on specific solution conditions.</w:t>
       </w:r>
-      <w:commentRangeEnd w:id="19"/>
+      <w:commentRangeEnd w:id="20"/>
       <w:r>
         <w:rPr>
           <w:rStyle w:val="CommentReference"/>
         </w:rPr>
-        <w:commentReference w:id="19"/>
+        <w:commentReference w:id="20"/>
+      </w:r>
+      <w:r>
+        <w:t xml:space="preserve"> For example, a weakly acidic (pH 5) aquifer with reduced iron sulfides may see enhanced Ra sorption after exposure to oxic solutions, since iron oxic coatings will generally sorb more than pyrite at pH 5. In constrast, a more basic aquifer might see the release of Ra from the surface, since K</w:t>
+      </w:r>
+      <w:r>
+        <w:rPr>
+          <w:vertAlign w:val="subscript"/>
+        </w:rPr>
+        <w:t>sa</w:t>
+      </w:r>
+      <w:r>
+        <w:t xml:space="preserve"> is so large for pyrite at circumneutral and basic pHs</w:t>
+      </w:r>
+      <w:r>
+        <w:t>.</w:t>
+      </w:r>
+      <w:r>
+        <w:t xml:space="preserve"> </w:t>
+      </w:r>
+      <w:r>
+        <w:t>Further investigation of surface complexation reactions may elucidate the source of this discrepancy</w:t>
+      </w:r>
+      <w:r>
+        <w:t xml:space="preserve"> with previous work with Sr, as well as enable predictions of Ra surface complexation with pyrite under shifting environmental conditions</w:t>
+      </w:r>
+      <w:r>
+        <w:t>.</w:t>
       </w:r>
     </w:p>
     <w:p>
@@ -4467,324 +4689,333 @@
         <w:spacing w:line="360" w:lineRule="auto"/>
       </w:pPr>
       <w:r>
+        <w:tab/>
+      </w:r>
+      <w:r>
+        <w:t xml:space="preserve">A </w:t>
+      </w:r>
+      <w:r>
+        <w:t>single site, monodentate reaction</w:t>
+      </w:r>
+      <w:r>
+        <w:t xml:space="preserve"> was used to describe Ra adsorption to goethite and ferrihydrite; constrained fitting of </w:t>
+      </w:r>
+      <w:r>
+        <w:t>radium sorption reaction constants and total number of surface sites</w:t>
+      </w:r>
+      <w:commentRangeStart w:id="21"/>
+      <w:r>
+        <w:t xml:space="preserve"> </w:t>
+      </w:r>
+      <w:commentRangeEnd w:id="21"/>
+      <w:r>
+        <w:rPr>
+          <w:rStyle w:val="CommentReference"/>
+        </w:rPr>
+        <w:commentReference w:id="21"/>
+      </w:r>
+      <w:r>
+        <w:t xml:space="preserve"> closely simulated experimental data</w:t>
+      </w:r>
+      <w:r>
+        <w:t>.</w:t>
+      </w:r>
+      <w:r>
+        <w:t xml:space="preserve"> </w:t>
+      </w:r>
+      <w:r>
+        <w:t xml:space="preserve">(Figures 4a and 4b). </w:t>
+      </w:r>
+      <w:r>
+        <w:t xml:space="preserve"> The fitted</w:t>
+      </w:r>
+      <w:r>
+        <w:t xml:space="preserve"> reactions and constants</w:t>
+      </w:r>
+      <w:r>
+        <w:t xml:space="preserve"> </w:t>
+      </w:r>
+      <w:r>
+        <w:t>(</w:t>
+      </w:r>
+      <w:r>
+        <w:t>table 2</w:t>
+      </w:r>
+      <w:r>
+        <w:t>)</w:t>
+      </w:r>
+      <w:r>
+        <w:t xml:space="preserve"> show that </w:t>
+      </w:r>
+      <w:r>
+        <w:t xml:space="preserve">surface complex reaction constants are higher for ferrihydrite as compared to goethite, which is mirrored in the </w:t>
+      </w:r>
+      <w:r>
+        <w:t xml:space="preserve">generally </w:t>
+      </w:r>
+      <w:r>
+        <w:t>larger extent of sorption</w:t>
+      </w:r>
+      <w:r>
+        <w:t xml:space="preserve"> as normalized by surface area</w:t>
+      </w:r>
+      <w:r>
+        <w:t xml:space="preserve">. </w:t>
+      </w:r>
+      <w:r>
+        <w:t>M</w:t>
+      </w:r>
+      <w:r>
+        <w:t xml:space="preserve">odels of </w:t>
+      </w:r>
+      <w:r>
+        <w:t xml:space="preserve">solute adsorption to </w:t>
+      </w:r>
+      <w:r>
+        <w:t>fe</w:t>
+      </w:r>
+      <w:r>
+        <w:t>r</w:t>
+      </w:r>
+      <w:r>
+        <w:t>ri</w:t>
+      </w:r>
+      <w:r>
+        <w:t xml:space="preserve">hydrite </w:t>
+      </w:r>
+      <w:r>
+        <w:t xml:space="preserve">often </w:t>
+      </w:r>
+      <w:r>
+        <w:t>use a two site model</w:t>
+      </w:r>
+      <w:r>
+        <w:t xml:space="preserve"> consisting of strong and weak sites; </w:t>
+      </w:r>
+      <w:r>
+        <w:t>strong site</w:t>
+      </w:r>
+      <w:r>
+        <w:t>s</w:t>
+      </w:r>
+      <w:r>
+        <w:t xml:space="preserve"> </w:t>
+      </w:r>
+      <w:r>
+        <w:t>control</w:t>
+      </w:r>
+      <w:r>
+        <w:t xml:space="preserve"> sorption at low levels of sorbate, and</w:t>
+      </w:r>
+      <w:r>
+        <w:t xml:space="preserve"> </w:t>
+      </w:r>
+      <w:r>
+        <w:t>weak site</w:t>
+      </w:r>
+      <w:r>
+        <w:t>s</w:t>
+      </w:r>
+      <w:r>
+        <w:t xml:space="preserve"> at high levels of sorbate </w:t>
+      </w:r>
+      <w:r>
+        <w:fldChar w:fldCharType="begin" w:fldLock="1"/>
+      </w:r>
+      <w:r>
+        <w:instrText>ADDIN CSL_CITATION { "citationItems" : [ { "id" : "ITEM-1", "itemData" : { "ISBN" : "0471637319", "author" : [ { "dropping-particle" : "", "family" : "Dzombak", "given" : "DA.", "non-dropping-particle" : "", "parse-names" : false, "suffix" : "" }, { "dropping-particle" : "", "family" : "Morel", "given" : "FMM.", "non-dropping-particle" : "", "parse-names" : false, "suffix" : "" } ], "id" : "ITEM-1", "issued" : { "date-parts" : [ [ "1990" ] ] }, "publisher" : "Wiley", "publisher-place" : "New York, NY", "title" : "Surface Complexation Modeling: Hydrous Ferric Oxide", "type" : "book" }, "uris" : [ "http://www.mendeley.com/documents/?uuid=a1a40670-7195-4e56-8172-1ff3cf0956d2" ] } ], "mendeley" : { "formattedCitation" : "[32]", "plainTextFormattedCitation" : "[32]", "previouslyFormattedCitation" : "[32]" }, "properties" : { "noteIndex" : 0 }, "schema" : "https://github.com/citation-style-language/schema/raw/master/csl-citation.json" }</w:instrText>
+      </w:r>
+      <w:r>
+        <w:fldChar w:fldCharType="separate"/>
+      </w:r>
+      <w:r>
+        <w:rPr>
+          <w:noProof/>
+        </w:rPr>
+        <w:t>[32]</w:t>
+      </w:r>
+      <w:r>
+        <w:fldChar w:fldCharType="end"/>
+      </w:r>
+      <w:r>
+        <w:t xml:space="preserve">. This type of model was </w:t>
+      </w:r>
+      <w:r>
+        <w:t xml:space="preserve">first </w:t>
+      </w:r>
+      <w:r>
+        <w:t>considered when fitting</w:t>
+      </w:r>
+      <w:r>
+        <w:t xml:space="preserve"> our</w:t>
+      </w:r>
+      <w:r>
+        <w:t xml:space="preserve"> experimental data, </w:t>
+      </w:r>
+      <w:r>
+        <w:t>but we observed low sensitivity with respect to the weak site parameter; hence, only a single (strong) parameter was needed.</w:t>
+      </w:r>
+      <w:r>
+        <w:t xml:space="preserve"> It is not surprising that no weak site behavior was observed, since such low levels of radium were used</w:t>
+      </w:r>
+      <w:r>
+        <w:t xml:space="preserve">. </w:t>
+      </w:r>
+      <w:r>
+        <w:t xml:space="preserve">Sajih (2014) and Sverjensky (2006) also fitted their experimental data using a </w:t>
+      </w:r>
+      <w:r>
+        <w:t>strong and weak site</w:t>
+      </w:r>
+      <w:r>
+        <w:t xml:space="preserve">, </w:t>
+      </w:r>
+      <w:r>
+        <w:t>obtaining</w:t>
+      </w:r>
+      <w:r>
+        <w:t xml:space="preserve"> </w:t>
+      </w:r>
+      <w:r>
+        <w:t xml:space="preserve">a strong site </w:t>
+      </w:r>
+      <w:r>
+        <w:t xml:space="preserve">complexation constant that </w:t>
+      </w:r>
+      <w:r>
+        <w:t>was</w:t>
+      </w:r>
+      <w:r>
+        <w:t xml:space="preserve"> roughly 1-2 log units larger than found here. </w:t>
+      </w:r>
+      <w:r>
+        <w:t xml:space="preserve">These two studies also fitted two tetradentate reactions with a single site to fit radium and barium sorption to ferrihydrite and goethite </w:t>
+      </w:r>
+      <w:r>
+        <w:fldChar w:fldCharType="begin" w:fldLock="1"/>
+      </w:r>
+      <w:r>
+        <w:instrText>ADDIN CSL_CITATION { "citationItems" : [ { "id" : "ITEM-1", "itemData" : { "DOI" : "10.1016/j.gca.2014.10.008", "ISSN" : "0016-7037", "author" : [ { "dropping-particle" : "", "family" : "Sajih", "given" : "M.", "non-dropping-particle" : "", "parse-names" : false, "suffix" : "" }, { "dropping-particle" : "", "family" : "Bryan", "given" : "N.D. D", "non-dropping-particle" : "", "parse-names" : false, "suffix" : "" }, { "dropping-particle" : "", "family" : "Livens", "given" : "F.R. R", "non-dropping-particle" : "", "parse-names" : false, "suffix" : "" }, { "dropping-particle" : "", "family" : "Vaughan", "given" : "D.J. J", "non-dropping-particle" : "", "parse-names" : false, "suffix" : "" }, { "dropping-particle" : "", "family" : "Descostes", "given" : "M.", "non-dropping-particle" : "", "parse-names" : false, "suffix" : "" }, { "dropping-particle" : "", "family" : "Phrommavanh", "given" : "V.", "non-dropping-particle" : "", "parse-names" : false, "suffix" : "" }, { "dropping-particle" : "", "family" : "Nos", "given" : "J.", "non-dropping-particle" : "", "parse-names" : false, "suffix" : "" }, { "dropping-particle" : "", "family" : "Morris", "given" : "K.", "non-dropping-particle" : "", "parse-names" : false, "suffix" : "" } ], "container-title" : "Geochimica et Cosmochimica Acta", "id" : "ITEM-1", "issued" : { "date-parts" : [ [ "2014", "12" ] ] }, "page" : "150-163", "publisher" : "Elsevier Ltd", "title" : "Adsorption of radium and barium on goethite and ferrihydrite: A kinetic and surface complexation modelling study", "type" : "article-journal", "volume" : "146" }, "uris" : [ "http://www.mendeley.com/documents/?uuid=769c2bc2-3dc8-42fc-9bf1-f42bd5351186" ] }, { "id" : "ITEM-2", "itemData" : { "DOI" : "10.1016/j.gca.2006.01.006", "ISBN" : "0016-7037", "ISSN" : "00167037", "abstract" : "Despite the fact that the bulk compositions of most low temperature natural surface waters, groundwaters, and porewaters are heavily influenced by alkaline earths, an understanding of the development of proton surface charge in the presence of alkaline earth adsorption on the surfaces of minerals is lacking. In particular, models of speciation at the mineral-water interface in systems involving alkaline earths need to be established for a range of different minerals. In the present study, X-ray standing wave results for Sr2+ adsorption on rutile as a tetranuclear complex [Fenter, P., Cheng, L., Rihs, S., Machesky, M., Bedyzk, M.D., Sturchio, N.C., 2000. Electrical double-layer structure at the rutile-water interface as observed in situ with small-period X-ray standing waves. J. Colloid Interface Sci. 225, 154-165] are used as constraints for all the alkaline earths in surface complexation simulations of proton surface charge, metal adsorption, and electrokinetic experiments referring to wide ranges of pH, ionic strength, surface coverage, and type of oxide. The tetranuclear reaction{A formula is presented}predominates for the large cations Sr2+ and Ba2+ (and presumably Ra2+), consistent with X-ray results. In contrast, the mononuclear reaction{A formula is presented}predominates for the much smaller Mg2+ (and presumably Be2+), with minor amounts of the tetranuclear reaction. Both reaction types appear to be important for the intermediate size Ca2+. For all the alkaline earths on all oxides, the proportions of the different reaction types vary systematically as a function of pH, ionic strength, and surface coverage. The application of Born solvation and crystal-chemical theory enables estimation of the equilibrium constants of adsorption of all the alkaline earths on all oxides. On high dielectric constant solids (rutile, magnetite, manganese dioxide), where the solvation contribution is negligable, ion adsorption correlates with crystal radius: the equilibrium constants increase in the sequence Be2+ &lt; Mg2+ &lt; Ca2+ &lt; Sr2+ &lt; Ba2+ &lt; Ra2+. On low dielectric constant solids (hematite, gibbsite,and silicas), the solvation contribution opposing adsorption is largest for ions with the smallest hydrated radii: the equilibrium constants increase in the sequence Ra2+ &lt; Ba2+ &lt; Sr2+ &lt; Ca2+ &lt; Mg2+ &lt; Be2+. These predicted sequences are consistent with adsorption affinities in the literature. In combination with previously published results, the present study enables th\u2026", "author" : [ { "dropping-particle" : "", "family" : "Sverjensky", "given" : "Dimitri A.", "non-dropping-particle" : "", "parse-names" : false, "suffix" : "" } ], "container-title" : "Geochimica et Cosmochimica Acta", "id" : "ITEM-2", "issue" : "10", "issued" : { "date-parts" : [ [ "2006" ] ] }, "page" : "2427-2453", "title" : "Prediction of the speciation of alkaline earths adsorbed on mineral surfaces in salt solutions", "type" : "article-journal", "volume" : "70" }, "uris" : [ "http://www.mendeley.com/documents/?uuid=95901e33-067b-4748-8f30-d87675edc102" ] } ], "mendeley" : { "formattedCitation" : "[34], [37]", "plainTextFormattedCitation" : "[34], [37]", "previouslyFormattedCitation" : "[34], [37]" }, "properties" : { "noteIndex" : 0 }, "schema" : "https://github.com/citation-style-language/schema/raw/master/csl-citation.json" }</w:instrText>
+      </w:r>
+      <w:r>
+        <w:fldChar w:fldCharType="separate"/>
+      </w:r>
+      <w:r>
+        <w:rPr>
+          <w:noProof/>
+        </w:rPr>
+        <w:t>[34], [37]</w:t>
+      </w:r>
+      <w:r>
+        <w:fldChar w:fldCharType="end"/>
+      </w:r>
+      <w:r>
+        <w:t>.</w:t>
+      </w:r>
+      <w:r>
+        <w:t xml:space="preserve"> </w:t>
+      </w:r>
+      <w:r>
+        <w:t xml:space="preserve">Using a similar quantity of surface sites, we applied this model to our experimental data </w:t>
+      </w:r>
+      <w:r>
+        <w:t>(Figure</w:t>
+      </w:r>
+      <w:r>
+        <w:t>s</w:t>
+      </w:r>
+      <w:r>
+        <w:t xml:space="preserve"> 5</w:t>
+      </w:r>
+      <w:r>
+        <w:t>a and 5b</w:t>
+      </w:r>
+      <w:r>
+        <w:t>)</w:t>
+      </w:r>
+      <w:r>
+        <w:t>.</w:t>
+      </w:r>
+      <w:r>
+        <w:t xml:space="preserve"> Fits to ferrihydrite data were </w:t>
+      </w:r>
+      <w:r>
+        <w:t>similar to the single strong site fit here</w:t>
+      </w:r>
+      <w:r>
+        <w:t xml:space="preserve">, but the fits to the goethite data were </w:t>
+      </w:r>
+      <w:r>
+        <w:t xml:space="preserve">visually </w:t>
+      </w:r>
+      <w:commentRangeStart w:id="22"/>
+      <w:r>
+        <w:t>improved</w:t>
+      </w:r>
+      <w:commentRangeEnd w:id="22"/>
+      <w:r>
+        <w:rPr>
+          <w:rStyle w:val="CommentReference"/>
+        </w:rPr>
+        <w:commentReference w:id="22"/>
+      </w:r>
+      <w:r>
+        <w:t xml:space="preserve"> using the tetradentate model.</w:t>
+      </w:r>
+      <w:r>
+        <w:t xml:space="preserve"> Moreover,</w:t>
+      </w:r>
+      <w:r>
+        <w:t xml:space="preserve"> the fitted constants</w:t>
+      </w:r>
+      <w:r>
+        <w:t xml:space="preserve"> for ferrihydrite</w:t>
+      </w:r>
+      <w:r>
+        <w:t xml:space="preserve"> were </w:t>
+      </w:r>
+      <w:r>
+        <w:t>nearly 20 log units smaller in this model compared to theirs</w:t>
+      </w:r>
+      <w:r>
+        <w:t xml:space="preserve"> while</w:t>
+      </w:r>
+      <w:r>
+        <w:t xml:space="preserve"> the goethite constants w</w:t>
+      </w:r>
+      <w:r>
+        <w:t>ere only 1-2 log units larger (Table 3)</w:t>
+      </w:r>
+      <w:r>
+        <w:t xml:space="preserve">. </w:t>
+      </w:r>
+      <w:r>
+        <w:t xml:space="preserve">Although the disparity between these studies </w:t>
+      </w:r>
+      <w:r>
         <w:lastRenderedPageBreak/>
-        <w:tab/>
-      </w:r>
-      <w:r>
-        <w:t xml:space="preserve">A </w:t>
-      </w:r>
-      <w:r>
-        <w:t>single site, monodentate reaction</w:t>
-      </w:r>
-      <w:r>
-        <w:t xml:space="preserve"> was used to describe Ra adsorption to goethite and ferrihydrite; constrained fitting of </w:t>
-      </w:r>
-      <w:r>
-        <w:t>radium sorption reaction constants and total number of surface sites</w:t>
-      </w:r>
-      <w:commentRangeStart w:id="20"/>
-      <w:r>
-        <w:t xml:space="preserve"> </w:t>
-      </w:r>
-      <w:commentRangeEnd w:id="20"/>
-      <w:r>
-        <w:rPr>
-          <w:rStyle w:val="CommentReference"/>
-        </w:rPr>
-        <w:commentReference w:id="20"/>
-      </w:r>
-      <w:r>
-        <w:t xml:space="preserve"> closely simulated experimental data</w:t>
-      </w:r>
-      <w:r>
-        <w:t>.</w:t>
-      </w:r>
-      <w:r>
-        <w:t xml:space="preserve"> </w:t>
-      </w:r>
-      <w:r>
-        <w:t xml:space="preserve">(Figures 4a and 4b). </w:t>
-      </w:r>
-      <w:r>
-        <w:t xml:space="preserve"> The fitted</w:t>
-      </w:r>
-      <w:r>
-        <w:t xml:space="preserve"> reactions and constants</w:t>
-      </w:r>
-      <w:r>
-        <w:t xml:space="preserve"> </w:t>
-      </w:r>
-      <w:r>
-        <w:t>(</w:t>
-      </w:r>
-      <w:r>
-        <w:t>table 2</w:t>
-      </w:r>
-      <w:r>
-        <w:t>)</w:t>
-      </w:r>
-      <w:r>
-        <w:t xml:space="preserve"> show that </w:t>
-      </w:r>
-      <w:r>
-        <w:t>surface complex reaction constants are higher for ferrihydrite as compared to goethite, which is mirrored in the larger extent of sorption</w:t>
-      </w:r>
-      <w:r>
-        <w:t xml:space="preserve"> as normalized by surface area</w:t>
-      </w:r>
-      <w:r>
-        <w:t xml:space="preserve">. </w:t>
-      </w:r>
-      <w:r>
-        <w:t>M</w:t>
-      </w:r>
-      <w:r>
-        <w:t xml:space="preserve">odels of </w:t>
-      </w:r>
-      <w:r>
-        <w:t xml:space="preserve">solute adsorption to </w:t>
-      </w:r>
-      <w:r>
-        <w:t>fe</w:t>
-      </w:r>
-      <w:r>
-        <w:t>r</w:t>
-      </w:r>
-      <w:r>
-        <w:t>ri</w:t>
-      </w:r>
-      <w:r>
-        <w:t xml:space="preserve">hydrite </w:t>
-      </w:r>
-      <w:r>
-        <w:t xml:space="preserve">often </w:t>
-      </w:r>
-      <w:r>
-        <w:t>use a two site model</w:t>
-      </w:r>
-      <w:r>
-        <w:t xml:space="preserve"> consisting of strong and weak sites; </w:t>
-      </w:r>
-      <w:r>
-        <w:t>strong site</w:t>
-      </w:r>
-      <w:r>
-        <w:t>s</w:t>
-      </w:r>
-      <w:r>
-        <w:t xml:space="preserve"> </w:t>
-      </w:r>
-      <w:r>
-        <w:t>control</w:t>
-      </w:r>
-      <w:r>
-        <w:t xml:space="preserve"> sorption at low levels of sorbate, and</w:t>
-      </w:r>
-      <w:r>
-        <w:t xml:space="preserve"> </w:t>
-      </w:r>
-      <w:r>
-        <w:t>weak site</w:t>
-      </w:r>
-      <w:r>
-        <w:t>s</w:t>
-      </w:r>
-      <w:r>
-        <w:t xml:space="preserve"> at high levels of sorbate </w:t>
+        <w:t>and the constant reported here is quite high, it is known</w:t>
+      </w:r>
+      <w:r>
+        <w:t xml:space="preserve"> </w:t>
+      </w:r>
+      <w:r>
+        <w:t>that the str</w:t>
+      </w:r>
+      <w:r>
+        <w:t xml:space="preserve">uctural properties (crystallinity, crystal unit size, water content) </w:t>
+      </w:r>
+      <w:r>
+        <w:t>of ferrihydrite may vary substantially according to the method used for synthesis, which may account for some of the variance</w:t>
+      </w:r>
+      <w:r>
+        <w:t xml:space="preserve"> </w:t>
       </w:r>
       <w:r>
         <w:fldChar w:fldCharType="begin" w:fldLock="1"/>
       </w:r>
       <w:r>
-        <w:instrText>ADDIN CSL_CITATION { "citationItems" : [ { "id" : "ITEM-1", "itemData" : { "ISBN" : "0471637319", "author" : [ { "dropping-particle" : "", "family" : "Dzombak", "given" : "DA.", "non-dropping-particle" : "", "parse-names" : false, "suffix" : "" }, { "dropping-particle" : "", "family" : "Morel", "given" : "FMM.", "non-dropping-particle" : "", "parse-names" : false, "suffix" : "" } ], "id" : "ITEM-1", "issued" : { "date-parts" : [ [ "1990" ] ] }, "publisher" : "Wiley", "publisher-place" : "New York, NY", "title" : "Surface Complexation Modeling: Hydrous Ferric Oxide", "type" : "book" }, "uris" : [ "http://www.mendeley.com/documents/?uuid=a1a40670-7195-4e56-8172-1ff3cf0956d2" ] } ], "mendeley" : { "formattedCitation" : "[31]", "plainTextFormattedCitation" : "[31]", "previouslyFormattedCitation" : "[29]" }, "properties" : { "noteIndex" : 0 }, "schema" : "https://github.com/citation-style-language/schema/raw/master/csl-citation.json" }</w:instrText>
-      </w:r>
-      <w:r>
-        <w:fldChar w:fldCharType="separate"/>
-      </w:r>
-      <w:r>
-        <w:rPr>
-          <w:noProof/>
-        </w:rPr>
-        <w:t>[31]</w:t>
-      </w:r>
-      <w:r>
-        <w:fldChar w:fldCharType="end"/>
-      </w:r>
-      <w:r>
-        <w:t xml:space="preserve">. This type of model was </w:t>
-      </w:r>
-      <w:r>
-        <w:t xml:space="preserve">first </w:t>
-      </w:r>
-      <w:r>
-        <w:t>considered when fitting</w:t>
-      </w:r>
-      <w:r>
-        <w:t xml:space="preserve"> our</w:t>
-      </w:r>
-      <w:r>
-        <w:t xml:space="preserve"> experimental data, </w:t>
-      </w:r>
-      <w:r>
-        <w:t>but we observed low sensitivity with respect to the weak site parameter; hence, only a single (strong) parameter was needed.</w:t>
-      </w:r>
-      <w:r>
-        <w:t xml:space="preserve"> It is not surprising that no weak site behavior was observed, since such low levels of radium were used</w:t>
-      </w:r>
-      <w:r>
-        <w:t xml:space="preserve">. </w:t>
-      </w:r>
-      <w:r>
-        <w:t xml:space="preserve">Sajih (2014) and Sverjensky (2006) also fitted their experimental data using a </w:t>
-      </w:r>
-      <w:r>
-        <w:t>strong and weak site</w:t>
-      </w:r>
-      <w:r>
-        <w:t xml:space="preserve">, </w:t>
-      </w:r>
-      <w:r>
-        <w:t>obtaining</w:t>
-      </w:r>
-      <w:r>
-        <w:t xml:space="preserve"> </w:t>
-      </w:r>
-      <w:r>
-        <w:t xml:space="preserve">a strong site </w:t>
-      </w:r>
-      <w:r>
-        <w:t xml:space="preserve">complexation constant that </w:t>
-      </w:r>
-      <w:r>
-        <w:t>was</w:t>
-      </w:r>
-      <w:r>
-        <w:t xml:space="preserve"> roughly 1-2 log units larger than found here. </w:t>
-      </w:r>
-      <w:r>
-        <w:t xml:space="preserve">These two studies also fitted two tetradentate reactions with a single site to fit radium and barium sorption to ferrihydrite and goethite </w:t>
-      </w:r>
-      <w:r>
-        <w:fldChar w:fldCharType="begin" w:fldLock="1"/>
-      </w:r>
-      <w:r>
-        <w:instrText>ADDIN CSL_CITATION { "citationItems" : [ { "id" : "ITEM-1", "itemData" : { "DOI" : "10.1016/j.gca.2014.10.008", "ISSN" : "0016-7037", "author" : [ { "dropping-particle" : "", "family" : "Sajih", "given" : "M.", "non-dropping-particle" : "", "parse-names" : false, "suffix" : "" }, { "dropping-particle" : "", "family" : "Bryan", "given" : "N.D. D", "non-dropping-particle" : "", "parse-names" : false, "suffix" : "" }, { "dropping-particle" : "", "family" : "Livens", "given" : "F.R. R", "non-dropping-particle" : "", "parse-names" : false, "suffix" : "" }, { "dropping-particle" : "", "family" : "Vaughan", "given" : "D.J. J", "non-dropping-particle" : "", "parse-names" : false, "suffix" : "" }, { "dropping-particle" : "", "family" : "Descostes", "given" : "M.", "non-dropping-particle" : "", "parse-names" : false, "suffix" : "" }, { "dropping-particle" : "", "family" : "Phrommavanh", "given" : "V.", "non-dropping-particle" : "", "parse-names" : false, "suffix" : "" }, { "dropping-particle" : "", "family" : "Nos", "given" : "J.", "non-dropping-particle" : "", "parse-names" : false, "suffix" : "" }, { "dropping-particle" : "", "family" : "Morris", "given" : "K.", "non-dropping-particle" : "", "parse-names" : false, "suffix" : "" } ], "container-title" : "Geochimica et Cosmochimica Acta", "id" : "ITEM-1", "issued" : { "date-parts" : [ [ "2014", "12" ] ] }, "page" : "150-163", "publisher" : "Elsevier Ltd", "title" : "Adsorption of radium and barium on goethite and ferrihydrite: A kinetic and surface complexation modelling study", "type" : "article-journal", "volume" : "146" }, "uris" : [ "http://www.mendeley.com/documents/?uuid=769c2bc2-3dc8-42fc-9bf1-f42bd5351186" ] }, { "id" : "ITEM-2", "itemData" : { "DOI" : "10.1016/j.gca.2006.01.006", "ISBN" : "0016-7037", "ISSN" : "00167037", "abstract" : "Despite the fact that the bulk compositions of most low temperature natural surface waters, groundwaters, and porewaters are heavily influenced by alkaline earths, an understanding of the development of proton surface charge in the presence of alkaline earth adsorption on the surfaces of minerals is lacking. In particular, models of speciation at the mineral-water interface in systems involving alkaline earths need to be established for a range of different minerals. In the present study, X-ray standing wave results for Sr2+ adsorption on rutile as a tetranuclear complex [Fenter, P., Cheng, L., Rihs, S., Machesky, M., Bedyzk, M.D., Sturchio, N.C., 2000. Electrical double-layer structure at the rutile-water interface as observed in situ with small-period X-ray standing waves. J. Colloid Interface Sci. 225, 154-165] are used as constraints for all the alkaline earths in surface complexation simulations of proton surface charge, metal adsorption, and electrokinetic experiments referring to wide ranges of pH, ionic strength, surface coverage, and type of oxide. The tetranuclear reaction{A formula is presented}predominates for the large cations Sr2+ and Ba2+ (and presumably Ra2+), consistent with X-ray results. In contrast, the mononuclear reaction{A formula is presented}predominates for the much smaller Mg2+ (and presumably Be2+), with minor amounts of the tetranuclear reaction. Both reaction types appear to be important for the intermediate size Ca2+. For all the alkaline earths on all oxides, the proportions of the different reaction types vary systematically as a function of pH, ionic strength, and surface coverage. The application of Born solvation and crystal-chemical theory enables estimation of the equilibrium constants of adsorption of all the alkaline earths on all oxides. On high dielectric constant solids (rutile, magnetite, manganese dioxide), where the solvation contribution is negligable, ion adsorption correlates with crystal radius: the equilibrium constants increase in the sequence Be2+ &lt; Mg2+ &lt; Ca2+ &lt; Sr2+ &lt; Ba2+ &lt; Ra2+. On low dielectric constant solids (hematite, gibbsite,and silicas), the solvation contribution opposing adsorption is largest for ions with the smallest hydrated radii: the equilibrium constants increase in the sequence Ra2+ &lt; Ba2+ &lt; Sr2+ &lt; Ca2+ &lt; Mg2+ &lt; Be2+. These predicted sequences are consistent with adsorption affinities in the literature. In combination with previously published results, the present study enables th\u2026", "author" : [ { "dropping-particle" : "", "family" : "Sverjensky", "given" : "Dimitri A.", "non-dropping-particle" : "", "parse-names" : false, "suffix" : "" } ], "container-title" : "Geochimica et Cosmochimica Acta", "id" : "ITEM-2", "issue" : "10", "issued" : { "date-parts" : [ [ "2006" ] ] }, "page" : "2427-2453", "title" : "Prediction of the speciation of alkaline earths adsorbed on mineral surfaces in salt solutions", "type" : "article-journal", "volume" : "70" }, "uris" : [ "http://www.mendeley.com/documents/?uuid=95901e33-067b-4748-8f30-d87675edc102" ] } ], "mendeley" : { "formattedCitation" : "[33], [36]", "plainTextFormattedCitation" : "[33], [36]", "previouslyFormattedCitation" : "[31], [34]" }, "properties" : { "noteIndex" : 0 }, "schema" : "https://github.com/citation-style-language/schema/raw/master/csl-citation.json" }</w:instrText>
-      </w:r>
-      <w:r>
-        <w:fldChar w:fldCharType="separate"/>
-      </w:r>
-      <w:r>
-        <w:rPr>
-          <w:noProof/>
-        </w:rPr>
-        <w:t>[33], [36]</w:t>
-      </w:r>
-      <w:r>
-        <w:fldChar w:fldCharType="end"/>
-      </w:r>
-      <w:r>
-        <w:t>.</w:t>
-      </w:r>
-      <w:r>
-        <w:t xml:space="preserve"> </w:t>
-      </w:r>
-      <w:r>
-        <w:t xml:space="preserve">Using a similar quantity of surface sites, we applied this model to our experimental data </w:t>
-      </w:r>
-      <w:r>
-        <w:t>(Figure</w:t>
-      </w:r>
-      <w:r>
-        <w:t>s</w:t>
-      </w:r>
-      <w:r>
-        <w:t xml:space="preserve"> 5</w:t>
-      </w:r>
-      <w:r>
-        <w:t>a and 5b</w:t>
-      </w:r>
-      <w:r>
-        <w:t>)</w:t>
-      </w:r>
-      <w:r>
-        <w:t>.</w:t>
-      </w:r>
-      <w:r>
-        <w:t xml:space="preserve"> Fits to ferrihydrite data were </w:t>
-      </w:r>
-      <w:r>
-        <w:t>similar to the single strong site fit here</w:t>
-      </w:r>
-      <w:r>
-        <w:t xml:space="preserve">, but the fits to the goethite data were </w:t>
-      </w:r>
-      <w:r>
-        <w:t xml:space="preserve">visually </w:t>
-      </w:r>
-      <w:commentRangeStart w:id="21"/>
-      <w:r>
-        <w:t>improved</w:t>
-      </w:r>
-      <w:commentRangeEnd w:id="21"/>
-      <w:r>
-        <w:rPr>
-          <w:rStyle w:val="CommentReference"/>
-        </w:rPr>
-        <w:commentReference w:id="21"/>
-      </w:r>
-      <w:r>
-        <w:t xml:space="preserve"> using the tetradentate model.</w:t>
-      </w:r>
-      <w:r>
-        <w:t xml:space="preserve"> Moreover,</w:t>
-      </w:r>
-      <w:r>
-        <w:t xml:space="preserve"> the fitted constants</w:t>
-      </w:r>
-      <w:r>
-        <w:t xml:space="preserve"> for ferrihydrite</w:t>
-      </w:r>
-      <w:r>
-        <w:t xml:space="preserve"> were </w:t>
-      </w:r>
-      <w:r>
-        <w:t>nearly 20 log units smaller in this model compared to theirs</w:t>
-      </w:r>
-      <w:r>
-        <w:t xml:space="preserve"> while</w:t>
-      </w:r>
-      <w:r>
-        <w:t xml:space="preserve"> the goethite constants w</w:t>
-      </w:r>
-      <w:r>
-        <w:t>ere only 1-2 log units larger (Table 3)</w:t>
-      </w:r>
-      <w:r>
-        <w:t xml:space="preserve">. </w:t>
-      </w:r>
-      <w:r>
-        <w:t>Although the disparity between these studies and the constant reported here is quite high, it is known</w:t>
-      </w:r>
-      <w:r>
-        <w:t xml:space="preserve"> </w:t>
-      </w:r>
-      <w:r>
-        <w:t>that the str</w:t>
-      </w:r>
-      <w:r>
-        <w:t xml:space="preserve">uctural properties (crystallinity, crystal unit size, water content) </w:t>
-      </w:r>
-      <w:r>
-        <w:t>of ferrihydrite may vary substantially according to the method used for synthesis, which may account for some of the variance</w:t>
-      </w:r>
-      <w:r>
-        <w:t xml:space="preserve"> </w:t>
-      </w:r>
-      <w:r>
-        <w:fldChar w:fldCharType="begin" w:fldLock="1"/>
-      </w:r>
-      <w:r>
-        <w:instrText>ADDIN CSL_CITATION { "citationItems" : [ { "id" : "ITEM-1", "itemData" : { "DOI" : "10.1126/science.1142525", "ISSN" : "1095-9203", "PMID" : "17525301", "abstract" : "Despite the ubiquity of ferrihydrite in natural sediments and its importance as an industrial sorbent, the nanocrystallinity of this iron oxyhydroxide has hampered accurate structure determination by traditional methods that rely on long-range order. We uncovered the atomic arrangement by real-space modeling of the pair distribution function (PDF) derived from direct Fourier transformation of the total x-ray scattering. The PDF for ferrihydrite synthesized with the use of different routes is consistent with a single phase (hexagonal space group P6(3)mc; a = approximately 5.95 angstroms, c = approximately 9.06 angstroms). In its ideal form, this structure contains 20% tetrahedrally and 80% octahedrally coordinated iron and has a basic structural motif closely related to the Baker-Figgis delta-Keggin cluster. Real-space fitting indicates structural relaxation with decreasing particle size and also suggests that second-order effects such as internal strain, stacking faults, and particle shape contribute to the PDFs.", "author" : [ { "dropping-particle" : "", "family" : "Michel", "given" : "F Marc", "non-dropping-particle" : "", "parse-names" : false, "suffix" : "" }, { "dropping-particle" : "", "family" : "Ehm", "given" : "Lars", "non-dropping-particle" : "", "parse-names" : false, "suffix" : "" }, { "dropping-particle" : "", "family" : "Antao", "given" : "Sytle M", "non-dropping-particle" : "", "parse-names" : false, "suffix" : "" }, { "dropping-particle" : "", "family" : "Lee", "given" : "Peter L", "non-dropping-particle" : "", "parse-names" : false, "suffix" : "" }, { "dropping-particle" : "", "family" : "Chupas", "given" : "Peter J", "non-dropping-particle" : "", "parse-names" : false, "suffix" : "" }, { "dropping-particle" : "", "family" : "Liu", "given" : "Gang", "non-dropping-particle" : "", "parse-names" : false, "suffix" : "" }, { "dropping-particle" : "", "family" : "Strongin", "given" : "Daniel R", "non-dropping-particle" : "", "parse-names" : false, "suffix" : "" }, { "dropping-particle" : "", "family" : "Schoonen", "given" : "Martin a a", "non-dropping-particle" : "", "parse-names" : false, "suffix" : "" }, { "dropping-particle" : "", "family" : "Phillips", "given" : "Brian L", "non-dropping-particle" : "", "parse-names" : false, "suffix" : "" }, { "dropping-particle" : "", "family" : "Parise", "given" : "John B", "non-dropping-particle" : "", "parse-names" : false, "suffix" : "" } ], "container-title" : "Science (New York, N.Y.)", "id" : "ITEM-1", "issue" : "5832", "issued" : { "date-parts" : [ [ "2007", "6", "22" ] ] }, "page" : "1726-9", "title" : "The structure of ferrihydrite, a nanocrystalline material.", "type" : "article-journal", "volume" : "316" }, "uris" : [ "http://www.mendeley.com/documents/?uuid=2b3b625b-b425-4817-81e1-2344ca7ef40e" ] } ], "mendeley" : { "formattedCitation" : "[49]", "plainTextFormattedCitation" : "[49]", "previouslyFormattedCitation" : "[47]" }, "properties" : { "noteIndex" : 0 }, "schema" : "https://github.com/citation-style-language/schema/raw/master/csl-citation.json" }</w:instrText>
+        <w:instrText>ADDIN CSL_CITATION { "citationItems" : [ { "id" : "ITEM-1", "itemData" : { "DOI" : "10.1126/science.1142525", "ISSN" : "1095-9203", "PMID" : "17525301", "abstract" : "Despite the ubiquity of ferrihydrite in natural sediments and its importance as an industrial sorbent, the nanocrystallinity of this iron oxyhydroxide has hampered accurate structure determination by traditional methods that rely on long-range order. We uncovered the atomic arrangement by real-space modeling of the pair distribution function (PDF) derived from direct Fourier transformation of the total x-ray scattering. The PDF for ferrihydrite synthesized with the use of different routes is consistent with a single phase (hexagonal space group P6(3)mc; a = approximately 5.95 angstroms, c = approximately 9.06 angstroms). In its ideal form, this structure contains 20% tetrahedrally and 80% octahedrally coordinated iron and has a basic structural motif closely related to the Baker-Figgis delta-Keggin cluster. Real-space fitting indicates structural relaxation with decreasing particle size and also suggests that second-order effects such as internal strain, stacking faults, and particle shape contribute to the PDFs.", "author" : [ { "dropping-particle" : "", "family" : "Michel", "given" : "F Marc", "non-dropping-particle" : "", "parse-names" : false, "suffix" : "" }, { "dropping-particle" : "", "family" : "Ehm", "given" : "Lars", "non-dropping-particle" : "", "parse-names" : false, "suffix" : "" }, { "dropping-particle" : "", "family" : "Antao", "given" : "Sytle M", "non-dropping-particle" : "", "parse-names" : false, "suffix" : "" }, { "dropping-particle" : "", "family" : "Lee", "given" : "Peter L", "non-dropping-particle" : "", "parse-names" : false, "suffix" : "" }, { "dropping-particle" : "", "family" : "Chupas", "given" : "Peter J", "non-dropping-particle" : "", "parse-names" : false, "suffix" : "" }, { "dropping-particle" : "", "family" : "Liu", "given" : "Gang", "non-dropping-particle" : "", "parse-names" : false, "suffix" : "" }, { "dropping-particle" : "", "family" : "Strongin", "given" : "Daniel R", "non-dropping-particle" : "", "parse-names" : false, "suffix" : "" }, { "dropping-particle" : "", "family" : "Schoonen", "given" : "Martin a a", "non-dropping-particle" : "", "parse-names" : false, "suffix" : "" }, { "dropping-particle" : "", "family" : "Phillips", "given" : "Brian L", "non-dropping-particle" : "", "parse-names" : false, "suffix" : "" }, { "dropping-particle" : "", "family" : "Parise", "given" : "John B", "non-dropping-particle" : "", "parse-names" : false, "suffix" : "" } ], "container-title" : "Science (New York, N.Y.)", "id" : "ITEM-1", "issue" : "5832", "issued" : { "date-parts" : [ [ "2007", "6", "22" ] ] }, "page" : "1726-9", "title" : "The structure of ferrihydrite, a nanocrystalline material.", "type" : "article-journal", "volume" : "316" }, "uris" : [ "http://www.mendeley.com/documents/?uuid=2b3b625b-b425-4817-81e1-2344ca7ef40e" ] } ], "mendeley" : { "formattedCitation" : "[49]", "plainTextFormattedCitation" : "[49]", "previouslyFormattedCitation" : "[49]" }, "properties" : { "noteIndex" : 0 }, "schema" : "https://github.com/citation-style-language/schema/raw/master/csl-citation.json" }</w:instrText>
       </w:r>
       <w:r>
         <w:fldChar w:fldCharType="separate"/>
@@ -4853,7 +5084,7 @@
         <w:fldChar w:fldCharType="begin" w:fldLock="1"/>
       </w:r>
       <w:r>
-        <w:instrText>ADDIN CSL_CITATION { "citationItems" : [ { "id" : "ITEM-1", "itemData" : { "DOI" : "10.1006/jcis.1997.5347", "ISBN" : "0021-9797", "ISSN" : "00219797", "abstract" : "As part of a continuing study of contaminant distribution and transport processes in aqueous environments, we have examined strontium sorption onto a hydrous ferric oxide (HFO). Samples of Sr sorbed to HFO were prepared by precipitation from ferric nitrate solution and studied by XAFS spectroscopy. Sr K-edge measurements were performed with sample loadings from 10-1to 1 mol Sr/mol Fe at 80 and 300 K. Analysis of the first coordination shell clearly shows a beat at 8.0 A-1. Good fits using the cumulant expansion to describe the distribution of oxygen were obtained, with approximately 10 oxygen atoms at 2.65 A. No evidence was found for either Fe or Sr in the first shell. Second shell contributions of either Fe or Sr are evident in the data for Sr loaded at 10-3and 10-2mol/g at both temperatures. For the Sr loading of 10-2mol at 300 K, however, fits were obtainable only with Fe as the second neighbor. These results suggest that the Sr ion remains hydrated when sorbed to hydrated ferric oxide, indicating a physical type of adsorption.", "author" : [ { "dropping-particle" : "", "family" : "Axe", "given" : "Lisa", "non-dropping-particle" : "", "parse-names" : false, "suffix" : "" }, { "dropping-particle" : "", "family" : "Bunker", "given" : "Grant B", "non-dropping-particle" : "", "parse-names" : false, "suffix" : "" }, { "dropping-particle" : "", "family" : "Anderson", "given" : "Paul R", "non-dropping-particle" : "", "parse-names" : false, "suffix" : "" }, { "dropping-particle" : "", "family" : "Tyson", "given" : "Trevor a", "non-dropping-particle" : "", "parse-names" : false, "suffix" : "" } ], "container-title" : "Journal of Colloid and Interface Science", "id" : "ITEM-1", "issue" : "1", "issued" : { "date-parts" : [ [ "1998" ] ] }, "page" : "44-52", "title" : "An XAFS analysis of strontium at the hydrous ferric oxide surface", "type" : "article-journal", "volume" : "199" }, "uris" : [ "http://www.mendeley.com/documents/?uuid=06df4335-e1e4-4fe8-b305-b926068aadd9" ] }, { "id" : "ITEM-2", "itemData" : { "DOI" : "10.1006/jcis.1999.6562", "ISSN" : "00219797", "author" : [ { "dropping-particle" : "", "family" : "Sahai", "given" : "Nita", "non-dropping-particle" : "", "parse-names" : false, "suffix" : "" }, { "dropping-particle" : "", "family" : "Carroll", "given" : "Susan A.", "non-dropping-particle" : "", "parse-names" : false, "suffix" : "" }, { "dropping-particle" : "", "family" : "Roberts", "given" : "Sarah", "non-dropping-particle" : "", "parse-names" : false, "suffix" : "" }, { "dropping-particle" : "", "family" : "O'Day", "given" : "Peggy A.", "non-dropping-particle" : "", "parse-names" : false, "suffix" : "" } ], "container-title" : "Journal of Colloid and Interface Science", "id" : "ITEM-2", "issue" : "2", "issued" : { "date-parts" : [ [ "2000" ] ] }, "page" : "198-212", "title" : "X-Ray Absorption Spectroscopy of Strontium(II) Coordination", "type" : "article-journal", "volume" : "222" }, "uris" : [ "http://www.mendeley.com/documents/?uuid=3f6d8d49-ac38-42e4-9426-81dc1a4b2f0f" ] } ], "mendeley" : { "formattedCitation" : "[50], [51]", "plainTextFormattedCitation" : "[50], [51]", "previouslyFormattedCitation" : "[48], [49]" }, "properties" : { "noteIndex" : 0 }, "schema" : "https://github.com/citation-style-language/schema/raw/master/csl-citation.json" }</w:instrText>
+        <w:instrText>ADDIN CSL_CITATION { "citationItems" : [ { "id" : "ITEM-1", "itemData" : { "DOI" : "10.1006/jcis.1997.5347", "ISBN" : "0021-9797", "ISSN" : "00219797", "abstract" : "As part of a continuing study of contaminant distribution and transport processes in aqueous environments, we have examined strontium sorption onto a hydrous ferric oxide (HFO). Samples of Sr sorbed to HFO were prepared by precipitation from ferric nitrate solution and studied by XAFS spectroscopy. Sr K-edge measurements were performed with sample loadings from 10-1to 1 mol Sr/mol Fe at 80 and 300 K. Analysis of the first coordination shell clearly shows a beat at 8.0 A-1. Good fits using the cumulant expansion to describe the distribution of oxygen were obtained, with approximately 10 oxygen atoms at 2.65 A. No evidence was found for either Fe or Sr in the first shell. Second shell contributions of either Fe or Sr are evident in the data for Sr loaded at 10-3and 10-2mol/g at both temperatures. For the Sr loading of 10-2mol at 300 K, however, fits were obtainable only with Fe as the second neighbor. These results suggest that the Sr ion remains hydrated when sorbed to hydrated ferric oxide, indicating a physical type of adsorption.", "author" : [ { "dropping-particle" : "", "family" : "Axe", "given" : "Lisa", "non-dropping-particle" : "", "parse-names" : false, "suffix" : "" }, { "dropping-particle" : "", "family" : "Bunker", "given" : "Grant B", "non-dropping-particle" : "", "parse-names" : false, "suffix" : "" }, { "dropping-particle" : "", "family" : "Anderson", "given" : "Paul R", "non-dropping-particle" : "", "parse-names" : false, "suffix" : "" }, { "dropping-particle" : "", "family" : "Tyson", "given" : "Trevor a", "non-dropping-particle" : "", "parse-names" : false, "suffix" : "" } ], "container-title" : "Journal of Colloid and Interface Science", "id" : "ITEM-1", "issue" : "1", "issued" : { "date-parts" : [ [ "1998" ] ] }, "page" : "44-52", "title" : "An XAFS analysis of strontium at the hydrous ferric oxide surface", "type" : "article-journal", "volume" : "199" }, "uris" : [ "http://www.mendeley.com/documents/?uuid=06df4335-e1e4-4fe8-b305-b926068aadd9" ] }, { "id" : "ITEM-2", "itemData" : { "DOI" : "10.1006/jcis.1999.6562", "ISSN" : "00219797", "author" : [ { "dropping-particle" : "", "family" : "Sahai", "given" : "Nita", "non-dropping-particle" : "", "parse-names" : false, "suffix" : "" }, { "dropping-particle" : "", "family" : "Carroll", "given" : "Susan A.", "non-dropping-particle" : "", "parse-names" : false, "suffix" : "" }, { "dropping-particle" : "", "family" : "Roberts", "given" : "Sarah", "non-dropping-particle" : "", "parse-names" : false, "suffix" : "" }, { "dropping-particle" : "", "family" : "O'Day", "given" : "Peggy A.", "non-dropping-particle" : "", "parse-names" : false, "suffix" : "" } ], "container-title" : "Journal of Colloid and Interface Science", "id" : "ITEM-2", "issue" : "2", "issued" : { "date-parts" : [ [ "2000" ] ] }, "page" : "198-212", "title" : "X-Ray Absorption Spectroscopy of Strontium(II) Coordination", "type" : "article-journal", "volume" : "222" }, "uris" : [ "http://www.mendeley.com/documents/?uuid=3f6d8d49-ac38-42e4-9426-81dc1a4b2f0f" ] } ], "mendeley" : { "formattedCitation" : "[50], [51]", "plainTextFormattedCitation" : "[50], [51]", "previouslyFormattedCitation" : "[50], [51]" }, "properties" : { "noteIndex" : 0 }, "schema" : "https://github.com/citation-style-language/schema/raw/master/csl-citation.json" }</w:instrText>
       </w:r>
       <w:r>
         <w:fldChar w:fldCharType="separate"/>
@@ -4868,13 +5099,19 @@
         <w:fldChar w:fldCharType="end"/>
       </w:r>
       <w:r>
-        <w:t xml:space="preserve">. X-ray standing wave measurements of Sr near a rutile surface showed that it coordinated with four surface sites </w:t>
+        <w:t xml:space="preserve">. </w:t>
+      </w:r>
+      <w:r>
+        <w:t xml:space="preserve">Additionally, </w:t>
+      </w:r>
+      <w:r>
+        <w:t xml:space="preserve">X-ray standing wave measurements of Sr near a rutile surface showed that it coordinated with four surface sites </w:t>
       </w:r>
       <w:r>
         <w:fldChar w:fldCharType="begin" w:fldLock="1"/>
       </w:r>
       <w:r>
-        <w:instrText>ADDIN CSL_CITATION { "citationItems" : [ { "id" : "ITEM-1", "itemData" : { "DOI" : "10.1006/jcis.2000.6756", "ISSN" : "1095-7103", "PMID" : "10767156", "abstract" : "X-Ray standing wave (XSW) measurements were made of Rb and Sr adsorbed from aqueous solutions at the rutile (110)-water interface. These experiments were performed to address the extent to which direct measurements of electrical double-layer structure are possible. The experimental results show that the Bragg XSW technique, using small-period standing waves generated by Bragg diffraction from the substrate, can precisely measure ion locations within the condensed layer and the in situ partitioning of ions between the condensed and diffuse layers. Differences in condensed layer ion positions were observed for Sr ions (measured in situ) as compared with Rb ions (in situ) and also for Sr ions (ex situ). An additional constraint on the ex situ Sr site geometry was provided by polarization-dependent surface EXAFS measurements. Such measurements can provide important constraints for the development and verification of electrical double-layer theory especially as applied to ion adsorption at the solid-water interface. Copyright 2000 Academic Press.", "author" : [ { "dropping-particle" : "", "family" : "Fenter", "given" : "Paul", "non-dropping-particle" : "", "parse-names" : false, "suffix" : "" }, { "dropping-particle" : "", "family" : "Cheng", "given" : "L.", "non-dropping-particle" : "", "parse-names" : false, "suffix" : "" }, { "dropping-particle" : "", "family" : "Rihs", "given" : "S", "non-dropping-particle" : "", "parse-names" : false, "suffix" : "" }, { "dropping-particle" : "", "family" : "Machesky", "given" : "Michael L.", "non-dropping-particle" : "", "parse-names" : false, "suffix" : "" }, { "dropping-particle" : "", "family" : "Bedzyk", "given" : "M. J.", "non-dropping-particle" : "", "parse-names" : false, "suffix" : "" }, { "dropping-particle" : "", "family" : "Sturchio", "given" : "N. C.", "non-dropping-particle" : "", "parse-names" : false, "suffix" : "" } ], "container-title" : "Journal of colloid and interface science", "id" : "ITEM-1", "issued" : { "date-parts" : [ [ "2000" ] ] }, "page" : "154-165", "title" : "Electrical Double-Layer Structure at the Rutile-Water Interface as Observed in Situ with Small-Period X-Ray Standing Waves.", "type" : "article-journal", "volume" : "225" }, "uris" : [ "http://www.mendeley.com/documents/?uuid=1386eaa8-23f6-4eaf-90a7-d7d1fb6c41f2" ] } ], "mendeley" : { "formattedCitation" : "[43]", "plainTextFormattedCitation" : "[43]", "previouslyFormattedCitation" : "[41]" }, "properties" : { "noteIndex" : 0 }, "schema" : "https://github.com/citation-style-language/schema/raw/master/csl-citation.json" }</w:instrText>
+        <w:instrText>ADDIN CSL_CITATION { "citationItems" : [ { "id" : "ITEM-1", "itemData" : { "DOI" : "10.1006/jcis.2000.6756", "ISSN" : "1095-7103", "PMID" : "10767156", "abstract" : "X-Ray standing wave (XSW) measurements were made of Rb and Sr adsorbed from aqueous solutions at the rutile (110)-water interface. These experiments were performed to address the extent to which direct measurements of electrical double-layer structure are possible. The experimental results show that the Bragg XSW technique, using small-period standing waves generated by Bragg diffraction from the substrate, can precisely measure ion locations within the condensed layer and the in situ partitioning of ions between the condensed and diffuse layers. Differences in condensed layer ion positions were observed for Sr ions (measured in situ) as compared with Rb ions (in situ) and also for Sr ions (ex situ). An additional constraint on the ex situ Sr site geometry was provided by polarization-dependent surface EXAFS measurements. Such measurements can provide important constraints for the development and verification of electrical double-layer theory especially as applied to ion adsorption at the solid-water interface. Copyright 2000 Academic Press.", "author" : [ { "dropping-particle" : "", "family" : "Fenter", "given" : "Paul", "non-dropping-particle" : "", "parse-names" : false, "suffix" : "" }, { "dropping-particle" : "", "family" : "Cheng", "given" : "L.", "non-dropping-particle" : "", "parse-names" : false, "suffix" : "" }, { "dropping-particle" : "", "family" : "Rihs", "given" : "S", "non-dropping-particle" : "", "parse-names" : false, "suffix" : "" }, { "dropping-particle" : "", "family" : "Machesky", "given" : "Michael L.", "non-dropping-particle" : "", "parse-names" : false, "suffix" : "" }, { "dropping-particle" : "", "family" : "Bedzyk", "given" : "M. J.", "non-dropping-particle" : "", "parse-names" : false, "suffix" : "" }, { "dropping-particle" : "", "family" : "Sturchio", "given" : "N. C.", "non-dropping-particle" : "", "parse-names" : false, "suffix" : "" } ], "container-title" : "Journal of colloid and interface science", "id" : "ITEM-1", "issued" : { "date-parts" : [ [ "2000" ] ] }, "page" : "154-165", "title" : "Electrical Double-Layer Structure at the Rutile-Water Interface as Observed in Situ with Small-Period X-Ray Standing Waves.", "type" : "article-journal", "volume" : "225" }, "uris" : [ "http://www.mendeley.com/documents/?uuid=1386eaa8-23f6-4eaf-90a7-d7d1fb6c41f2" ] } ], "mendeley" : { "formattedCitation" : "[44]", "plainTextFormattedCitation" : "[44]", "previouslyFormattedCitation" : "[44]" }, "properties" : { "noteIndex" : 0 }, "schema" : "https://github.com/citation-style-language/schema/raw/master/csl-citation.json" }</w:instrText>
       </w:r>
       <w:r>
         <w:fldChar w:fldCharType="separate"/>
@@ -4883,23 +5120,31 @@
         <w:rPr>
           <w:noProof/>
         </w:rPr>
-        <w:t>[43]</w:t>
+        <w:t>[44]</w:t>
       </w:r>
       <w:r>
         <w:fldChar w:fldCharType="end"/>
       </w:r>
       <w:r>
-        <w:t xml:space="preserve">. A separate study used those x-ray standing wave measurements to constrain SCM of group II elements with iron oxides, suggesting that the observed rutile coordination was also occurring during </w:t>
-      </w:r>
-      <w:r>
-        <w:lastRenderedPageBreak/>
-        <w:t xml:space="preserve">sorption to iron oxides </w:t>
+        <w:t xml:space="preserve">. A separate study used those x-ray standing wave measurements to constrain SCM of group II elements with iron oxides, suggesting that the observed rutile coordination </w:t>
+      </w:r>
+      <w:r>
+        <w:t xml:space="preserve">with </w:t>
+      </w:r>
+      <w:r>
+        <w:t>was also occurring during</w:t>
+      </w:r>
+      <w:r>
+        <w:t xml:space="preserve"> Ra</w:t>
+      </w:r>
+      <w:r>
+        <w:t xml:space="preserve"> sorption to iron oxides </w:t>
       </w:r>
       <w:r>
         <w:fldChar w:fldCharType="begin" w:fldLock="1"/>
       </w:r>
       <w:r>
-        <w:instrText>ADDIN CSL_CITATION { "citationItems" : [ { "id" : "ITEM-1", "itemData" : { "DOI" : "10.1016/j.gca.2006.01.006", "ISBN" : "0016-7037", "ISSN" : "00167037", "abstract" : "Despite the fact that the bulk compositions of most low temperature natural surface waters, groundwaters, and porewaters are heavily influenced by alkaline earths, an understanding of the development of proton surface charge in the presence of alkaline earth adsorption on the surfaces of minerals is lacking. In particular, models of speciation at the mineral-water interface in systems involving alkaline earths need to be established for a range of different minerals. In the present study, X-ray standing wave results for Sr2+ adsorption on rutile as a tetranuclear complex [Fenter, P., Cheng, L., Rihs, S., Machesky, M., Bedyzk, M.D., Sturchio, N.C., 2000. Electrical double-layer structure at the rutile-water interface as observed in situ with small-period X-ray standing waves. J. Colloid Interface Sci. 225, 154-165] are used as constraints for all the alkaline earths in surface complexation simulations of proton surface charge, metal adsorption, and electrokinetic experiments referring to wide ranges of pH, ionic strength, surface coverage, and type of oxide. The tetranuclear reaction{A formula is presented}predominates for the large cations Sr2+ and Ba2+ (and presumably Ra2+), consistent with X-ray results. In contrast, the mononuclear reaction{A formula is presented}predominates for the much smaller Mg2+ (and presumably Be2+), with minor amounts of the tetranuclear reaction. Both reaction types appear to be important for the intermediate size Ca2+. For all the alkaline earths on all oxides, the proportions of the different reaction types vary systematically as a function of pH, ionic strength, and surface coverage. The application of Born solvation and crystal-chemical theory enables estimation of the equilibrium constants of adsorption of all the alkaline earths on all oxides. On high dielectric constant solids (rutile, magnetite, manganese dioxide), where the solvation contribution is negligable, ion adsorption correlates with crystal radius: the equilibrium constants increase in the sequence Be2+ &lt; Mg2+ &lt; Ca2+ &lt; Sr2+ &lt; Ba2+ &lt; Ra2+. On low dielectric constant solids (hematite, gibbsite,and silicas), the solvation contribution opposing adsorption is largest for ions with the smallest hydrated radii: the equilibrium constants increase in the sequence Ra2+ &lt; Ba2+ &lt; Sr2+ &lt; Ca2+ &lt; Mg2+ &lt; Be2+. These predicted sequences are consistent with adsorption affinities in the literature. In combination with previously published results, the present study enables th\u2026", "author" : [ { "dropping-particle" : "", "family" : "Sverjensky", "given" : "Dimitri A.", "non-dropping-particle" : "", "parse-names" : false, "suffix" : "" } ], "container-title" : "Geochimica et Cosmochimica Acta", "id" : "ITEM-1", "issue" : "10", "issued" : { "date-parts" : [ [ "2006" ] ] }, "page" : "2427-2453", "title" : "Prediction of the speciation of alkaline earths adsorbed on mineral surfaces in salt solutions", "type" : "article-journal", "volume" : "70" }, "uris" : [ "http://www.mendeley.com/documents/?uuid=95901e33-067b-4748-8f30-d87675edc102" ] } ], "mendeley" : { "formattedCitation" : "[33]", "plainTextFormattedCitation" : "[33]", "previouslyFormattedCitation" : "[31]" }, "properties" : { "noteIndex" : 0 }, "schema" : "https://github.com/citation-style-language/schema/raw/master/csl-citation.json" }</w:instrText>
+        <w:instrText>ADDIN CSL_CITATION { "citationItems" : [ { "id" : "ITEM-1", "itemData" : { "DOI" : "10.1016/j.gca.2006.01.006", "ISBN" : "0016-7037", "ISSN" : "00167037", "abstract" : "Despite the fact that the bulk compositions of most low temperature natural surface waters, groundwaters, and porewaters are heavily influenced by alkaline earths, an understanding of the development of proton surface charge in the presence of alkaline earth adsorption on the surfaces of minerals is lacking. In particular, models of speciation at the mineral-water interface in systems involving alkaline earths need to be established for a range of different minerals. In the present study, X-ray standing wave results for Sr2+ adsorption on rutile as a tetranuclear complex [Fenter, P., Cheng, L., Rihs, S., Machesky, M., Bedyzk, M.D., Sturchio, N.C., 2000. Electrical double-layer structure at the rutile-water interface as observed in situ with small-period X-ray standing waves. J. Colloid Interface Sci. 225, 154-165] are used as constraints for all the alkaline earths in surface complexation simulations of proton surface charge, metal adsorption, and electrokinetic experiments referring to wide ranges of pH, ionic strength, surface coverage, and type of oxide. The tetranuclear reaction{A formula is presented}predominates for the large cations Sr2+ and Ba2+ (and presumably Ra2+), consistent with X-ray results. In contrast, the mononuclear reaction{A formula is presented}predominates for the much smaller Mg2+ (and presumably Be2+), with minor amounts of the tetranuclear reaction. Both reaction types appear to be important for the intermediate size Ca2+. For all the alkaline earths on all oxides, the proportions of the different reaction types vary systematically as a function of pH, ionic strength, and surface coverage. The application of Born solvation and crystal-chemical theory enables estimation of the equilibrium constants of adsorption of all the alkaline earths on all oxides. On high dielectric constant solids (rutile, magnetite, manganese dioxide), where the solvation contribution is negligable, ion adsorption correlates with crystal radius: the equilibrium constants increase in the sequence Be2+ &lt; Mg2+ &lt; Ca2+ &lt; Sr2+ &lt; Ba2+ &lt; Ra2+. On low dielectric constant solids (hematite, gibbsite,and silicas), the solvation contribution opposing adsorption is largest for ions with the smallest hydrated radii: the equilibrium constants increase in the sequence Ra2+ &lt; Ba2+ &lt; Sr2+ &lt; Ca2+ &lt; Mg2+ &lt; Be2+. These predicted sequences are consistent with adsorption affinities in the literature. In combination with previously published results, the present study enables th\u2026", "author" : [ { "dropping-particle" : "", "family" : "Sverjensky", "given" : "Dimitri A.", "non-dropping-particle" : "", "parse-names" : false, "suffix" : "" } ], "container-title" : "Geochimica et Cosmochimica Acta", "id" : "ITEM-1", "issue" : "10", "issued" : { "date-parts" : [ [ "2006" ] ] }, "page" : "2427-2453", "title" : "Prediction of the speciation of alkaline earths adsorbed on mineral surfaces in salt solutions", "type" : "article-journal", "volume" : "70" }, "uris" : [ "http://www.mendeley.com/documents/?uuid=95901e33-067b-4748-8f30-d87675edc102" ] } ], "mendeley" : { "formattedCitation" : "[34]", "plainTextFormattedCitation" : "[34]", "previouslyFormattedCitation" : "[34]" }, "properties" : { "noteIndex" : 0 }, "schema" : "https://github.com/citation-style-language/schema/raw/master/csl-citation.json" }</w:instrText>
       </w:r>
       <w:r>
         <w:fldChar w:fldCharType="separate"/>
@@ -4908,19 +5153,22 @@
         <w:rPr>
           <w:noProof/>
         </w:rPr>
-        <w:t>[33]</w:t>
+        <w:t>[34]</w:t>
       </w:r>
       <w:r>
         <w:fldChar w:fldCharType="end"/>
       </w:r>
       <w:r>
-        <w:t xml:space="preserve">. Experimental fitting of SCM here, and for Sr surface complexation, however, have not matched the predictions of that modeling. A problem that arises when comparing SCM results is that multiple reaction formulations can satisfy the constraints developed by spectroscopic observations, without a clear indication as to which is a more accurate description of sorption or if those constraints are applicable to other elements with similar chemistry </w:t>
+        <w:t xml:space="preserve">. </w:t>
+      </w:r>
+      <w:r>
+        <w:t xml:space="preserve">The tetradentate binding model posed by some </w:t>
       </w:r>
       <w:r>
         <w:fldChar w:fldCharType="begin" w:fldLock="1"/>
       </w:r>
       <w:r>
-        <w:instrText>ADDIN CSL_CITATION { "citationItems" : [ { "id" : "ITEM-1", "itemData" : { "DOI" : "10.2475/05.2013.01", "ISBN" : "0002-9599", "ISSN" : "00029599", "abstract" : "Within the context of the clay barrier concept for underground nuclear waste disposal, montmorillonite and bentonite have been widely used as reference materials for sorption. In some cases, accompanying modeling work aims at understanding and predicting sorption in complex natural systems where clays are assumed to be representative of the most reactive phases. This bottom-up approach relies heavily on good confidence in the mechanistic understanding of sorption phenomena. The present study aims at reviewing experimental and modeling work on montmorillonite with a focus on divalent metals experiencing pH dependent specific sorption. Current knowledge points out distinct sorption mechanisms on three types of sites: cation exchange on basal planes and surface complexation on edge surfaces with two types of sites: high energy (or strong) sites (HES) with high affinity for metals but low site density and low energy (or weak) sites (LES) with lower affinity for metals but high site density. Based on this current knowledge, criteria are given to select data relevant for surface complexation model calibration (especially ionic strength, pH, clay preparation and characterization, metal to clay ratio and solubility limits), with an emphasis on data uncertainties and reproducibility. Problematic experimental features are highlighted, especially those related to the reversibility of sorption and to the effect of the solid to liquid ratio (R-SL) on sorption distribution coefficients. Guidelines for data acquisition and selection are proposed. Surface complexation models available in the literature are then tested in terms of efficiency (data fit) and mechanistic likelihood. None of the currently available models is able to satisfy both aspects. Models directly adapted from oxide surface complexation models fail in both aspects. The most efficient model (in terms of simplicity and accuracy) is a non-electrostatic model. It is the only one that reproduces pH dependent specific sorption data at a low metal clay ratio (&lt;0.001 mol/kg(clay); HES) in all selected experimental conditions, as well as data obtained at medium metal to clay ratio (similar to 0.01-0.05 mol/kg(clay); low energy sites). To account for physical mechanisms, an electrostatic surface complexation model has been developed. It takes into account the spill-over effect of negatively charged basal surfaces over edge surfaces, a typical feature of montmorillonite, and is able to reproduce sorption data fo\u2026", "author" : [ { "dropping-particle" : "", "family" : "Tournassat", "given" : "Christophe", "non-dropping-particle" : "", "parse-names" : false, "suffix" : "" }, { "dropping-particle" : "", "family" : "Grangeon", "given" : "Sylvain", "non-dropping-particle" : "", "parse-names" : false, "suffix" : "" }, { "dropping-particle" : "", "family" : "Leroy", "given" : "Philippe", "non-dropping-particle" : "", "parse-names" : false, "suffix" : "" }, { "dropping-particle" : "", "family" : "Giffaut", "given" : "Eric", "non-dropping-particle" : "", "parse-names" : false, "suffix" : "" } ], "container-title" : "American Journal of Science", "id" : "ITEM-1", "issue" : "5", "issued" : { "date-parts" : [ [ "2013" ] ] }, "page" : "395-451", "title" : "Modeling specific ph dependent sorption of divalent metals on montmorillonite surfaces. a review of pitfalls, recent achievements and current challenges", "type" : "article-journal", "volume" : "313" }, "uris" : [ "http://www.mendeley.com/documents/?uuid=308223f4-1fbc-4e35-ad15-63f95b50f059" ] } ], "mendeley" : { "formattedCitation" : "[35]", "plainTextFormattedCitation" : "[35]", "previouslyFormattedCitation" : "[33]" }, "properties" : { "noteIndex" : 0 }, "schema" : "https://github.com/citation-style-language/schema/raw/master/csl-citation.json" }</w:instrText>
+        <w:instrText>ADDIN CSL_CITATION { "citationItems" : [ { "id" : "ITEM-1", "itemData" : { "DOI" : "10.1016/j.gca.2014.10.008", "ISSN" : "0016-7037", "author" : [ { "dropping-particle" : "", "family" : "Sajih", "given" : "M.", "non-dropping-particle" : "", "parse-names" : false, "suffix" : "" }, { "dropping-particle" : "", "family" : "Bryan", "given" : "N.D. D", "non-dropping-particle" : "", "parse-names" : false, "suffix" : "" }, { "dropping-particle" : "", "family" : "Livens", "given" : "F.R. R", "non-dropping-particle" : "", "parse-names" : false, "suffix" : "" }, { "dropping-particle" : "", "family" : "Vaughan", "given" : "D.J. J", "non-dropping-particle" : "", "parse-names" : false, "suffix" : "" }, { "dropping-particle" : "", "family" : "Descostes", "given" : "M.", "non-dropping-particle" : "", "parse-names" : false, "suffix" : "" }, { "dropping-particle" : "", "family" : "Phrommavanh", "given" : "V.", "non-dropping-particle" : "", "parse-names" : false, "suffix" : "" }, { "dropping-particle" : "", "family" : "Nos", "given" : "J.", "non-dropping-particle" : "", "parse-names" : false, "suffix" : "" }, { "dropping-particle" : "", "family" : "Morris", "given" : "K.", "non-dropping-particle" : "", "parse-names" : false, "suffix" : "" } ], "container-title" : "Geochimica et Cosmochimica Acta", "id" : "ITEM-1", "issued" : { "date-parts" : [ [ "2014", "12" ] ] }, "page" : "150-163", "publisher" : "Elsevier Ltd", "title" : "Adsorption of radium and barium on goethite and ferrihydrite: A kinetic and surface complexation modelling study", "type" : "article-journal", "volume" : "146" }, "uris" : [ "http://www.mendeley.com/documents/?uuid=769c2bc2-3dc8-42fc-9bf1-f42bd5351186" ] }, { "id" : "ITEM-2", "itemData" : { "DOI" : "10.1186/1467-4866-9-2", "ISBN" : "1467-4866", "ISSN" : "1467-4866", "PMID" : "18205927", "abstract" : "Strontium sorption to amorphous silica and goethite was measured as a function of pH and dissolved strontium and carbonate concentrations at 25 degrees C. Strontium sorption gradually increases from 0 to 100% from pH 6 to 10 for both phases and requires multiple outer-sphere surface complexes to fit the data. All data are modeled using the triple layer model and the site-occupancy standard state; unless stated otherwise all strontium complexes are mononuclear. Strontium sorption to amorphous silica in the presence and absence of dissolved carbonate can be fit with tetradentate Sr2+ and SrOH+ complexes on the beta-plane and a monodentate Sr2+complex on the diffuse plane to account for strontium sorption at low ionic strength. Strontium sorption to goethite in the absence of dissolved carbonate can be fit with monodentate and tetradentate SrOH+ complexes and a tetradentate binuclear Sr2+ species on the beta-plane. The binuclear complex is needed to account for enhanced sorption at hgh strontium surface loadings. In the presence of dissolved carbonate additional monodentate Sr2+ and SrOH+ carbonate surface complexes on the beta-plane are needed to fit strontium sorption to goethite. Modeling strontium sorption as outer-sphere complexes is consistent with quantitative analysis of extended X-ray absorption fine structure (EXAFS) on selected sorption samples that show a single first shell of oxygen atoms around strontium indicating hydrated surface complexes at the amorphous silica and goethite surfaces. Strontium surface complexation equilibrium constants determined in this study combined with other alkaline earth surface complexation constants are used to recalibrate a predictive model based on Born solvation and crystal-chemistry theory. The model is accurate to about 0.7 log K units. More studies are needed to determine the dependence of alkaline earth sorption on ionic strength and dissolved carbonate and sulfate concentrations for the development of a robust surface complexation database to estimate alkaline earth sorption in the environment.", "author" : [ { "dropping-particle" : "", "family" : "Carroll", "given" : "Susan a", "non-dropping-particle" : "", "parse-names" : false, "suffix" : "" }, { "dropping-particle" : "", "family" : "Roberts", "given" : "Sarah K", "non-dropping-particle" : "", "parse-names" : false, "suffix" : "" }, { "dropping-particle" : "", "family" : "Criscenti", "given" : "Louise J", "non-dropping-particle" : "", "parse-names" : false, "suffix" : "" }, { "dropping-particle" : "", "family" : "O'Day", "given" : "Peggy a", "non-dropping-particle" : "", "parse-names" : false, "suffix" : "" } ], "container-title" : "Geochemical transactions", "id" : "ITEM-2", "issued" : { "date-parts" : [ [ "2008" ] ] }, "page" : "2", "title" : "Surface complexation model for strontium sorption to amorphous silica and goethite.", "type" : "article-journal", "volume" : "9" }, "uris" : [ "http://www.mendeley.com/documents/?uuid=5b1190ba-dde8-493a-8808-29ac1ba8722f" ] } ], "mendeley" : { "formattedCitation" : "[37], [52]", "plainTextFormattedCitation" : "[37], [52]" }, "properties" : { "noteIndex" : 0 }, "schema" : "https://github.com/citation-style-language/schema/raw/master/csl-citation.json" }</w:instrText>
       </w:r>
       <w:r>
         <w:fldChar w:fldCharType="separate"/>
@@ -4929,31 +5177,61 @@
         <w:rPr>
           <w:noProof/>
         </w:rPr>
+        <w:t>[37], [52]</w:t>
+      </w:r>
+      <w:r>
+        <w:fldChar w:fldCharType="end"/>
+      </w:r>
+      <w:r>
+        <w:t xml:space="preserve"> </w:t>
+      </w:r>
+      <w:r>
+        <w:t>to describe group II cation sorption to iron oxides is based on these measurements</w:t>
+      </w:r>
+      <w:r>
+        <w:t xml:space="preserve">. </w:t>
+      </w:r>
+      <w:r>
+        <w:t xml:space="preserve">Experimental fitting of SCM here, and for Sr surface complexation, however, have not matched the predictions of that modeling. A problem that arises when comparing SCM results is that multiple reaction formulations can satisfy the constraints developed by spectroscopic observations, without a clear indication as to which is a more accurate description of sorption or if those constraints are applicable to other elements with similar chemistry </w:t>
+      </w:r>
+      <w:r>
+        <w:fldChar w:fldCharType="begin" w:fldLock="1"/>
+      </w:r>
+      <w:r>
+        <w:instrText>ADDIN CSL_CITATION { "citationItems" : [ { "id" : "ITEM-1", "itemData" : { "DOI" : "10.2475/05.2013.01", "ISBN" : "0002-9599", "ISSN" : "00029599", "abstract" : "Within the context of the clay barrier concept for underground nuclear waste disposal, montmorillonite and bentonite have been widely used as reference materials for sorption. In some cases, accompanying modeling work aims at understanding and predicting sorption in complex natural systems where clays are assumed to be representative of the most reactive phases. This bottom-up approach relies heavily on good confidence in the mechanistic understanding of sorption phenomena. The present study aims at reviewing experimental and modeling work on montmorillonite with a focus on divalent metals experiencing pH dependent specific sorption. Current knowledge points out distinct sorption mechanisms on three types of sites: cation exchange on basal planes and surface complexation on edge surfaces with two types of sites: high energy (or strong) sites (HES) with high affinity for metals but low site density and low energy (or weak) sites (LES) with lower affinity for metals but high site density. Based on this current knowledge, criteria are given to select data relevant for surface complexation model calibration (especially ionic strength, pH, clay preparation and characterization, metal to clay ratio and solubility limits), with an emphasis on data uncertainties and reproducibility. Problematic experimental features are highlighted, especially those related to the reversibility of sorption and to the effect of the solid to liquid ratio (R-SL) on sorption distribution coefficients. Guidelines for data acquisition and selection are proposed. Surface complexation models available in the literature are then tested in terms of efficiency (data fit) and mechanistic likelihood. None of the currently available models is able to satisfy both aspects. Models directly adapted from oxide surface complexation models fail in both aspects. The most efficient model (in terms of simplicity and accuracy) is a non-electrostatic model. It is the only one that reproduces pH dependent specific sorption data at a low metal clay ratio (&lt;0.001 mol/kg(clay); HES) in all selected experimental conditions, as well as data obtained at medium metal to clay ratio (similar to 0.01-0.05 mol/kg(clay); low energy sites). To account for physical mechanisms, an electrostatic surface complexation model has been developed. It takes into account the spill-over effect of negatively charged basal surfaces over edge surfaces, a typical feature of montmorillonite, and is able to reproduce sorption data fo\u2026", "author" : [ { "dropping-particle" : "", "family" : "Tournassat", "given" : "Christophe", "non-dropping-particle" : "", "parse-names" : false, "suffix" : "" }, { "dropping-particle" : "", "family" : "Grangeon", "given" : "Sylvain", "non-dropping-particle" : "", "parse-names" : false, "suffix" : "" }, { "dropping-particle" : "", "family" : "Leroy", "given" : "Philippe", "non-dropping-particle" : "", "parse-names" : false, "suffix" : "" }, { "dropping-particle" : "", "family" : "Giffaut", "given" : "Eric", "non-dropping-particle" : "", "parse-names" : false, "suffix" : "" } ], "container-title" : "American Journal of Science", "id" : "ITEM-1", "issue" : "5", "issued" : { "date-parts" : [ [ "2013" ] ] }, "page" : "395-451", "title" : "Modeling specific ph dependent sorption of divalent metals on montmorillonite surfaces. a review of pitfalls, recent achievements and current challenges", "type" : "article-journal", "volume" : "313" }, "uris" : [ "http://www.mendeley.com/documents/?uuid=308223f4-1fbc-4e35-ad15-63f95b50f059" ] } ], "mendeley" : { "formattedCitation" : "[36]", "plainTextFormattedCitation" : "[36]", "previouslyFormattedCitation" : "[36]" }, "properties" : { "noteIndex" : 0 }, "schema" : "https://github.com/citation-style-language/schema/raw/master/csl-citation.json" }</w:instrText>
+      </w:r>
+      <w:r>
+        <w:fldChar w:fldCharType="separate"/>
+      </w:r>
+      <w:r>
+        <w:rPr>
+          <w:noProof/>
+        </w:rPr>
+        <w:t>[36]</w:t>
+      </w:r>
+      <w:r>
+        <w:fldChar w:fldCharType="end"/>
+      </w:r>
+      <w:r>
+        <w:t>.</w:t>
+      </w:r>
+      <w:r>
+        <w:t xml:space="preserve"> Similarly, there are large variations in the experimental methods that generate date used to fit these models </w:t>
+      </w:r>
+      <w:r>
+        <w:fldChar w:fldCharType="begin" w:fldLock="1"/>
+      </w:r>
+      <w:r>
+        <w:instrText>ADDIN CSL_CITATION { "citationItems" : [ { "id" : "ITEM-1", "itemData" : { "DOI" : "10.1021/acs.est.6b02669", "ISSN" : "0013-936X", "author" : [ { "dropping-particle" : "", "family" : "Duster", "given" : "Thomas A.", "non-dropping-particle" : "", "parse-names" : false, "suffix" : "" } ], "container-title" : "Environmental Science &amp; Technology", "id" : "ITEM-1", "issue" : "14", "issued" : { "date-parts" : [ [ "2016" ] ] }, "page" : "7274-7275", "title" : "An Integrated Approach to Standard Methods, Materials, and Databases for the Measurements Used To Develop Surface Complexation Models", "type" : "article-journal", "volume" : "50" }, "uris" : [ "http://www.mendeley.com/documents/?uuid=f27b11c3-3245-44ef-82dc-b0e5bff9f57f" ] } ], "mendeley" : { "formattedCitation" : "[35]", "plainTextFormattedCitation" : "[35]", "previouslyFormattedCitation" : "[35]" }, "properties" : { "noteIndex" : 0 }, "schema" : "https://github.com/citation-style-language/schema/raw/master/csl-citation.json" }</w:instrText>
+      </w:r>
+      <w:r>
+        <w:fldChar w:fldCharType="separate"/>
+      </w:r>
+      <w:r>
+        <w:rPr>
+          <w:noProof/>
+        </w:rPr>
         <w:t>[35]</w:t>
-      </w:r>
-      <w:r>
-        <w:fldChar w:fldCharType="end"/>
-      </w:r>
-      <w:r>
-        <w:t>.</w:t>
-      </w:r>
-      <w:r>
-        <w:t xml:space="preserve"> Similarly, there are large variations in the experimental methods that generate date used to fit these models </w:t>
-      </w:r>
-      <w:r>
-        <w:fldChar w:fldCharType="begin" w:fldLock="1"/>
-      </w:r>
-      <w:r>
-        <w:instrText>ADDIN CSL_CITATION { "citationItems" : [ { "id" : "ITEM-1", "itemData" : { "DOI" : "10.1021/acs.est.6b02669", "ISSN" : "0013-936X", "author" : [ { "dropping-particle" : "", "family" : "Duster", "given" : "Thomas A.", "non-dropping-particle" : "", "parse-names" : false, "suffix" : "" } ], "container-title" : "Environmental Science &amp; Technology", "id" : "ITEM-1", "issue" : "14", "issued" : { "date-parts" : [ [ "2016" ] ] }, "page" : "7274-7275", "title" : "An Integrated Approach to Standard Methods, Materials, and Databases for the Measurements Used To Develop Surface Complexation Models", "type" : "article-journal", "volume" : "50" }, "uris" : [ "http://www.mendeley.com/documents/?uuid=f27b11c3-3245-44ef-82dc-b0e5bff9f57f" ] } ], "mendeley" : { "formattedCitation" : "[34]", "plainTextFormattedCitation" : "[34]", "previouslyFormattedCitation" : "[32]" }, "properties" : { "noteIndex" : 0 }, "schema" : "https://github.com/citation-style-language/schema/raw/master/csl-citation.json" }</w:instrText>
-      </w:r>
-      <w:r>
-        <w:fldChar w:fldCharType="separate"/>
-      </w:r>
-      <w:r>
-        <w:rPr>
-          <w:noProof/>
-        </w:rPr>
-        <w:t>[34]</w:t>
       </w:r>
       <w:r>
         <w:fldChar w:fldCharType="end"/>
@@ -5009,7 +5287,7 @@
       <w:r>
         <w:t xml:space="preserve"> an exchange reaction where </w:t>
       </w:r>
-      <w:commentRangeStart w:id="22"/>
+      <w:commentRangeStart w:id="23"/>
       <w:r>
         <w:t>radium displaced sodium</w:t>
       </w:r>
@@ -5019,12 +5297,12 @@
       <w:r>
         <w:t xml:space="preserve"> </w:t>
       </w:r>
-      <w:commentRangeEnd w:id="22"/>
+      <w:commentRangeEnd w:id="23"/>
       <w:r>
         <w:rPr>
           <w:rStyle w:val="CommentReference"/>
         </w:rPr>
-        <w:commentReference w:id="22"/>
+        <w:commentReference w:id="23"/>
       </w:r>
       <w:r>
         <w:t>(table 2</w:t>
@@ -5080,16 +5358,16 @@
       <w:r>
         <w:t xml:space="preserve"> the formation of both inner sphere and outer sphere </w:t>
       </w:r>
-      <w:commentRangeStart w:id="23"/>
+      <w:commentRangeStart w:id="24"/>
       <w:r>
         <w:t>complexes</w:t>
       </w:r>
-      <w:commentRangeEnd w:id="23"/>
+      <w:commentRangeEnd w:id="24"/>
       <w:r>
         <w:rPr>
           <w:rStyle w:val="CommentReference"/>
         </w:rPr>
-        <w:commentReference w:id="23"/>
+        <w:commentReference w:id="24"/>
       </w:r>
       <w:r>
         <w:t xml:space="preserve"> </w:t>
@@ -5098,10 +5376,20 @@
         <w:t xml:space="preserve"> on the montmorillonite surface </w:t>
       </w:r>
       <w:r>
+        <w:t xml:space="preserve">corresponding with the </w:t>
+      </w:r>
+      <w:r>
+        <w:lastRenderedPageBreak/>
+        <w:t>need for both an exchange reaction and surface site reactions in the SCM</w:t>
+      </w:r>
+      <w:r>
+        <w:t xml:space="preserve"> </w:t>
+      </w:r>
+      <w:r>
         <w:fldChar w:fldCharType="begin" w:fldLock="1"/>
       </w:r>
       <w:r>
-        <w:instrText>ADDIN CSL_CITATION { "citationItems" : [ { "id" : "ITEM-1", "itemData" : { "DOI" : "10.1016/S0927-7757(01)00592-1", "ISBN" : "1505844266", "ISSN" : "09277757", "abstract" : "Migration of radioactive radium, 226Ra, in soil is an environmental concern, especially in areas adjacent to uranium processing facilities. Barium(II), as Ba2+, was used as a Ra analog and reacted with a Na-montmorillonite to obtain mechanistic insights into the interaction of Ra with soil matrices. The majority of sorbed Ba is associated with the permanently charged surface sites on the montmorillonite basal surface. This is indicated by the facts that (1) sorption of Ba(II) on montmorillonite is not highly sensitive to solution pH, although an increase of sorption was observed at higher pH values; and (2) displacement of sorbed Ba increased with increased NaNO3 concentration. As demonstrated by EXAFS, a small fraction of Ba also adsorbed on the montmorillonite edge, forming an inner-sphere surface complex through sharing of oxygen atom(s) from deprotonated -OH group of the A1 octahedral layer. The EXAFS measured distances between Ba and O at the first shell, and Ba and A1 of the second shell are 2.7-2.8 and 3.7-3.9 ??, respectively, consistent with the results from geometry of a inner-sphere complex at the edge site. Results from bulk experiments and spectroscopic analysis suggest a co-existence of outer- and inner-sphere surface complexes for Ba sorbed to the montmorillonite surface. ?? 2001 Elsevier Science B.V. All rights reserved.", "author" : [ { "dropping-particle" : "", "family" : "Zhang", "given" : "Peng Chu", "non-dropping-particle" : "", "parse-names" : false, "suffix" : "" }, { "dropping-particle" : "V.", "family" : "Brady", "given" : "Pat", "non-dropping-particle" : "", "parse-names" : false, "suffix" : "" }, { "dropping-particle" : "", "family" : "Arthur", "given" : "Sara E.", "non-dropping-particle" : "", "parse-names" : false, "suffix" : "" }, { "dropping-particle" : "", "family" : "Zhou", "given" : "Wei Qing", "non-dropping-particle" : "", "parse-names" : false, "suffix" : "" }, { "dropping-particle" : "", "family" : "Sawyer", "given" : "Dale", "non-dropping-particle" : "", "parse-names" : false, "suffix" : "" }, { "dropping-particle" : "", "family" : "Hesterberg", "given" : "Dean A.", "non-dropping-particle" : "", "parse-names" : false, "suffix" : "" } ], "container-title" : "Colloids and Surfaces A: Physicochemical and Engineering Aspects", "id" : "ITEM-1", "issue" : "3", "issued" : { "date-parts" : [ [ "2001" ] ] }, "page" : "239-249", "title" : "Adsorption of barium(II) on montmorillonite: An EXAFS study", "type" : "article-journal", "volume" : "190" }, "uris" : [ "http://www.mendeley.com/documents/?uuid=8ef71975-a5ff-4ee0-973e-99061019d257" ] } ], "mendeley" : { "formattedCitation" : "[44]", "plainTextFormattedCitation" : "[44]", "previouslyFormattedCitation" : "[42]" }, "properties" : { "noteIndex" : 0 }, "schema" : "https://github.com/citation-style-language/schema/raw/master/csl-citation.json" }</w:instrText>
+        <w:instrText>ADDIN CSL_CITATION { "citationItems" : [ { "id" : "ITEM-1", "itemData" : { "DOI" : "10.1016/S0927-7757(01)00592-1", "ISBN" : "1505844266", "ISSN" : "09277757", "abstract" : "Migration of radioactive radium, 226Ra, in soil is an environmental concern, especially in areas adjacent to uranium processing facilities. Barium(II), as Ba2+, was used as a Ra analog and reacted with a Na-montmorillonite to obtain mechanistic insights into the interaction of Ra with soil matrices. The majority of sorbed Ba is associated with the permanently charged surface sites on the montmorillonite basal surface. This is indicated by the facts that (1) sorption of Ba(II) on montmorillonite is not highly sensitive to solution pH, although an increase of sorption was observed at higher pH values; and (2) displacement of sorbed Ba increased with increased NaNO3 concentration. As demonstrated by EXAFS, a small fraction of Ba also adsorbed on the montmorillonite edge, forming an inner-sphere surface complex through sharing of oxygen atom(s) from deprotonated -OH group of the A1 octahedral layer. The EXAFS measured distances between Ba and O at the first shell, and Ba and A1 of the second shell are 2.7-2.8 and 3.7-3.9 ??, respectively, consistent with the results from geometry of a inner-sphere complex at the edge site. Results from bulk experiments and spectroscopic analysis suggest a co-existence of outer- and inner-sphere surface complexes for Ba sorbed to the montmorillonite surface. ?? 2001 Elsevier Science B.V. All rights reserved.", "author" : [ { "dropping-particle" : "", "family" : "Zhang", "given" : "Peng Chu", "non-dropping-particle" : "", "parse-names" : false, "suffix" : "" }, { "dropping-particle" : "V.", "family" : "Brady", "given" : "Pat", "non-dropping-particle" : "", "parse-names" : false, "suffix" : "" }, { "dropping-particle" : "", "family" : "Arthur", "given" : "Sara E.", "non-dropping-particle" : "", "parse-names" : false, "suffix" : "" }, { "dropping-particle" : "", "family" : "Zhou", "given" : "Wei Qing", "non-dropping-particle" : "", "parse-names" : false, "suffix" : "" }, { "dropping-particle" : "", "family" : "Sawyer", "given" : "Dale", "non-dropping-particle" : "", "parse-names" : false, "suffix" : "" }, { "dropping-particle" : "", "family" : "Hesterberg", "given" : "Dean A.", "non-dropping-particle" : "", "parse-names" : false, "suffix" : "" } ], "container-title" : "Colloids and Surfaces A: Physicochemical and Engineering Aspects", "id" : "ITEM-1", "issue" : "3", "issued" : { "date-parts" : [ [ "2001" ] ] }, "page" : "239-249", "title" : "Adsorption of barium(II) on montmorillonite: An EXAFS study", "type" : "article-journal", "volume" : "190" }, "uris" : [ "http://www.mendeley.com/documents/?uuid=8ef71975-a5ff-4ee0-973e-99061019d257" ] } ], "mendeley" : { "formattedCitation" : "[45]", "plainTextFormattedCitation" : "[45]", "previouslyFormattedCitation" : "[45]" }, "properties" : { "noteIndex" : 0 }, "schema" : "https://github.com/citation-style-language/schema/raw/master/csl-citation.json" }</w:instrText>
       </w:r>
       <w:r>
         <w:fldChar w:fldCharType="separate"/>
@@ -5110,7 +5398,7 @@
         <w:rPr>
           <w:noProof/>
         </w:rPr>
-        <w:t>[44]</w:t>
+        <w:t>[45]</w:t>
       </w:r>
       <w:r>
         <w:fldChar w:fldCharType="end"/>
@@ -5134,7 +5422,10 @@
         <w:t>similar</w:t>
       </w:r>
       <w:r>
-        <w:t xml:space="preserve"> scheme for surface behavior</w:t>
+        <w:t xml:space="preserve"> scheme for </w:t>
+      </w:r>
+      <w:r>
+        <w:t>sorption</w:t>
       </w:r>
       <w:r>
         <w:t xml:space="preserve"> as here</w:t>
@@ -5149,13 +5440,16 @@
         <w:t xml:space="preserve"> using the strong and weak site formulation described for ferrihydrite</w:t>
       </w:r>
       <w:r>
+        <w:t xml:space="preserve"> in addition to an exchange reaction</w:t>
+      </w:r>
+      <w:r>
         <w:t xml:space="preserve"> </w:t>
       </w:r>
       <w:r>
         <w:fldChar w:fldCharType="begin" w:fldLock="1"/>
       </w:r>
       <w:r>
-        <w:instrText>ADDIN CSL_CITATION { "citationItems" : [ { "id" : "ITEM-1", "itemData" : { "DOI" : "10.1016/S0016-7037(02)00841-4", "ISSN" : "00167037", "abstract" : "The 2-site protolysis no electrostatics surface complexation and cation exchange (2SPNE/CE) model used in previous work to model the sorption of Ni and Zn on Na- and Ca-montmorillonites was applied to sorption edges and isotherms measured for Eu on these two montmorillonite forms. The aim was to further test the applicability of the sorption model on a trivalent element with a more complex aqueous chemistry. An additional reason for choosing Eu was that it is considered to be a good chemical analogue for other lanthanides and trivalent actinides. With site types, site capacities, and protolysis constants fixed at the values in the Ni/Zn studies, all of the measured sorption edge data could be modelled using cation exchange and the monodentate surface species, ???SsOEu2+, ???SsOEuOH+ and ???SsOEu(OH)-3, on the strong site type. However, an additional modelling study showed that the same data were almost equally well described by considering bidentate surface complexes, (???SsO)2Eu+ and (???SsO)2Eu(OH)2-, and cation exchange. To model the sorption isotherm measurements up to pH = 7.2, only one additional weak site surface complex was required, ???Sw1OEu2+ for the monodentate case and (Sw1O)2Eu+ for the bidentate case. Selectivity coefficients are given for Eu3+-Ca2+ and Eu3+-Na+ exchange on the planar sites and surface complexation constants for monodentate and bidentate Eu surface species on the edge sites of montmorillonite. Copyright ?? 2002 Elsevier Science Ltd.", "author" : [ { "dropping-particle" : "", "family" : "Bradbury", "given" : "M. H.", "non-dropping-particle" : "", "parse-names" : false, "suffix" : "" }, { "dropping-particle" : "", "family" : "Baeyens", "given" : "B.", "non-dropping-particle" : "", "parse-names" : false, "suffix" : "" } ], "container-title" : "Geochimica et Cosmochimica Acta", "id" : "ITEM-1", "issue" : "13", "issued" : { "date-parts" : [ [ "2002" ] ] }, "page" : "2325-2334", "title" : "Sorption of Eu on Na- and Ca-montmorillonites: Experimental investigations and modelling with cation exchange and surface complexation", "type" : "article-journal", "volume" : "66" }, "uris" : [ "http://www.mendeley.com/documents/?uuid=4ec3863d-0edd-42a0-baed-a89914fcb687" ] }, { "id" : "ITEM-2", "itemData" : { "ISBN" : "0471637319", "author" : [ { "dropping-particle" : "", "family" : "Dzombak", "given" : "DA.", "non-dropping-particle" : "", "parse-names" : false, "suffix" : "" }, { "dropping-particle" : "", "family" : "Morel", "given" : "FMM.", "non-dropping-particle" : "", "parse-names" : false, "suffix" : "" } ], "id" : "ITEM-2", "issued" : { "date-parts" : [ [ "1990" ] ] }, "publisher" : "Wiley", "publisher-place" : "New York, NY", "title" : "Surface Complexation Modeling: Hydrous Ferric Oxide", "type" : "book" }, "uris" : [ "http://www.mendeley.com/documents/?uuid=a1a40670-7195-4e56-8172-1ff3cf0956d2" ] } ], "mendeley" : { "formattedCitation" : "[31], [52]", "plainTextFormattedCitation" : "[31], [52]", "previouslyFormattedCitation" : "[29], [50]" }, "properties" : { "noteIndex" : 0 }, "schema" : "https://github.com/citation-style-language/schema/raw/master/csl-citation.json" }</w:instrText>
+        <w:instrText>ADDIN CSL_CITATION { "citationItems" : [ { "id" : "ITEM-1", "itemData" : { "DOI" : "10.1016/S0016-7037(02)00841-4", "ISSN" : "00167037", "abstract" : "The 2-site protolysis no electrostatics surface complexation and cation exchange (2SPNE/CE) model used in previous work to model the sorption of Ni and Zn on Na- and Ca-montmorillonites was applied to sorption edges and isotherms measured for Eu on these two montmorillonite forms. The aim was to further test the applicability of the sorption model on a trivalent element with a more complex aqueous chemistry. An additional reason for choosing Eu was that it is considered to be a good chemical analogue for other lanthanides and trivalent actinides. With site types, site capacities, and protolysis constants fixed at the values in the Ni/Zn studies, all of the measured sorption edge data could be modelled using cation exchange and the monodentate surface species, ???SsOEu2+, ???SsOEuOH+ and ???SsOEu(OH)-3, on the strong site type. However, an additional modelling study showed that the same data were almost equally well described by considering bidentate surface complexes, (???SsO)2Eu+ and (???SsO)2Eu(OH)2-, and cation exchange. To model the sorption isotherm measurements up to pH = 7.2, only one additional weak site surface complex was required, ???Sw1OEu2+ for the monodentate case and (Sw1O)2Eu+ for the bidentate case. Selectivity coefficients are given for Eu3+-Ca2+ and Eu3+-Na+ exchange on the planar sites and surface complexation constants for monodentate and bidentate Eu surface species on the edge sites of montmorillonite. Copyright ?? 2002 Elsevier Science Ltd.", "author" : [ { "dropping-particle" : "", "family" : "Bradbury", "given" : "M. H.", "non-dropping-particle" : "", "parse-names" : false, "suffix" : "" }, { "dropping-particle" : "", "family" : "Baeyens", "given" : "B.", "non-dropping-particle" : "", "parse-names" : false, "suffix" : "" } ], "container-title" : "Geochimica et Cosmochimica Acta", "id" : "ITEM-1", "issue" : "13", "issued" : { "date-parts" : [ [ "2002" ] ] }, "page" : "2325-2334", "title" : "Sorption of Eu on Na- and Ca-montmorillonites: Experimental investigations and modelling with cation exchange and surface complexation", "type" : "article-journal", "volume" : "66" }, "uris" : [ "http://www.mendeley.com/documents/?uuid=4ec3863d-0edd-42a0-baed-a89914fcb687" ] }, { "id" : "ITEM-2", "itemData" : { "ISBN" : "0471637319", "author" : [ { "dropping-particle" : "", "family" : "Dzombak", "given" : "DA.", "non-dropping-particle" : "", "parse-names" : false, "suffix" : "" }, { "dropping-particle" : "", "family" : "Morel", "given" : "FMM.", "non-dropping-particle" : "", "parse-names" : false, "suffix" : "" } ], "id" : "ITEM-2", "issued" : { "date-parts" : [ [ "1990" ] ] }, "publisher" : "Wiley", "publisher-place" : "New York, NY", "title" : "Surface Complexation Modeling: Hydrous Ferric Oxide", "type" : "book" }, "uris" : [ "http://www.mendeley.com/documents/?uuid=a1a40670-7195-4e56-8172-1ff3cf0956d2" ] } ], "mendeley" : { "formattedCitation" : "[32], [53]", "plainTextFormattedCitation" : "[32], [53]", "previouslyFormattedCitation" : "[32], [52]" }, "properties" : { "noteIndex" : 0 }, "schema" : "https://github.com/citation-style-language/schema/raw/master/csl-citation.json" }</w:instrText>
       </w:r>
       <w:r>
         <w:fldChar w:fldCharType="separate"/>
@@ -5164,7 +5458,7 @@
         <w:rPr>
           <w:noProof/>
         </w:rPr>
-        <w:t>[31], [52]</w:t>
+        <w:t>[32], [53]</w:t>
       </w:r>
       <w:r>
         <w:fldChar w:fldCharType="end"/>
@@ -5193,12 +5487,17 @@
       <w:r>
         <w:t>T</w:t>
       </w:r>
-      <w:commentRangeStart w:id="24"/>
       <w:r>
         <w:t>he</w:t>
       </w:r>
       <w:r>
-        <w:t xml:space="preserve"> designation of “strong” and “weak” sites</w:t>
+        <w:t xml:space="preserve"> </w:t>
+      </w:r>
+      <w:r>
+        <w:t xml:space="preserve">standard </w:t>
+      </w:r>
+      <w:r>
+        <w:t>designation of “strong” and “weak” sites</w:t>
       </w:r>
       <w:r>
         <w:t>, however,</w:t>
@@ -5225,20 +5524,10 @@
         <w:t xml:space="preserve"> were needed to describe</w:t>
       </w:r>
       <w:r>
-        <w:t xml:space="preserve"> sorption at the modeled</w:t>
-      </w:r>
-      <w:r>
-        <w:t xml:space="preserve"> low</w:t>
-      </w:r>
-      <w:r>
-        <w:t xml:space="preserve"> levels of radium</w:t>
-      </w:r>
-      <w:commentRangeEnd w:id="24"/>
-      <w:r>
-        <w:rPr>
-          <w:rStyle w:val="CommentReference"/>
-        </w:rPr>
-        <w:commentReference w:id="24"/>
+        <w:t xml:space="preserve"> sorption at the</w:t>
+      </w:r>
+      <w:r>
+        <w:t xml:space="preserve"> low levels of Ra modeled</w:t>
       </w:r>
       <w:r>
         <w:t xml:space="preserve">. The </w:t>
@@ -5319,7 +5608,7 @@
         <w:fldChar w:fldCharType="begin" w:fldLock="1"/>
       </w:r>
       <w:r>
-        <w:instrText>ADDIN CSL_CITATION { "citationItems" : [ { "id" : "ITEM-1", "itemData" : { "DOI" : "10.1016/S0016-7037(02)00841-4", "ISSN" : "00167037", "abstract" : "The 2-site protolysis no electrostatics surface complexation and cation exchange (2SPNE/CE) model used in previous work to model the sorption of Ni and Zn on Na- and Ca-montmorillonites was applied to sorption edges and isotherms measured for Eu on these two montmorillonite forms. The aim was to further test the applicability of the sorption model on a trivalent element with a more complex aqueous chemistry. An additional reason for choosing Eu was that it is considered to be a good chemical analogue for other lanthanides and trivalent actinides. With site types, site capacities, and protolysis constants fixed at the values in the Ni/Zn studies, all of the measured sorption edge data could be modelled using cation exchange and the monodentate surface species, ???SsOEu2+, ???SsOEuOH+ and ???SsOEu(OH)-3, on the strong site type. However, an additional modelling study showed that the same data were almost equally well described by considering bidentate surface complexes, (???SsO)2Eu+ and (???SsO)2Eu(OH)2-, and cation exchange. To model the sorption isotherm measurements up to pH = 7.2, only one additional weak site surface complex was required, ???Sw1OEu2+ for the monodentate case and (Sw1O)2Eu+ for the bidentate case. Selectivity coefficients are given for Eu3+-Ca2+ and Eu3+-Na+ exchange on the planar sites and surface complexation constants for monodentate and bidentate Eu surface species on the edge sites of montmorillonite. Copyright ?? 2002 Elsevier Science Ltd.", "author" : [ { "dropping-particle" : "", "family" : "Bradbury", "given" : "M. H.", "non-dropping-particle" : "", "parse-names" : false, "suffix" : "" }, { "dropping-particle" : "", "family" : "Baeyens", "given" : "B.", "non-dropping-particle" : "", "parse-names" : false, "suffix" : "" } ], "container-title" : "Geochimica et Cosmochimica Acta", "id" : "ITEM-1", "issue" : "13", "issued" : { "date-parts" : [ [ "2002" ] ] }, "page" : "2325-2334", "title" : "Sorption of Eu on Na- and Ca-montmorillonites: Experimental investigations and modelling with cation exchange and surface complexation", "type" : "article-journal", "volume" : "66" }, "uris" : [ "http://www.mendeley.com/documents/?uuid=4ec3863d-0edd-42a0-baed-a89914fcb687" ] }, { "id" : "ITEM-2", "itemData" : { "DOI" : "10.1016/j.gca.2005.06.031", "ISBN" : "0016-7037", "ISSN" : "00167037", "abstract" : "Sorption edges and isotherms for Eu(III) uptake on Ca-montmorillonite and Na-illite in 0.066 mol/L Ca(C1O\n                        4)\n                        2 and 0.1 mol/L NaC1O\n                        4 background electrolytes, respectively, were modelled using a quasi-mechanistic sorption model (the two site protolysis non electrostatic surface complexation and cation exchange (2SPNE SC/CE) model). For both clay minerals the Eu sorption edges could be quantitatively modelled in the pH range ???3 to ???10 using cation exchange reactions for Eu\n                        3+/Na\n                        + and Eu\n                        3+/Ca\n                        2+ and three surface complexation reactions on the strong sorption sites forming ???S\n                        S OEu\n                        2+, ???S\n                        SOEuOH\n                        + and ???S\n                        SOEu(OH)\n                        2\n                        o inner sphere complexes which appear successively with increasing pH. Time resolved laser fluorescence spectroscopy (TRLFS) measurements of Cm(III) loaded Ca-montmorillonite and Na-illite were available from Part 1 of this work. De-convolution of the normalised fluorescence spectra measured at different pH values indicated three distinct Cm surface complexes, Cm complexes 1, 2 and 3 for both clay minerals, in agreement with model predictions, but with different distribution functions for the individual species. Under the assumption that Eu and Cm exhibit essentially the same hydrolysis and sorption behaviour, the Eu surface complexation constants were used to predict surface species distribution functions for Cm under the same experimental conditions used in the TRLFS measurements. Comparison of modelled and experimentally deduced species distributions indicated that for both clay minerals peak heights and widths of the three peaks did not correspond particularly well. It is shown that the calculated species distribution functions are sensitive to the values of the hydrolysis constants used in the calculations, whereas modelling the sorption edge measurements by applying the 2SPNE SC/CE approach is much less sensitive. By modifying the values of the hydrolysis constants within their uncertainty range and re-modelling the sorption edges, considerably better correspondence between the modelled and TRLFS species distribution functions was found. In particular, peak positions, heights and widths for the mode\u2026", "author" : [ { "dropping-particle" : "", "family" : "Bradbury", "given" : "Mike H.", "non-dropping-particle" : "", "parse-names" : false, "suffix" : "" }, { "dropping-particle" : "", "family" : "Baeyens", "given" : "B.", "non-dropping-particle" : "", "parse-names" : false, "suffix" : "" }, { "dropping-particle" : "", "family" : "Geckeis", "given" : "H.", "non-dropping-particle" : "", "parse-names" : false, "suffix" : "" }, { "dropping-particle" : "", "family" : "Rabung", "given" : "Th", "non-dropping-particle" : "", "parse-names" : false, "suffix" : "" } ], "container-title" : "Geochimica et Cosmochimica Acta", "id" : "ITEM-2", "issue" : "23", "issued" : { "date-parts" : [ [ "2005" ] ] }, "page" : "5403-5412", "title" : "Sorption of Eu(III)/Cm(III) on Ca-montmorillonite and Na-illite. Part 2: Surface complexation modelling", "type" : "article-journal", "volume" : "69" }, "uris" : [ "http://www.mendeley.com/documents/?uuid=ac497f55-14cf-4f9d-986a-976768c3508b" ] }, { "id" : "ITEM-3", "itemData" : { "DOI" : "10.1016/j.gca.2004.07.020", "ISSN" : "00167037", "abstract" : "In solution thermodynamics, and more recently in surface chemistry, it is well established that relationships can be found between the free energies of formation of aqueous or surface metal complexes and thermodynamic properties of the metal ions or ligands. Such systematic dependencies are commonly termed linear free energy relationships (LFER). A 2 site protolysis non-electrostatic surface complexation and cation exchange (2SPNE SC/CE) model has been used to model \"in house\" and literature sorption edge data for eleven elements: Mn(II), Co(II), Ni(II), Zn(II), Cd(II), Eu(III), Am(III), Sn(IV), Th(IV), Np(V) and U(VI) to provide surface complexation constants for the strong sites on montmorillonite. Modelling a further 4 sets of sorption isotherms for Ni(II), Zn(II), Eu(III) and U(VI) provided complexation constants for the weak sites. The protolysis constants and site capacities derived for the 2SPNE SC/CE model in previous work were fixed in all of the calculations. Cation exchange was modelled simultaneously to provide selectivity coefficients. Good correlations between the logarithms of strong SKx-1 and weak W1Kx-1 site binding constants on montmorillonite and the logarithm of the aqueous hydrolysis constants OH Kx were found which could be described by the following equations: Strong (???SSOH) sites: logSKX-1 = 8.1 ?? 0.3 + (0.90 ?? 0.02)logOHKX Weak (???SW1OH) sites: logW1KX-1 = 6.2 ?? 0.8 + (0.98 ?? 0.09)logOHKX where x is an integer. Sorption data for heavy metals and actinides such as Pd(II), Pb(II), Pu(III), Zr(IV), U(IV), Np(IV), Pu(IV) and Pa(V), are important in safety studies for radioactive waste repositories and are either very poorly known or not available at all. The LFER approach was used to estimate surface complexation constants for these radionuclides on both site types. The surface protolysis constants, site capacity values, selectivity coefficients and surface complexation constants given in this work, coupled with the LFERs established for the strong and weak sites on montmorillonite, are considered to form a sound basis for a thermodynamic sorption database. Copyright ?? 2005 Elsevier Ltd.", "author" : [ { "dropping-particle" : "", "family" : "Bradbury", "given" : "Michael H.", "non-dropping-particle" : "", "parse-names" : false, "suffix" : "" }, { "dropping-particle" : "", "family" : "Baeyens", "given" : "Bart", "non-dropping-particle" : "", "parse-names" : false, "suffix" : "" } ], "container-title" : "Geochimica et Cosmochimica Acta", "id" : "ITEM-3", "issue" : "4", "issued" : { "date-parts" : [ [ "2005" ] ] }, "page" : "875-892", "title" : "Modelling the sorption of Mn(II), Co(II), Ni(II), Zn(II), Cd(II), Eu(III), Am(III), Sn(IV), Th(IV), Np(V) and U(VI) on montmorillonite: Linear free energy relationships and estimates of surface binding constants for some selected heavy metals and actinide", "type" : "article-journal", "volume" : "69" }, "uris" : [ "http://www.mendeley.com/documents/?uuid=d3f8ee91-7e78-4c06-ae94-207201170264" ] } ], "mendeley" : { "formattedCitation" : "[27], [45], [52]", "plainTextFormattedCitation" : "[27], [45], [52]", "previouslyFormattedCitation" : "[27], [43], [50]" }, "properties" : { "noteIndex" : 0 }, "schema" : "https://github.com/citation-style-language/schema/raw/master/csl-citation.json" }</w:instrText>
+        <w:instrText>ADDIN CSL_CITATION { "citationItems" : [ { "id" : "ITEM-1", "itemData" : { "DOI" : "10.1016/S0016-7037(02)00841-4", "ISSN" : "00167037", "abstract" : "The 2-site protolysis no electrostatics surface complexation and cation exchange (2SPNE/CE) model used in previous work to model the sorption of Ni and Zn on Na- and Ca-montmorillonites was applied to sorption edges and isotherms measured for Eu on these two montmorillonite forms. The aim was to further test the applicability of the sorption model on a trivalent element with a more complex aqueous chemistry. An additional reason for choosing Eu was that it is considered to be a good chemical analogue for other lanthanides and trivalent actinides. With site types, site capacities, and protolysis constants fixed at the values in the Ni/Zn studies, all of the measured sorption edge data could be modelled using cation exchange and the monodentate surface species, ???SsOEu2+, ???SsOEuOH+ and ???SsOEu(OH)-3, on the strong site type. However, an additional modelling study showed that the same data were almost equally well described by considering bidentate surface complexes, (???SsO)2Eu+ and (???SsO)2Eu(OH)2-, and cation exchange. To model the sorption isotherm measurements up to pH = 7.2, only one additional weak site surface complex was required, ???Sw1OEu2+ for the monodentate case and (Sw1O)2Eu+ for the bidentate case. Selectivity coefficients are given for Eu3+-Ca2+ and Eu3+-Na+ exchange on the planar sites and surface complexation constants for monodentate and bidentate Eu surface species on the edge sites of montmorillonite. Copyright ?? 2002 Elsevier Science Ltd.", "author" : [ { "dropping-particle" : "", "family" : "Bradbury", "given" : "M. H.", "non-dropping-particle" : "", "parse-names" : false, "suffix" : "" }, { "dropping-particle" : "", "family" : "Baeyens", "given" : "B.", "non-dropping-particle" : "", "parse-names" : false, "suffix" : "" } ], "container-title" : "Geochimica et Cosmochimica Acta", "id" : "ITEM-1", "issue" : "13", "issued" : { "date-parts" : [ [ "2002" ] ] }, "page" : "2325-2334", "title" : "Sorption of Eu on Na- and Ca-montmorillonites: Experimental investigations and modelling with cation exchange and surface complexation", "type" : "article-journal", "volume" : "66" }, "uris" : [ "http://www.mendeley.com/documents/?uuid=4ec3863d-0edd-42a0-baed-a89914fcb687" ] }, { "id" : "ITEM-2", "itemData" : { "DOI" : "10.1016/j.gca.2005.06.031", "ISBN" : "0016-7037", "ISSN" : "00167037", "abstract" : "Sorption edges and isotherms for Eu(III) uptake on Ca-montmorillonite and Na-illite in 0.066 mol/L Ca(C1O\n                        4)\n                        2 and 0.1 mol/L NaC1O\n                        4 background electrolytes, respectively, were modelled using a quasi-mechanistic sorption model (the two site protolysis non electrostatic surface complexation and cation exchange (2SPNE SC/CE) model). For both clay minerals the Eu sorption edges could be quantitatively modelled in the pH range ???3 to ???10 using cation exchange reactions for Eu\n                        3+/Na\n                        + and Eu\n                        3+/Ca\n                        2+ and three surface complexation reactions on the strong sorption sites forming ???S\n                        S OEu\n                        2+, ???S\n                        SOEuOH\n                        + and ???S\n                        SOEu(OH)\n                        2\n                        o inner sphere complexes which appear successively with increasing pH. Time resolved laser fluorescence spectroscopy (TRLFS) measurements of Cm(III) loaded Ca-montmorillonite and Na-illite were available from Part 1 of this work. De-convolution of the normalised fluorescence spectra measured at different pH values indicated three distinct Cm surface complexes, Cm complexes 1, 2 and 3 for both clay minerals, in agreement with model predictions, but with different distribution functions for the individual species. Under the assumption that Eu and Cm exhibit essentially the same hydrolysis and sorption behaviour, the Eu surface complexation constants were used to predict surface species distribution functions for Cm under the same experimental conditions used in the TRLFS measurements. Comparison of modelled and experimentally deduced species distributions indicated that for both clay minerals peak heights and widths of the three peaks did not correspond particularly well. It is shown that the calculated species distribution functions are sensitive to the values of the hydrolysis constants used in the calculations, whereas modelling the sorption edge measurements by applying the 2SPNE SC/CE approach is much less sensitive. By modifying the values of the hydrolysis constants within their uncertainty range and re-modelling the sorption edges, considerably better correspondence between the modelled and TRLFS species distribution functions was found. In particular, peak positions, heights and widths for the mode\u2026", "author" : [ { "dropping-particle" : "", "family" : "Bradbury", "given" : "Mike H.", "non-dropping-particle" : "", "parse-names" : false, "suffix" : "" }, { "dropping-particle" : "", "family" : "Baeyens", "given" : "B.", "non-dropping-particle" : "", "parse-names" : false, "suffix" : "" }, { "dropping-particle" : "", "family" : "Geckeis", "given" : "H.", "non-dropping-particle" : "", "parse-names" : false, "suffix" : "" }, { "dropping-particle" : "", "family" : "Rabung", "given" : "Th", "non-dropping-particle" : "", "parse-names" : false, "suffix" : "" } ], "container-title" : "Geochimica et Cosmochimica Acta", "id" : "ITEM-2", "issue" : "23", "issued" : { "date-parts" : [ [ "2005" ] ] }, "page" : "5403-5412", "title" : "Sorption of Eu(III)/Cm(III) on Ca-montmorillonite and Na-illite. Part 2: Surface complexation modelling", "type" : "article-journal", "volume" : "69" }, "uris" : [ "http://www.mendeley.com/documents/?uuid=ac497f55-14cf-4f9d-986a-976768c3508b" ] }, { "id" : "ITEM-3", "itemData" : { "DOI" : "10.1016/j.gca.2004.07.020", "ISSN" : "00167037", "abstract" : "In solution thermodynamics, and more recently in surface chemistry, it is well established that relationships can be found between the free energies of formation of aqueous or surface metal complexes and thermodynamic properties of the metal ions or ligands. Such systematic dependencies are commonly termed linear free energy relationships (LFER). A 2 site protolysis non-electrostatic surface complexation and cation exchange (2SPNE SC/CE) model has been used to model \"in house\" and literature sorption edge data for eleven elements: Mn(II), Co(II), Ni(II), Zn(II), Cd(II), Eu(III), Am(III), Sn(IV), Th(IV), Np(V) and U(VI) to provide surface complexation constants for the strong sites on montmorillonite. Modelling a further 4 sets of sorption isotherms for Ni(II), Zn(II), Eu(III) and U(VI) provided complexation constants for the weak sites. The protolysis constants and site capacities derived for the 2SPNE SC/CE model in previous work were fixed in all of the calculations. Cation exchange was modelled simultaneously to provide selectivity coefficients. Good correlations between the logarithms of strong SKx-1 and weak W1Kx-1 site binding constants on montmorillonite and the logarithm of the aqueous hydrolysis constants OH Kx were found which could be described by the following equations: Strong (???SSOH) sites: logSKX-1 = 8.1 ?? 0.3 + (0.90 ?? 0.02)logOHKX Weak (???SW1OH) sites: logW1KX-1 = 6.2 ?? 0.8 + (0.98 ?? 0.09)logOHKX where x is an integer. Sorption data for heavy metals and actinides such as Pd(II), Pb(II), Pu(III), Zr(IV), U(IV), Np(IV), Pu(IV) and Pa(V), are important in safety studies for radioactive waste repositories and are either very poorly known or not available at all. The LFER approach was used to estimate surface complexation constants for these radionuclides on both site types. The surface protolysis constants, site capacity values, selectivity coefficients and surface complexation constants given in this work, coupled with the LFERs established for the strong and weak sites on montmorillonite, are considered to form a sound basis for a thermodynamic sorption database. Copyright ?? 2005 Elsevier Ltd.", "author" : [ { "dropping-particle" : "", "family" : "Bradbury", "given" : "Michael H.", "non-dropping-particle" : "", "parse-names" : false, "suffix" : "" }, { "dropping-particle" : "", "family" : "Baeyens", "given" : "Bart", "non-dropping-particle" : "", "parse-names" : false, "suffix" : "" } ], "container-title" : "Geochimica et Cosmochimica Acta", "id" : "ITEM-3", "issue" : "4", "issued" : { "date-parts" : [ [ "2005" ] ] }, "page" : "875-892", "title" : "Modelling the sorption of Mn(II), Co(II), Ni(II), Zn(II), Cd(II), Eu(III), Am(III), Sn(IV), Th(IV), Np(V) and U(VI) on montmorillonite: Linear free energy relationships and estimates of surface binding constants for some selected heavy metals and actinide", "type" : "article-journal", "volume" : "69" }, "uris" : [ "http://www.mendeley.com/documents/?uuid=d3f8ee91-7e78-4c06-ae94-207201170264" ] } ], "mendeley" : { "formattedCitation" : "[27], [46], [53]", "plainTextFormattedCitation" : "[27], [46], [53]", "previouslyFormattedCitation" : "[27], [46], [52]" }, "properties" : { "noteIndex" : 0 }, "schema" : "https://github.com/citation-style-language/schema/raw/master/csl-citation.json" }</w:instrText>
       </w:r>
       <w:r>
         <w:fldChar w:fldCharType="separate"/>
@@ -5328,7 +5617,7 @@
         <w:rPr>
           <w:noProof/>
         </w:rPr>
-        <w:t>[27], [45], [52]</w:t>
+        <w:t>[27], [46], [53]</w:t>
       </w:r>
       <w:r>
         <w:fldChar w:fldCharType="end"/>
@@ -5391,11 +5680,7 @@
         <w:t xml:space="preserve">. </w:t>
       </w:r>
       <w:r>
-        <w:t xml:space="preserve">Since a large fraction of the observed Ra adsorption is associated with the exchange reaction (ie sorption observed at </w:t>
-      </w:r>
-      <w:r>
-        <w:lastRenderedPageBreak/>
-        <w:t xml:space="preserve">low pH), this competition from other metals will likely play a large role in controlling Ra sorption to montmorillonites. </w:t>
+        <w:t xml:space="preserve">Since a large fraction of the observed Ra adsorption is associated with the exchange reaction (ie sorption observed at low pH), this competition from other metals will likely play a large role in controlling Ra sorption to montmorillonites. </w:t>
       </w:r>
       <w:r>
         <w:t xml:space="preserve">This matches with observations that increases in </w:t>
@@ -5428,52 +5713,13 @@
         <w:t>.</w:t>
       </w:r>
       <w:r>
-        <w:t xml:space="preserve"> Comparisons of </w:t>
-      </w:r>
-      <w:r>
-        <w:t>the fitted</w:t>
-      </w:r>
-      <w:r>
-        <w:t xml:space="preserve"> surface complex</w:t>
-      </w:r>
-      <w:r>
-        <w:t xml:space="preserve"> reactions</w:t>
-      </w:r>
-      <w:r>
-        <w:t xml:space="preserve"> here, in contrast, illustrate that </w:t>
-      </w:r>
-      <w:r>
-        <w:t>the</w:t>
-      </w:r>
-      <w:r>
-        <w:t xml:space="preserve"> </w:t>
-      </w:r>
-      <w:r>
-        <w:t xml:space="preserve">extent of </w:t>
-      </w:r>
-      <w:r>
-        <w:t xml:space="preserve">radium </w:t>
-      </w:r>
-      <w:r>
-        <w:t xml:space="preserve">adsorption </w:t>
-      </w:r>
-      <w:r>
-        <w:t>in our study</w:t>
-      </w:r>
-      <w:r>
-        <w:t xml:space="preserve"> is</w:t>
-      </w:r>
-      <w:r>
-        <w:t xml:space="preserve"> </w:t>
-      </w:r>
-      <w:r>
-        <w:t>noticeably larger</w:t>
-      </w:r>
-      <w:r>
-        <w:t xml:space="preserve"> </w:t>
-      </w:r>
-      <w:r>
-        <w:t xml:space="preserve">than that </w:t>
+        <w:t xml:space="preserve"> </w:t>
+      </w:r>
+      <w:r>
+        <w:t>In consrast, Radium had the largest surface complex reaction constants compared to those</w:t>
+      </w:r>
+      <w:r>
+        <w:t xml:space="preserve"> </w:t>
       </w:r>
       <w:r>
         <w:t>found for</w:t>
@@ -5493,11 +5739,33 @@
       <w:r>
         <w:t xml:space="preserve">, manganese, and cadmium, though not as </w:t>
       </w:r>
-      <w:commentRangeStart w:id="25"/>
-      <w:r>
-        <w:t>strong</w:t>
-      </w:r>
-      <w:commentRangeEnd w:id="25"/>
+      <w:r>
+        <w:t>large</w:t>
+      </w:r>
+      <w:r>
+        <w:t xml:space="preserve"> as that of tin </w:t>
+      </w:r>
+      <w:r>
+        <w:fldChar w:fldCharType="begin" w:fldLock="1"/>
+      </w:r>
+      <w:r>
+        <w:instrText>ADDIN CSL_CITATION { "citationItems" : [ { "id" : "ITEM-1", "itemData" : { "author" : [ { "dropping-particle" : "", "family" : "Gorgeon", "given" : "L.", "non-dropping-particle" : "", "parse-names" : false, "suffix" : "" } ], "id" : "ITEM-1", "issued" : { "date-parts" : [ [ "1994" ] ] }, "publisher" : "Universite Paris", "title" : "Contribution \u00e0 la Mod\u00e9lisation Physico-Chimique de la Retention de Radio\u00e9l\u00e9ments \u00e0 Vie Longue par des Mat\u00e9riaux Argileux", "type" : "thesis" }, "uris" : [ "http://www.mendeley.com/documents/?uuid=78c8246e-c3b8-4300-a4d4-e582450c9a0d" ] }, { "id" : "ITEM-2", "itemData" : { "DOI" : "10.1016/j.gca.2004.07.020", "ISSN" : "00167037", "abstract" : "In solution thermodynamics, and more recently in surface chemistry, it is well established that relationships can be found between the free energies of formation of aqueous or surface metal complexes and thermodynamic properties of the metal ions or ligands. Such systematic dependencies are commonly termed linear free energy relationships (LFER). A 2 site protolysis non-electrostatic surface complexation and cation exchange (2SPNE SC/CE) model has been used to model \"in house\" and literature sorption edge data for eleven elements: Mn(II), Co(II), Ni(II), Zn(II), Cd(II), Eu(III), Am(III), Sn(IV), Th(IV), Np(V) and U(VI) to provide surface complexation constants for the strong sites on montmorillonite. Modelling a further 4 sets of sorption isotherms for Ni(II), Zn(II), Eu(III) and U(VI) provided complexation constants for the weak sites. The protolysis constants and site capacities derived for the 2SPNE SC/CE model in previous work were fixed in all of the calculations. Cation exchange was modelled simultaneously to provide selectivity coefficients. Good correlations between the logarithms of strong SKx-1 and weak W1Kx-1 site binding constants on montmorillonite and the logarithm of the aqueous hydrolysis constants OH Kx were found which could be described by the following equations: Strong (???SSOH) sites: logSKX-1 = 8.1 ?? 0.3 + (0.90 ?? 0.02)logOHKX Weak (???SW1OH) sites: logW1KX-1 = 6.2 ?? 0.8 + (0.98 ?? 0.09)logOHKX where x is an integer. Sorption data for heavy metals and actinides such as Pd(II), Pb(II), Pu(III), Zr(IV), U(IV), Np(IV), Pu(IV) and Pa(V), are important in safety studies for radioactive waste repositories and are either very poorly known or not available at all. The LFER approach was used to estimate surface complexation constants for these radionuclides on both site types. The surface protolysis constants, site capacity values, selectivity coefficients and surface complexation constants given in this work, coupled with the LFERs established for the strong and weak sites on montmorillonite, are considered to form a sound basis for a thermodynamic sorption database. Copyright ?? 2005 Elsevier Ltd.", "author" : [ { "dropping-particle" : "", "family" : "Bradbury", "given" : "Michael H.", "non-dropping-particle" : "", "parse-names" : false, "suffix" : "" }, { "dropping-particle" : "", "family" : "Baeyens", "given" : "Bart", "non-dropping-particle" : "", "parse-names" : false, "suffix" : "" } ], "container-title" : "Geochimica et Cosmochimica Acta", "id" : "ITEM-2", "issue" : "4", "issued" : { "date-parts" : [ [ "2005" ] ] }, "page" : "875-892", "title" : "Modelling the sorption of Mn(II), Co(II), Ni(II), Zn(II), Cd(II), Eu(III), Am(III), Sn(IV), Th(IV), Np(V) and U(VI) on montmorillonite: Linear free energy relationships and estimates of surface binding constants for some selected heavy metals and actinide", "type" : "article-journal", "volume" : "69" }, "uris" : [ "http://www.mendeley.com/documents/?uuid=d3f8ee91-7e78-4c06-ae94-207201170264" ] }, { "id" : "ITEM-3", "itemData" : { "DOI" : "10.2136/sssaj1993.03615995005700060017x", "ISSN" : "0361-5995", "author" : [ { "dropping-particle" : "", "family" : "Zachara", "given" : "J. M.", "non-dropping-particle" : "", "parse-names" : false, "suffix" : "" }, { "dropping-particle" : "", "family" : "Smith", "given" : "S. C.", "non-dropping-particle" : "", "parse-names" : false, "suffix" : "" }, { "dropping-particle" : "", "family" : "McKinley", "given" : "J. P.", "non-dropping-particle" : "", "parse-names" : false, "suffix" : "" }, { "dropping-particle" : "", "family" : "Resch", "given" : "C. T.", "non-dropping-particle" : "", "parse-names" : false, "suffix" : "" } ], "container-title" : "Soil Science Society of America Journal", "id" : "ITEM-3", "issue" : "6", "issued" : { "date-parts" : [ [ "1993" ] ] }, "page" : "1491", "title" : "Cadmium Sorption on Specimen and Soil Smectites in Sodium and Calcium Electrolytes", "type" : "article-journal", "volume" : "57" }, "uris" : [ "http://www.mendeley.com/documents/?uuid=b6e8aba5-a9a3-4341-b67f-8a5c3ca78f78" ] } ], "mendeley" : { "formattedCitation" : "[27], [54], [55]", "plainTextFormattedCitation" : "[27], [54], [55]", "previouslyFormattedCitation" : "[27], [53], [54]" }, "properties" : { "noteIndex" : 0 }, "schema" : "https://github.com/citation-style-language/schema/raw/master/csl-citation.json" }</w:instrText>
+      </w:r>
+      <w:r>
+        <w:fldChar w:fldCharType="separate"/>
+      </w:r>
+      <w:r>
+        <w:rPr>
+          <w:noProof/>
+        </w:rPr>
+        <w:t>[27], [54], [55]</w:t>
+      </w:r>
+      <w:r>
+        <w:fldChar w:fldCharType="end"/>
+      </w:r>
+      <w:r>
+        <w:t>.</w:t>
+      </w:r>
       <w:r>
         <w:rPr>
           <w:rStyle w:val="CommentReference"/>
@@ -5505,37 +5773,16 @@
         <w:commentReference w:id="25"/>
       </w:r>
       <w:r>
-        <w:t xml:space="preserve"> as that of tin </w:t>
-      </w:r>
-      <w:r>
-        <w:fldChar w:fldCharType="begin" w:fldLock="1"/>
-      </w:r>
-      <w:r>
-        <w:instrText>ADDIN CSL_CITATION { "citationItems" : [ { "id" : "ITEM-1", "itemData" : { "author" : [ { "dropping-particle" : "", "family" : "Gorgeon", "given" : "L.", "non-dropping-particle" : "", "parse-names" : false, "suffix" : "" } ], "id" : "ITEM-1", "issued" : { "date-parts" : [ [ "1994" ] ] }, "publisher" : "Universite Paris", "title" : "Contribution \u00e0 la Mod\u00e9lisation Physico-Chimique de la Retention de Radio\u00e9l\u00e9ments \u00e0 Vie Longue par des Mat\u00e9riaux Argileux", "type" : "thesis" }, "uris" : [ "http://www.mendeley.com/documents/?uuid=78c8246e-c3b8-4300-a4d4-e582450c9a0d" ] }, { "id" : "ITEM-2", "itemData" : { "DOI" : "10.1016/j.gca.2004.07.020", "ISSN" : "00167037", "abstract" : "In solution thermodynamics, and more recently in surface chemistry, it is well established that relationships can be found between the free energies of formation of aqueous or surface metal complexes and thermodynamic properties of the metal ions or ligands. Such systematic dependencies are commonly termed linear free energy relationships (LFER). A 2 site protolysis non-electrostatic surface complexation and cation exchange (2SPNE SC/CE) model has been used to model \"in house\" and literature sorption edge data for eleven elements: Mn(II), Co(II), Ni(II), Zn(II), Cd(II), Eu(III), Am(III), Sn(IV), Th(IV), Np(V) and U(VI) to provide surface complexation constants for the strong sites on montmorillonite. Modelling a further 4 sets of sorption isotherms for Ni(II), Zn(II), Eu(III) and U(VI) provided complexation constants for the weak sites. The protolysis constants and site capacities derived for the 2SPNE SC/CE model in previous work were fixed in all of the calculations. Cation exchange was modelled simultaneously to provide selectivity coefficients. Good correlations between the logarithms of strong SKx-1 and weak W1Kx-1 site binding constants on montmorillonite and the logarithm of the aqueous hydrolysis constants OH Kx were found which could be described by the following equations: Strong (???SSOH) sites: logSKX-1 = 8.1 ?? 0.3 + (0.90 ?? 0.02)logOHKX Weak (???SW1OH) sites: logW1KX-1 = 6.2 ?? 0.8 + (0.98 ?? 0.09)logOHKX where x is an integer. Sorption data for heavy metals and actinides such as Pd(II), Pb(II), Pu(III), Zr(IV), U(IV), Np(IV), Pu(IV) and Pa(V), are important in safety studies for radioactive waste repositories and are either very poorly known or not available at all. The LFER approach was used to estimate surface complexation constants for these radionuclides on both site types. The surface protolysis constants, site capacity values, selectivity coefficients and surface complexation constants given in this work, coupled with the LFERs established for the strong and weak sites on montmorillonite, are considered to form a sound basis for a thermodynamic sorption database. Copyright ?? 2005 Elsevier Ltd.", "author" : [ { "dropping-particle" : "", "family" : "Bradbury", "given" : "Michael H.", "non-dropping-particle" : "", "parse-names" : false, "suffix" : "" }, { "dropping-particle" : "", "family" : "Baeyens", "given" : "Bart", "non-dropping-particle" : "", "parse-names" : false, "suffix" : "" } ], "container-title" : "Geochimica et Cosmochimica Acta", "id" : "ITEM-2", "issue" : "4", "issued" : { "date-parts" : [ [ "2005" ] ] }, "page" : "875-892", "title" : "Modelling the sorption of Mn(II), Co(II), Ni(II), Zn(II), Cd(II), Eu(III), Am(III), Sn(IV), Th(IV), Np(V) and U(VI) on montmorillonite: Linear free energy relationships and estimates of surface binding constants for some selected heavy metals and actinide", "type" : "article-journal", "volume" : "69" }, "uris" : [ "http://www.mendeley.com/documents/?uuid=d3f8ee91-7e78-4c06-ae94-207201170264" ] }, { "id" : "ITEM-3", "itemData" : { "DOI" : "10.2136/sssaj1993.03615995005700060017x", "ISSN" : "0361-5995", "author" : [ { "dropping-particle" : "", "family" : "Zachara", "given" : "J. M.", "non-dropping-particle" : "", "parse-names" : false, "suffix" : "" }, { "dropping-particle" : "", "family" : "Smith", "given" : "S. C.", "non-dropping-particle" : "", "parse-names" : false, "suffix" : "" }, { "dropping-particle" : "", "family" : "McKinley", "given" : "J. P.", "non-dropping-particle" : "", "parse-names" : false, "suffix" : "" }, { "dropping-particle" : "", "family" : "Resch", "given" : "C. T.", "non-dropping-particle" : "", "parse-names" : false, "suffix" : "" } ], "container-title" : "Soil Science Society of America Journal", "id" : "ITEM-3", "issue" : "6", "issued" : { "date-parts" : [ [ "1993" ] ] }, "page" : "1491", "title" : "Cadmium Sorption on Specimen and Soil Smectites in Sodium and Calcium Electrolytes", "type" : "article-journal", "volume" : "57" }, "uris" : [ "http://www.mendeley.com/documents/?uuid=b6e8aba5-a9a3-4341-b67f-8a5c3ca78f78" ] } ], "mendeley" : { "formattedCitation" : "[27], [53], [54]", "plainTextFormattedCitation" : "[27], [53], [54]", "previouslyFormattedCitation" : "[27], [51], [52]" }, "properties" : { "noteIndex" : 0 }, "schema" : "https://github.com/citation-style-language/schema/raw/master/csl-citation.json" }</w:instrText>
-      </w:r>
-      <w:r>
-        <w:fldChar w:fldCharType="separate"/>
-      </w:r>
-      <w:r>
-        <w:rPr>
-          <w:noProof/>
-        </w:rPr>
-        <w:t>[27], [53], [54]</w:t>
-      </w:r>
-      <w:r>
-        <w:fldChar w:fldCharType="end"/>
-      </w:r>
-      <w:r>
-        <w:t>.</w:t>
-      </w:r>
-      <w:r>
-        <w:rPr>
-          <w:rStyle w:val="CommentReference"/>
-        </w:rPr>
-        <w:commentReference w:id="26"/>
-      </w:r>
-      <w:r>
         <w:t xml:space="preserve">  This suggests that less competition for the protonated surface sites will occur in the presence of other metals, though it is unclear how competition between the protonated surface sites and ion exchange will control the ultimate fate of Ra in a multi species system, such as those found in estuaries or in deep, briny formations.</w:t>
+      </w:r>
+      <w:r>
+        <w:t xml:space="preserve"> Given the large amount of sorption associated with ion exchange, we would expect radium </w:t>
+      </w:r>
+      <w:r>
+        <w:t>would be displaced by other metals in solutio</w:t>
+      </w:r>
+      <w:r>
+        <w:t>n.</w:t>
       </w:r>
     </w:p>
     <w:p>
@@ -5562,7 +5809,7 @@
         <w:fldChar w:fldCharType="begin" w:fldLock="1"/>
       </w:r>
       <w:r>
-        <w:instrText>ADDIN CSL_CITATION { "citationItems" : [ { "id" : "ITEM-1", "itemData" : { "DOI" : "10.1016/j.surfrep.2008.09.002", "ISSN" : "01675729", "author" : [ { "dropping-particle" : "", "family" : "Murphy", "given" : "R", "non-dropping-particle" : "", "parse-names" : false, "suffix" : "" }, { "dropping-particle" : "", "family" : "Strongin", "given" : "D", "non-dropping-particle" : "", "parse-names" : false, "suffix" : "" } ], "container-title" : "Surface Science Reports", "id" : "ITEM-1", "issue" : "1", "issued" : { "date-parts" : [ [ "2009", "1", "1" ] ] }, "page" : "1-45", "publisher" : "Elsevier B.V.", "title" : "Surface reactivity of pyrite and related sulfides", "type" : "article-journal", "volume" : "64" }, "uris" : [ "http://www.mendeley.com/documents/?uuid=71ce558a-257c-43ec-a0de-9e0981828d1f" ] } ], "mendeley" : { "formattedCitation" : "[55]", "plainTextFormattedCitation" : "[55]", "previouslyFormattedCitation" : "[53]" }, "properties" : { "noteIndex" : 0 }, "schema" : "https://github.com/citation-style-language/schema/raw/master/csl-citation.json" }</w:instrText>
+        <w:instrText>ADDIN CSL_CITATION { "citationItems" : [ { "id" : "ITEM-1", "itemData" : { "DOI" : "10.1016/j.surfrep.2008.09.002", "ISSN" : "01675729", "author" : [ { "dropping-particle" : "", "family" : "Murphy", "given" : "R", "non-dropping-particle" : "", "parse-names" : false, "suffix" : "" }, { "dropping-particle" : "", "family" : "Strongin", "given" : "D", "non-dropping-particle" : "", "parse-names" : false, "suffix" : "" } ], "container-title" : "Surface Science Reports", "id" : "ITEM-1", "issue" : "1", "issued" : { "date-parts" : [ [ "2009", "1", "1" ] ] }, "page" : "1-45", "publisher" : "Elsevier B.V.", "title" : "Surface reactivity of pyrite and related sulfides", "type" : "article-journal", "volume" : "64" }, "uris" : [ "http://www.mendeley.com/documents/?uuid=71ce558a-257c-43ec-a0de-9e0981828d1f" ] } ], "mendeley" : { "formattedCitation" : "[56]", "plainTextFormattedCitation" : "[56]", "previouslyFormattedCitation" : "[55]" }, "properties" : { "noteIndex" : 0 }, "schema" : "https://github.com/citation-style-language/schema/raw/master/csl-citation.json" }</w:instrText>
       </w:r>
       <w:r>
         <w:fldChar w:fldCharType="separate"/>
@@ -5571,7 +5818,7 @@
         <w:rPr>
           <w:noProof/>
         </w:rPr>
-        <w:t>[55]</w:t>
+        <w:t>[56]</w:t>
       </w:r>
       <w:r>
         <w:fldChar w:fldCharType="end"/>
@@ -5586,7 +5833,7 @@
         <w:fldChar w:fldCharType="begin" w:fldLock="1"/>
       </w:r>
       <w:r>
-        <w:instrText>ADDIN CSL_CITATION { "citationItems" : [ { "id" : "ITEM-1", "itemData" : { "DOI" : "10.1016/j.jcis.2005.06.049", "ISSN" : "00219797", "PMID" : "16111692", "abstract" : "Understanding sorption processes is fundamental for the prediction of radionuclide migration in the surroundings of a deep geological disposal of high-level nuclear wastes. Pyrite (FeS2) is a mineral phase often present as inclusions in temperate soils. Moreover, it constitutes an indirect corrosion product of steel, a containment material that is candidate to confine radionuclides in deep geological disposals. The present study was thus initiated to determine the capacity of pyrite to immobilize Sr(II) and Eu(III). An air oxidized pyrite and a freshly acid-washed (non-oxidized) pyrite were used in background electrolytes of varying reducing-oxidizing ability (NaCl, NH 3OHCl, and NaClO4) to study the sorption of both cationic species. The sorptive capacity of pyrite appeared directly correlated to the oxidation of the surface. Non-oxidized pyrite had nearly no affinity for the studied cations whereas Sr(II) and Eu(III) species were significantly retained by oxidized pyrite surface. Using the surface complexation theory, sorption mechanisms were modeled with the Fiteql v3.2 and the Jchess 2.0 codes. Sorption of both Sr and Eu was well fitted, assuming hydroxylated species as the major surface species. This study demonstrates that not only the components of a barrier but also the redox conditions and speciations should be well characterized to predict transport of contaminants in the surrounding of a nuclear wastes disposal. ?? 2005 Elsevier Inc. All rights reserved.", "author" : [ { "dropping-particle" : "", "family" : "Naveau", "given" : "Aude", "non-dropping-particle" : "", "parse-names" : false, "suffix" : "" }, { "dropping-particle" : "", "family" : "Monteil-Rivera", "given" : "Fanny", "non-dropping-particle" : "", "parse-names" : false, "suffix" : "" }, { "dropping-particle" : "", "family" : "Dumonceau", "given" : "Jacques", "non-dropping-particle" : "", "parse-names" : false, "suffix" : "" }, { "dropping-particle" : "", "family" : "Catalette", "given" : "Hubert", "non-dropping-particle" : "", "parse-names" : false, "suffix" : "" }, { "dropping-particle" : "", "family" : "Simoni", "given" : "Eric", "non-dropping-particle" : "", "parse-names" : false, "suffix" : "" } ], "container-title" : "Journal of Colloid and Interface Science", "id" : "ITEM-1", "issue" : "1", "issued" : { "date-parts" : [ [ "2006" ] ] }, "page" : "27-35", "title" : "Sorption of Sr(II) and Eu(III) onto pyrite under different redox potential conditions", "type" : "article-journal", "volume" : "293" }, "uris" : [ "http://www.mendeley.com/documents/?uuid=b794b22d-a62e-4c73-98a8-cf4e8e47f919" ] } ], "mendeley" : { "formattedCitation" : "[48]", "plainTextFormattedCitation" : "[48]", "previouslyFormattedCitation" : "[46]" }, "properties" : { "noteIndex" : 0 }, "schema" : "https://github.com/citation-style-language/schema/raw/master/csl-citation.json" }</w:instrText>
+        <w:instrText>ADDIN CSL_CITATION { "citationItems" : [ { "id" : "ITEM-1", "itemData" : { "DOI" : "10.1016/j.jcis.2005.06.049", "ISSN" : "00219797", "PMID" : "16111692", "abstract" : "Understanding sorption processes is fundamental for the prediction of radionuclide migration in the surroundings of a deep geological disposal of high-level nuclear wastes. Pyrite (FeS2) is a mineral phase often present as inclusions in temperate soils. Moreover, it constitutes an indirect corrosion product of steel, a containment material that is candidate to confine radionuclides in deep geological disposals. The present study was thus initiated to determine the capacity of pyrite to immobilize Sr(II) and Eu(III). An air oxidized pyrite and a freshly acid-washed (non-oxidized) pyrite were used in background electrolytes of varying reducing-oxidizing ability (NaCl, NH 3OHCl, and NaClO4) to study the sorption of both cationic species. The sorptive capacity of pyrite appeared directly correlated to the oxidation of the surface. Non-oxidized pyrite had nearly no affinity for the studied cations whereas Sr(II) and Eu(III) species were significantly retained by oxidized pyrite surface. Using the surface complexation theory, sorption mechanisms were modeled with the Fiteql v3.2 and the Jchess 2.0 codes. Sorption of both Sr and Eu was well fitted, assuming hydroxylated species as the major surface species. This study demonstrates that not only the components of a barrier but also the redox conditions and speciations should be well characterized to predict transport of contaminants in the surrounding of a nuclear wastes disposal. ?? 2005 Elsevier Inc. All rights reserved.", "author" : [ { "dropping-particle" : "", "family" : "Naveau", "given" : "Aude", "non-dropping-particle" : "", "parse-names" : false, "suffix" : "" }, { "dropping-particle" : "", "family" : "Monteil-Rivera", "given" : "Fanny", "non-dropping-particle" : "", "parse-names" : false, "suffix" : "" }, { "dropping-particle" : "", "family" : "Dumonceau", "given" : "Jacques", "non-dropping-particle" : "", "parse-names" : false, "suffix" : "" }, { "dropping-particle" : "", "family" : "Catalette", "given" : "Hubert", "non-dropping-particle" : "", "parse-names" : false, "suffix" : "" }, { "dropping-particle" : "", "family" : "Simoni", "given" : "Eric", "non-dropping-particle" : "", "parse-names" : false, "suffix" : "" } ], "container-title" : "Journal of Colloid and Interface Science", "id" : "ITEM-1", "issue" : "1", "issued" : { "date-parts" : [ [ "2006" ] ] }, "page" : "27-35", "title" : "Sorption of Sr(II) and Eu(III) onto pyrite under different redox potential conditions", "type" : "article-journal", "volume" : "293" }, "uris" : [ "http://www.mendeley.com/documents/?uuid=b794b22d-a62e-4c73-98a8-cf4e8e47f919" ] } ], "mendeley" : { "formattedCitation" : "[29]", "plainTextFormattedCitation" : "[29]", "previouslyFormattedCitation" : "[29]" }, "properties" : { "noteIndex" : 0 }, "schema" : "https://github.com/citation-style-language/schema/raw/master/csl-citation.json" }</w:instrText>
       </w:r>
       <w:r>
         <w:fldChar w:fldCharType="separate"/>
@@ -5595,7 +5842,7 @@
         <w:rPr>
           <w:noProof/>
         </w:rPr>
-        <w:t>[48]</w:t>
+        <w:t>[29]</w:t>
       </w:r>
       <w:r>
         <w:fldChar w:fldCharType="end"/>
@@ -5619,7 +5866,11 @@
         <w:t xml:space="preserve"> of Ra sorption</w:t>
       </w:r>
       <w:r>
-        <w:t xml:space="preserve"> capture the observed data points</w:t>
+        <w:t xml:space="preserve"> capture the observed </w:t>
+      </w:r>
+      <w:r>
+        <w:lastRenderedPageBreak/>
+        <w:t>data points</w:t>
       </w:r>
       <w:r>
         <w:t xml:space="preserve">, though </w:t>
@@ -5750,7 +6001,7 @@
         <w:fldChar w:fldCharType="begin" w:fldLock="1"/>
       </w:r>
       <w:r>
-        <w:instrText>ADDIN CSL_CITATION { "citationItems" : [ { "id" : "ITEM-1", "itemData" : { "DOI" : "10.1016/j.surfrep.2008.09.002", "ISSN" : "01675729", "author" : [ { "dropping-particle" : "", "family" : "Murphy", "given" : "R", "non-dropping-particle" : "", "parse-names" : false, "suffix" : "" }, { "dropping-particle" : "", "family" : "Strongin", "given" : "D", "non-dropping-particle" : "", "parse-names" : false, "suffix" : "" } ], "container-title" : "Surface Science Reports", "id" : "ITEM-1", "issue" : "1", "issued" : { "date-parts" : [ [ "2009", "1", "1" ] ] }, "page" : "1-45", "publisher" : "Elsevier B.V.", "title" : "Surface reactivity of pyrite and related sulfides", "type" : "article-journal", "volume" : "64" }, "uris" : [ "http://www.mendeley.com/documents/?uuid=71ce558a-257c-43ec-a0de-9e0981828d1f" ] }, { "id" : "ITEM-2", "itemData" : { "DOI" : "10.1016/0016-7037(91)90094-L", "ISSN" : "00167037", "abstract" : "Interactions between pyrite and dissolved Ca2+, Mn2+, Co2+, Ni2+, Cd2+, and Zn2+ were studied as a function of pH, ionic strength, and adsorbate concentration in NaCl solutions and in seawater. Apparent adsorption constants were calculated using an ion-exchange surface complexation model, and second-order rate constants for the sorption of Co2+, Ni2+, Cd2+, and Zn2+ were calculated from their uptake kinetics. Apparent adsorption constants generally varied by less than an order of magnitude, except for Ca2+ which exhibited complex behavior. The apparent adsorption constants decreased in the order Co2+ &gt; Cd2+ &gt; Mn2+ &gt; Ni2+ &gt; Ca2+ &gt; Zn2+. The ranking of the apparent adsorption constants does not correlate with the first hydrolysis constants of the adsorbates or the solubility products of their sulfide minerals. The behavior of the second-order forward and reverse rate constants in different solutions indicates that adsorption is more complex than the second-order reaction model described by the ion exchange surface complexation model. The forward sorption reaction rate constants increased with increasing pH, and decreased with increasing ionic strength or initial adsorbate concentration. The reverse sorption reaction rate constants increased with increasing pH or initial adsorbate concentration, and were unaffected by ionic strength. The effect of pH on the forward and reverse rate constants may have been due to, respectively, a surface-induced hydrolysis reaction mechanism and a rate-limiting step prior to the surface complex-hydrogen ion reaction. The effect of ionic strength on the forward rate constants may have been due to site competition with Na+, while the effect of initial adsorbate concentration on the forward and reverse rate constants may have been due to, respectively, the assumption of a constant concentration of surface sites available for reaction and the presence of heterogeneous surface sites. \u00a9 1991.", "author" : [ { "dropping-particle" : "", "family" : "Kornicker", "given" : "William A.", "non-dropping-particle" : "", "parse-names" : false, "suffix" : "" }, { "dropping-particle" : "", "family" : "Morse", "given" : "John W.", "non-dropping-particle" : "", "parse-names" : false, "suffix" : "" } ], "container-title" : "Geochimica et Cosmochimica Acta", "id" : "ITEM-2", "issue" : "8", "issued" : { "date-parts" : [ [ "1991" ] ] }, "page" : "2159-2171", "title" : "Interactions of divalent cations with the surface of pyrite", "type" : "article-journal", "volume" : "55" }, "uris" : [ "http://www.mendeley.com/documents/?uuid=d1857faf-2566-41b2-ac85-cbf33257c4db" ] }, { "id" : "ITEM-3", "itemData" : { "DOI" : "10.1016/0016-7037(94)90117-1", "ISBN" : "0016-7037", "ISSN" : "00167037", "abstract" : "The interaction of aqueous U(VI) with galena and pyrite surfaces under anoxic conditions has been studied by solution analysis and by spectroscopic methods. The solution data indicate that uranyl uptake is strongly dependent on pH; maximum uptake (&gt;98%) occurs above a pH range of between 4.8 and 5.5, depending on experimental conditions. Increasing the sorbate/sorbent ratio results in a relative decrease in uptake of uranyl and in slower sorption kinetics. Auger electron spectroscopy (AES) analysis indicates an inhomogeneous distribution of sorbed uranium at the surface. In the case of galena, formation of small precipitates (~40 nm wide needles) of a uranium oxide compound are found. Pyrite shows a patchy distribution of uranium, mainly associated with oxidized surface species of sulfur and iron. X-ray photoelectron spectroscopy (XPS) yields insight into possible redox processes indicating, for both sulfides, the concomitant formation of polysulfides and a uranium oxide compound with a mixed oxidation state at a U(VI)/U(IV) ratio of ~2. Furthermore, in the case of pyrite, at pH above 6 increased oxidation of sulfur and iron and higher relative amounts of unreduced surface-uranyl are observed. Fourier Transformed Infrared (FTIR) analysis of surface-bound uranyl shows a significant shift of the asymmetric stretching frequency to lower wavenumbers which is consistent with the formation of a U3O8-type compound and thus, independently, confirms the partial reduction of uranyl at the sulfide surface. The combination of AES, XPS, and FTIR provides a powerful approach for identifying mechanisms that govern the interaction of redox sensitive compounds in aqueous systems. Our overall results indicate that sulfide minerals are efficient scavengers of soluble uranyl. Comparing our results with recent field observations, we suggest that thermodynamically metastable U3O8 controls uranium concentrations in many anoxic groundwaters. \u00a9 1994.", "author" : [ { "dropping-particle" : "", "family" : "Wersin", "given" : "Paul", "non-dropping-particle" : "", "parse-names" : false, "suffix" : "" }, { "dropping-particle" : "", "family" : "Hochella", "given" : "Michael F.", "non-dropping-particle" : "", "parse-names" : false, "suffix" : "" }, { "dropping-particle" : "", "family" : "Persson", "given" : "Per", "non-dropping-particle" : "", "parse-names" : false, "suffix" : "" }, { "dropping-particle" : "", "family" : "Redden", "given" : "George", "non-dropping-particle" : "", "parse-names" : false, "suffix" : "" }, { "dropping-particle" : "", "family" : "Leckie", "given" : "James O.", "non-dropping-particle" : "", "parse-names" : false, "suffix" : "" }, { "dropping-particle" : "", "family" : "Harris", "given" : "David W.", "non-dropping-particle" : "", "parse-names" : false, "suffix" : "" } ], "container-title" : "Geochimica et Cosmochimica Acta", "id" : "ITEM-3", "issue" : "13", "issued" : { "date-parts" : [ [ "1994" ] ] }, "page" : "2829-2843", "title" : "Interaction between aqueous uranium (VI) and sulfide minerals: Spectroscopic evidence for sorption and reduction", "type" : "article-journal", "volume" : "58" }, "uris" : [ "http://www.mendeley.com/documents/?uuid=bb84512f-1c90-4be0-ad31-f8871c719272" ] }, { "id" : "ITEM-4", "itemData" : { "DOI" : "10.1016/j.jcis.2005.06.049", "ISSN" : "00219797", "PMID" : "16111692", "abstract" : "Understanding sorption processes is fundamental for the prediction of radionuclide migration in the surroundings of a deep geological disposal of high-level nuclear wastes. Pyrite (FeS2) is a mineral phase often present as inclusions in temperate soils. Moreover, it constitutes an indirect corrosion product of steel, a containment material that is candidate to confine radionuclides in deep geological disposals. The present study was thus initiated to determine the capacity of pyrite to immobilize Sr(II) and Eu(III). An air oxidized pyrite and a freshly acid-washed (non-oxidized) pyrite were used in background electrolytes of varying reducing-oxidizing ability (NaCl, NH 3OHCl, and NaClO4) to study the sorption of both cationic species. The sorptive capacity of pyrite appeared directly correlated to the oxidation of the surface. Non-oxidized pyrite had nearly no affinity for the studied cations whereas Sr(II) and Eu(III) species were significantly retained by oxidized pyrite surface. Using the surface complexation theory, sorption mechanisms were modeled with the Fiteql v3.2 and the Jchess 2.0 codes. Sorption of both Sr and Eu was well fitted, assuming hydroxylated species as the major surface species. This study demonstrates that not only the components of a barrier but also the redox conditions and speciations should be well characterized to predict transport of contaminants in the surrounding of a nuclear wastes disposal. ?? 2005 Elsevier Inc. All rights reserved.", "author" : [ { "dropping-particle" : "", "family" : "Naveau", "given" : "Aude", "non-dropping-particle" : "", "parse-names" : false, "suffix" : "" }, { "dropping-particle" : "", "family" : "Monteil-Rivera", "given" : "Fanny", "non-dropping-particle" : "", "parse-names" : false, "suffix" : "" }, { "dropping-particle" : "", "family" : "Dumonceau", "given" : "Jacques", "non-dropping-particle" : "", "parse-names" : false, "suffix" : "" }, { "dropping-particle" : "", "family" : "Catalette", "given" : "Hubert", "non-dropping-particle" : "", "parse-names" : false, "suffix" : "" }, { "dropping-particle" : "", "family" : "Simoni", "given" : "Eric", "non-dropping-particle" : "", "parse-names" : false, "suffix" : "" } ], "container-title" : "Journal of Colloid and Interface Science", "id" : "ITEM-4", "issue" : "1", "issued" : { "date-parts" : [ [ "2006" ] ] }, "page" : "27-35", "title" : "Sorption of Sr(II) and Eu(III) onto pyrite under different redox potential conditions", "type" : "article-journal", "volume" : "293" }, "uris" : [ "http://www.mendeley.com/documents/?uuid=b794b22d-a62e-4c73-98a8-cf4e8e47f919" ] }, { "id" : "ITEM-5", "itemData" : { "DOI" : "10.1021/es0704481", "ISBN" : "0013-936x", "ISSN" : "0013936X", "PMID" : "17822105", "abstract" : "The present study was initiated to determine the capacity of sulfide minerals (pyrite FeS2 and chalcopyrite CuFeS2) to delay the migration of inorganic selenium species in geological formations. Interactions between Se(IV) and Se(-II) and synthetic and natural sulfide minerals were investigated under anoxic conditions using the batch method. Significant sorption of selenium occurred under acidic conditions. Analysis of the solids after Se sorption using X-ray photoelectron spectroscopy (XPS) and X-ray absorption near edge structure (XANES) demonstrated the presence of reduced selenium species on the metallic sulfide surfaces, thus suggesting an oxido-reduction process coupled with sorption. Selenium reduction occurred concomitantly with the oxidation of pyritic sulfur, whereas metallic species (Fe, Cu) were not involved in the redox process. Formation of ferroselite (FeSe2) was postulated to take place on the synthetic solid while surface complexation or ionic exchange processes were more likely on the natural solids.", "author" : [ { "dropping-particle" : "", "family" : "Naveau", "given" : "Aude", "non-dropping-particle" : "", "parse-names" : false, "suffix" : "" }, { "dropping-particle" : "", "family" : "Monteil-Rivera", "given" : "Fanny", "non-dropping-particle" : "", "parse-names" : false, "suffix" : "" }, { "dropping-particle" : "", "family" : "Guillon", "given" : "Emmanuel", "non-dropping-particle" : "", "parse-names" : false, "suffix" : "" }, { "dropping-particle" : "", "family" : "Dumonceau", "given" : "Jacques", "non-dropping-particle" : "", "parse-names" : false, "suffix" : "" } ], "container-title" : "Environmental Science and Technology", "id" : "ITEM-5", "issue" : "15", "issued" : { "date-parts" : [ [ "2007" ] ] }, "page" : "5376-5382", "title" : "Interactions of aqueous selenium (-II) and (IV) with metallic sulfide surfaces", "type" : "article-journal", "volume" : "41" }, "uris" : [ "http://www.mendeley.com/documents/?uuid=b73e390e-3597-410a-ac72-a4f2232d9a29" ] }, { "id" : "ITEM-6", "itemData" : { "DOI" : "10.1007/s10967-009-0030-x", "ISBN" : "0236-5731", "ISSN" : "02365731", "abstract" : "Sorption behavior of Am-241 (similar to 10(-9) M) on naturally occurring mineral pyrite ( particle size: &lt;= 70 mu m) has been studied under varying conditions of pH (2-11), and ionic strength (0.01-1.0 M(NaClO4)). The effects of humic acid (2 mg/L), other complexing anions (1 x 10(-4) M CO32-, SO42-, C2O42- and PO43-), di- and trivalent metal ions (1 x 10(-3) M Mg2+, Ca2+ and Nd3+) on sorption behavior of Am3+ at a fixed ionic strength (I = 0.10 M (NaClO4)) have been studied. The sorption of Am-241 on pyrite increased with pH from 2.8 (84%) to 8.1 (97%). The sorption of Am-241 decreased with ionic strength at low pH values (2 &lt;= pH &lt;= 4), but was insensitive in the pH range of 4-10, suggesting the formation of outer-sphere complexes on pyrite surface at lower pH, and inner-sphere complexes at higher pH values. The sorption of Am-241 increased in the presence of (i) humic acid (5 &lt; pH &lt; 7.5), and (ii) C2O42- (2 &lt; pH &lt; 3). By contrast, other complexing anions such as ( carbonate, phosphate, and sulphate) showed negligible influence on Am-241 sorption. The presence of Mg2+, Ca2+ ions showed marginal effect on the sorption profile of Am-241; while the presence of Nd3+ ion suppressed its sorption significantly under the conditions of present study. The sorption of Am-241 on pyrite decreased with increased temperature indicating an exothermic process.", "author" : [ { "dropping-particle" : "", "family" : "Das", "given" : "D. K.", "non-dropping-particle" : "", "parse-names" : false, "suffix" : "" }, { "dropping-particle" : "", "family" : "Pathak", "given" : "P. N.", "non-dropping-particle" : "", "parse-names" : false, "suffix" : "" }, { "dropping-particle" : "", "family" : "Kumar", "given" : "S.", "non-dropping-particle" : "", "parse-names" : false, "suffix" : "" }, { "dropping-particle" : "", "family" : "Manchanda", "given" : "V. K.", "non-dropping-particle" : "", "parse-names" : false, "suffix" : "" } ], "container-title" : "Journal of Radioanalytical and Nuclear Chemistry", "id" : "ITEM-6", "issue" : "3", "issued" : { "date-parts" : [ [ "2009" ] ] }, "page" : "449-455", "title" : "Sorption behavior of Am3+ on suspended pyrite", "type" : "article-journal", "volume" : "281" }, "uris" : [ "http://www.mendeley.com/documents/?uuid=b448b5f5-daa3-4386-b6c2-1c44b4f00ba9" ] }, { "id" : "ITEM-7", "itemData" : { "DOI" : "10.1016/j.jcis.2006.07.022", "ISSN" : "00219797", "PMID" : "16899253", "abstract" : "Compounds containing copper are likely candidates to delay iodide migration in environmental media through the formation of sparingly soluble phases. Preliminary experiments showed that iodide was neither sorbed onto chalcopyrite nor by a binary system pyrite/copper(II), although significant amounts of copper were present at the pyrite surface. In the present study, spectroscopic studies (XPS, XANES and EXAFS) were thus performed to determine the nature of sorbed copper species. Although introduced as Cu(II), copper was mainly present at the oxidation state (I) on the pyrite surface suggesting a heterogeneous reduction process. Moreover, copper appeared tetrahedrally coordinated to two sulfur and two oxygen atoms onto the pyrite surface, a chemical environment, which seemingly stabilized the metal and made it unreactive towards iodide. ?? 2006 Elsevier Inc. All rights reserved.", "author" : [ { "dropping-particle" : "", "family" : "Naveau", "given" : "Aude", "non-dropping-particle" : "", "parse-names" : false, "suffix" : "" }, { "dropping-particle" : "", "family" : "Monteil-Rivera", "given" : "Fanny", "non-dropping-particle" : "", "parse-names" : false, "suffix" : "" }, { "dropping-particle" : "", "family" : "Guillon", "given" : "Emmanuel", "non-dropping-particle" : "", "parse-names" : false, "suffix" : "" }, { "dropping-particle" : "", "family" : "Dumonceau", "given" : "Jacques", "non-dropping-particle" : "", "parse-names" : false, "suffix" : "" } ], "container-title" : "Journal of Colloid and Interface Science", "id" : "ITEM-7", "issue" : "1", "issued" : { "date-parts" : [ [ "2006" ] ] }, "page" : "25-31", "title" : "XPS and XAS studies of copper(II) sorbed onto a synthetic pyrite surface", "type" : "article-journal", "volume" : "303" }, "uris" : [ "http://www.mendeley.com/documents/?uuid=6a2cff33-4ef3-4ffa-97e0-7c48ea1daec5" ] } ], "mendeley" : { "formattedCitation" : "[48], [55]\u2013[60]", "plainTextFormattedCitation" : "[48], [55]\u2013[60]", "previouslyFormattedCitation" : "[46], [53]\u2013[58]" }, "properties" : { "noteIndex" : 0 }, "schema" : "https://github.com/citation-style-language/schema/raw/master/csl-citation.json" }</w:instrText>
+        <w:instrText>ADDIN CSL_CITATION { "citationItems" : [ { "id" : "ITEM-1", "itemData" : { "DOI" : "10.1016/j.surfrep.2008.09.002", "ISSN" : "01675729", "author" : [ { "dropping-particle" : "", "family" : "Murphy", "given" : "R", "non-dropping-particle" : "", "parse-names" : false, "suffix" : "" }, { "dropping-particle" : "", "family" : "Strongin", "given" : "D", "non-dropping-particle" : "", "parse-names" : false, "suffix" : "" } ], "container-title" : "Surface Science Reports", "id" : "ITEM-1", "issue" : "1", "issued" : { "date-parts" : [ [ "2009", "1", "1" ] ] }, "page" : "1-45", "publisher" : "Elsevier B.V.", "title" : "Surface reactivity of pyrite and related sulfides", "type" : "article-journal", "volume" : "64" }, "uris" : [ "http://www.mendeley.com/documents/?uuid=71ce558a-257c-43ec-a0de-9e0981828d1f" ] }, { "id" : "ITEM-2", "itemData" : { "DOI" : "10.1016/0016-7037(91)90094-L", "ISSN" : "00167037", "abstract" : "Interactions between pyrite and dissolved Ca2+, Mn2+, Co2+, Ni2+, Cd2+, and Zn2+ were studied as a function of pH, ionic strength, and adsorbate concentration in NaCl solutions and in seawater. Apparent adsorption constants were calculated using an ion-exchange surface complexation model, and second-order rate constants for the sorption of Co2+, Ni2+, Cd2+, and Zn2+ were calculated from their uptake kinetics. Apparent adsorption constants generally varied by less than an order of magnitude, except for Ca2+ which exhibited complex behavior. The apparent adsorption constants decreased in the order Co2+ &gt; Cd2+ &gt; Mn2+ &gt; Ni2+ &gt; Ca2+ &gt; Zn2+. The ranking of the apparent adsorption constants does not correlate with the first hydrolysis constants of the adsorbates or the solubility products of their sulfide minerals. The behavior of the second-order forward and reverse rate constants in different solutions indicates that adsorption is more complex than the second-order reaction model described by the ion exchange surface complexation model. The forward sorption reaction rate constants increased with increasing pH, and decreased with increasing ionic strength or initial adsorbate concentration. The reverse sorption reaction rate constants increased with increasing pH or initial adsorbate concentration, and were unaffected by ionic strength. The effect of pH on the forward and reverse rate constants may have been due to, respectively, a surface-induced hydrolysis reaction mechanism and a rate-limiting step prior to the surface complex-hydrogen ion reaction. The effect of ionic strength on the forward rate constants may have been due to site competition with Na+, while the effect of initial adsorbate concentration on the forward and reverse rate constants may have been due to, respectively, the assumption of a constant concentration of surface sites available for reaction and the presence of heterogeneous surface sites. \u00a9 1991.", "author" : [ { "dropping-particle" : "", "family" : "Kornicker", "given" : "William A.", "non-dropping-particle" : "", "parse-names" : false, "suffix" : "" }, { "dropping-particle" : "", "family" : "Morse", "given" : "John W.", "non-dropping-particle" : "", "parse-names" : false, "suffix" : "" } ], "container-title" : "Geochimica et Cosmochimica Acta", "id" : "ITEM-2", "issue" : "8", "issued" : { "date-parts" : [ [ "1991" ] ] }, "page" : "2159-2171", "title" : "Interactions of divalent cations with the surface of pyrite", "type" : "article-journal", "volume" : "55" }, "uris" : [ "http://www.mendeley.com/documents/?uuid=d1857faf-2566-41b2-ac85-cbf33257c4db" ] }, { "id" : "ITEM-3", "itemData" : { "DOI" : "10.1016/0016-7037(94)90117-1", "ISBN" : "0016-7037", "ISSN" : "00167037", "abstract" : "The interaction of aqueous U(VI) with galena and pyrite surfaces under anoxic conditions has been studied by solution analysis and by spectroscopic methods. The solution data indicate that uranyl uptake is strongly dependent on pH; maximum uptake (&gt;98%) occurs above a pH range of between 4.8 and 5.5, depending on experimental conditions. Increasing the sorbate/sorbent ratio results in a relative decrease in uptake of uranyl and in slower sorption kinetics. Auger electron spectroscopy (AES) analysis indicates an inhomogeneous distribution of sorbed uranium at the surface. In the case of galena, formation of small precipitates (~40 nm wide needles) of a uranium oxide compound are found. Pyrite shows a patchy distribution of uranium, mainly associated with oxidized surface species of sulfur and iron. X-ray photoelectron spectroscopy (XPS) yields insight into possible redox processes indicating, for both sulfides, the concomitant formation of polysulfides and a uranium oxide compound with a mixed oxidation state at a U(VI)/U(IV) ratio of ~2. Furthermore, in the case of pyrite, at pH above 6 increased oxidation of sulfur and iron and higher relative amounts of unreduced surface-uranyl are observed. Fourier Transformed Infrared (FTIR) analysis of surface-bound uranyl shows a significant shift of the asymmetric stretching frequency to lower wavenumbers which is consistent with the formation of a U3O8-type compound and thus, independently, confirms the partial reduction of uranyl at the sulfide surface. The combination of AES, XPS, and FTIR provides a powerful approach for identifying mechanisms that govern the interaction of redox sensitive compounds in aqueous systems. Our overall results indicate that sulfide minerals are efficient scavengers of soluble uranyl. Comparing our results with recent field observations, we suggest that thermodynamically metastable U3O8 controls uranium concentrations in many anoxic groundwaters. \u00a9 1994.", "author" : [ { "dropping-particle" : "", "family" : "Wersin", "given" : "Paul", "non-dropping-particle" : "", "parse-names" : false, "suffix" : "" }, { "dropping-particle" : "", "family" : "Hochella", "given" : "Michael F.", "non-dropping-particle" : "", "parse-names" : false, "suffix" : "" }, { "dropping-particle" : "", "family" : "Persson", "given" : "Per", "non-dropping-particle" : "", "parse-names" : false, "suffix" : "" }, { "dropping-particle" : "", "family" : "Redden", "given" : "George", "non-dropping-particle" : "", "parse-names" : false, "suffix" : "" }, { "dropping-particle" : "", "family" : "Leckie", "given" : "James O.", "non-dropping-particle" : "", "parse-names" : false, "suffix" : "" }, { "dropping-particle" : "", "family" : "Harris", "given" : "David W.", "non-dropping-particle" : "", "parse-names" : false, "suffix" : "" } ], "container-title" : "Geochimica et Cosmochimica Acta", "id" : "ITEM-3", "issue" : "13", "issued" : { "date-parts" : [ [ "1994" ] ] }, "page" : "2829-2843", "title" : "Interaction between aqueous uranium (VI) and sulfide minerals: Spectroscopic evidence for sorption and reduction", "type" : "article-journal", "volume" : "58" }, "uris" : [ "http://www.mendeley.com/documents/?uuid=bb84512f-1c90-4be0-ad31-f8871c719272" ] }, { "id" : "ITEM-4", "itemData" : { "DOI" : "10.1016/j.jcis.2005.06.049", "ISSN" : "00219797", "PMID" : "16111692", "abstract" : "Understanding sorption processes is fundamental for the prediction of radionuclide migration in the surroundings of a deep geological disposal of high-level nuclear wastes. Pyrite (FeS2) is a mineral phase often present as inclusions in temperate soils. Moreover, it constitutes an indirect corrosion product of steel, a containment material that is candidate to confine radionuclides in deep geological disposals. The present study was thus initiated to determine the capacity of pyrite to immobilize Sr(II) and Eu(III). An air oxidized pyrite and a freshly acid-washed (non-oxidized) pyrite were used in background electrolytes of varying reducing-oxidizing ability (NaCl, NH 3OHCl, and NaClO4) to study the sorption of both cationic species. The sorptive capacity of pyrite appeared directly correlated to the oxidation of the surface. Non-oxidized pyrite had nearly no affinity for the studied cations whereas Sr(II) and Eu(III) species were significantly retained by oxidized pyrite surface. Using the surface complexation theory, sorption mechanisms were modeled with the Fiteql v3.2 and the Jchess 2.0 codes. Sorption of both Sr and Eu was well fitted, assuming hydroxylated species as the major surface species. This study demonstrates that not only the components of a barrier but also the redox conditions and speciations should be well characterized to predict transport of contaminants in the surrounding of a nuclear wastes disposal. ?? 2005 Elsevier Inc. All rights reserved.", "author" : [ { "dropping-particle" : "", "family" : "Naveau", "given" : "Aude", "non-dropping-particle" : "", "parse-names" : false, "suffix" : "" }, { "dropping-particle" : "", "family" : "Monteil-Rivera", "given" : "Fanny", "non-dropping-particle" : "", "parse-names" : false, "suffix" : "" }, { "dropping-particle" : "", "family" : "Dumonceau", "given" : "Jacques", "non-dropping-particle" : "", "parse-names" : false, "suffix" : "" }, { "dropping-particle" : "", "family" : "Catalette", "given" : "Hubert", "non-dropping-particle" : "", "parse-names" : false, "suffix" : "" }, { "dropping-particle" : "", "family" : "Simoni", "given" : "Eric", "non-dropping-particle" : "", "parse-names" : false, "suffix" : "" } ], "container-title" : "Journal of Colloid and Interface Science", "id" : "ITEM-4", "issue" : "1", "issued" : { "date-parts" : [ [ "2006" ] ] }, "page" : "27-35", "title" : "Sorption of Sr(II) and Eu(III) onto pyrite under different redox potential conditions", "type" : "article-journal", "volume" : "293" }, "uris" : [ "http://www.mendeley.com/documents/?uuid=b794b22d-a62e-4c73-98a8-cf4e8e47f919" ] }, { "id" : "ITEM-5", "itemData" : { "DOI" : "10.1021/es0704481", "ISBN" : "0013-936x", "ISSN" : "0013936X", "PMID" : "17822105", "abstract" : "The present study was initiated to determine the capacity of sulfide minerals (pyrite FeS2 and chalcopyrite CuFeS2) to delay the migration of inorganic selenium species in geological formations. Interactions between Se(IV) and Se(-II) and synthetic and natural sulfide minerals were investigated under anoxic conditions using the batch method. Significant sorption of selenium occurred under acidic conditions. Analysis of the solids after Se sorption using X-ray photoelectron spectroscopy (XPS) and X-ray absorption near edge structure (XANES) demonstrated the presence of reduced selenium species on the metallic sulfide surfaces, thus suggesting an oxido-reduction process coupled with sorption. Selenium reduction occurred concomitantly with the oxidation of pyritic sulfur, whereas metallic species (Fe, Cu) were not involved in the redox process. Formation of ferroselite (FeSe2) was postulated to take place on the synthetic solid while surface complexation or ionic exchange processes were more likely on the natural solids.", "author" : [ { "dropping-particle" : "", "family" : "Naveau", "given" : "Aude", "non-dropping-particle" : "", "parse-names" : false, "suffix" : "" }, { "dropping-particle" : "", "family" : "Monteil-Rivera", "given" : "Fanny", "non-dropping-particle" : "", "parse-names" : false, "suffix" : "" }, { "dropping-particle" : "", "family" : "Guillon", "given" : "Emmanuel", "non-dropping-particle" : "", "parse-names" : false, "suffix" : "" }, { "dropping-particle" : "", "family" : "Dumonceau", "given" : "Jacques", "non-dropping-particle" : "", "parse-names" : false, "suffix" : "" } ], "container-title" : "Environmental Science and Technology", "id" : "ITEM-5", "issue" : "15", "issued" : { "date-parts" : [ [ "2007" ] ] }, "page" : "5376-5382", "title" : "Interactions of aqueous selenium (-II) and (IV) with metallic sulfide surfaces", "type" : "article-journal", "volume" : "41" }, "uris" : [ "http://www.mendeley.com/documents/?uuid=b73e390e-3597-410a-ac72-a4f2232d9a29" ] }, { "id" : "ITEM-6", "itemData" : { "DOI" : "10.1007/s10967-009-0030-x", "ISBN" : "0236-5731", "ISSN" : "02365731", "abstract" : "Sorption behavior of Am-241 (similar to 10(-9) M) on naturally occurring mineral pyrite ( particle size: &lt;= 70 mu m) has been studied under varying conditions of pH (2-11), and ionic strength (0.01-1.0 M(NaClO4)). The effects of humic acid (2 mg/L), other complexing anions (1 x 10(-4) M CO32-, SO42-, C2O42- and PO43-), di- and trivalent metal ions (1 x 10(-3) M Mg2+, Ca2+ and Nd3+) on sorption behavior of Am3+ at a fixed ionic strength (I = 0.10 M (NaClO4)) have been studied. The sorption of Am-241 on pyrite increased with pH from 2.8 (84%) to 8.1 (97%). The sorption of Am-241 decreased with ionic strength at low pH values (2 &lt;= pH &lt;= 4), but was insensitive in the pH range of 4-10, suggesting the formation of outer-sphere complexes on pyrite surface at lower pH, and inner-sphere complexes at higher pH values. The sorption of Am-241 increased in the presence of (i) humic acid (5 &lt; pH &lt; 7.5), and (ii) C2O42- (2 &lt; pH &lt; 3). By contrast, other complexing anions such as ( carbonate, phosphate, and sulphate) showed negligible influence on Am-241 sorption. The presence of Mg2+, Ca2+ ions showed marginal effect on the sorption profile of Am-241; while the presence of Nd3+ ion suppressed its sorption significantly under the conditions of present study. The sorption of Am-241 on pyrite decreased with increased temperature indicating an exothermic process.", "author" : [ { "dropping-particle" : "", "family" : "Das", "given" : "D. K.", "non-dropping-particle" : "", "parse-names" : false, "suffix" : "" }, { "dropping-particle" : "", "family" : "Pathak", "given" : "P. N.", "non-dropping-particle" : "", "parse-names" : false, "suffix" : "" }, { "dropping-particle" : "", "family" : "Kumar", "given" : "S.", "non-dropping-particle" : "", "parse-names" : false, "suffix" : "" }, { "dropping-particle" : "", "family" : "Manchanda", "given" : "V. K.", "non-dropping-particle" : "", "parse-names" : false, "suffix" : "" } ], "container-title" : "Journal of Radioanalytical and Nuclear Chemistry", "id" : "ITEM-6", "issue" : "3", "issued" : { "date-parts" : [ [ "2009" ] ] }, "page" : "449-455", "title" : "Sorption behavior of Am3+ on suspended pyrite", "type" : "article-journal", "volume" : "281" }, "uris" : [ "http://www.mendeley.com/documents/?uuid=b448b5f5-daa3-4386-b6c2-1c44b4f00ba9" ] }, { "id" : "ITEM-7", "itemData" : { "DOI" : "10.1016/j.jcis.2006.07.022", "ISSN" : "00219797", "PMID" : "16899253", "abstract" : "Compounds containing copper are likely candidates to delay iodide migration in environmental media through the formation of sparingly soluble phases. Preliminary experiments showed that iodide was neither sorbed onto chalcopyrite nor by a binary system pyrite/copper(II), although significant amounts of copper were present at the pyrite surface. In the present study, spectroscopic studies (XPS, XANES and EXAFS) were thus performed to determine the nature of sorbed copper species. Although introduced as Cu(II), copper was mainly present at the oxidation state (I) on the pyrite surface suggesting a heterogeneous reduction process. Moreover, copper appeared tetrahedrally coordinated to two sulfur and two oxygen atoms onto the pyrite surface, a chemical environment, which seemingly stabilized the metal and made it unreactive towards iodide. ?? 2006 Elsevier Inc. All rights reserved.", "author" : [ { "dropping-particle" : "", "family" : "Naveau", "given" : "Aude", "non-dropping-particle" : "", "parse-names" : false, "suffix" : "" }, { "dropping-particle" : "", "family" : "Monteil-Rivera", "given" : "Fanny", "non-dropping-particle" : "", "parse-names" : false, "suffix" : "" }, { "dropping-particle" : "", "family" : "Guillon", "given" : "Emmanuel", "non-dropping-particle" : "", "parse-names" : false, "suffix" : "" }, { "dropping-particle" : "", "family" : "Dumonceau", "given" : "Jacques", "non-dropping-particle" : "", "parse-names" : false, "suffix" : "" } ], "container-title" : "Journal of Colloid and Interface Science", "id" : "ITEM-7", "issue" : "1", "issued" : { "date-parts" : [ [ "2006" ] ] }, "page" : "25-31", "title" : "XPS and XAS studies of copper(II) sorbed onto a synthetic pyrite surface", "type" : "article-journal", "volume" : "303" }, "uris" : [ "http://www.mendeley.com/documents/?uuid=6a2cff33-4ef3-4ffa-97e0-7c48ea1daec5" ] } ], "mendeley" : { "formattedCitation" : "[29], [56]\u2013[61]", "plainTextFormattedCitation" : "[29], [56]\u2013[61]", "previouslyFormattedCitation" : "[29], [55]\u2013[60]" }, "properties" : { "noteIndex" : 0 }, "schema" : "https://github.com/citation-style-language/schema/raw/master/csl-citation.json" }</w:instrText>
       </w:r>
       <w:r>
         <w:fldChar w:fldCharType="separate"/>
@@ -5759,7 +6010,7 @@
         <w:rPr>
           <w:noProof/>
         </w:rPr>
-        <w:t>[48], [55]–[60]</w:t>
+        <w:t>[29], [56]–[61]</w:t>
       </w:r>
       <w:r>
         <w:fldChar w:fldCharType="end"/>
@@ -5840,11 +6091,7 @@
         <w:t xml:space="preserve"> &lt; </w:t>
       </w:r>
       <w:r>
-        <w:t xml:space="preserve">0.01 ppm) found that As(III) sorption was similar to other studies of As(III) sorption to unoxidized pyrite in less rigorously anaerobic </w:t>
-      </w:r>
-      <w:r>
-        <w:lastRenderedPageBreak/>
-        <w:t>systems</w:t>
+        <w:t>0.01 ppm) found that As(III) sorption was similar to other studies of As(III) sorption to unoxidized pyrite in less rigorously anaerobic systems</w:t>
       </w:r>
       <w:r>
         <w:t xml:space="preserve"> (O</w:t>
@@ -5865,7 +6112,7 @@
         <w:fldChar w:fldCharType="begin" w:fldLock="1"/>
       </w:r>
       <w:r>
-        <w:instrText>ADDIN CSL_CITATION { "citationItems" : [ { "id" : "ITEM-1", "itemData" : { "DOI" : "10.1016/j.jcis.2012.08.019", "ISBN" : "0021-9797", "ISSN" : "00219797", "PMID" : "23000211", "abstract" : "Reactions of As(III) and As(V) with pyrite were investigated using pristine pyrite (produced and reacted in a rigorously anoxic environment with PO2&lt;10-8atm) and using surface-oxidized pyrite (produced under anoxic conditions, exposed to air, then stored and reacted under rigorously anoxic conditions). Results with surface-oxidized pyrite were similar to previously reported arsenic-pyrite results. However As(III) adsorbed over a broader pH range on pristine pyrite than on surface-oxidized pyrite, As(V) adsorbed over a narrower pH range on pristine pyrite than on surface-oxidized pyrite, and adsorbed As(V) on pristine pyrite was reduced to As(III) but adsorbed As(V) was not reduced with surface-oxidized pyrite. Reduction of As(V) with pristine pyrite was first-order in total As(V), Fe(II) was released, and sulfur was oxidized. The proposed mechanism for pyrite oxidation by As(V) was similar to the published mechanism for oxidation by O2 and rates were compared. The results can be used to predict the removals of As(V) and As(III) on pyrite in continuously anoxic environments or on pyrite in intermittently oxic/anoxic environments. Rigorous cleanup and continuous maintenance of strictly anoxic conditions are required if commercial or produced pyrites are to be used as surrogates for pristine pyrite. \u00a9 2012 Elsevier Inc.", "author" : [ { "dropping-particle" : "", "family" : "Sun", "given" : "Fenglong", "non-dropping-particle" : "", "parse-names" : false, "suffix" : "" }, { "dropping-particle" : "", "family" : "Dempsey", "given" : "Brian A.", "non-dropping-particle" : "", "parse-names" : false, "suffix" : "" }, { "dropping-particle" : "", "family" : "Osseo-Asare", "given" : "Kwadwo A.", "non-dropping-particle" : "", "parse-names" : false, "suffix" : "" } ], "container-title" : "Journal of Colloid and Interface Science", "id" : "ITEM-1", "issue" : "1", "issued" : { "date-parts" : [ [ "2012" ] ] }, "page" : "170-175", "publisher" : "Elsevier Inc.", "title" : "As(V) and As(III) reactions on pristine pyrite and on surface-oxidized pyrite", "type" : "article-journal", "volume" : "388" }, "uris" : [ "http://www.mendeley.com/documents/?uuid=da1fd935-7f52-4fab-822a-124e4c907529" ] } ], "mendeley" : { "formattedCitation" : "[61]", "plainTextFormattedCitation" : "[61]", "previouslyFormattedCitation" : "[59]" }, "properties" : { "noteIndex" : 0 }, "schema" : "https://github.com/citation-style-language/schema/raw/master/csl-citation.json" }</w:instrText>
+        <w:instrText>ADDIN CSL_CITATION { "citationItems" : [ { "id" : "ITEM-1", "itemData" : { "DOI" : "10.1016/j.jcis.2012.08.019", "ISBN" : "0021-9797", "ISSN" : "00219797", "PMID" : "23000211", "abstract" : "Reactions of As(III) and As(V) with pyrite were investigated using pristine pyrite (produced and reacted in a rigorously anoxic environment with PO2&lt;10-8atm) and using surface-oxidized pyrite (produced under anoxic conditions, exposed to air, then stored and reacted under rigorously anoxic conditions). Results with surface-oxidized pyrite were similar to previously reported arsenic-pyrite results. However As(III) adsorbed over a broader pH range on pristine pyrite than on surface-oxidized pyrite, As(V) adsorbed over a narrower pH range on pristine pyrite than on surface-oxidized pyrite, and adsorbed As(V) on pristine pyrite was reduced to As(III) but adsorbed As(V) was not reduced with surface-oxidized pyrite. Reduction of As(V) with pristine pyrite was first-order in total As(V), Fe(II) was released, and sulfur was oxidized. The proposed mechanism for pyrite oxidation by As(V) was similar to the published mechanism for oxidation by O2 and rates were compared. The results can be used to predict the removals of As(V) and As(III) on pyrite in continuously anoxic environments or on pyrite in intermittently oxic/anoxic environments. Rigorous cleanup and continuous maintenance of strictly anoxic conditions are required if commercial or produced pyrites are to be used as surrogates for pristine pyrite. \u00a9 2012 Elsevier Inc.", "author" : [ { "dropping-particle" : "", "family" : "Sun", "given" : "Fenglong", "non-dropping-particle" : "", "parse-names" : false, "suffix" : "" }, { "dropping-particle" : "", "family" : "Dempsey", "given" : "Brian A.", "non-dropping-particle" : "", "parse-names" : false, "suffix" : "" }, { "dropping-particle" : "", "family" : "Osseo-Asare", "given" : "Kwadwo A.", "non-dropping-particle" : "", "parse-names" : false, "suffix" : "" } ], "container-title" : "Journal of Colloid and Interface Science", "id" : "ITEM-1", "issue" : "1", "issued" : { "date-parts" : [ [ "2012" ] ] }, "page" : "170-175", "publisher" : "Elsevier Inc.", "title" : "As(V) and As(III) reactions on pristine pyrite and on surface-oxidized pyrite", "type" : "article-journal", "volume" : "388" }, "uris" : [ "http://www.mendeley.com/documents/?uuid=da1fd935-7f52-4fab-822a-124e4c907529" ] } ], "mendeley" : { "formattedCitation" : "[62]", "plainTextFormattedCitation" : "[62]", "previouslyFormattedCitation" : "[61]" }, "properties" : { "noteIndex" : 0 }, "schema" : "https://github.com/citation-style-language/schema/raw/master/csl-citation.json" }</w:instrText>
       </w:r>
       <w:r>
         <w:fldChar w:fldCharType="separate"/>
@@ -5874,7 +6121,7 @@
         <w:rPr>
           <w:noProof/>
         </w:rPr>
-        <w:t>[61]</w:t>
+        <w:t>[62]</w:t>
       </w:r>
       <w:r>
         <w:fldChar w:fldCharType="end"/>
@@ -5898,7 +6145,7 @@
         <w:fldChar w:fldCharType="begin" w:fldLock="1"/>
       </w:r>
       <w:r>
-        <w:instrText>ADDIN CSL_CITATION { "citationItems" : [ { "id" : "ITEM-1", "itemData" : { "DOI" : "10.1016/j.surfrep.2008.09.002", "ISSN" : "01675729", "author" : [ { "dropping-particle" : "", "family" : "Murphy", "given" : "R", "non-dropping-particle" : "", "parse-names" : false, "suffix" : "" }, { "dropping-particle" : "", "family" : "Strongin", "given" : "D", "non-dropping-particle" : "", "parse-names" : false, "suffix" : "" } ], "container-title" : "Surface Science Reports", "id" : "ITEM-1", "issue" : "1", "issued" : { "date-parts" : [ [ "2009", "1", "1" ] ] }, "page" : "1-45", "publisher" : "Elsevier B.V.", "title" : "Surface reactivity of pyrite and related sulfides", "type" : "article-journal", "volume" : "64" }, "uris" : [ "http://www.mendeley.com/documents/?uuid=71ce558a-257c-43ec-a0de-9e0981828d1f" ] } ], "mendeley" : { "formattedCitation" : "[55]", "plainTextFormattedCitation" : "[55]", "previouslyFormattedCitation" : "[53]" }, "properties" : { "noteIndex" : 0 }, "schema" : "https://github.com/citation-style-language/schema/raw/master/csl-citation.json" }</w:instrText>
+        <w:instrText>ADDIN CSL_CITATION { "citationItems" : [ { "id" : "ITEM-1", "itemData" : { "DOI" : "10.1016/j.surfrep.2008.09.002", "ISSN" : "01675729", "author" : [ { "dropping-particle" : "", "family" : "Murphy", "given" : "R", "non-dropping-particle" : "", "parse-names" : false, "suffix" : "" }, { "dropping-particle" : "", "family" : "Strongin", "given" : "D", "non-dropping-particle" : "", "parse-names" : false, "suffix" : "" } ], "container-title" : "Surface Science Reports", "id" : "ITEM-1", "issue" : "1", "issued" : { "date-parts" : [ [ "2009", "1", "1" ] ] }, "page" : "1-45", "publisher" : "Elsevier B.V.", "title" : "Surface reactivity of pyrite and related sulfides", "type" : "article-journal", "volume" : "64" }, "uris" : [ "http://www.mendeley.com/documents/?uuid=71ce558a-257c-43ec-a0de-9e0981828d1f" ] } ], "mendeley" : { "formattedCitation" : "[56]", "plainTextFormattedCitation" : "[56]", "previouslyFormattedCitation" : "[55]" }, "properties" : { "noteIndex" : 0 }, "schema" : "https://github.com/citation-style-language/schema/raw/master/csl-citation.json" }</w:instrText>
       </w:r>
       <w:r>
         <w:fldChar w:fldCharType="separate"/>
@@ -5907,7 +6154,7 @@
         <w:rPr>
           <w:noProof/>
         </w:rPr>
-        <w:t>[55]</w:t>
+        <w:t>[56]</w:t>
       </w:r>
       <w:r>
         <w:fldChar w:fldCharType="end"/>
@@ -5916,7 +6163,13 @@
         <w:t xml:space="preserve">. </w:t>
       </w:r>
       <w:r>
-        <w:t xml:space="preserve">Only spectroscopic investigation of Ra sorption to pyrite surface can </w:t>
+        <w:t>Only spectroscopic investigation of Ra sorption to pyrite surface</w:t>
+      </w:r>
+      <w:r>
+        <w:t>, however,</w:t>
+      </w:r>
+      <w:r>
+        <w:t xml:space="preserve"> can </w:t>
       </w:r>
       <w:r>
         <w:t>elucidate</w:t>
@@ -5950,32 +6203,36 @@
         <w:spacing w:line="360" w:lineRule="auto"/>
         <w:ind w:firstLine="720"/>
       </w:pPr>
+      <w:commentRangeStart w:id="26"/>
+      <w:r>
+        <w:t>The experimental results here confirm that iron oxides play a key role in retaining radium in natural environments</w:t>
+      </w:r>
+      <w:r>
+        <w:t>, but also illustrate that Ra bound most extensively to Na-montmorilliont</w:t>
+      </w:r>
+      <w:r>
+        <w:t>e</w:t>
+      </w:r>
+      <w:r>
+        <w:t xml:space="preserve">, a 2:1 layer clay with a solute-accessible </w:t>
+      </w:r>
       <w:commentRangeStart w:id="27"/>
       <w:r>
-        <w:t>The experimental results here confirm that iron oxides play a key role in retaining radium in natural environments</w:t>
-      </w:r>
-      <w:r>
-        <w:t>, but also illustrate that Ra bound most extensively to Na-montmorilliont</w:t>
-      </w:r>
-      <w:r>
-        <w:t>e</w:t>
-      </w:r>
-      <w:r>
-        <w:t xml:space="preserve">, a 2:1 layer clay with a solute-accessible </w:t>
-      </w:r>
-      <w:commentRangeStart w:id="28"/>
-      <w:r>
         <w:t>interlayer</w:t>
       </w:r>
-      <w:commentRangeEnd w:id="28"/>
+      <w:commentRangeEnd w:id="27"/>
       <w:r>
         <w:rPr>
           <w:rStyle w:val="CommentReference"/>
         </w:rPr>
-        <w:commentReference w:id="28"/>
-      </w:r>
-      <w:r>
-        <w:t xml:space="preserve"> and that pyrite demonstrates sorption at circumneutral or basic pH values</w:t>
+        <w:commentReference w:id="27"/>
+      </w:r>
+      <w:r>
+        <w:t xml:space="preserve"> and that pyrite demonstrates sorption at circumneutral or </w:t>
+      </w:r>
+      <w:r>
+        <w:lastRenderedPageBreak/>
+        <w:t>basic pH values</w:t>
       </w:r>
       <w:r>
         <w:t>.</w:t>
@@ -6050,7 +6307,13 @@
         <w:t xml:space="preserve"> </w:t>
       </w:r>
       <w:r>
-        <w:t xml:space="preserve">We also present SCM results for Ra sorption to Na-montmorillonite and pyrite, noting that further investigation is necessary to constrain Ra sorption to these minerals, especially when including competition with other metal ions. </w:t>
+        <w:t>We also present SCM results for Ra sorption to Na-montmorillonite and pyrite, noting that further investigation is necessary to constrain Ra sorption to these minerals, especially when</w:t>
+      </w:r>
+      <w:r>
+        <w:t xml:space="preserve"> considering</w:t>
+      </w:r>
+      <w:r>
+        <w:t xml:space="preserve"> competition with other metal ions. </w:t>
       </w:r>
       <w:r>
         <w:t xml:space="preserve">These results highlight the dynamic adsorption equilibria of Ra when </w:t>
@@ -6106,7 +6369,7 @@
         <w:spacing w:line="360" w:lineRule="auto"/>
         <w:ind w:firstLine="720"/>
       </w:pPr>
-      <w:commentRangeStart w:id="29"/>
+      <w:commentRangeStart w:id="28"/>
       <w:r>
         <w:t>R</w:t>
       </w:r>
@@ -6129,7 +6392,7 @@
         <w:fldChar w:fldCharType="begin" w:fldLock="1"/>
       </w:r>
       <w:r>
-        <w:instrText>ADDIN CSL_CITATION { "citationItems" : [ { "id" : "ITEM-1", "itemData" : { "DOI" : "10.1023/B:BIOG.0000006057.63478.fa", "ISBN" : "0168-2563", "ISSN" : "01682563", "abstract" : "The direct discharge of groundwater into the coastal zone has received increased attention in the last few years as it is now recognized that this process represents an important pathway for material transport. Assessing these material fluxes is difficult, as there is no simple means to gauge the water flux. We estimated the changing flux of groundwater discharge into a coastal area in the northeast Gulf of Mexico ( Florida) based on continuous measurements of radon concentrations over a several day period. Changing radon inventories were converted to fluxes after accounting for losses due to atmospheric evasion and mixing. Radon fluxes are then converted to groundwater inflow rates by estimating the radon concentration of the fluids discharging into the study domain. Groundwater flow was also assessed via seepage meters, radium isotopes, and modeling during this period as part of an \"intercomparison\" study. The radon results suggest that the flow is: ( 1) highly variable with flows ranging from similar to 5 to 50 cm/day; and ( 2) strongly influenced by the tides, with spikes in the flow every 12 hours. The discharge estimates and pattern of flow derived from the radon model matches the automated seepage meter records very closely.", "author" : [ { "dropping-particle" : "", "family" : "Lambert", "given" : "Michael J.", "non-dropping-particle" : "", "parse-names" : false, "suffix" : "" }, { "dropping-particle" : "", "family" : "Burnett", "given" : "William C.", "non-dropping-particle" : "", "parse-names" : false, "suffix" : "" } ], "container-title" : "Biogeochemistry", "id" : "ITEM-1", "issue" : "1-2", "issued" : { "date-parts" : [ [ "2003" ] ] }, "page" : "55-73", "title" : "Submarine groundwater discharge estimates at a Florida coastal site based on continuous radon measurements", "type" : "article-journal", "volume" : "66" }, "uris" : [ "http://www.mendeley.com/documents/?uuid=d6498b20-36c4-436f-8bb5-3ba09d44183e" ] }, { "id" : "ITEM-2", "itemData" : { "DOI" : "10.1021/acs.estlett.6b00118", "ISSN" : "2328-8930", "author" : [ { "dropping-particle" : "", "family" : "Lauer", "given" : "Nancy", "non-dropping-particle" : "", "parse-names" : false, "suffix" : "" }, { "dropping-particle" : "", "family" : "Vengosh", "given" : "Avner", "non-dropping-particle" : "", "parse-names" : false, "suffix" : "" } ], "container-title" : "Environmental Science &amp; Technology Letters", "id" : "ITEM-2", "issued" : { "date-parts" : [ [ "2016" ] ] }, "page" : "acs.estlett.6b00118", "title" : "Age Dating Oil and Gas Wastewater Spills Using Radium Isotopes and Their Decay Products in Impacted Soil and Sediment", "type" : "article-journal" }, "uris" : [ "http://www.mendeley.com/documents/?uuid=3cb5388b-3fb2-4d19-ad9f-075513a78300" ] } ], "mendeley" : { "formattedCitation" : "[8], [62]", "plainTextFormattedCitation" : "[8], [62]", "previouslyFormattedCitation" : "[8], [60]" }, "properties" : { "noteIndex" : 0 }, "schema" : "https://github.com/citation-style-language/schema/raw/master/csl-citation.json" }</w:instrText>
+        <w:instrText>ADDIN CSL_CITATION { "citationItems" : [ { "id" : "ITEM-1", "itemData" : { "DOI" : "10.1023/B:BIOG.0000006057.63478.fa", "ISBN" : "0168-2563", "ISSN" : "01682563", "abstract" : "The direct discharge of groundwater into the coastal zone has received increased attention in the last few years as it is now recognized that this process represents an important pathway for material transport. Assessing these material fluxes is difficult, as there is no simple means to gauge the water flux. We estimated the changing flux of groundwater discharge into a coastal area in the northeast Gulf of Mexico ( Florida) based on continuous measurements of radon concentrations over a several day period. Changing radon inventories were converted to fluxes after accounting for losses due to atmospheric evasion and mixing. Radon fluxes are then converted to groundwater inflow rates by estimating the radon concentration of the fluids discharging into the study domain. Groundwater flow was also assessed via seepage meters, radium isotopes, and modeling during this period as part of an \"intercomparison\" study. The radon results suggest that the flow is: ( 1) highly variable with flows ranging from similar to 5 to 50 cm/day; and ( 2) strongly influenced by the tides, with spikes in the flow every 12 hours. The discharge estimates and pattern of flow derived from the radon model matches the automated seepage meter records very closely.", "author" : [ { "dropping-particle" : "", "family" : "Lambert", "given" : "Michael J.", "non-dropping-particle" : "", "parse-names" : false, "suffix" : "" }, { "dropping-particle" : "", "family" : "Burnett", "given" : "William C.", "non-dropping-particle" : "", "parse-names" : false, "suffix" : "" } ], "container-title" : "Biogeochemistry", "id" : "ITEM-1", "issue" : "1-2", "issued" : { "date-parts" : [ [ "2003" ] ] }, "page" : "55-73", "title" : "Submarine groundwater discharge estimates at a Florida coastal site based on continuous radon measurements", "type" : "article-journal", "volume" : "66" }, "uris" : [ "http://www.mendeley.com/documents/?uuid=d6498b20-36c4-436f-8bb5-3ba09d44183e" ] }, { "id" : "ITEM-2", "itemData" : { "DOI" : "10.1021/acs.estlett.6b00118", "ISSN" : "2328-8930", "author" : [ { "dropping-particle" : "", "family" : "Lauer", "given" : "Nancy", "non-dropping-particle" : "", "parse-names" : false, "suffix" : "" }, { "dropping-particle" : "", "family" : "Vengosh", "given" : "Avner", "non-dropping-particle" : "", "parse-names" : false, "suffix" : "" } ], "container-title" : "Environmental Science &amp; Technology Letters", "id" : "ITEM-2", "issued" : { "date-parts" : [ [ "2016" ] ] }, "page" : "acs.estlett.6b00118", "title" : "Age Dating Oil and Gas Wastewater Spills Using Radium Isotopes and Their Decay Products in Impacted Soil and Sediment", "type" : "article-journal" }, "uris" : [ "http://www.mendeley.com/documents/?uuid=3cb5388b-3fb2-4d19-ad9f-075513a78300" ] } ], "mendeley" : { "formattedCitation" : "[8], [63]", "plainTextFormattedCitation" : "[8], [63]", "previouslyFormattedCitation" : "[8], [62]" }, "properties" : { "noteIndex" : 0 }, "schema" : "https://github.com/citation-style-language/schema/raw/master/csl-citation.json" }</w:instrText>
       </w:r>
       <w:r>
         <w:fldChar w:fldCharType="separate"/>
@@ -6138,23 +6401,19 @@
         <w:rPr>
           <w:noProof/>
         </w:rPr>
-        <w:t>[8], [62]</w:t>
+        <w:t>[8], [63]</w:t>
       </w:r>
       <w:r>
         <w:fldChar w:fldCharType="end"/>
       </w:r>
       <w:r>
-        <w:t xml:space="preserve">. The models used thus far are relatively simple mixing models, </w:t>
-      </w:r>
-      <w:r>
-        <w:lastRenderedPageBreak/>
-        <w:t xml:space="preserve">where transport within porous media is not considered </w:t>
+        <w:t xml:space="preserve">. The models used thus far are relatively simple mixing models, where transport within porous media is not considered </w:t>
       </w:r>
       <w:r>
         <w:fldChar w:fldCharType="begin" w:fldLock="1"/>
       </w:r>
       <w:r>
-        <w:instrText>ADDIN CSL_CITATION { "citationItems" : [ { "id" : "ITEM-1", "itemData" : { "DOI" : "10.1016/S0016-7037(96)00289-X", "ISSN" : "00167037", "author" : [ { "dropping-particle" : "", "family" : "Rama", "given" : "", "non-dropping-particle" : "", "parse-names" : false, "suffix" : "" }, { "dropping-particle" : "", "family" : "Moore", "given" : "Willard S.", "non-dropping-particle" : "", "parse-names" : false, "suffix" : "" } ], "container-title" : "Geochimica et Cosmochimica Acta", "id" : "ITEM-1", "issue" : "23", "issued" : { "date-parts" : [ [ "1996", "12" ] ] }, "page" : "4645-4652", "title" : "Using the radium quartet for evaluating groundwater input and water exchange in salt marshes", "type" : "article-journal", "volume" : "60" }, "uris" : [ "http://www.mendeley.com/documents/?uuid=bff3d8be-cd01-46c4-8394-0092a83821c5" ] } ], "mendeley" : { "formattedCitation" : "[63]", "plainTextFormattedCitation" : "[63]", "previouslyFormattedCitation" : "[61]" }, "properties" : { "noteIndex" : 0 }, "schema" : "https://github.com/citation-style-language/schema/raw/master/csl-citation.json" }</w:instrText>
+        <w:instrText>ADDIN CSL_CITATION { "citationItems" : [ { "id" : "ITEM-1", "itemData" : { "DOI" : "10.1016/S0016-7037(96)00289-X", "ISSN" : "00167037", "author" : [ { "dropping-particle" : "", "family" : "Rama", "given" : "", "non-dropping-particle" : "", "parse-names" : false, "suffix" : "" }, { "dropping-particle" : "", "family" : "Moore", "given" : "Willard S.", "non-dropping-particle" : "", "parse-names" : false, "suffix" : "" } ], "container-title" : "Geochimica et Cosmochimica Acta", "id" : "ITEM-1", "issue" : "23", "issued" : { "date-parts" : [ [ "1996", "12" ] ] }, "page" : "4645-4652", "title" : "Using the radium quartet for evaluating groundwater input and water exchange in salt marshes", "type" : "article-journal", "volume" : "60" }, "uris" : [ "http://www.mendeley.com/documents/?uuid=bff3d8be-cd01-46c4-8394-0092a83821c5" ] } ], "mendeley" : { "formattedCitation" : "[64]", "plainTextFormattedCitation" : "[64]", "previouslyFormattedCitation" : "[63]" }, "properties" : { "noteIndex" : 0 }, "schema" : "https://github.com/citation-style-language/schema/raw/master/csl-citation.json" }</w:instrText>
       </w:r>
       <w:r>
         <w:fldChar w:fldCharType="separate"/>
@@ -6163,7 +6422,7 @@
         <w:rPr>
           <w:noProof/>
         </w:rPr>
-        <w:t>[63]</w:t>
+        <w:t>[64]</w:t>
       </w:r>
       <w:r>
         <w:fldChar w:fldCharType="end"/>
@@ -6193,7 +6452,7 @@
         <w:fldChar w:fldCharType="begin" w:fldLock="1"/>
       </w:r>
       <w:r>
-        <w:instrText>ADDIN CSL_CITATION { "citationItems" : [ { "id" : "ITEM-1", "itemData" : { "DOI" : "10.1016/j.ecss.2015.06.005", "ISSN" : "02727714", "author" : [ { "dropping-particle" : "", "family" : "Hughes", "given" : "Andrea L.H.", "non-dropping-particle" : "", "parse-names" : false, "suffix" : "" }, { "dropping-particle" : "", "family" : "Wilson", "given" : "Alicia M", "non-dropping-particle" : "", "parse-names" : false, "suffix" : "" }, { "dropping-particle" : "", "family" : "Moore", "given" : "Willard S", "non-dropping-particle" : "", "parse-names" : false, "suffix" : "" } ], "container-title" : "Estuarine, Coastal and Shelf Science", "id" : "ITEM-1", "issued" : { "date-parts" : [ [ "2015", "10" ] ] }, "page" : "94-104", "title" : "Groundwater transport and radium variability in coastal porewaters", "type" : "article-journal", "volume" : "164" }, "uris" : [ "http://www.mendeley.com/documents/?uuid=f0b05542-0c22-406f-9ac5-f621a17a60a3" ] } ], "mendeley" : { "formattedCitation" : "[64]", "plainTextFormattedCitation" : "[64]", "previouslyFormattedCitation" : "[62]" }, "properties" : { "noteIndex" : 0 }, "schema" : "https://github.com/citation-style-language/schema/raw/master/csl-citation.json" }</w:instrText>
+        <w:instrText>ADDIN CSL_CITATION { "citationItems" : [ { "id" : "ITEM-1", "itemData" : { "DOI" : "10.1016/j.ecss.2015.06.005", "ISSN" : "02727714", "author" : [ { "dropping-particle" : "", "family" : "Hughes", "given" : "Andrea L.H.", "non-dropping-particle" : "", "parse-names" : false, "suffix" : "" }, { "dropping-particle" : "", "family" : "Wilson", "given" : "Alicia M", "non-dropping-particle" : "", "parse-names" : false, "suffix" : "" }, { "dropping-particle" : "", "family" : "Moore", "given" : "Willard S", "non-dropping-particle" : "", "parse-names" : false, "suffix" : "" } ], "container-title" : "Estuarine, Coastal and Shelf Science", "id" : "ITEM-1", "issued" : { "date-parts" : [ [ "2015", "10" ] ] }, "page" : "94-104", "title" : "Groundwater transport and radium variability in coastal porewaters", "type" : "article-journal", "volume" : "164" }, "uris" : [ "http://www.mendeley.com/documents/?uuid=f0b05542-0c22-406f-9ac5-f621a17a60a3" ] } ], "mendeley" : { "formattedCitation" : "[65]", "plainTextFormattedCitation" : "[65]", "previouslyFormattedCitation" : "[64]" }, "properties" : { "noteIndex" : 0 }, "schema" : "https://github.com/citation-style-language/schema/raw/master/csl-citation.json" }</w:instrText>
       </w:r>
       <w:r>
         <w:fldChar w:fldCharType="separate"/>
@@ -6202,7 +6461,7 @@
         <w:rPr>
           <w:noProof/>
         </w:rPr>
-        <w:t>[64]</w:t>
+        <w:t>[65]</w:t>
       </w:r>
       <w:r>
         <w:fldChar w:fldCharType="end"/>
@@ -6277,7 +6536,12 @@
         <w:t xml:space="preserve">, </w:t>
       </w:r>
       <w:r>
-        <w:t xml:space="preserve">interactions with redox sensitive metal ions, </w:t>
+        <w:t>competition</w:t>
+      </w:r>
+      <w:bookmarkStart w:id="29" w:name="_GoBack"/>
+      <w:bookmarkEnd w:id="29"/>
+      <w:r>
+        <w:t xml:space="preserve"> with redox sensitive metal ions, </w:t>
       </w:r>
       <w:r>
         <w:t>resolving sources of discrepancy</w:t>
@@ -6303,19 +6567,19 @@
       <w:r>
         <w:t>.</w:t>
       </w:r>
-      <w:commentRangeEnd w:id="29"/>
+      <w:commentRangeEnd w:id="28"/>
       <w:r>
         <w:rPr>
           <w:rStyle w:val="CommentReference"/>
         </w:rPr>
-        <w:commentReference w:id="29"/>
-      </w:r>
-      <w:commentRangeEnd w:id="27"/>
+        <w:commentReference w:id="28"/>
+      </w:r>
+      <w:commentRangeEnd w:id="26"/>
       <w:r>
         <w:rPr>
           <w:rStyle w:val="CommentReference"/>
         </w:rPr>
-        <w:commentReference w:id="27"/>
+        <w:commentReference w:id="26"/>
       </w:r>
     </w:p>
     <w:p>
@@ -6424,7 +6688,16 @@
           <w:noProof/>
           <w:szCs w:val="24"/>
         </w:rPr>
-        <w:t>, vol. 25, no. 5, pp. 561–70, 2007.</w:t>
+        <w:t xml:space="preserve">, vol. </w:t>
+      </w:r>
+      <w:r>
+        <w:rPr>
+          <w:rFonts w:ascii="Calibri" w:hAnsi="Calibri" w:cs="Calibri"/>
+          <w:noProof/>
+          <w:szCs w:val="24"/>
+        </w:rPr>
+        <w:lastRenderedPageBreak/>
+        <w:t>25, no. 5, pp. 561–70, 2007.</w:t>
       </w:r>
     </w:p>
     <w:p>
@@ -6847,7 +7120,6 @@
           <w:noProof/>
           <w:szCs w:val="24"/>
         </w:rPr>
-        <w:lastRenderedPageBreak/>
         <w:t>[11]</w:t>
       </w:r>
       <w:r>
@@ -7139,7 +7411,16 @@
           <w:szCs w:val="24"/>
         </w:rPr>
         <w:tab/>
-        <w:t xml:space="preserve">P. Beneš, P. Strejc, Z. Lukavec, and Z. Borovec, “Interaction of radium with freshwater sediments and their mineral components. I.,” </w:t>
+        <w:t xml:space="preserve">P. Beneš, P. Strejc, Z. Lukavec, and Z. Borovec, “Interaction of radium with freshwater sediments </w:t>
+      </w:r>
+      <w:r>
+        <w:rPr>
+          <w:rFonts w:ascii="Calibri" w:hAnsi="Calibri" w:cs="Calibri"/>
+          <w:noProof/>
+          <w:szCs w:val="24"/>
+        </w:rPr>
+        <w:lastRenderedPageBreak/>
+        <w:t xml:space="preserve">and their mineral components. I.,” </w:t>
       </w:r>
       <w:r>
         <w:rPr>
@@ -7621,16 +7902,7 @@
           <w:szCs w:val="24"/>
         </w:rPr>
         <w:tab/>
-        <w:t xml:space="preserve">M. H. Bradbury and B. Baeyens, “Modelling the sorption of Mn(II), Co(II), Ni(II), Zn(II), Cd(II), </w:t>
-      </w:r>
-      <w:r>
-        <w:rPr>
-          <w:rFonts w:ascii="Calibri" w:hAnsi="Calibri" w:cs="Calibri"/>
-          <w:noProof/>
-          <w:szCs w:val="24"/>
-        </w:rPr>
-        <w:lastRenderedPageBreak/>
-        <w:t xml:space="preserve">Eu(III), Am(III), Sn(IV), Th(IV), Np(V) and U(VI) on montmorillonite: Linear free energy relationships and estimates of surface binding constants for some selected heavy metals and actinide,” </w:t>
+        <w:t xml:space="preserve">M. H. Bradbury and B. Baeyens, “Modelling the sorption of Mn(II), Co(II), Ni(II), Zn(II), Cd(II), Eu(III), Am(III), Sn(IV), Th(IV), Np(V) and U(VI) on montmorillonite: Linear free energy relationships and estimates of surface binding constants for some selected heavy metals and actinide,” </w:t>
       </w:r>
       <w:r>
         <w:rPr>
@@ -7730,7 +8002,7 @@
           <w:szCs w:val="24"/>
         </w:rPr>
         <w:tab/>
-        <w:t xml:space="preserve">C. M. Bethke and P. V. Brady, “How the Kd Approach Undermines Ground Water Cleanup,” </w:t>
+        <w:t xml:space="preserve">A. Naveau, F. Monteil-Rivera, J. Dumonceau, H. Catalette, and E. Simoni, “Sorption of Sr(II) and Eu(III) onto pyrite under different redox potential conditions,” </w:t>
       </w:r>
       <w:r>
         <w:rPr>
@@ -7740,15 +8012,15 @@
           <w:noProof/>
           <w:szCs w:val="24"/>
         </w:rPr>
-        <w:t>Ground Water</w:t>
-      </w:r>
-      <w:r>
-        <w:rPr>
-          <w:rFonts w:ascii="Calibri" w:hAnsi="Calibri" w:cs="Calibri"/>
-          <w:noProof/>
-          <w:szCs w:val="24"/>
-        </w:rPr>
-        <w:t>, vol. 38, no. 3, pp. 435–443, May 2000.</w:t>
+        <w:t>J. Colloid Interface Sci.</w:t>
+      </w:r>
+      <w:r>
+        <w:rPr>
+          <w:rFonts w:ascii="Calibri" w:hAnsi="Calibri" w:cs="Calibri"/>
+          <w:noProof/>
+          <w:szCs w:val="24"/>
+        </w:rPr>
+        <w:t>, vol. 293, no. 1, pp. 27–35, 2006.</w:t>
       </w:r>
     </w:p>
     <w:p>
@@ -7780,7 +8052,7 @@
           <w:szCs w:val="24"/>
         </w:rPr>
         <w:tab/>
-        <w:t xml:space="preserve">J. a. Davis, D. E. Meece, M. Kohler, and G. P. Curtis, “Approaches to surface complexation modeling of Uranium(VI) adsorption on aquifer sediments,” </w:t>
+        <w:t xml:space="preserve">C. M. Bethke and P. V. Brady, “How the Kd Approach Undermines Ground Water Cleanup,” </w:t>
       </w:r>
       <w:r>
         <w:rPr>
@@ -7790,15 +8062,15 @@
           <w:noProof/>
           <w:szCs w:val="24"/>
         </w:rPr>
-        <w:t>Geochim. Cosmochim. Acta</w:t>
-      </w:r>
-      <w:r>
-        <w:rPr>
-          <w:rFonts w:ascii="Calibri" w:hAnsi="Calibri" w:cs="Calibri"/>
-          <w:noProof/>
-          <w:szCs w:val="24"/>
-        </w:rPr>
-        <w:t>, vol. 68, no. 18, pp. 3621–3641, 2004.</w:t>
+        <w:t>Ground Water</w:t>
+      </w:r>
+      <w:r>
+        <w:rPr>
+          <w:rFonts w:ascii="Calibri" w:hAnsi="Calibri" w:cs="Calibri"/>
+          <w:noProof/>
+          <w:szCs w:val="24"/>
+        </w:rPr>
+        <w:t>, vol. 38, no. 3, pp. 435–443, May 2000.</w:t>
       </w:r>
     </w:p>
     <w:p>
@@ -7830,7 +8102,7 @@
           <w:szCs w:val="24"/>
         </w:rPr>
         <w:tab/>
-        <w:t xml:space="preserve">D. Dzombak and F. Morel, </w:t>
+        <w:t xml:space="preserve">J. a. Davis, D. E. Meece, M. Kohler, and G. P. Curtis, “Approaches to surface complexation modeling of Uranium(VI) adsorption on aquifer sediments,” </w:t>
       </w:r>
       <w:r>
         <w:rPr>
@@ -7840,15 +8112,15 @@
           <w:noProof/>
           <w:szCs w:val="24"/>
         </w:rPr>
-        <w:t>Surface Complexation Modeling: Hydrous Ferric Oxide</w:t>
-      </w:r>
-      <w:r>
-        <w:rPr>
-          <w:rFonts w:ascii="Calibri" w:hAnsi="Calibri" w:cs="Calibri"/>
-          <w:noProof/>
-          <w:szCs w:val="24"/>
-        </w:rPr>
-        <w:t>. New York, NY: Wiley, 1990.</w:t>
+        <w:t>Geochim. Cosmochim. Acta</w:t>
+      </w:r>
+      <w:r>
+        <w:rPr>
+          <w:rFonts w:ascii="Calibri" w:hAnsi="Calibri" w:cs="Calibri"/>
+          <w:noProof/>
+          <w:szCs w:val="24"/>
+        </w:rPr>
+        <w:t>, vol. 68, no. 18, pp. 3621–3641, 2004.</w:t>
       </w:r>
     </w:p>
     <w:p>
@@ -7880,7 +8152,7 @@
           <w:szCs w:val="24"/>
         </w:rPr>
         <w:tab/>
-        <w:t xml:space="preserve">G. E. Brown  Jr., V. E. Henrich, W. H. Casey, D. L. Clark, C. Eggleston, A. Felmy, D. W. Goodman, M. Graetzel, G. Maciel, M. I. McCarthy, K. H. Nealson, D. a Sverjensky, M. F. Toney, J. M. Zachara, G. E. Brown, V. E. Henrich, W. H. Casey, D. L. Clark, C. Eggleston, A. Felmy, D. W. Goodman, M. Grätzel, G. Maciel, M. I. McCarthy, K. H. Nealson, D. a Sverjensky, M. F. Toney, and J. M. Zachara, “Metal Oxide Surfaces and Their Interactions with Aqueous Solutions and Microbial Organisms,” </w:t>
+        <w:t xml:space="preserve">D. Dzombak and F. Morel, </w:t>
       </w:r>
       <w:r>
         <w:rPr>
@@ -7890,15 +8162,15 @@
           <w:noProof/>
           <w:szCs w:val="24"/>
         </w:rPr>
-        <w:t>Chem. Rev.</w:t>
-      </w:r>
-      <w:r>
-        <w:rPr>
-          <w:rFonts w:ascii="Calibri" w:hAnsi="Calibri" w:cs="Calibri"/>
-          <w:noProof/>
-          <w:szCs w:val="24"/>
-        </w:rPr>
-        <w:t>, vol. 99, no. 1, pp. 77–174, 1999.</w:t>
+        <w:t>Surface Complexation Modeling: Hydrous Ferric Oxide</w:t>
+      </w:r>
+      <w:r>
+        <w:rPr>
+          <w:rFonts w:ascii="Calibri" w:hAnsi="Calibri" w:cs="Calibri"/>
+          <w:noProof/>
+          <w:szCs w:val="24"/>
+        </w:rPr>
+        <w:t>. New York, NY: Wiley, 1990.</w:t>
       </w:r>
     </w:p>
     <w:p>
@@ -7921,6 +8193,7 @@
           <w:noProof/>
           <w:szCs w:val="24"/>
         </w:rPr>
+        <w:lastRenderedPageBreak/>
         <w:t>[33]</w:t>
       </w:r>
       <w:r>
@@ -7930,7 +8203,7 @@
           <w:szCs w:val="24"/>
         </w:rPr>
         <w:tab/>
-        <w:t xml:space="preserve">D. A. Sverjensky, “Prediction of the speciation of alkaline earths adsorbed on mineral surfaces in salt solutions,” </w:t>
+        <w:t xml:space="preserve">G. E. Brown  Jr., V. E. Henrich, W. H. Casey, D. L. Clark, C. Eggleston, A. Felmy, D. W. Goodman, M. Graetzel, G. Maciel, M. I. McCarthy, K. H. Nealson, D. a Sverjensky, M. F. Toney, J. M. Zachara, G. E. Brown, V. E. Henrich, W. H. Casey, D. L. Clark, C. Eggleston, A. Felmy, D. W. Goodman, M. Grätzel, G. Maciel, M. I. McCarthy, K. H. Nealson, D. a Sverjensky, M. F. Toney, and J. M. Zachara, “Metal Oxide Surfaces and Their Interactions with Aqueous Solutions and Microbial Organisms,” </w:t>
       </w:r>
       <w:r>
         <w:rPr>
@@ -7940,15 +8213,15 @@
           <w:noProof/>
           <w:szCs w:val="24"/>
         </w:rPr>
-        <w:t>Geochim. Cosmochim. Acta</w:t>
-      </w:r>
-      <w:r>
-        <w:rPr>
-          <w:rFonts w:ascii="Calibri" w:hAnsi="Calibri" w:cs="Calibri"/>
-          <w:noProof/>
-          <w:szCs w:val="24"/>
-        </w:rPr>
-        <w:t>, vol. 70, no. 10, pp. 2427–2453, 2006.</w:t>
+        <w:t>Chem. Rev.</w:t>
+      </w:r>
+      <w:r>
+        <w:rPr>
+          <w:rFonts w:ascii="Calibri" w:hAnsi="Calibri" w:cs="Calibri"/>
+          <w:noProof/>
+          <w:szCs w:val="24"/>
+        </w:rPr>
+        <w:t>, vol. 99, no. 1, pp. 77–174, 1999.</w:t>
       </w:r>
     </w:p>
     <w:p>
@@ -7980,7 +8253,7 @@
           <w:szCs w:val="24"/>
         </w:rPr>
         <w:tab/>
-        <w:t xml:space="preserve">T. A. Duster, “An Integrated Approach to Standard Methods, Materials, and Databases for the Measurements Used To Develop Surface Complexation Models,” </w:t>
+        <w:t xml:space="preserve">D. A. Sverjensky, “Prediction of the speciation of alkaline earths adsorbed on mineral surfaces in salt solutions,” </w:t>
       </w:r>
       <w:r>
         <w:rPr>
@@ -7990,15 +8263,15 @@
           <w:noProof/>
           <w:szCs w:val="24"/>
         </w:rPr>
-        <w:t>Environ. Sci. Technol.</w:t>
-      </w:r>
-      <w:r>
-        <w:rPr>
-          <w:rFonts w:ascii="Calibri" w:hAnsi="Calibri" w:cs="Calibri"/>
-          <w:noProof/>
-          <w:szCs w:val="24"/>
-        </w:rPr>
-        <w:t>, vol. 50, no. 14, pp. 7274–7275, 2016.</w:t>
+        <w:t>Geochim. Cosmochim. Acta</w:t>
+      </w:r>
+      <w:r>
+        <w:rPr>
+          <w:rFonts w:ascii="Calibri" w:hAnsi="Calibri" w:cs="Calibri"/>
+          <w:noProof/>
+          <w:szCs w:val="24"/>
+        </w:rPr>
+        <w:t>, vol. 70, no. 10, pp. 2427–2453, 2006.</w:t>
       </w:r>
     </w:p>
     <w:p>
@@ -8030,7 +8303,7 @@
           <w:szCs w:val="24"/>
         </w:rPr>
         <w:tab/>
-        <w:t xml:space="preserve">C. Tournassat, S. Grangeon, P. Leroy, and E. Giffaut, “Modeling specific ph dependent sorption of divalent metals on montmorillonite surfaces. a review of pitfalls, recent achievements and current challenges,” </w:t>
+        <w:t xml:space="preserve">T. A. Duster, “An Integrated Approach to Standard Methods, Materials, and Databases for the Measurements Used To Develop Surface Complexation Models,” </w:t>
       </w:r>
       <w:r>
         <w:rPr>
@@ -8040,15 +8313,15 @@
           <w:noProof/>
           <w:szCs w:val="24"/>
         </w:rPr>
-        <w:t>Am. J. Sci.</w:t>
-      </w:r>
-      <w:r>
-        <w:rPr>
-          <w:rFonts w:ascii="Calibri" w:hAnsi="Calibri" w:cs="Calibri"/>
-          <w:noProof/>
-          <w:szCs w:val="24"/>
-        </w:rPr>
-        <w:t>, vol. 313, no. 5, pp. 395–451, 2013.</w:t>
+        <w:t>Environ. Sci. Technol.</w:t>
+      </w:r>
+      <w:r>
+        <w:rPr>
+          <w:rFonts w:ascii="Calibri" w:hAnsi="Calibri" w:cs="Calibri"/>
+          <w:noProof/>
+          <w:szCs w:val="24"/>
+        </w:rPr>
+        <w:t>, vol. 50, no. 14, pp. 7274–7275, 2016.</w:t>
       </w:r>
     </w:p>
     <w:p>
@@ -8080,7 +8353,7 @@
           <w:szCs w:val="24"/>
         </w:rPr>
         <w:tab/>
-        <w:t xml:space="preserve">M. Sajih, N. D. D. Bryan, F. R. R. Livens, D. J. J. Vaughan, M. Descostes, V. Phrommavanh, J. Nos, and K. Morris, “Adsorption of radium and barium on goethite and ferrihydrite: A kinetic and surface complexation modelling study,” </w:t>
+        <w:t xml:space="preserve">C. Tournassat, S. Grangeon, P. Leroy, and E. Giffaut, “Modeling specific ph dependent sorption of divalent metals on montmorillonite surfaces. a review of pitfalls, recent achievements and current challenges,” </w:t>
       </w:r>
       <w:r>
         <w:rPr>
@@ -8090,15 +8363,15 @@
           <w:noProof/>
           <w:szCs w:val="24"/>
         </w:rPr>
-        <w:t>Geochim. Cosmochim. Acta</w:t>
-      </w:r>
-      <w:r>
-        <w:rPr>
-          <w:rFonts w:ascii="Calibri" w:hAnsi="Calibri" w:cs="Calibri"/>
-          <w:noProof/>
-          <w:szCs w:val="24"/>
-        </w:rPr>
-        <w:t>, vol. 146, pp. 150–163, Dec. 2014.</w:t>
+        <w:t>Am. J. Sci.</w:t>
+      </w:r>
+      <w:r>
+        <w:rPr>
+          <w:rFonts w:ascii="Calibri" w:hAnsi="Calibri" w:cs="Calibri"/>
+          <w:noProof/>
+          <w:szCs w:val="24"/>
+        </w:rPr>
+        <w:t>, vol. 313, no. 5, pp. 395–451, 2013.</w:t>
       </w:r>
     </w:p>
     <w:p>
@@ -8130,7 +8403,7 @@
           <w:szCs w:val="24"/>
         </w:rPr>
         <w:tab/>
-        <w:t xml:space="preserve">U. Schwertmann and R. Cornell, </w:t>
+        <w:t xml:space="preserve">M. Sajih, N. D. D. Bryan, F. R. R. Livens, D. J. J. Vaughan, M. Descostes, V. Phrommavanh, J. Nos, and K. Morris, “Adsorption of radium and barium on goethite and ferrihydrite: A kinetic and surface complexation modelling study,” </w:t>
       </w:r>
       <w:r>
         <w:rPr>
@@ -8140,15 +8413,15 @@
           <w:noProof/>
           <w:szCs w:val="24"/>
         </w:rPr>
-        <w:t>Iron Oxides in the Laboratary</w:t>
-      </w:r>
-      <w:r>
-        <w:rPr>
-          <w:rFonts w:ascii="Calibri" w:hAnsi="Calibri" w:cs="Calibri"/>
-          <w:noProof/>
-          <w:szCs w:val="24"/>
-        </w:rPr>
-        <w:t>. Weinheim, Germany: Wiley-VCH Verlag GmbH, 2000.</w:t>
+        <w:t>Geochim. Cosmochim. Acta</w:t>
+      </w:r>
+      <w:r>
+        <w:rPr>
+          <w:rFonts w:ascii="Calibri" w:hAnsi="Calibri" w:cs="Calibri"/>
+          <w:noProof/>
+          <w:szCs w:val="24"/>
+        </w:rPr>
+        <w:t>, vol. 146, pp. 150–163, Dec. 2014.</w:t>
       </w:r>
     </w:p>
     <w:p>
@@ -8180,7 +8453,7 @@
           <w:szCs w:val="24"/>
         </w:rPr>
         <w:tab/>
-        <w:t xml:space="preserve">L. L. Stookey, “Ferrozine---a new spectrophotometric reagent for iron,” </w:t>
+        <w:t xml:space="preserve">U. Schwertmann and R. Cornell, </w:t>
       </w:r>
       <w:r>
         <w:rPr>
@@ -8190,15 +8463,15 @@
           <w:noProof/>
           <w:szCs w:val="24"/>
         </w:rPr>
-        <w:t>Anal. Chem.</w:t>
-      </w:r>
-      <w:r>
-        <w:rPr>
-          <w:rFonts w:ascii="Calibri" w:hAnsi="Calibri" w:cs="Calibri"/>
-          <w:noProof/>
-          <w:szCs w:val="24"/>
-        </w:rPr>
-        <w:t>, vol. 42, no. 7, pp. 779–781, 1970.</w:t>
+        <w:t>Iron Oxides in the Laboratary</w:t>
+      </w:r>
+      <w:r>
+        <w:rPr>
+          <w:rFonts w:ascii="Calibri" w:hAnsi="Calibri" w:cs="Calibri"/>
+          <w:noProof/>
+          <w:szCs w:val="24"/>
+        </w:rPr>
+        <w:t>. Weinheim, Germany: Wiley-VCH Verlag GmbH, 2000.</w:t>
       </w:r>
     </w:p>
     <w:p>
@@ -8230,7 +8503,7 @@
           <w:szCs w:val="24"/>
         </w:rPr>
         <w:tab/>
-        <w:t xml:space="preserve">A. Klute, G. W. Kunze, and J. B. Dixon, “Pretreatment for Mineralogical Analysis,” in </w:t>
+        <w:t xml:space="preserve">L. L. Stookey, “Ferrozine---a new spectrophotometric reagent for iron,” </w:t>
       </w:r>
       <w:r>
         <w:rPr>
@@ -8240,15 +8513,15 @@
           <w:noProof/>
           <w:szCs w:val="24"/>
         </w:rPr>
-        <w:t>Methods of Soil Analysis Part 1 - Physical and Mineralogical Methods</w:t>
-      </w:r>
-      <w:r>
-        <w:rPr>
-          <w:rFonts w:ascii="Calibri" w:hAnsi="Calibri" w:cs="Calibri"/>
-          <w:noProof/>
-          <w:szCs w:val="24"/>
-        </w:rPr>
-        <w:t>, Soil Science Society of America, American Society of Agronomy, 1986.</w:t>
+        <w:t>Anal. Chem.</w:t>
+      </w:r>
+      <w:r>
+        <w:rPr>
+          <w:rFonts w:ascii="Calibri" w:hAnsi="Calibri" w:cs="Calibri"/>
+          <w:noProof/>
+          <w:szCs w:val="24"/>
+        </w:rPr>
+        <w:t>, vol. 42, no. 7, pp. 779–781, 1970.</w:t>
       </w:r>
     </w:p>
     <w:p>
@@ -8280,16 +8553,7 @@
           <w:szCs w:val="24"/>
         </w:rPr>
         <w:tab/>
-        <w:t xml:space="preserve">G. Jia and J. Jia, “Determination of radium isotopes in environmental samples by gamma spectrometry, liquid scintillation counting and alpha spectrometry: a review of analytical </w:t>
-      </w:r>
-      <w:r>
-        <w:rPr>
-          <w:rFonts w:ascii="Calibri" w:hAnsi="Calibri" w:cs="Calibri"/>
-          <w:noProof/>
-          <w:szCs w:val="24"/>
-        </w:rPr>
-        <w:lastRenderedPageBreak/>
-        <w:t xml:space="preserve">methodology,” </w:t>
+        <w:t xml:space="preserve">A. Klute, G. W. Kunze, and J. B. Dixon, “Pretreatment for Mineralogical Analysis,” in </w:t>
       </w:r>
       <w:r>
         <w:rPr>
@@ -8299,15 +8563,15 @@
           <w:noProof/>
           <w:szCs w:val="24"/>
         </w:rPr>
-        <w:t>J. Environ. Radioact.</w:t>
-      </w:r>
-      <w:r>
-        <w:rPr>
-          <w:rFonts w:ascii="Calibri" w:hAnsi="Calibri" w:cs="Calibri"/>
-          <w:noProof/>
-          <w:szCs w:val="24"/>
-        </w:rPr>
-        <w:t>, vol. 106, pp. 98–119, Apr. 2012.</w:t>
+        <w:t>Methods of Soil Analysis Part 1 - Physical and Mineralogical Methods</w:t>
+      </w:r>
+      <w:r>
+        <w:rPr>
+          <w:rFonts w:ascii="Calibri" w:hAnsi="Calibri" w:cs="Calibri"/>
+          <w:noProof/>
+          <w:szCs w:val="24"/>
+        </w:rPr>
+        <w:t>, Soil Science Society of America, American Society of Agronomy, 1986.</w:t>
       </w:r>
     </w:p>
     <w:p>
@@ -8339,7 +8603,25 @@
           <w:szCs w:val="24"/>
         </w:rPr>
         <w:tab/>
-        <w:t>D. L. Parkhurst and C. A. J. Appela, “Description of Input and Examples for PHREEQC Version 3 — A Computer Program for Speciation , Batch-Reaction , One-Dimensional Transport , and Inverse Geochemical Calculations Chapter 43 of,” 2013.</w:t>
+        <w:t xml:space="preserve">G. Jia and J. Jia, “Determination of radium isotopes in environmental samples by gamma spectrometry, liquid scintillation counting and alpha spectrometry: a review of analytical methodology,” </w:t>
+      </w:r>
+      <w:r>
+        <w:rPr>
+          <w:rFonts w:ascii="Calibri" w:hAnsi="Calibri" w:cs="Calibri"/>
+          <w:i/>
+          <w:iCs/>
+          <w:noProof/>
+          <w:szCs w:val="24"/>
+        </w:rPr>
+        <w:t>J. Environ. Radioact.</w:t>
+      </w:r>
+      <w:r>
+        <w:rPr>
+          <w:rFonts w:ascii="Calibri" w:hAnsi="Calibri" w:cs="Calibri"/>
+          <w:noProof/>
+          <w:szCs w:val="24"/>
+        </w:rPr>
+        <w:t>, vol. 106, pp. 98–119, Apr. 2012.</w:t>
       </w:r>
     </w:p>
     <w:p>
@@ -8371,25 +8653,7 @@
           <w:szCs w:val="24"/>
         </w:rPr>
         <w:tab/>
-        <w:t xml:space="preserve">S. Dixit and J. G. Hering, “Comparison of arsenic(V) and arsenic(III) sorption onto iron oxide minerals: implications for arsenic mobility.,” </w:t>
-      </w:r>
-      <w:r>
-        <w:rPr>
-          <w:rFonts w:ascii="Calibri" w:hAnsi="Calibri" w:cs="Calibri"/>
-          <w:i/>
-          <w:iCs/>
-          <w:noProof/>
-          <w:szCs w:val="24"/>
-        </w:rPr>
-        <w:t>Environ. Sci. Technol.</w:t>
-      </w:r>
-      <w:r>
-        <w:rPr>
-          <w:rFonts w:ascii="Calibri" w:hAnsi="Calibri" w:cs="Calibri"/>
-          <w:noProof/>
-          <w:szCs w:val="24"/>
-        </w:rPr>
-        <w:t>, vol. 37, no. 18, pp. 4182–9, Sep. 2003.</w:t>
+        <w:t>D. L. Parkhurst and C. A. J. Appela, “Description of Input and Examples for PHREEQC Version 3 — A Computer Program for Speciation , Batch-Reaction , One-Dimensional Transport , and Inverse Geochemical Calculations Chapter 43 of,” 2013.</w:t>
       </w:r>
     </w:p>
     <w:p>
@@ -8421,7 +8685,7 @@
           <w:szCs w:val="24"/>
         </w:rPr>
         <w:tab/>
-        <w:t xml:space="preserve">P. Fenter, L. Cheng, S. Rihs, M. L. Machesky, M. J. Bedzyk, and N. C. Sturchio, “Electrical Double-Layer Structure at the Rutile-Water Interface as Observed in Situ with Small-Period X-Ray Standing Waves.,” </w:t>
+        <w:t xml:space="preserve">S. Dixit and J. G. Hering, “Comparison of arsenic(V) and arsenic(III) sorption onto iron oxide minerals: implications for arsenic mobility.,” </w:t>
       </w:r>
       <w:r>
         <w:rPr>
@@ -8431,15 +8695,15 @@
           <w:noProof/>
           <w:szCs w:val="24"/>
         </w:rPr>
-        <w:t>J. Colloid Interface Sci.</w:t>
-      </w:r>
-      <w:r>
-        <w:rPr>
-          <w:rFonts w:ascii="Calibri" w:hAnsi="Calibri" w:cs="Calibri"/>
-          <w:noProof/>
-          <w:szCs w:val="24"/>
-        </w:rPr>
-        <w:t>, vol. 225, pp. 154–165, 2000.</w:t>
+        <w:t>Environ. Sci. Technol.</w:t>
+      </w:r>
+      <w:r>
+        <w:rPr>
+          <w:rFonts w:ascii="Calibri" w:hAnsi="Calibri" w:cs="Calibri"/>
+          <w:noProof/>
+          <w:szCs w:val="24"/>
+        </w:rPr>
+        <w:t>, vol. 37, no. 18, pp. 4182–9, Sep. 2003.</w:t>
       </w:r>
     </w:p>
     <w:p>
@@ -8471,7 +8735,7 @@
           <w:szCs w:val="24"/>
         </w:rPr>
         <w:tab/>
-        <w:t xml:space="preserve">P. C. Zhang, P. V. Brady, S. E. Arthur, W. Q. Zhou, D. Sawyer, and D. A. Hesterberg, “Adsorption of barium(II) on montmorillonite: An EXAFS study,” </w:t>
+        <w:t xml:space="preserve">P. Fenter, L. Cheng, S. Rihs, M. L. Machesky, M. J. Bedzyk, and N. C. Sturchio, “Electrical Double-Layer Structure at the Rutile-Water Interface as Observed in Situ with Small-Period X-Ray Standing Waves.,” </w:t>
       </w:r>
       <w:r>
         <w:rPr>
@@ -8481,15 +8745,15 @@
           <w:noProof/>
           <w:szCs w:val="24"/>
         </w:rPr>
-        <w:t>Colloids Surfaces A Physicochem. Eng. Asp.</w:t>
-      </w:r>
-      <w:r>
-        <w:rPr>
-          <w:rFonts w:ascii="Calibri" w:hAnsi="Calibri" w:cs="Calibri"/>
-          <w:noProof/>
-          <w:szCs w:val="24"/>
-        </w:rPr>
-        <w:t>, vol. 190, no. 3, pp. 239–249, 2001.</w:t>
+        <w:t>J. Colloid Interface Sci.</w:t>
+      </w:r>
+      <w:r>
+        <w:rPr>
+          <w:rFonts w:ascii="Calibri" w:hAnsi="Calibri" w:cs="Calibri"/>
+          <w:noProof/>
+          <w:szCs w:val="24"/>
+        </w:rPr>
+        <w:t>, vol. 225, pp. 154–165, 2000.</w:t>
       </w:r>
     </w:p>
     <w:p>
@@ -8521,7 +8785,7 @@
           <w:szCs w:val="24"/>
         </w:rPr>
         <w:tab/>
-        <w:t xml:space="preserve">M. H. Bradbury, B. Baeyens, H. Geckeis, and T. Rabung, “Sorption of Eu(III)/Cm(III) on Ca-montmorillonite and Na-illite. Part 2: Surface complexation modelling,” </w:t>
+        <w:t xml:space="preserve">P. C. Zhang, P. V. Brady, S. E. Arthur, W. Q. Zhou, D. Sawyer, and D. A. Hesterberg, “Adsorption of barium(II) on montmorillonite: An EXAFS study,” </w:t>
       </w:r>
       <w:r>
         <w:rPr>
@@ -8531,15 +8795,15 @@
           <w:noProof/>
           <w:szCs w:val="24"/>
         </w:rPr>
-        <w:t>Geochim. Cosmochim. Acta</w:t>
-      </w:r>
-      <w:r>
-        <w:rPr>
-          <w:rFonts w:ascii="Calibri" w:hAnsi="Calibri" w:cs="Calibri"/>
-          <w:noProof/>
-          <w:szCs w:val="24"/>
-        </w:rPr>
-        <w:t>, vol. 69, no. 23, pp. 5403–5412, 2005.</w:t>
+        <w:t>Colloids Surfaces A Physicochem. Eng. Asp.</w:t>
+      </w:r>
+      <w:r>
+        <w:rPr>
+          <w:rFonts w:ascii="Calibri" w:hAnsi="Calibri" w:cs="Calibri"/>
+          <w:noProof/>
+          <w:szCs w:val="24"/>
+        </w:rPr>
+        <w:t>, vol. 190, no. 3, pp. 239–249, 2001.</w:t>
       </w:r>
     </w:p>
     <w:p>
@@ -8562,6 +8826,7 @@
           <w:noProof/>
           <w:szCs w:val="24"/>
         </w:rPr>
+        <w:lastRenderedPageBreak/>
         <w:t>[46]</w:t>
       </w:r>
       <w:r>
@@ -8571,7 +8836,7 @@
           <w:szCs w:val="24"/>
         </w:rPr>
         <w:tab/>
-        <w:t xml:space="preserve">L. L. Ames, “Sorption of Trace Constituents from Aqueous Solutions onto Secondary Minerals. I. Uranium,” </w:t>
+        <w:t xml:space="preserve">M. H. Bradbury, B. Baeyens, H. Geckeis, and T. Rabung, “Sorption of Eu(III)/Cm(III) on Ca-montmorillonite and Na-illite. Part 2: Surface complexation modelling,” </w:t>
       </w:r>
       <w:r>
         <w:rPr>
@@ -8581,15 +8846,15 @@
           <w:noProof/>
           <w:szCs w:val="24"/>
         </w:rPr>
-        <w:t>Clays Clay Miner.</w:t>
-      </w:r>
-      <w:r>
-        <w:rPr>
-          <w:rFonts w:ascii="Calibri" w:hAnsi="Calibri" w:cs="Calibri"/>
-          <w:noProof/>
-          <w:szCs w:val="24"/>
-        </w:rPr>
-        <w:t>, vol. 31, no. 5, pp. 321–334, 1983.</w:t>
+        <w:t>Geochim. Cosmochim. Acta</w:t>
+      </w:r>
+      <w:r>
+        <w:rPr>
+          <w:rFonts w:ascii="Calibri" w:hAnsi="Calibri" w:cs="Calibri"/>
+          <w:noProof/>
+          <w:szCs w:val="24"/>
+        </w:rPr>
+        <w:t>, vol. 69, no. 23, pp. 5403–5412, 2005.</w:t>
       </w:r>
     </w:p>
     <w:p>
@@ -8621,7 +8886,7 @@
           <w:szCs w:val="24"/>
         </w:rPr>
         <w:tab/>
-        <w:t xml:space="preserve">K. Emmerich, F. Wolters, G. Kahr, and G. Lagaly, “Clay profiling: The classification of montmorillonites,” </w:t>
+        <w:t xml:space="preserve">L. L. Ames, “Sorption of Trace Constituents from Aqueous Solutions onto Secondary Minerals. I. Uranium,” </w:t>
       </w:r>
       <w:r>
         <w:rPr>
@@ -8639,7 +8904,7 @@
           <w:noProof/>
           <w:szCs w:val="24"/>
         </w:rPr>
-        <w:t>, vol. 57, no. 1, pp. 104–114, 2009.</w:t>
+        <w:t>, vol. 31, no. 5, pp. 321–334, 1983.</w:t>
       </w:r>
     </w:p>
     <w:p>
@@ -8671,7 +8936,7 @@
           <w:szCs w:val="24"/>
         </w:rPr>
         <w:tab/>
-        <w:t xml:space="preserve">A. Naveau, F. Monteil-Rivera, J. Dumonceau, H. Catalette, and E. Simoni, “Sorption of Sr(II) and Eu(III) onto pyrite under different redox potential conditions,” </w:t>
+        <w:t xml:space="preserve">K. Emmerich, F. Wolters, G. Kahr, and G. Lagaly, “Clay profiling: The classification of montmorillonites,” </w:t>
       </w:r>
       <w:r>
         <w:rPr>
@@ -8681,15 +8946,15 @@
           <w:noProof/>
           <w:szCs w:val="24"/>
         </w:rPr>
-        <w:t>J. Colloid Interface Sci.</w:t>
-      </w:r>
-      <w:r>
-        <w:rPr>
-          <w:rFonts w:ascii="Calibri" w:hAnsi="Calibri" w:cs="Calibri"/>
-          <w:noProof/>
-          <w:szCs w:val="24"/>
-        </w:rPr>
-        <w:t>, vol. 293, no. 1, pp. 27–35, 2006.</w:t>
+        <w:t>Clays Clay Miner.</w:t>
+      </w:r>
+      <w:r>
+        <w:rPr>
+          <w:rFonts w:ascii="Calibri" w:hAnsi="Calibri" w:cs="Calibri"/>
+          <w:noProof/>
+          <w:szCs w:val="24"/>
+        </w:rPr>
+        <w:t>, vol. 57, no. 1, pp. 104–114, 2009.</w:t>
       </w:r>
     </w:p>
     <w:p>
@@ -8871,7 +9136,7 @@
           <w:szCs w:val="24"/>
         </w:rPr>
         <w:tab/>
-        <w:t xml:space="preserve">M. H. Bradbury and B. Baeyens, “Sorption of Eu on Na- and Ca-montmorillonites: Experimental investigations and modelling with cation exchange and surface complexation,” </w:t>
+        <w:t xml:space="preserve">S. a Carroll, S. K. Roberts, L. J. Criscenti, and P. a O’Day, “Surface complexation model for strontium sorption to amorphous silica and goethite.,” </w:t>
       </w:r>
       <w:r>
         <w:rPr>
@@ -8881,15 +9146,15 @@
           <w:noProof/>
           <w:szCs w:val="24"/>
         </w:rPr>
-        <w:t>Geochim. Cosmochim. Acta</w:t>
-      </w:r>
-      <w:r>
-        <w:rPr>
-          <w:rFonts w:ascii="Calibri" w:hAnsi="Calibri" w:cs="Calibri"/>
-          <w:noProof/>
-          <w:szCs w:val="24"/>
-        </w:rPr>
-        <w:t>, vol. 66, no. 13, pp. 2325–2334, 2002.</w:t>
+        <w:t>Geochem. Trans.</w:t>
+      </w:r>
+      <w:r>
+        <w:rPr>
+          <w:rFonts w:ascii="Calibri" w:hAnsi="Calibri" w:cs="Calibri"/>
+          <w:noProof/>
+          <w:szCs w:val="24"/>
+        </w:rPr>
+        <w:t>, vol. 9, p. 2, 2008.</w:t>
       </w:r>
     </w:p>
     <w:p>
@@ -8921,7 +9186,25 @@
           <w:szCs w:val="24"/>
         </w:rPr>
         <w:tab/>
-        <w:t>L. Gorgeon, “Contribution à la Modélisation Physico-Chimique de la Retention de Radioéléments à Vie Longue par des Matériaux Argileux,” Universite Paris, 1994.</w:t>
+        <w:t xml:space="preserve">M. H. Bradbury and B. Baeyens, “Sorption of Eu on Na- and Ca-montmorillonites: Experimental investigations and modelling with cation exchange and surface complexation,” </w:t>
+      </w:r>
+      <w:r>
+        <w:rPr>
+          <w:rFonts w:ascii="Calibri" w:hAnsi="Calibri" w:cs="Calibri"/>
+          <w:i/>
+          <w:iCs/>
+          <w:noProof/>
+          <w:szCs w:val="24"/>
+        </w:rPr>
+        <w:t>Geochim. Cosmochim. Acta</w:t>
+      </w:r>
+      <w:r>
+        <w:rPr>
+          <w:rFonts w:ascii="Calibri" w:hAnsi="Calibri" w:cs="Calibri"/>
+          <w:noProof/>
+          <w:szCs w:val="24"/>
+        </w:rPr>
+        <w:t>, vol. 66, no. 13, pp. 2325–2334, 2002.</w:t>
       </w:r>
     </w:p>
     <w:p>
@@ -8953,25 +9236,7 @@
           <w:szCs w:val="24"/>
         </w:rPr>
         <w:tab/>
-        <w:t xml:space="preserve">J. M. Zachara, S. C. Smith, J. P. McKinley, and C. T. Resch, “Cadmium Sorption on Specimen and Soil Smectites in Sodium and Calcium Electrolytes,” </w:t>
-      </w:r>
-      <w:r>
-        <w:rPr>
-          <w:rFonts w:ascii="Calibri" w:hAnsi="Calibri" w:cs="Calibri"/>
-          <w:i/>
-          <w:iCs/>
-          <w:noProof/>
-          <w:szCs w:val="24"/>
-        </w:rPr>
-        <w:t>Soil Sci. Soc. Am. J.</w:t>
-      </w:r>
-      <w:r>
-        <w:rPr>
-          <w:rFonts w:ascii="Calibri" w:hAnsi="Calibri" w:cs="Calibri"/>
-          <w:noProof/>
-          <w:szCs w:val="24"/>
-        </w:rPr>
-        <w:t>, vol. 57, no. 6, p. 1491, 1993.</w:t>
+        <w:t>L. Gorgeon, “Contribution à la Modélisation Physico-Chimique de la Retention de Radioéléments à Vie Longue par des Matériaux Argileux,” Universite Paris, 1994.</w:t>
       </w:r>
     </w:p>
     <w:p>
@@ -9003,7 +9268,7 @@
           <w:szCs w:val="24"/>
         </w:rPr>
         <w:tab/>
-        <w:t xml:space="preserve">R. Murphy and D. Strongin, “Surface reactivity of pyrite and related sulfides,” </w:t>
+        <w:t xml:space="preserve">J. M. Zachara, S. C. Smith, J. P. McKinley, and C. T. Resch, “Cadmium Sorption on Specimen and Soil Smectites in Sodium and Calcium Electrolytes,” </w:t>
       </w:r>
       <w:r>
         <w:rPr>
@@ -9013,24 +9278,15 @@
           <w:noProof/>
           <w:szCs w:val="24"/>
         </w:rPr>
-        <w:t>Surf. Sci. Rep.</w:t>
-      </w:r>
-      <w:r>
-        <w:rPr>
-          <w:rFonts w:ascii="Calibri" w:hAnsi="Calibri" w:cs="Calibri"/>
-          <w:noProof/>
-          <w:szCs w:val="24"/>
-        </w:rPr>
-        <w:t xml:space="preserve">, vol. </w:t>
-      </w:r>
-      <w:r>
-        <w:rPr>
-          <w:rFonts w:ascii="Calibri" w:hAnsi="Calibri" w:cs="Calibri"/>
-          <w:noProof/>
-          <w:szCs w:val="24"/>
-        </w:rPr>
-        <w:lastRenderedPageBreak/>
-        <w:t>64, no. 1, pp. 1–45, Jan. 2009.</w:t>
+        <w:t>Soil Sci. Soc. Am. J.</w:t>
+      </w:r>
+      <w:r>
+        <w:rPr>
+          <w:rFonts w:ascii="Calibri" w:hAnsi="Calibri" w:cs="Calibri"/>
+          <w:noProof/>
+          <w:szCs w:val="24"/>
+        </w:rPr>
+        <w:t>, vol. 57, no. 6, p. 1491, 1993.</w:t>
       </w:r>
     </w:p>
     <w:p>
@@ -9062,7 +9318,7 @@
           <w:szCs w:val="24"/>
         </w:rPr>
         <w:tab/>
-        <w:t xml:space="preserve">W. A. Kornicker and J. W. Morse, “Interactions of divalent cations with the surface of pyrite,” </w:t>
+        <w:t xml:space="preserve">R. Murphy and D. Strongin, “Surface reactivity of pyrite and related sulfides,” </w:t>
       </w:r>
       <w:r>
         <w:rPr>
@@ -9072,15 +9328,15 @@
           <w:noProof/>
           <w:szCs w:val="24"/>
         </w:rPr>
-        <w:t>Geochim. Cosmochim. Acta</w:t>
-      </w:r>
-      <w:r>
-        <w:rPr>
-          <w:rFonts w:ascii="Calibri" w:hAnsi="Calibri" w:cs="Calibri"/>
-          <w:noProof/>
-          <w:szCs w:val="24"/>
-        </w:rPr>
-        <w:t>, vol. 55, no. 8, pp. 2159–2171, 1991.</w:t>
+        <w:t>Surf. Sci. Rep.</w:t>
+      </w:r>
+      <w:r>
+        <w:rPr>
+          <w:rFonts w:ascii="Calibri" w:hAnsi="Calibri" w:cs="Calibri"/>
+          <w:noProof/>
+          <w:szCs w:val="24"/>
+        </w:rPr>
+        <w:t>, vol. 64, no. 1, pp. 1–45, Jan. 2009.</w:t>
       </w:r>
     </w:p>
     <w:p>
@@ -9112,7 +9368,7 @@
           <w:szCs w:val="24"/>
         </w:rPr>
         <w:tab/>
-        <w:t xml:space="preserve">P. Wersin, M. F. Hochella, P. Persson, G. Redden, J. O. Leckie, and D. W. Harris, “Interaction between aqueous uranium (VI) and sulfide minerals: Spectroscopic evidence for sorption and reduction,” </w:t>
+        <w:t xml:space="preserve">W. A. Kornicker and J. W. Morse, “Interactions of divalent cations with the surface of pyrite,” </w:t>
       </w:r>
       <w:r>
         <w:rPr>
@@ -9130,7 +9386,7 @@
           <w:noProof/>
           <w:szCs w:val="24"/>
         </w:rPr>
-        <w:t>, vol. 58, no. 13, pp. 2829–2843, 1994.</w:t>
+        <w:t>, vol. 55, no. 8, pp. 2159–2171, 1991.</w:t>
       </w:r>
     </w:p>
     <w:p>
@@ -9162,7 +9418,7 @@
           <w:szCs w:val="24"/>
         </w:rPr>
         <w:tab/>
-        <w:t xml:space="preserve">A. Naveau, F. Monteil-Rivera, E. Guillon, and J. Dumonceau, “Interactions of aqueous selenium (-II) and (IV) with metallic sulfide surfaces,” </w:t>
+        <w:t xml:space="preserve">P. Wersin, M. F. Hochella, P. Persson, G. Redden, J. O. Leckie, and D. W. Harris, “Interaction between aqueous uranium (VI) and sulfide minerals: Spectroscopic evidence for sorption and reduction,” </w:t>
       </w:r>
       <w:r>
         <w:rPr>
@@ -9172,15 +9428,15 @@
           <w:noProof/>
           <w:szCs w:val="24"/>
         </w:rPr>
-        <w:t>Environ. Sci. Technol.</w:t>
-      </w:r>
-      <w:r>
-        <w:rPr>
-          <w:rFonts w:ascii="Calibri" w:hAnsi="Calibri" w:cs="Calibri"/>
-          <w:noProof/>
-          <w:szCs w:val="24"/>
-        </w:rPr>
-        <w:t>, vol. 41, no. 15, pp. 5376–5382, 2007.</w:t>
+        <w:t>Geochim. Cosmochim. Acta</w:t>
+      </w:r>
+      <w:r>
+        <w:rPr>
+          <w:rFonts w:ascii="Calibri" w:hAnsi="Calibri" w:cs="Calibri"/>
+          <w:noProof/>
+          <w:szCs w:val="24"/>
+        </w:rPr>
+        <w:t>, vol. 58, no. 13, pp. 2829–2843, 1994.</w:t>
       </w:r>
     </w:p>
     <w:p>
@@ -9212,7 +9468,7 @@
           <w:szCs w:val="24"/>
         </w:rPr>
         <w:tab/>
-        <w:t xml:space="preserve">D. K. Das, P. N. Pathak, S. Kumar, and V. K. Manchanda, “Sorption behavior of Am3+ on suspended pyrite,” </w:t>
+        <w:t xml:space="preserve">A. Naveau, F. Monteil-Rivera, E. Guillon, and J. Dumonceau, “Interactions of aqueous selenium (-II) and (IV) with metallic sulfide surfaces,” </w:t>
       </w:r>
       <w:r>
         <w:rPr>
@@ -9222,15 +9478,15 @@
           <w:noProof/>
           <w:szCs w:val="24"/>
         </w:rPr>
-        <w:t>J. Radioanal. Nucl. Chem.</w:t>
-      </w:r>
-      <w:r>
-        <w:rPr>
-          <w:rFonts w:ascii="Calibri" w:hAnsi="Calibri" w:cs="Calibri"/>
-          <w:noProof/>
-          <w:szCs w:val="24"/>
-        </w:rPr>
-        <w:t>, vol. 281, no. 3, pp. 449–455, 2009.</w:t>
+        <w:t>Environ. Sci. Technol.</w:t>
+      </w:r>
+      <w:r>
+        <w:rPr>
+          <w:rFonts w:ascii="Calibri" w:hAnsi="Calibri" w:cs="Calibri"/>
+          <w:noProof/>
+          <w:szCs w:val="24"/>
+        </w:rPr>
+        <w:t>, vol. 41, no. 15, pp. 5376–5382, 2007.</w:t>
       </w:r>
     </w:p>
     <w:p>
@@ -9262,7 +9518,7 @@
           <w:szCs w:val="24"/>
         </w:rPr>
         <w:tab/>
-        <w:t xml:space="preserve">A. Naveau, F. Monteil-Rivera, E. Guillon, and J. Dumonceau, “XPS and XAS studies of copper(II) sorbed onto a synthetic pyrite surface,” </w:t>
+        <w:t xml:space="preserve">D. K. Das, P. N. Pathak, S. Kumar, and V. K. Manchanda, “Sorption behavior of Am3+ on suspended pyrite,” </w:t>
       </w:r>
       <w:r>
         <w:rPr>
@@ -9272,15 +9528,15 @@
           <w:noProof/>
           <w:szCs w:val="24"/>
         </w:rPr>
-        <w:t>J. Colloid Interface Sci.</w:t>
-      </w:r>
-      <w:r>
-        <w:rPr>
-          <w:rFonts w:ascii="Calibri" w:hAnsi="Calibri" w:cs="Calibri"/>
-          <w:noProof/>
-          <w:szCs w:val="24"/>
-        </w:rPr>
-        <w:t>, vol. 303, no. 1, pp. 25–31, 2006.</w:t>
+        <w:t>J. Radioanal. Nucl. Chem.</w:t>
+      </w:r>
+      <w:r>
+        <w:rPr>
+          <w:rFonts w:ascii="Calibri" w:hAnsi="Calibri" w:cs="Calibri"/>
+          <w:noProof/>
+          <w:szCs w:val="24"/>
+        </w:rPr>
+        <w:t>, vol. 281, no. 3, pp. 449–455, 2009.</w:t>
       </w:r>
     </w:p>
     <w:p>
@@ -9312,7 +9568,7 @@
           <w:szCs w:val="24"/>
         </w:rPr>
         <w:tab/>
-        <w:t xml:space="preserve">F. Sun, B. A. Dempsey, and K. A. Osseo-Asare, “As(V) and As(III) reactions on pristine pyrite and on surface-oxidized pyrite,” </w:t>
+        <w:t xml:space="preserve">A. Naveau, F. Monteil-Rivera, E. Guillon, and J. Dumonceau, “XPS and XAS studies of copper(II) sorbed onto a synthetic pyrite surface,” </w:t>
       </w:r>
       <w:r>
         <w:rPr>
@@ -9330,7 +9586,7 @@
           <w:noProof/>
           <w:szCs w:val="24"/>
         </w:rPr>
-        <w:t>, vol. 388, no. 1, pp. 170–175, 2012.</w:t>
+        <w:t>, vol. 303, no. 1, pp. 25–31, 2006.</w:t>
       </w:r>
     </w:p>
     <w:p>
@@ -9353,6 +9609,7 @@
           <w:noProof/>
           <w:szCs w:val="24"/>
         </w:rPr>
+        <w:lastRenderedPageBreak/>
         <w:t>[62]</w:t>
       </w:r>
       <w:r>
@@ -9362,7 +9619,7 @@
           <w:szCs w:val="24"/>
         </w:rPr>
         <w:tab/>
-        <w:t xml:space="preserve">M. J. Lambert and W. C. Burnett, “Submarine groundwater discharge estimates at a Florida coastal site based on continuous radon measurements,” </w:t>
+        <w:t xml:space="preserve">F. Sun, B. A. Dempsey, and K. A. Osseo-Asare, “As(V) and As(III) reactions on pristine pyrite and on surface-oxidized pyrite,” </w:t>
       </w:r>
       <w:r>
         <w:rPr>
@@ -9372,15 +9629,15 @@
           <w:noProof/>
           <w:szCs w:val="24"/>
         </w:rPr>
-        <w:t>Biogeochemistry</w:t>
-      </w:r>
-      <w:r>
-        <w:rPr>
-          <w:rFonts w:ascii="Calibri" w:hAnsi="Calibri" w:cs="Calibri"/>
-          <w:noProof/>
-          <w:szCs w:val="24"/>
-        </w:rPr>
-        <w:t>, vol. 66, no. 1–2, pp. 55–73, 2003.</w:t>
+        <w:t>J. Colloid Interface Sci.</w:t>
+      </w:r>
+      <w:r>
+        <w:rPr>
+          <w:rFonts w:ascii="Calibri" w:hAnsi="Calibri" w:cs="Calibri"/>
+          <w:noProof/>
+          <w:szCs w:val="24"/>
+        </w:rPr>
+        <w:t>, vol. 388, no. 1, pp. 170–175, 2012.</w:t>
       </w:r>
     </w:p>
     <w:p>
@@ -9412,7 +9669,7 @@
           <w:szCs w:val="24"/>
         </w:rPr>
         <w:tab/>
-        <w:t xml:space="preserve">Rama and W. S. Moore, “Using the radium quartet for evaluating groundwater input and water exchange in salt marshes,” </w:t>
+        <w:t xml:space="preserve">M. J. Lambert and W. C. Burnett, “Submarine groundwater discharge estimates at a Florida coastal site based on continuous radon measurements,” </w:t>
       </w:r>
       <w:r>
         <w:rPr>
@@ -9422,15 +9679,15 @@
           <w:noProof/>
           <w:szCs w:val="24"/>
         </w:rPr>
-        <w:t>Geochim. Cosmochim. Acta</w:t>
-      </w:r>
-      <w:r>
-        <w:rPr>
-          <w:rFonts w:ascii="Calibri" w:hAnsi="Calibri" w:cs="Calibri"/>
-          <w:noProof/>
-          <w:szCs w:val="24"/>
-        </w:rPr>
-        <w:t>, vol. 60, no. 23, pp. 4645–4652, Dec. 1996.</w:t>
+        <w:t>Biogeochemistry</w:t>
+      </w:r>
+      <w:r>
+        <w:rPr>
+          <w:rFonts w:ascii="Calibri" w:hAnsi="Calibri" w:cs="Calibri"/>
+          <w:noProof/>
+          <w:szCs w:val="24"/>
+        </w:rPr>
+        <w:t>, vol. 66, no. 1–2, pp. 55–73, 2003.</w:t>
       </w:r>
     </w:p>
     <w:p>
@@ -9444,6 +9701,7 @@
         <w:rPr>
           <w:rFonts w:ascii="Calibri" w:hAnsi="Calibri" w:cs="Calibri"/>
           <w:noProof/>
+          <w:szCs w:val="24"/>
         </w:rPr>
       </w:pPr>
       <w:r>
@@ -9453,6 +9711,55 @@
           <w:szCs w:val="24"/>
         </w:rPr>
         <w:t>[64]</w:t>
+      </w:r>
+      <w:r>
+        <w:rPr>
+          <w:rFonts w:ascii="Calibri" w:hAnsi="Calibri" w:cs="Calibri"/>
+          <w:noProof/>
+          <w:szCs w:val="24"/>
+        </w:rPr>
+        <w:tab/>
+        <w:t xml:space="preserve">Rama and W. S. Moore, “Using the radium quartet for evaluating groundwater input and water exchange in salt marshes,” </w:t>
+      </w:r>
+      <w:r>
+        <w:rPr>
+          <w:rFonts w:ascii="Calibri" w:hAnsi="Calibri" w:cs="Calibri"/>
+          <w:i/>
+          <w:iCs/>
+          <w:noProof/>
+          <w:szCs w:val="24"/>
+        </w:rPr>
+        <w:t>Geochim. Cosmochim. Acta</w:t>
+      </w:r>
+      <w:r>
+        <w:rPr>
+          <w:rFonts w:ascii="Calibri" w:hAnsi="Calibri" w:cs="Calibri"/>
+          <w:noProof/>
+          <w:szCs w:val="24"/>
+        </w:rPr>
+        <w:t>, vol. 60, no. 23, pp. 4645–4652, Dec. 1996.</w:t>
+      </w:r>
+    </w:p>
+    <w:p>
+      <w:pPr>
+        <w:widowControl w:val="0"/>
+        <w:autoSpaceDE w:val="0"/>
+        <w:autoSpaceDN w:val="0"/>
+        <w:adjustRightInd w:val="0"/>
+        <w:spacing w:line="240" w:lineRule="auto"/>
+        <w:ind w:left="640" w:hanging="640"/>
+        <w:rPr>
+          <w:rFonts w:ascii="Calibri" w:hAnsi="Calibri" w:cs="Calibri"/>
+          <w:noProof/>
+        </w:rPr>
+      </w:pPr>
+      <w:r>
+        <w:rPr>
+          <w:rFonts w:ascii="Calibri" w:hAnsi="Calibri" w:cs="Calibri"/>
+          <w:noProof/>
+          <w:szCs w:val="24"/>
+        </w:rPr>
+        <w:t>[65]</w:t>
       </w:r>
       <w:r>
         <w:rPr>
@@ -9616,7 +9923,7 @@
       </w:r>
     </w:p>
   </w:comment>
-  <w:comment w:id="8" w:author="Microsoft Office User" w:date="2016-08-30T12:15:00Z" w:initials="Office">
+  <w:comment w:id="7" w:author="Microsoft Office User" w:date="2016-08-30T12:15:00Z" w:initials="Office">
     <w:p>
       <w:pPr>
         <w:pStyle w:val="CommentText"/>
@@ -9632,7 +9939,7 @@
       </w:r>
     </w:p>
   </w:comment>
-  <w:comment w:id="9" w:author="Michael Chen" w:date="2016-09-27T15:44:00Z" w:initials="MC">
+  <w:comment w:id="8" w:author="Michael Chen" w:date="2016-09-27T15:44:00Z" w:initials="MC">
     <w:p>
       <w:pPr>
         <w:pStyle w:val="CommentText"/>
@@ -9648,7 +9955,7 @@
       </w:r>
     </w:p>
   </w:comment>
-  <w:comment w:id="10" w:author="Microsoft Office User" w:date="2016-08-30T12:28:00Z" w:initials="Office">
+  <w:comment w:id="9" w:author="Microsoft Office User" w:date="2016-08-30T12:28:00Z" w:initials="Office">
     <w:p>
       <w:pPr>
         <w:pStyle w:val="CommentText"/>
@@ -9661,6 +9968,22 @@
       </w:r>
       <w:r>
         <w:t>Provide a brief justification why Na-montmorrilonite was used, rather than Ca –montmorillonite</w:t>
+      </w:r>
+    </w:p>
+  </w:comment>
+  <w:comment w:id="10" w:author="Michael Chen" w:date="2016-11-01T14:25:00Z" w:initials="MC">
+    <w:p>
+      <w:pPr>
+        <w:pStyle w:val="CommentText"/>
+      </w:pPr>
+      <w:r>
+        <w:rPr>
+          <w:rStyle w:val="CommentReference"/>
+        </w:rPr>
+        <w:annotationRef/>
+      </w:r>
+      <w:r>
+        <w:t>Need to check the XRD</w:t>
       </w:r>
     </w:p>
   </w:comment>
@@ -9751,7 +10074,7 @@
       </w:r>
     </w:p>
   </w:comment>
-  <w:comment w:id="17" w:author="Microsoft Office User" w:date="2016-08-30T13:03:00Z" w:initials="Office">
+  <w:comment w:id="16" w:author="Michael Chen" w:date="2016-11-01T15:02:00Z" w:initials="MC">
     <w:p>
       <w:pPr>
         <w:pStyle w:val="CommentText"/>
@@ -9763,11 +10086,27 @@
         <w:annotationRef/>
       </w:r>
       <w:r>
+        <w:t>Consider a second table</w:t>
+      </w:r>
+    </w:p>
+  </w:comment>
+  <w:comment w:id="18" w:author="Microsoft Office User" w:date="2016-08-30T13:03:00Z" w:initials="Office">
+    <w:p>
+      <w:pPr>
+        <w:pStyle w:val="CommentText"/>
+      </w:pPr>
+      <w:r>
+        <w:rPr>
+          <w:rStyle w:val="CommentReference"/>
+        </w:rPr>
+        <w:annotationRef/>
+      </w:r>
+      <w:r>
         <w:t>We’ll see if this is still true when normalized to surface area….</w:t>
       </w:r>
     </w:p>
   </w:comment>
-  <w:comment w:id="16" w:author="Microsoft Office User" w:date="2016-10-15T17:32:00Z" w:initials="Office">
+  <w:comment w:id="17" w:author="Microsoft Office User" w:date="2016-10-15T17:32:00Z" w:initials="Office">
     <w:p>
       <w:pPr>
         <w:pStyle w:val="CommentText"/>
@@ -9783,7 +10122,7 @@
       </w:r>
     </w:p>
   </w:comment>
-  <w:comment w:id="18" w:author="Michael Chen" w:date="2016-10-25T18:14:00Z" w:initials="MC">
+  <w:comment w:id="19" w:author="Michael Chen" w:date="2016-10-25T18:14:00Z" w:initials="MC">
     <w:p>
       <w:pPr>
         <w:pStyle w:val="CommentText"/>
@@ -9799,7 +10138,7 @@
       </w:r>
     </w:p>
   </w:comment>
-  <w:comment w:id="19" w:author="Michael Chen" w:date="2016-10-25T18:13:00Z" w:initials="MC">
+  <w:comment w:id="20" w:author="Michael Chen" w:date="2016-10-25T18:13:00Z" w:initials="MC">
     <w:p>
       <w:pPr>
         <w:pStyle w:val="CommentText"/>
@@ -9815,7 +10154,7 @@
       </w:r>
     </w:p>
   </w:comment>
-  <w:comment w:id="20" w:author="Microsoft Office User" w:date="2016-10-17T11:04:00Z" w:initials="Office">
+  <w:comment w:id="21" w:author="Microsoft Office User" w:date="2016-10-17T11:04:00Z" w:initials="Office">
     <w:p>
       <w:pPr>
         <w:pStyle w:val="CommentText"/>
@@ -9831,7 +10170,7 @@
       </w:r>
     </w:p>
   </w:comment>
-  <w:comment w:id="21" w:author="Microsoft Office User" w:date="2016-10-17T11:08:00Z" w:initials="Office">
+  <w:comment w:id="22" w:author="Microsoft Office User" w:date="2016-10-17T11:08:00Z" w:initials="Office">
     <w:p>
       <w:pPr>
         <w:pStyle w:val="CommentText"/>
@@ -9847,7 +10186,7 @@
       </w:r>
     </w:p>
   </w:comment>
-  <w:comment w:id="22" w:author="Michael Chen" w:date="2016-10-26T11:46:00Z" w:initials="MC">
+  <w:comment w:id="23" w:author="Michael Chen" w:date="2016-10-26T11:46:00Z" w:initials="MC">
     <w:p>
       <w:pPr>
         <w:pStyle w:val="CommentText"/>
@@ -9863,7 +10202,7 @@
       </w:r>
     </w:p>
   </w:comment>
-  <w:comment w:id="23" w:author="Microsoft Office User" w:date="2016-10-17T11:44:00Z" w:initials="Office">
+  <w:comment w:id="24" w:author="Microsoft Office User" w:date="2016-10-17T11:44:00Z" w:initials="Office">
     <w:p>
       <w:pPr>
         <w:pStyle w:val="CommentText"/>
@@ -9879,7 +10218,7 @@
       </w:r>
     </w:p>
   </w:comment>
-  <w:comment w:id="24" w:author="Microsoft Office User" w:date="2016-10-17T13:13:00Z" w:initials="Office">
+  <w:comment w:id="25" w:author="Microsoft Office User" w:date="2016-10-17T13:23:00Z" w:initials="Office">
     <w:p>
       <w:pPr>
         <w:pStyle w:val="CommentText"/>
@@ -9891,16 +10230,27 @@
         <w:annotationRef/>
       </w:r>
       <w:r>
-        <w:t>I’m not sure how this statement fits in with your description above, where you state only weak sites are used in the surface complexation modeling (assuming you’re talking about the modeling you’ve performed, not another study. Is this true?)</w:t>
-      </w:r>
-    </w:p>
+        <w:t>How does this all relate to radium? We already know that interaction with multiple metals will be intricate, but this line of thought can be included if it primarily relates to the cation under study…</w:t>
+      </w:r>
+    </w:p>
+  </w:comment>
+  <w:comment w:id="27" w:author="Microsoft Office User" w:date="2016-10-17T15:30:00Z" w:initials="Office">
     <w:p>
       <w:pPr>
         <w:pStyle w:val="CommentText"/>
       </w:pPr>
+      <w:r>
+        <w:rPr>
+          <w:rStyle w:val="CommentReference"/>
+        </w:rPr>
+        <w:annotationRef/>
+      </w:r>
+      <w:r>
+        <w:t>Update based on SA</w:t>
+      </w:r>
     </w:p>
   </w:comment>
-  <w:comment w:id="25" w:author="Microsoft Office User" w:date="2016-10-17T13:26:00Z" w:initials="Office">
+  <w:comment w:id="28" w:author="Microsoft Office User" w:date="2016-10-17T15:36:00Z" w:initials="Office">
     <w:p>
       <w:pPr>
         <w:pStyle w:val="CommentText"/>
@@ -9912,59 +10262,11 @@
         <w:annotationRef/>
       </w:r>
       <w:r>
-        <w:t xml:space="preserve">Strong bond strength? Extent of sorption? </w:t>
+        <w:t>Merge with the paragraph above</w:t>
       </w:r>
     </w:p>
   </w:comment>
-  <w:comment w:id="26" w:author="Microsoft Office User" w:date="2016-10-17T13:23:00Z" w:initials="Office">
-    <w:p>
-      <w:pPr>
-        <w:pStyle w:val="CommentText"/>
-      </w:pPr>
-      <w:r>
-        <w:rPr>
-          <w:rStyle w:val="CommentReference"/>
-        </w:rPr>
-        <w:annotationRef/>
-      </w:r>
-      <w:r>
-        <w:t>How does this all relate to radium? We already know that interaction with multiple metals will be intricate, but this line of thought can be included if it primarily relates to the cation under study…</w:t>
-      </w:r>
-    </w:p>
-  </w:comment>
-  <w:comment w:id="28" w:author="Microsoft Office User" w:date="2016-10-17T15:30:00Z" w:initials="Office">
-    <w:p>
-      <w:pPr>
-        <w:pStyle w:val="CommentText"/>
-      </w:pPr>
-      <w:r>
-        <w:rPr>
-          <w:rStyle w:val="CommentReference"/>
-        </w:rPr>
-        <w:annotationRef/>
-      </w:r>
-      <w:r>
-        <w:t>Update based on SA</w:t>
-      </w:r>
-    </w:p>
-  </w:comment>
-  <w:comment w:id="29" w:author="Microsoft Office User" w:date="2016-10-17T15:36:00Z" w:initials="Office">
-    <w:p>
-      <w:pPr>
-        <w:pStyle w:val="CommentText"/>
-      </w:pPr>
-      <w:r>
-        <w:rPr>
-          <w:rStyle w:val="CommentReference"/>
-        </w:rPr>
-        <w:annotationRef/>
-      </w:r>
-      <w:r>
-        <w:t>Merge with the paragraph above</w:t>
-      </w:r>
-    </w:p>
-  </w:comment>
-  <w:comment w:id="27" w:author="Michael Chen" w:date="2016-10-26T14:27:00Z" w:initials="MC">
+  <w:comment w:id="26" w:author="Michael Chen" w:date="2016-10-26T14:27:00Z" w:initials="MC">
     <w:p>
       <w:pPr>
         <w:pStyle w:val="CommentText"/>
@@ -9985,7 +10287,7 @@
 
 <file path=word/commentsExtended.xml><?xml version="1.0" encoding="utf-8"?>
 <w15:commentsEx xmlns:wpc="http://schemas.microsoft.com/office/word/2010/wordprocessingCanvas" xmlns:mc="http://schemas.openxmlformats.org/markup-compatibility/2006" xmlns:o="urn:schemas-microsoft-com:office:office" xmlns:r="http://schemas.openxmlformats.org/officeDocument/2006/relationships" xmlns:m="http://schemas.openxmlformats.org/officeDocument/2006/math" xmlns:v="urn:schemas-microsoft-com:vml" xmlns:wp14="http://schemas.microsoft.com/office/word/2010/wordprocessingDrawing" xmlns:wp="http://schemas.openxmlformats.org/drawingml/2006/wordprocessingDrawing" xmlns:w10="urn:schemas-microsoft-com:office:word" xmlns:w="http://schemas.openxmlformats.org/wordprocessingml/2006/main" xmlns:w14="http://schemas.microsoft.com/office/word/2010/wordml" xmlns:w15="http://schemas.microsoft.com/office/word/2012/wordml" xmlns:wpg="http://schemas.microsoft.com/office/word/2010/wordprocessingGroup" xmlns:wpi="http://schemas.microsoft.com/office/word/2010/wordprocessingInk" xmlns:wne="http://schemas.microsoft.com/office/word/2006/wordml" xmlns:wps="http://schemas.microsoft.com/office/word/2010/wordprocessingShape" mc:Ignorable="w14 w15 wp14">
-  <w15:commentEx w15:paraId="65A3AC3C" w15:done="0"/>
+  <w15:commentEx w15:paraId="65A3AC3C" w15:done="1"/>
   <w15:commentEx w15:paraId="01E72A9E" w15:done="1"/>
   <w15:commentEx w15:paraId="6D749CE3" w15:done="1"/>
   <w15:commentEx w15:paraId="1F0BDE2B" w15:done="1"/>
@@ -9995,11 +10297,13 @@
   <w15:commentEx w15:paraId="30EB024A" w15:done="1"/>
   <w15:commentEx w15:paraId="64C48399" w15:done="1"/>
   <w15:commentEx w15:paraId="5778E823" w15:done="1"/>
+  <w15:commentEx w15:paraId="09DACAE9" w15:done="0"/>
   <w15:commentEx w15:paraId="450E2D7B" w15:done="1"/>
   <w15:commentEx w15:paraId="4423D108" w15:done="0"/>
   <w15:commentEx w15:paraId="20448C1A" w15:done="1"/>
   <w15:commentEx w15:paraId="30F571C6" w15:done="1"/>
   <w15:commentEx w15:paraId="0252FB19" w15:done="1"/>
+  <w15:commentEx w15:paraId="48A655F8" w15:done="0"/>
   <w15:commentEx w15:paraId="684768AE" w15:done="1"/>
   <w15:commentEx w15:paraId="2409F86B" w15:done="1"/>
   <w15:commentEx w15:paraId="1F8017ED" w15:done="0"/>
@@ -10008,9 +10312,7 @@
   <w15:commentEx w15:paraId="49FCD730" w15:done="1"/>
   <w15:commentEx w15:paraId="1A6E1A8A" w15:done="0"/>
   <w15:commentEx w15:paraId="6013DC07" w15:done="1"/>
-  <w15:commentEx w15:paraId="72DE9682" w15:done="1"/>
-  <w15:commentEx w15:paraId="617073B1" w15:done="0"/>
-  <w15:commentEx w15:paraId="6DE7E727" w15:done="0"/>
+  <w15:commentEx w15:paraId="6DE7E727" w15:done="1"/>
   <w15:commentEx w15:paraId="0B28CBBD" w15:done="1"/>
   <w15:commentEx w15:paraId="2B823BDE" w15:done="1"/>
   <w15:commentEx w15:paraId="0C61493A" w15:done="1"/>
@@ -10101,7 +10403,7 @@
           <w:rPr>
             <w:noProof/>
           </w:rPr>
-          <w:t>3</w:t>
+          <w:t>18</w:t>
         </w:r>
         <w:r>
           <w:rPr>
@@ -11692,7 +11994,7 @@
 </file>
 
 <file path=customXml/itemProps1.xml><?xml version="1.0" encoding="utf-8"?>
-<ds:datastoreItem xmlns:ds="http://schemas.openxmlformats.org/officeDocument/2006/customXml" ds:itemID="{407AB7C2-EAFD-4311-B287-A6AE9A59594D}">
+<ds:datastoreItem xmlns:ds="http://schemas.openxmlformats.org/officeDocument/2006/customXml" ds:itemID="{A4D277F2-8527-4D34-B571-0A976947125B}">
   <ds:schemaRefs>
     <ds:schemaRef ds:uri="http://schemas.openxmlformats.org/officeDocument/2006/bibliography"/>
   </ds:schemaRefs>

</xml_diff>